<commit_message>
trying to add bootbox
</commit_message>
<xml_diff>
--- a/docs/Project Report-Palmer-Stark.docx
+++ b/docs/Project Report-Palmer-Stark.docx
@@ -218,16 +218,8 @@
         </w:rPr>
         <w:br w:type="page"/>
       </w:r>
-      <w:r>
-        <w:rPr>
-          <w:rFonts w:ascii="Times New Roman" w:hAnsi="Times New Roman" w:cs="Times New Roman"/>
-          <w:b/>
-          <w:sz w:val="24"/>
-          <w:szCs w:val="24"/>
-        </w:rPr>
-        <w:lastRenderedPageBreak/>
-        <w:br w:type="page"/>
-      </w:r>
+      <w:bookmarkStart w:id="0" w:name="_GoBack"/>
+      <w:bookmarkEnd w:id="0"/>
     </w:p>
     <w:p>
       <w:pPr>
@@ -295,6 +287,9 @@
       </w:pPr>
       <w:r>
         <w:t>Technologies employed</w:t>
+      </w:r>
+      <w:r>
+        <w:t xml:space="preserve"> </w:t>
       </w:r>
     </w:p>
     <w:p>
@@ -588,7 +583,7 @@
         </w:rPr>
         <w:t xml:space="preserve">recording vacation plans. The user enters their daily </w:t>
       </w:r>
-      <w:commentRangeStart w:id="0"/>
+      <w:commentRangeStart w:id="1"/>
       <w:r>
         <w:rPr>
           <w:rFonts w:ascii="Times New Roman" w:hAnsi="Times New Roman" w:cs="Times New Roman"/>
@@ -597,44 +592,20 @@
         </w:rPr>
         <w:t>itinerary</w:t>
       </w:r>
-      <w:commentRangeEnd w:id="0"/>
+      <w:commentRangeEnd w:id="1"/>
       <w:r>
         <w:rPr>
           <w:rStyle w:val="CommentReference"/>
         </w:rPr>
-        <w:commentReference w:id="0"/>
-      </w:r>
-      <w:r>
-        <w:rPr>
-          <w:rFonts w:ascii="Times New Roman" w:hAnsi="Times New Roman" w:cs="Times New Roman"/>
-          <w:sz w:val="24"/>
-          <w:szCs w:val="24"/>
-        </w:rPr>
-        <w:t xml:space="preserve"> and then references it during their travels. It provides a convenient means to save important information such as reservations, confirmation numbers, phone numbers and email addresses for </w:t>
-      </w:r>
-      <w:r>
-        <w:rPr>
-          <w:rFonts w:ascii="Times New Roman" w:hAnsi="Times New Roman" w:cs="Times New Roman"/>
-          <w:sz w:val="24"/>
-          <w:szCs w:val="24"/>
-        </w:rPr>
-        <w:t>lodging</w:t>
-      </w:r>
-      <w:r>
-        <w:rPr>
-          <w:rFonts w:ascii="Times New Roman" w:hAnsi="Times New Roman" w:cs="Times New Roman"/>
-          <w:sz w:val="24"/>
-          <w:szCs w:val="24"/>
-        </w:rPr>
-        <w:t>, sites to visit, daily destinations, etc.</w:t>
-      </w:r>
-      <w:r>
-        <w:rPr>
-          <w:rFonts w:ascii="Times New Roman" w:hAnsi="Times New Roman" w:cs="Times New Roman"/>
-          <w:sz w:val="24"/>
-          <w:szCs w:val="24"/>
-        </w:rPr>
-        <w:t xml:space="preserve"> </w:t>
+        <w:commentReference w:id="1"/>
+      </w:r>
+      <w:r>
+        <w:rPr>
+          <w:rFonts w:ascii="Times New Roman" w:hAnsi="Times New Roman" w:cs="Times New Roman"/>
+          <w:sz w:val="24"/>
+          <w:szCs w:val="24"/>
+        </w:rPr>
+        <w:t xml:space="preserve"> and then references it during their travels. It provides a convenient means to save important information such as reservations, confirmation numbers, phone numbers and email addresses for lodging, sites to visit, daily destinations, etc. </w:t>
       </w:r>
     </w:p>
     <w:p>
@@ -787,8 +758,6 @@
           <w:numId w:val="4"/>
         </w:numPr>
       </w:pPr>
-      <w:bookmarkStart w:id="1" w:name="_GoBack"/>
-      <w:bookmarkEnd w:id="1"/>
       <w:proofErr w:type="spellStart"/>
       <w:r>
         <w:t>VacationSummary</w:t>
@@ -2785,6 +2754,231 @@
           <w:szCs w:val="24"/>
         </w:rPr>
       </w:pPr>
+      <w:r>
+        <w:rPr>
+          <w:rFonts w:ascii="Times New Roman" w:hAnsi="Times New Roman" w:cs="Times New Roman"/>
+          <w:sz w:val="24"/>
+          <w:szCs w:val="24"/>
+        </w:rPr>
+        <w:t xml:space="preserve">Should technologies employed look </w:t>
+      </w:r>
+      <w:proofErr w:type="gramStart"/>
+      <w:r>
+        <w:rPr>
+          <w:rFonts w:ascii="Times New Roman" w:hAnsi="Times New Roman" w:cs="Times New Roman"/>
+          <w:sz w:val="24"/>
+          <w:szCs w:val="24"/>
+        </w:rPr>
+        <w:t>like</w:t>
+      </w:r>
+      <w:proofErr w:type="gramEnd"/>
+    </w:p>
+    <w:p>
+      <w:pPr>
+        <w:rPr>
+          <w:rFonts w:ascii="Times New Roman" w:hAnsi="Times New Roman" w:cs="Times New Roman"/>
+          <w:sz w:val="24"/>
+          <w:szCs w:val="24"/>
+        </w:rPr>
+      </w:pPr>
+      <w:r>
+        <w:rPr>
+          <w:rFonts w:ascii="Times New Roman" w:hAnsi="Times New Roman" w:cs="Times New Roman"/>
+          <w:sz w:val="24"/>
+          <w:szCs w:val="24"/>
+        </w:rPr>
+        <w:t>This list shows up to 3 instances of where used</w:t>
+      </w:r>
+    </w:p>
+    <w:p>
+      <w:pPr>
+        <w:pStyle w:val="ListParagraph"/>
+        <w:numPr>
+          <w:ilvl w:val="0"/>
+          <w:numId w:val="5"/>
+        </w:numPr>
+        <w:rPr>
+          <w:rFonts w:ascii="Times New Roman" w:hAnsi="Times New Roman" w:cs="Times New Roman"/>
+          <w:sz w:val="24"/>
+          <w:szCs w:val="24"/>
+        </w:rPr>
+      </w:pPr>
+      <w:proofErr w:type="spellStart"/>
+      <w:r>
+        <w:rPr>
+          <w:rFonts w:ascii="Times New Roman" w:hAnsi="Times New Roman" w:cs="Times New Roman"/>
+          <w:sz w:val="24"/>
+          <w:szCs w:val="24"/>
+        </w:rPr>
+        <w:t>Php</w:t>
+      </w:r>
+    </w:p>
+    <w:p>
+      <w:pPr>
+        <w:pStyle w:val="ListParagraph"/>
+        <w:numPr>
+          <w:ilvl w:val="1"/>
+          <w:numId w:val="5"/>
+        </w:numPr>
+        <w:rPr>
+          <w:rFonts w:ascii="Times New Roman" w:hAnsi="Times New Roman" w:cs="Times New Roman"/>
+          <w:sz w:val="24"/>
+          <w:szCs w:val="24"/>
+        </w:rPr>
+      </w:pPr>
+      <w:r>
+        <w:rPr>
+          <w:rFonts w:ascii="Times New Roman" w:hAnsi="Times New Roman" w:cs="Times New Roman"/>
+          <w:sz w:val="24"/>
+          <w:szCs w:val="24"/>
+        </w:rPr>
+        <w:t>fetchVacationRow.php</w:t>
+      </w:r>
+      <w:proofErr w:type="spellEnd"/>
+    </w:p>
+    <w:p>
+      <w:pPr>
+        <w:pStyle w:val="ListParagraph"/>
+        <w:numPr>
+          <w:ilvl w:val="1"/>
+          <w:numId w:val="5"/>
+        </w:numPr>
+        <w:rPr>
+          <w:rFonts w:ascii="Times New Roman" w:hAnsi="Times New Roman" w:cs="Times New Roman"/>
+          <w:sz w:val="24"/>
+          <w:szCs w:val="24"/>
+        </w:rPr>
+      </w:pPr>
+      <w:proofErr w:type="spellStart"/>
+      <w:r>
+        <w:rPr>
+          <w:rFonts w:ascii="Times New Roman" w:hAnsi="Times New Roman" w:cs="Times New Roman"/>
+          <w:sz w:val="24"/>
+          <w:szCs w:val="24"/>
+        </w:rPr>
+        <w:t>insertVacation.php</w:t>
+      </w:r>
+      <w:proofErr w:type="spellEnd"/>
+    </w:p>
+    <w:p>
+      <w:pPr>
+        <w:pStyle w:val="ListParagraph"/>
+        <w:numPr>
+          <w:ilvl w:val="1"/>
+          <w:numId w:val="5"/>
+        </w:numPr>
+        <w:rPr>
+          <w:rFonts w:ascii="Times New Roman" w:hAnsi="Times New Roman" w:cs="Times New Roman"/>
+          <w:sz w:val="24"/>
+          <w:szCs w:val="24"/>
+        </w:rPr>
+      </w:pPr>
+      <w:proofErr w:type="spellStart"/>
+      <w:r>
+        <w:rPr>
+          <w:rFonts w:ascii="Times New Roman" w:hAnsi="Times New Roman" w:cs="Times New Roman"/>
+          <w:sz w:val="24"/>
+          <w:szCs w:val="24"/>
+        </w:rPr>
+        <w:t>deleteVacationPlan.php</w:t>
+      </w:r>
+      <w:proofErr w:type="spellEnd"/>
+    </w:p>
+    <w:p>
+      <w:pPr>
+        <w:pStyle w:val="ListParagraph"/>
+        <w:numPr>
+          <w:ilvl w:val="0"/>
+          <w:numId w:val="5"/>
+        </w:numPr>
+        <w:rPr>
+          <w:rFonts w:ascii="Times New Roman" w:hAnsi="Times New Roman" w:cs="Times New Roman"/>
+          <w:sz w:val="24"/>
+          <w:szCs w:val="24"/>
+        </w:rPr>
+      </w:pPr>
+      <w:proofErr w:type="spellStart"/>
+      <w:r>
+        <w:rPr>
+          <w:rFonts w:ascii="Times New Roman" w:hAnsi="Times New Roman" w:cs="Times New Roman"/>
+          <w:sz w:val="24"/>
+          <w:szCs w:val="24"/>
+        </w:rPr>
+        <w:t>javascript</w:t>
+      </w:r>
+      <w:proofErr w:type="spellEnd"/>
+    </w:p>
+    <w:p>
+      <w:pPr>
+        <w:pStyle w:val="ListParagraph"/>
+        <w:numPr>
+          <w:ilvl w:val="1"/>
+          <w:numId w:val="5"/>
+        </w:numPr>
+        <w:rPr>
+          <w:rFonts w:ascii="Times New Roman" w:hAnsi="Times New Roman" w:cs="Times New Roman"/>
+          <w:sz w:val="24"/>
+          <w:szCs w:val="24"/>
+        </w:rPr>
+      </w:pPr>
+      <w:proofErr w:type="spellStart"/>
+      <w:r>
+        <w:rPr>
+          <w:rFonts w:ascii="Times New Roman" w:hAnsi="Times New Roman" w:cs="Times New Roman"/>
+          <w:sz w:val="24"/>
+          <w:szCs w:val="24"/>
+        </w:rPr>
+        <w:t>index.php</w:t>
+      </w:r>
+      <w:proofErr w:type="spellEnd"/>
+    </w:p>
+    <w:p>
+      <w:pPr>
+        <w:pStyle w:val="ListParagraph"/>
+        <w:numPr>
+          <w:ilvl w:val="1"/>
+          <w:numId w:val="5"/>
+        </w:numPr>
+        <w:rPr>
+          <w:rFonts w:ascii="Times New Roman" w:hAnsi="Times New Roman" w:cs="Times New Roman"/>
+          <w:sz w:val="24"/>
+          <w:szCs w:val="24"/>
+        </w:rPr>
+      </w:pPr>
+      <w:proofErr w:type="spellStart"/>
+      <w:r>
+        <w:rPr>
+          <w:rFonts w:ascii="Times New Roman" w:hAnsi="Times New Roman" w:cs="Times New Roman"/>
+          <w:sz w:val="24"/>
+          <w:szCs w:val="24"/>
+        </w:rPr>
+        <w:t>vacationSummary.php</w:t>
+      </w:r>
+      <w:proofErr w:type="spellEnd"/>
+    </w:p>
+    <w:p>
+      <w:pPr>
+        <w:pStyle w:val="ListParagraph"/>
+        <w:numPr>
+          <w:ilvl w:val="1"/>
+          <w:numId w:val="5"/>
+        </w:numPr>
+        <w:rPr>
+          <w:rFonts w:ascii="Times New Roman" w:hAnsi="Times New Roman" w:cs="Times New Roman"/>
+          <w:sz w:val="24"/>
+          <w:szCs w:val="24"/>
+        </w:rPr>
+      </w:pPr>
+      <w:proofErr w:type="spellStart"/>
+      <w:r>
+        <w:rPr>
+          <w:rFonts w:ascii="Times New Roman" w:hAnsi="Times New Roman" w:cs="Times New Roman"/>
+          <w:sz w:val="24"/>
+          <w:szCs w:val="24"/>
+        </w:rPr>
+        <w:t>setDayDetails.php</w:t>
+      </w:r>
+      <w:proofErr w:type="spellEnd"/>
     </w:p>
     <w:sectPr>
       <w:pgSz w:w="12240" w:h="15840"/>
@@ -2798,7 +2992,7 @@
 
 <file path=word/comments.xml><?xml version="1.0" encoding="utf-8"?>
 <w:comments xmlns:wpc="http://schemas.microsoft.com/office/word/2010/wordprocessingCanvas" xmlns:mc="http://schemas.openxmlformats.org/markup-compatibility/2006" xmlns:o="urn:schemas-microsoft-com:office:office" xmlns:r="http://schemas.openxmlformats.org/officeDocument/2006/relationships" xmlns:m="http://schemas.openxmlformats.org/officeDocument/2006/math" xmlns:v="urn:schemas-microsoft-com:vml" xmlns:wp14="http://schemas.microsoft.com/office/word/2010/wordprocessingDrawing" xmlns:wp="http://schemas.openxmlformats.org/drawingml/2006/wordprocessingDrawing" xmlns:w10="urn:schemas-microsoft-com:office:word" xmlns:w="http://schemas.openxmlformats.org/wordprocessingml/2006/main" xmlns:w14="http://schemas.microsoft.com/office/word/2010/wordml" xmlns:w15="http://schemas.microsoft.com/office/word/2012/wordml" xmlns:wpg="http://schemas.microsoft.com/office/word/2010/wordprocessingGroup" xmlns:wpi="http://schemas.microsoft.com/office/word/2010/wordprocessingInk" xmlns:wne="http://schemas.microsoft.com/office/word/2006/wordml" xmlns:wps="http://schemas.microsoft.com/office/word/2010/wordprocessingShape" mc:Ignorable="w14 w15 wp14">
-  <w:comment w:id="0" w:author="John" w:date="2015-04-28T22:27:00Z" w:initials="J">
+  <w:comment w:id="1" w:author="John" w:date="2015-04-28T22:27:00Z" w:initials="J">
     <w:p>
       <w:pPr>
         <w:pStyle w:val="CommentText"/>
@@ -3180,6 +3374,119 @@
     </w:lvl>
   </w:abstractNum>
   <w:abstractNum w:abstractNumId="3">
+    <w:nsid w:val="69355D00"/>
+    <w:multiLevelType w:val="hybridMultilevel"/>
+    <w:tmpl w:val="267609C6"/>
+    <w:lvl w:ilvl="0" w:tplc="04090001">
+      <w:start w:val="1"/>
+      <w:numFmt w:val="bullet"/>
+      <w:lvlText w:val=""/>
+      <w:lvlJc w:val="left"/>
+      <w:pPr>
+        <w:ind w:left="720" w:hanging="360"/>
+      </w:pPr>
+      <w:rPr>
+        <w:rFonts w:ascii="Symbol" w:hAnsi="Symbol" w:hint="default"/>
+      </w:rPr>
+    </w:lvl>
+    <w:lvl w:ilvl="1" w:tplc="04090003">
+      <w:start w:val="1"/>
+      <w:numFmt w:val="bullet"/>
+      <w:lvlText w:val="o"/>
+      <w:lvlJc w:val="left"/>
+      <w:pPr>
+        <w:ind w:left="1440" w:hanging="360"/>
+      </w:pPr>
+      <w:rPr>
+        <w:rFonts w:ascii="Courier New" w:hAnsi="Courier New" w:cs="Courier New" w:hint="default"/>
+      </w:rPr>
+    </w:lvl>
+    <w:lvl w:ilvl="2" w:tplc="04090005" w:tentative="1">
+      <w:start w:val="1"/>
+      <w:numFmt w:val="bullet"/>
+      <w:lvlText w:val=""/>
+      <w:lvlJc w:val="left"/>
+      <w:pPr>
+        <w:ind w:left="2160" w:hanging="360"/>
+      </w:pPr>
+      <w:rPr>
+        <w:rFonts w:ascii="Wingdings" w:hAnsi="Wingdings" w:hint="default"/>
+      </w:rPr>
+    </w:lvl>
+    <w:lvl w:ilvl="3" w:tplc="04090001" w:tentative="1">
+      <w:start w:val="1"/>
+      <w:numFmt w:val="bullet"/>
+      <w:lvlText w:val=""/>
+      <w:lvlJc w:val="left"/>
+      <w:pPr>
+        <w:ind w:left="2880" w:hanging="360"/>
+      </w:pPr>
+      <w:rPr>
+        <w:rFonts w:ascii="Symbol" w:hAnsi="Symbol" w:hint="default"/>
+      </w:rPr>
+    </w:lvl>
+    <w:lvl w:ilvl="4" w:tplc="04090003" w:tentative="1">
+      <w:start w:val="1"/>
+      <w:numFmt w:val="bullet"/>
+      <w:lvlText w:val="o"/>
+      <w:lvlJc w:val="left"/>
+      <w:pPr>
+        <w:ind w:left="3600" w:hanging="360"/>
+      </w:pPr>
+      <w:rPr>
+        <w:rFonts w:ascii="Courier New" w:hAnsi="Courier New" w:cs="Courier New" w:hint="default"/>
+      </w:rPr>
+    </w:lvl>
+    <w:lvl w:ilvl="5" w:tplc="04090005" w:tentative="1">
+      <w:start w:val="1"/>
+      <w:numFmt w:val="bullet"/>
+      <w:lvlText w:val=""/>
+      <w:lvlJc w:val="left"/>
+      <w:pPr>
+        <w:ind w:left="4320" w:hanging="360"/>
+      </w:pPr>
+      <w:rPr>
+        <w:rFonts w:ascii="Wingdings" w:hAnsi="Wingdings" w:hint="default"/>
+      </w:rPr>
+    </w:lvl>
+    <w:lvl w:ilvl="6" w:tplc="04090001" w:tentative="1">
+      <w:start w:val="1"/>
+      <w:numFmt w:val="bullet"/>
+      <w:lvlText w:val=""/>
+      <w:lvlJc w:val="left"/>
+      <w:pPr>
+        <w:ind w:left="5040" w:hanging="360"/>
+      </w:pPr>
+      <w:rPr>
+        <w:rFonts w:ascii="Symbol" w:hAnsi="Symbol" w:hint="default"/>
+      </w:rPr>
+    </w:lvl>
+    <w:lvl w:ilvl="7" w:tplc="04090003" w:tentative="1">
+      <w:start w:val="1"/>
+      <w:numFmt w:val="bullet"/>
+      <w:lvlText w:val="o"/>
+      <w:lvlJc w:val="left"/>
+      <w:pPr>
+        <w:ind w:left="5760" w:hanging="360"/>
+      </w:pPr>
+      <w:rPr>
+        <w:rFonts w:ascii="Courier New" w:hAnsi="Courier New" w:cs="Courier New" w:hint="default"/>
+      </w:rPr>
+    </w:lvl>
+    <w:lvl w:ilvl="8" w:tplc="04090005" w:tentative="1">
+      <w:start w:val="1"/>
+      <w:numFmt w:val="bullet"/>
+      <w:lvlText w:val=""/>
+      <w:lvlJc w:val="left"/>
+      <w:pPr>
+        <w:ind w:left="6480" w:hanging="360"/>
+      </w:pPr>
+      <w:rPr>
+        <w:rFonts w:ascii="Wingdings" w:hAnsi="Wingdings" w:hint="default"/>
+      </w:rPr>
+    </w:lvl>
+  </w:abstractNum>
+  <w:abstractNum w:abstractNumId="4">
     <w:nsid w:val="77AA7DA9"/>
     <w:multiLevelType w:val="hybridMultilevel"/>
     <w:tmpl w:val="975892B8"/>
@@ -3275,10 +3582,13 @@
     <w:abstractNumId w:val="2"/>
   </w:num>
   <w:num w:numId="3">
-    <w:abstractNumId w:val="3"/>
+    <w:abstractNumId w:val="4"/>
   </w:num>
   <w:num w:numId="4">
     <w:abstractNumId w:val="0"/>
+  </w:num>
+  <w:num w:numId="5">
+    <w:abstractNumId w:val="3"/>
   </w:num>
 </w:numbering>
 </file>
@@ -4530,7 +4840,7 @@
 </file>
 
 <file path=customXml/itemProps1.xml><?xml version="1.0" encoding="utf-8"?>
-<ds:datastoreItem xmlns:ds="http://schemas.openxmlformats.org/officeDocument/2006/customXml" ds:itemID="{8B7DBCAC-01CB-4669-9338-A47909BBCFC7}">
+<ds:datastoreItem xmlns:ds="http://schemas.openxmlformats.org/officeDocument/2006/customXml" ds:itemID="{FBEDAACC-9620-4B02-9202-F7975CBA27E8}">
   <ds:schemaRefs>
     <ds:schemaRef ds:uri="http://schemas.openxmlformats.org/officeDocument/2006/bibliography"/>
   </ds:schemaRefs>

</xml_diff>

<commit_message>
pulled in content from the power point
</commit_message>
<xml_diff>
--- a/docs/Project Report-Palmer-Stark.docx
+++ b/docs/Project Report-Palmer-Stark.docx
@@ -1049,7 +1049,7 @@
     <w:p>
       <w:pPr>
         <w:pStyle w:val="ListParagraph"/>
-        <w:ind w:left="1080"/>
+        <w:ind w:left="1080" w:firstLine="360"/>
         <w:rPr>
           <w:rFonts w:ascii="Times New Roman" w:hAnsi="Times New Roman" w:cs="Times New Roman"/>
           <w:sz w:val="24"/>
@@ -1109,7 +1109,7 @@
     <w:p>
       <w:pPr>
         <w:pStyle w:val="ListParagraph"/>
-        <w:ind w:left="1080"/>
+        <w:ind w:left="1080" w:firstLine="360"/>
         <w:rPr>
           <w:rFonts w:ascii="Times New Roman" w:hAnsi="Times New Roman" w:cs="Times New Roman"/>
           <w:sz w:val="24"/>
@@ -1147,20 +1147,30 @@
     <w:p>
       <w:pPr>
         <w:pStyle w:val="ListParagraph"/>
-        <w:ind w:left="1080"/>
-        <w:rPr>
-          <w:rFonts w:ascii="Times New Roman" w:hAnsi="Times New Roman" w:cs="Times New Roman"/>
-          <w:sz w:val="24"/>
-          <w:szCs w:val="24"/>
-        </w:rPr>
-      </w:pPr>
-      <w:r>
-        <w:rPr>
-          <w:rFonts w:ascii="Times New Roman" w:hAnsi="Times New Roman" w:cs="Times New Roman"/>
-          <w:sz w:val="24"/>
-          <w:szCs w:val="24"/>
-        </w:rPr>
-        <w:t>better security and special characters</w:t>
+        <w:ind w:left="1080" w:firstLine="360"/>
+        <w:rPr>
+          <w:rFonts w:ascii="Times New Roman" w:hAnsi="Times New Roman" w:cs="Times New Roman"/>
+          <w:sz w:val="24"/>
+          <w:szCs w:val="24"/>
+        </w:rPr>
+      </w:pPr>
+      <w:proofErr w:type="gramStart"/>
+      <w:r>
+        <w:rPr>
+          <w:rFonts w:ascii="Times New Roman" w:hAnsi="Times New Roman" w:cs="Times New Roman"/>
+          <w:sz w:val="24"/>
+          <w:szCs w:val="24"/>
+        </w:rPr>
+        <w:t>better</w:t>
+      </w:r>
+      <w:proofErr w:type="gramEnd"/>
+      <w:r>
+        <w:rPr>
+          <w:rFonts w:ascii="Times New Roman" w:hAnsi="Times New Roman" w:cs="Times New Roman"/>
+          <w:sz w:val="24"/>
+          <w:szCs w:val="24"/>
+        </w:rPr>
+        <w:t xml:space="preserve"> security and special characters</w:t>
       </w:r>
     </w:p>
     <w:p>
@@ -1273,273 +1283,802 @@
           <w:sz w:val="24"/>
           <w:szCs w:val="24"/>
         </w:rPr>
-        <w:t>We used MySQL with is part of XAMPP</w:t>
-      </w:r>
+        <w:t xml:space="preserve">We used MySQL </w:t>
+      </w:r>
+      <w:proofErr w:type="spellStart"/>
+      <w:r>
+        <w:rPr>
+          <w:rFonts w:ascii="Times New Roman" w:hAnsi="Times New Roman" w:cs="Times New Roman"/>
+          <w:sz w:val="24"/>
+          <w:szCs w:val="24"/>
+        </w:rPr>
+        <w:t>wit</w:t>
+      </w:r>
+      <w:r>
+        <w:rPr>
+          <w:rFonts w:ascii="Times New Roman" w:hAnsi="Times New Roman" w:cs="Times New Roman"/>
+          <w:sz w:val="24"/>
+          <w:szCs w:val="24"/>
+        </w:rPr>
+        <w:t>ch</w:t>
+      </w:r>
+      <w:proofErr w:type="spellEnd"/>
+      <w:r>
+        <w:rPr>
+          <w:rFonts w:ascii="Times New Roman" w:hAnsi="Times New Roman" w:cs="Times New Roman"/>
+          <w:sz w:val="24"/>
+          <w:szCs w:val="24"/>
+        </w:rPr>
+        <w:t xml:space="preserve"> is part of</w:t>
+      </w:r>
+      <w:r>
+        <w:rPr>
+          <w:rFonts w:ascii="Times New Roman" w:hAnsi="Times New Roman" w:cs="Times New Roman"/>
+          <w:sz w:val="24"/>
+          <w:szCs w:val="24"/>
+        </w:rPr>
+        <w:t xml:space="preserve"> </w:t>
+      </w:r>
+      <w:proofErr w:type="gramStart"/>
+      <w:r>
+        <w:rPr>
+          <w:rFonts w:ascii="Times New Roman" w:hAnsi="Times New Roman" w:cs="Times New Roman"/>
+          <w:sz w:val="24"/>
+          <w:szCs w:val="24"/>
+        </w:rPr>
+        <w:t xml:space="preserve">the </w:t>
+      </w:r>
+      <w:r>
+        <w:rPr>
+          <w:rFonts w:ascii="Times New Roman" w:hAnsi="Times New Roman" w:cs="Times New Roman"/>
+          <w:sz w:val="24"/>
+          <w:szCs w:val="24"/>
+        </w:rPr>
+        <w:t xml:space="preserve"> XAMPP</w:t>
+      </w:r>
+      <w:proofErr w:type="gramEnd"/>
+      <w:r>
+        <w:rPr>
+          <w:rFonts w:ascii="Times New Roman" w:hAnsi="Times New Roman" w:cs="Times New Roman"/>
+          <w:sz w:val="24"/>
+          <w:szCs w:val="24"/>
+        </w:rPr>
+        <w:t xml:space="preserve"> </w:t>
+      </w:r>
+      <w:r>
+        <w:rPr>
+          <w:rFonts w:ascii="Times New Roman" w:hAnsi="Times New Roman" w:cs="Times New Roman"/>
+          <w:sz w:val="24"/>
+          <w:szCs w:val="24"/>
+        </w:rPr>
+        <w:t>stack.</w:t>
+      </w:r>
+    </w:p>
+    <w:p>
+      <w:pPr>
+        <w:pStyle w:val="Heading2"/>
+      </w:pPr>
+      <w:r>
+        <w:t>IDE</w:t>
+      </w:r>
+    </w:p>
+    <w:p>
+      <w:pPr>
+        <w:pStyle w:val="ListParagraph"/>
+        <w:ind w:left="1080"/>
+        <w:rPr>
+          <w:rFonts w:ascii="Times New Roman" w:hAnsi="Times New Roman" w:cs="Times New Roman"/>
+          <w:sz w:val="24"/>
+          <w:szCs w:val="24"/>
+        </w:rPr>
+      </w:pPr>
+      <w:r>
+        <w:rPr>
+          <w:rFonts w:ascii="Times New Roman" w:hAnsi="Times New Roman" w:cs="Times New Roman"/>
+          <w:sz w:val="24"/>
+          <w:szCs w:val="24"/>
+        </w:rPr>
+        <w:t xml:space="preserve">We used NetBeans and </w:t>
+      </w:r>
+      <w:r>
+        <w:rPr>
+          <w:rFonts w:ascii="Times New Roman" w:hAnsi="Times New Roman" w:cs="Times New Roman"/>
+          <w:sz w:val="24"/>
+          <w:szCs w:val="24"/>
+          <w:highlight w:val="yellow"/>
+        </w:rPr>
+        <w:t>___</w:t>
+      </w:r>
+      <w:proofErr w:type="gramStart"/>
+      <w:r>
+        <w:rPr>
+          <w:rFonts w:ascii="Times New Roman" w:hAnsi="Times New Roman" w:cs="Times New Roman"/>
+          <w:sz w:val="24"/>
+          <w:szCs w:val="24"/>
+          <w:highlight w:val="yellow"/>
+        </w:rPr>
+        <w:t>_</w:t>
+      </w:r>
+      <w:r>
+        <w:rPr>
+          <w:rFonts w:ascii="Times New Roman" w:hAnsi="Times New Roman" w:cs="Times New Roman"/>
+          <w:sz w:val="24"/>
+          <w:szCs w:val="24"/>
+        </w:rPr>
+        <w:t xml:space="preserve"> .</w:t>
+      </w:r>
+      <w:proofErr w:type="gramEnd"/>
+      <w:r>
+        <w:rPr>
+          <w:rFonts w:ascii="Times New Roman" w:hAnsi="Times New Roman" w:cs="Times New Roman"/>
+          <w:sz w:val="24"/>
+          <w:szCs w:val="24"/>
+        </w:rPr>
+        <w:t xml:space="preserve"> NetBeans did not </w:t>
+      </w:r>
+      <w:proofErr w:type="spellStart"/>
+      <w:r>
+        <w:rPr>
+          <w:rFonts w:ascii="Times New Roman" w:hAnsi="Times New Roman" w:cs="Times New Roman"/>
+          <w:sz w:val="24"/>
+          <w:szCs w:val="24"/>
+        </w:rPr>
+        <w:t>cartch</w:t>
+      </w:r>
+      <w:proofErr w:type="spellEnd"/>
+      <w:r>
+        <w:rPr>
+          <w:rFonts w:ascii="Times New Roman" w:hAnsi="Times New Roman" w:cs="Times New Roman"/>
+          <w:sz w:val="24"/>
+          <w:szCs w:val="24"/>
+        </w:rPr>
+        <w:t xml:space="preserve"> as many </w:t>
+      </w:r>
+      <w:proofErr w:type="spellStart"/>
+      <w:r>
+        <w:rPr>
+          <w:rFonts w:ascii="Times New Roman" w:hAnsi="Times New Roman" w:cs="Times New Roman"/>
+          <w:sz w:val="24"/>
+          <w:szCs w:val="24"/>
+        </w:rPr>
+        <w:t>javaScript</w:t>
+      </w:r>
+      <w:proofErr w:type="spellEnd"/>
+      <w:r>
+        <w:rPr>
+          <w:rFonts w:ascii="Times New Roman" w:hAnsi="Times New Roman" w:cs="Times New Roman"/>
+          <w:sz w:val="24"/>
+          <w:szCs w:val="24"/>
+        </w:rPr>
+        <w:t xml:space="preserve"> errors as </w:t>
+      </w:r>
+      <w:proofErr w:type="spellStart"/>
+      <w:r>
+        <w:rPr>
+          <w:rFonts w:ascii="Times New Roman" w:hAnsi="Times New Roman" w:cs="Times New Roman"/>
+          <w:sz w:val="24"/>
+          <w:szCs w:val="24"/>
+        </w:rPr>
+        <w:t>Chome’s</w:t>
+      </w:r>
+      <w:proofErr w:type="spellEnd"/>
+      <w:r>
+        <w:rPr>
+          <w:rFonts w:ascii="Times New Roman" w:hAnsi="Times New Roman" w:cs="Times New Roman"/>
+          <w:sz w:val="24"/>
+          <w:szCs w:val="24"/>
+        </w:rPr>
+        <w:t xml:space="preserve"> Inspector did.</w:t>
+      </w:r>
+    </w:p>
+    <w:p>
+      <w:pPr>
+        <w:pStyle w:val="Heading2"/>
+      </w:pPr>
+      <w:r>
+        <w:t xml:space="preserve">Site Host     (dreamer42 </w:t>
+      </w:r>
+      <w:proofErr w:type="gramStart"/>
+      <w:r>
+        <w:t>… ,</w:t>
+      </w:r>
+      <w:proofErr w:type="gramEnd"/>
+      <w:r>
+        <w:t xml:space="preserve"> XAMPP – </w:t>
+      </w:r>
+      <w:proofErr w:type="spellStart"/>
+      <w:r>
+        <w:t>LocalHost</w:t>
+      </w:r>
+      <w:proofErr w:type="spellEnd"/>
+      <w:r>
+        <w:t>, )</w:t>
+      </w:r>
+    </w:p>
+    <w:p>
+      <w:pPr>
+        <w:pStyle w:val="ListParagraph"/>
+        <w:ind w:left="1080"/>
+        <w:rPr>
+          <w:rFonts w:ascii="Times New Roman" w:hAnsi="Times New Roman" w:cs="Times New Roman"/>
+          <w:sz w:val="24"/>
+          <w:szCs w:val="24"/>
+        </w:rPr>
+      </w:pPr>
+      <w:r>
+        <w:br w:type="page"/>
+      </w:r>
+      <w:r>
+        <w:rPr>
+          <w:rFonts w:ascii="Times New Roman" w:hAnsi="Times New Roman" w:cs="Times New Roman"/>
+          <w:sz w:val="24"/>
+          <w:szCs w:val="24"/>
+        </w:rPr>
+        <w:lastRenderedPageBreak/>
+        <w:t>We used XAMPP for local development and the remote host was Dreamer42/</w:t>
+      </w:r>
+    </w:p>
+    <w:p>
+      <w:pPr>
+        <w:pStyle w:val="Heading1"/>
+      </w:pPr>
+      <w:r>
+        <w:t>Scope</w:t>
+      </w:r>
+    </w:p>
+    <w:p>
+      <w:pPr>
+        <w:pStyle w:val="Heading2"/>
+      </w:pPr>
+      <w:r>
+        <w:t>In-scope</w:t>
+      </w:r>
+    </w:p>
+    <w:p>
+      <w:pPr>
+        <w:pStyle w:val="ListParagraph"/>
+        <w:ind w:left="1080"/>
+        <w:rPr>
+          <w:rFonts w:ascii="Times New Roman" w:hAnsi="Times New Roman" w:cs="Times New Roman"/>
+          <w:sz w:val="24"/>
+          <w:szCs w:val="24"/>
+        </w:rPr>
+      </w:pPr>
+      <w:r>
+        <w:rPr>
+          <w:rFonts w:ascii="Times New Roman" w:hAnsi="Times New Roman" w:cs="Times New Roman"/>
+          <w:sz w:val="24"/>
+          <w:szCs w:val="24"/>
+        </w:rPr>
+        <w:t>Type some text</w:t>
+      </w:r>
+    </w:p>
+    <w:p>
+      <w:pPr>
+        <w:pStyle w:val="Heading2"/>
+      </w:pPr>
+      <w:r>
+        <w:t>Out-of-scope</w:t>
+      </w:r>
+    </w:p>
+    <w:p>
+      <w:pPr>
+        <w:pStyle w:val="ListParagraph"/>
+        <w:ind w:left="1080"/>
+        <w:rPr>
+          <w:rFonts w:ascii="Times New Roman" w:hAnsi="Times New Roman" w:cs="Times New Roman"/>
+          <w:sz w:val="24"/>
+          <w:szCs w:val="24"/>
+        </w:rPr>
+      </w:pPr>
+      <w:r>
+        <w:rPr>
+          <w:rFonts w:ascii="Times New Roman" w:hAnsi="Times New Roman" w:cs="Times New Roman"/>
+          <w:sz w:val="24"/>
+          <w:szCs w:val="24"/>
+        </w:rPr>
+        <w:t>There are many things that would still need to be done for a commercial website</w:t>
+      </w:r>
+    </w:p>
+    <w:p>
+      <w:pPr>
+        <w:pStyle w:val="ListParagraph"/>
+        <w:ind w:left="1080"/>
+        <w:rPr>
+          <w:rFonts w:ascii="Times New Roman" w:hAnsi="Times New Roman" w:cs="Times New Roman"/>
+          <w:sz w:val="24"/>
+          <w:szCs w:val="24"/>
+        </w:rPr>
+      </w:pPr>
+      <w:r>
+        <w:rPr>
+          <w:rFonts w:ascii="Times New Roman" w:hAnsi="Times New Roman" w:cs="Times New Roman"/>
+          <w:sz w:val="24"/>
+          <w:szCs w:val="24"/>
+        </w:rPr>
+        <w:t xml:space="preserve"> </w:t>
+      </w:r>
+      <w:r>
+        <w:rPr>
+          <w:rFonts w:ascii="Times New Roman" w:hAnsi="Times New Roman" w:cs="Times New Roman"/>
+          <w:sz w:val="24"/>
+          <w:szCs w:val="24"/>
+        </w:rPr>
+        <w:t>Out of Scope items</w:t>
+      </w:r>
+      <w:r>
+        <w:rPr>
+          <w:rFonts w:ascii="Times New Roman" w:hAnsi="Times New Roman" w:cs="Times New Roman"/>
+          <w:sz w:val="24"/>
+          <w:szCs w:val="24"/>
+        </w:rPr>
+        <w:t xml:space="preserve"> included</w:t>
+      </w:r>
+    </w:p>
+    <w:p>
+      <w:pPr>
+        <w:pStyle w:val="ListParagraph"/>
+        <w:numPr>
+          <w:ilvl w:val="1"/>
+          <w:numId w:val="8"/>
+        </w:numPr>
+        <w:rPr>
+          <w:rFonts w:ascii="Times New Roman" w:hAnsi="Times New Roman" w:cs="Times New Roman"/>
+          <w:sz w:val="24"/>
+          <w:szCs w:val="24"/>
+        </w:rPr>
+      </w:pPr>
+      <w:r>
+        <w:rPr>
+          <w:rFonts w:ascii="Times New Roman" w:hAnsi="Times New Roman" w:cs="Times New Roman"/>
+          <w:sz w:val="24"/>
+          <w:szCs w:val="24"/>
+        </w:rPr>
+        <w:t>Security audit / refactoring</w:t>
+      </w:r>
+    </w:p>
+    <w:p>
+      <w:pPr>
+        <w:pStyle w:val="ListParagraph"/>
+        <w:numPr>
+          <w:ilvl w:val="1"/>
+          <w:numId w:val="8"/>
+        </w:numPr>
+        <w:rPr>
+          <w:rFonts w:ascii="Times New Roman" w:hAnsi="Times New Roman" w:cs="Times New Roman"/>
+          <w:sz w:val="24"/>
+          <w:szCs w:val="24"/>
+        </w:rPr>
+      </w:pPr>
+      <w:r>
+        <w:rPr>
+          <w:rFonts w:ascii="Times New Roman" w:hAnsi="Times New Roman" w:cs="Times New Roman"/>
+          <w:sz w:val="24"/>
+          <w:szCs w:val="24"/>
+        </w:rPr>
+        <w:t>Refactor to add accessibility</w:t>
+      </w:r>
+    </w:p>
+    <w:p>
+      <w:pPr>
+        <w:pStyle w:val="ListParagraph"/>
+        <w:numPr>
+          <w:ilvl w:val="1"/>
+          <w:numId w:val="8"/>
+        </w:numPr>
+        <w:rPr>
+          <w:rFonts w:ascii="Times New Roman" w:hAnsi="Times New Roman" w:cs="Times New Roman"/>
+          <w:sz w:val="24"/>
+          <w:szCs w:val="24"/>
+        </w:rPr>
+      </w:pPr>
+      <w:r>
+        <w:rPr>
+          <w:rFonts w:ascii="Times New Roman" w:hAnsi="Times New Roman" w:cs="Times New Roman"/>
+          <w:sz w:val="24"/>
+          <w:szCs w:val="24"/>
+        </w:rPr>
+        <w:t>Review fonts, CSS, for consistency page-to-page</w:t>
+      </w:r>
+    </w:p>
+    <w:p>
+      <w:pPr>
+        <w:pStyle w:val="ListParagraph"/>
+        <w:numPr>
+          <w:ilvl w:val="1"/>
+          <w:numId w:val="8"/>
+        </w:numPr>
+        <w:rPr>
+          <w:rFonts w:ascii="Times New Roman" w:hAnsi="Times New Roman" w:cs="Times New Roman"/>
+          <w:sz w:val="24"/>
+          <w:szCs w:val="24"/>
+        </w:rPr>
+      </w:pPr>
+      <w:r>
+        <w:rPr>
+          <w:rFonts w:ascii="Times New Roman" w:hAnsi="Times New Roman" w:cs="Times New Roman"/>
+          <w:sz w:val="24"/>
+          <w:szCs w:val="24"/>
+        </w:rPr>
+        <w:t>More UI testing</w:t>
+      </w:r>
+    </w:p>
+    <w:p>
+      <w:pPr>
+        <w:pStyle w:val="ListParagraph"/>
+        <w:numPr>
+          <w:ilvl w:val="1"/>
+          <w:numId w:val="8"/>
+        </w:numPr>
+        <w:rPr>
+          <w:rFonts w:ascii="Times New Roman" w:hAnsi="Times New Roman" w:cs="Times New Roman"/>
+          <w:sz w:val="24"/>
+          <w:szCs w:val="24"/>
+        </w:rPr>
+      </w:pPr>
+      <w:r>
+        <w:rPr>
+          <w:rFonts w:ascii="Times New Roman" w:hAnsi="Times New Roman" w:cs="Times New Roman"/>
+          <w:sz w:val="24"/>
+          <w:szCs w:val="24"/>
+        </w:rPr>
+        <w:t>More performance and scale testing</w:t>
+      </w:r>
+    </w:p>
+    <w:p>
+      <w:pPr>
+        <w:pStyle w:val="ListParagraph"/>
+        <w:ind w:left="1080"/>
+        <w:rPr>
+          <w:rFonts w:ascii="Times New Roman" w:hAnsi="Times New Roman" w:cs="Times New Roman"/>
+          <w:sz w:val="24"/>
+          <w:szCs w:val="24"/>
+        </w:rPr>
+      </w:pPr>
+    </w:p>
+    <w:p>
+      <w:pPr>
+        <w:pStyle w:val="Heading2"/>
+      </w:pPr>
+      <w:r>
+        <w:t>If We Had More Time We Would …</w:t>
+      </w:r>
+    </w:p>
+    <w:p>
+      <w:pPr>
+        <w:pStyle w:val="ListParagraph"/>
+        <w:ind w:left="1080"/>
+        <w:rPr>
+          <w:rFonts w:ascii="Times New Roman" w:hAnsi="Times New Roman" w:cs="Times New Roman"/>
+          <w:sz w:val="24"/>
+          <w:szCs w:val="24"/>
+        </w:rPr>
+      </w:pPr>
+      <w:r>
+        <w:rPr>
+          <w:rFonts w:ascii="Times New Roman" w:hAnsi="Times New Roman" w:cs="Times New Roman"/>
+          <w:sz w:val="24"/>
+          <w:szCs w:val="24"/>
+        </w:rPr>
+        <w:t xml:space="preserve">Do more Security testing including use of an automated tool like </w:t>
+      </w:r>
+      <w:proofErr w:type="spellStart"/>
+      <w:r>
+        <w:rPr>
+          <w:rFonts w:ascii="Times New Roman" w:hAnsi="Times New Roman" w:cs="Times New Roman"/>
+          <w:sz w:val="24"/>
+          <w:szCs w:val="24"/>
+        </w:rPr>
+        <w:t>Vercaode</w:t>
+      </w:r>
+      <w:proofErr w:type="spellEnd"/>
+      <w:r>
+        <w:rPr>
+          <w:rFonts w:ascii="Times New Roman" w:hAnsi="Times New Roman" w:cs="Times New Roman"/>
+          <w:sz w:val="24"/>
+          <w:szCs w:val="24"/>
+        </w:rPr>
+        <w:t>. More load and scale testing. More CSS work to improve the appearance. More mobile friendly design and then some mobile testing and rating</w:t>
+      </w:r>
+    </w:p>
+    <w:p/>
+    <w:p>
+      <w:pPr>
+        <w:pStyle w:val="Heading1"/>
+      </w:pPr>
+      <w:r>
+        <w:t>Software Development Process</w:t>
+      </w:r>
+    </w:p>
+    <w:p>
+      <w:pPr>
+        <w:pStyle w:val="Heading2"/>
+      </w:pPr>
+      <w:r>
+        <w:t>Agile</w:t>
+      </w:r>
+    </w:p>
+    <w:p>
+      <w:pPr>
+        <w:pStyle w:val="ListParagraph"/>
+        <w:rPr>
+          <w:rFonts w:ascii="Times New Roman" w:hAnsi="Times New Roman" w:cs="Times New Roman"/>
+          <w:sz w:val="24"/>
+          <w:szCs w:val="24"/>
+        </w:rPr>
+      </w:pPr>
+      <w:r>
+        <w:rPr>
+          <w:rFonts w:ascii="Times New Roman" w:hAnsi="Times New Roman" w:cs="Times New Roman"/>
+          <w:sz w:val="24"/>
+          <w:szCs w:val="24"/>
+        </w:rPr>
+        <w:t>Agile</w:t>
+      </w:r>
+    </w:p>
+    <w:p>
+      <w:pPr>
+        <w:pStyle w:val="ListParagraph"/>
+        <w:numPr>
+          <w:ilvl w:val="1"/>
+          <w:numId w:val="9"/>
+        </w:numPr>
+        <w:rPr>
+          <w:rFonts w:ascii="Times New Roman" w:hAnsi="Times New Roman" w:cs="Times New Roman"/>
+          <w:sz w:val="24"/>
+          <w:szCs w:val="24"/>
+        </w:rPr>
+      </w:pPr>
+      <w:r>
+        <w:rPr>
+          <w:rFonts w:ascii="Times New Roman" w:hAnsi="Times New Roman" w:cs="Times New Roman"/>
+          <w:sz w:val="24"/>
+          <w:szCs w:val="24"/>
+        </w:rPr>
+        <w:t>Weekly iterations</w:t>
+      </w:r>
+    </w:p>
+    <w:p>
+      <w:pPr>
+        <w:pStyle w:val="ListParagraph"/>
+        <w:numPr>
+          <w:ilvl w:val="1"/>
+          <w:numId w:val="9"/>
+        </w:numPr>
+        <w:rPr>
+          <w:rFonts w:ascii="Times New Roman" w:hAnsi="Times New Roman" w:cs="Times New Roman"/>
+          <w:sz w:val="24"/>
+          <w:szCs w:val="24"/>
+        </w:rPr>
+      </w:pPr>
+      <w:r>
+        <w:rPr>
+          <w:rFonts w:ascii="Times New Roman" w:hAnsi="Times New Roman" w:cs="Times New Roman"/>
+          <w:sz w:val="24"/>
+          <w:szCs w:val="24"/>
+        </w:rPr>
+        <w:t>Daily story / task assignments</w:t>
+      </w:r>
+    </w:p>
+    <w:p>
+      <w:pPr>
+        <w:pStyle w:val="ListParagraph"/>
+        <w:numPr>
+          <w:ilvl w:val="0"/>
+          <w:numId w:val="9"/>
+        </w:numPr>
+        <w:rPr>
+          <w:rFonts w:ascii="Times New Roman" w:hAnsi="Times New Roman" w:cs="Times New Roman"/>
+          <w:sz w:val="24"/>
+          <w:szCs w:val="24"/>
+        </w:rPr>
+      </w:pPr>
+      <w:r>
+        <w:rPr>
+          <w:rFonts w:ascii="Times New Roman" w:hAnsi="Times New Roman" w:cs="Times New Roman"/>
+          <w:sz w:val="24"/>
+          <w:szCs w:val="24"/>
+        </w:rPr>
+        <w:t xml:space="preserve"> realistic </w:t>
+      </w:r>
+      <w:r>
+        <w:rPr>
+          <w:rFonts w:ascii="Times New Roman" w:hAnsi="Times New Roman" w:cs="Times New Roman"/>
+          <w:sz w:val="24"/>
+          <w:szCs w:val="24"/>
+        </w:rPr>
+        <w:t>scope</w:t>
+      </w:r>
+    </w:p>
+    <w:p>
+      <w:pPr>
+        <w:pStyle w:val="ListParagraph"/>
+        <w:ind w:left="1080"/>
+        <w:rPr>
+          <w:rFonts w:ascii="Times New Roman" w:hAnsi="Times New Roman" w:cs="Times New Roman"/>
+          <w:sz w:val="24"/>
+          <w:szCs w:val="24"/>
+        </w:rPr>
+      </w:pPr>
+    </w:p>
+    <w:p/>
+    <w:p>
+      <w:pPr>
+        <w:pStyle w:val="Heading2"/>
+      </w:pPr>
+      <w:r>
+        <w:t>Start small, code a little- test a lot</w:t>
+      </w:r>
+    </w:p>
+    <w:p>
+      <w:pPr>
+        <w:pStyle w:val="ListParagraph"/>
+        <w:ind w:left="1080"/>
+        <w:rPr>
+          <w:rFonts w:ascii="Times New Roman" w:hAnsi="Times New Roman" w:cs="Times New Roman"/>
+          <w:sz w:val="24"/>
+          <w:szCs w:val="24"/>
+        </w:rPr>
+      </w:pPr>
+      <w:r>
+        <w:rPr>
+          <w:rFonts w:ascii="Times New Roman" w:hAnsi="Times New Roman" w:cs="Times New Roman"/>
+          <w:sz w:val="24"/>
+          <w:szCs w:val="24"/>
+        </w:rPr>
+        <w:t>Type some text</w:t>
+      </w:r>
+      <w:r>
+        <w:rPr>
+          <w:rFonts w:ascii="Times New Roman" w:hAnsi="Times New Roman" w:cs="Times New Roman"/>
+          <w:sz w:val="24"/>
+          <w:szCs w:val="24"/>
+        </w:rPr>
+        <w:t xml:space="preserve"> </w:t>
+      </w:r>
+      <w:r>
+        <w:rPr>
+          <w:rFonts w:ascii="Times New Roman" w:hAnsi="Times New Roman" w:cs="Times New Roman"/>
+          <w:sz w:val="24"/>
+          <w:szCs w:val="24"/>
+        </w:rPr>
+        <w:t>Start small, make it work, expand on it</w:t>
+      </w:r>
+    </w:p>
+    <w:p>
+      <w:pPr>
+        <w:pStyle w:val="Heading2"/>
+      </w:pPr>
+      <w:proofErr w:type="spellStart"/>
+      <w:proofErr w:type="gramStart"/>
+      <w:r>
+        <w:t>reposity</w:t>
+      </w:r>
+      <w:proofErr w:type="spellEnd"/>
+      <w:proofErr w:type="gramEnd"/>
+    </w:p>
+    <w:p>
+      <w:pPr>
+        <w:pStyle w:val="ListParagraph"/>
+        <w:ind w:left="1080"/>
+        <w:rPr>
+          <w:rFonts w:ascii="Times New Roman" w:hAnsi="Times New Roman" w:cs="Times New Roman"/>
+          <w:sz w:val="24"/>
+          <w:szCs w:val="24"/>
+        </w:rPr>
+      </w:pPr>
+      <w:r>
+        <w:rPr>
+          <w:rFonts w:ascii="Times New Roman" w:hAnsi="Times New Roman" w:cs="Times New Roman"/>
+          <w:sz w:val="24"/>
+          <w:szCs w:val="24"/>
+        </w:rPr>
+        <w:t>GIT worked great</w:t>
+      </w:r>
+    </w:p>
+    <w:p>
+      <w:pPr>
+        <w:pStyle w:val="Heading1"/>
+      </w:pPr>
+      <w:r>
+        <w:t>Technical challenges encountered</w:t>
+      </w:r>
+    </w:p>
+    <w:p>
+      <w:pPr>
+        <w:pStyle w:val="ListParagraph"/>
+        <w:ind w:left="1080"/>
+        <w:rPr>
+          <w:rFonts w:ascii="Times New Roman" w:hAnsi="Times New Roman" w:cs="Times New Roman"/>
+          <w:sz w:val="24"/>
+          <w:szCs w:val="24"/>
+        </w:rPr>
+      </w:pPr>
+      <w:r>
+        <w:rPr>
+          <w:rFonts w:ascii="Times New Roman" w:hAnsi="Times New Roman" w:cs="Times New Roman"/>
+          <w:sz w:val="24"/>
+          <w:szCs w:val="24"/>
+        </w:rPr>
+        <w:t xml:space="preserve">Neither of us had much experience developing websites, so finding the technologies and then learning how to use them was our ‘first’ technical challenge. We applied the PHP, </w:t>
+      </w:r>
+      <w:proofErr w:type="spellStart"/>
+      <w:r>
+        <w:rPr>
+          <w:rFonts w:ascii="Times New Roman" w:hAnsi="Times New Roman" w:cs="Times New Roman"/>
+          <w:sz w:val="24"/>
+          <w:szCs w:val="24"/>
+        </w:rPr>
+        <w:t>Javascript</w:t>
+      </w:r>
+      <w:proofErr w:type="spellEnd"/>
+      <w:proofErr w:type="gramStart"/>
+      <w:r>
+        <w:rPr>
+          <w:rFonts w:ascii="Times New Roman" w:hAnsi="Times New Roman" w:cs="Times New Roman"/>
+          <w:sz w:val="24"/>
+          <w:szCs w:val="24"/>
+        </w:rPr>
+        <w:t>,  etc</w:t>
+      </w:r>
+      <w:proofErr w:type="gramEnd"/>
+      <w:r>
+        <w:rPr>
+          <w:rFonts w:ascii="Times New Roman" w:hAnsi="Times New Roman" w:cs="Times New Roman"/>
+          <w:sz w:val="24"/>
+          <w:szCs w:val="24"/>
+        </w:rPr>
+        <w:t xml:space="preserve">. we learned in class. Bootstrap, </w:t>
+      </w:r>
+      <w:proofErr w:type="spellStart"/>
+      <w:r>
+        <w:rPr>
+          <w:rFonts w:ascii="Times New Roman" w:hAnsi="Times New Roman" w:cs="Times New Roman"/>
+          <w:sz w:val="24"/>
+          <w:szCs w:val="24"/>
+        </w:rPr>
+        <w:t>Bootbox</w:t>
+      </w:r>
+      <w:proofErr w:type="spellEnd"/>
+      <w:r>
+        <w:rPr>
+          <w:rFonts w:ascii="Times New Roman" w:hAnsi="Times New Roman" w:cs="Times New Roman"/>
+          <w:sz w:val="24"/>
+          <w:szCs w:val="24"/>
+        </w:rPr>
+        <w:t xml:space="preserve"> </w:t>
+      </w:r>
+      <w:proofErr w:type="spellStart"/>
+      <w:r>
+        <w:rPr>
+          <w:rFonts w:ascii="Times New Roman" w:hAnsi="Times New Roman" w:cs="Times New Roman"/>
+          <w:sz w:val="24"/>
+          <w:szCs w:val="24"/>
+        </w:rPr>
+        <w:t>papmetereized</w:t>
+      </w:r>
+      <w:proofErr w:type="spellEnd"/>
+      <w:r>
+        <w:rPr>
+          <w:rFonts w:ascii="Times New Roman" w:hAnsi="Times New Roman" w:cs="Times New Roman"/>
+          <w:sz w:val="24"/>
+          <w:szCs w:val="24"/>
+        </w:rPr>
+        <w:t xml:space="preserve"> queries, etc. were new to use. A lot of things we discovered via google. </w:t>
+      </w:r>
+    </w:p>
+    <w:p>
+      <w:pPr>
+        <w:pStyle w:val="ListParagraph"/>
+        <w:ind w:left="1080"/>
+        <w:rPr>
+          <w:rFonts w:ascii="Times New Roman" w:hAnsi="Times New Roman" w:cs="Times New Roman"/>
+          <w:sz w:val="24"/>
+          <w:szCs w:val="24"/>
+        </w:rPr>
+      </w:pPr>
       <w:bookmarkStart w:id="1" w:name="_GoBack"/>
       <w:bookmarkEnd w:id="1"/>
-      <w:r>
-        <w:rPr>
-          <w:rFonts w:ascii="Times New Roman" w:hAnsi="Times New Roman" w:cs="Times New Roman"/>
-          <w:sz w:val="24"/>
-          <w:szCs w:val="24"/>
-        </w:rPr>
-        <w:t xml:space="preserve"> </w:t>
-      </w:r>
-    </w:p>
-    <w:p>
-      <w:pPr>
-        <w:pStyle w:val="Heading2"/>
-      </w:pPr>
-      <w:r>
-        <w:t>IDE</w:t>
-      </w:r>
-    </w:p>
-    <w:p>
-      <w:pPr>
-        <w:pStyle w:val="ListParagraph"/>
-        <w:ind w:left="1080"/>
-        <w:rPr>
-          <w:rFonts w:ascii="Times New Roman" w:hAnsi="Times New Roman" w:cs="Times New Roman"/>
-          <w:sz w:val="24"/>
-          <w:szCs w:val="24"/>
-        </w:rPr>
-      </w:pPr>
-      <w:r>
-        <w:rPr>
-          <w:rFonts w:ascii="Times New Roman" w:hAnsi="Times New Roman" w:cs="Times New Roman"/>
-          <w:sz w:val="24"/>
-          <w:szCs w:val="24"/>
-        </w:rPr>
-        <w:t>Type some text</w:t>
-      </w:r>
-    </w:p>
-    <w:p>
-      <w:pPr>
-        <w:pStyle w:val="Heading2"/>
-      </w:pPr>
-      <w:r>
-        <w:t xml:space="preserve">Site Host     (dreamer42 </w:t>
-      </w:r>
-      <w:proofErr w:type="gramStart"/>
-      <w:r>
-        <w:t>… ,</w:t>
-      </w:r>
-      <w:proofErr w:type="gramEnd"/>
-      <w:r>
-        <w:t xml:space="preserve"> XAMPP – </w:t>
-      </w:r>
-      <w:proofErr w:type="spellStart"/>
-      <w:r>
-        <w:t>LocalHost</w:t>
-      </w:r>
-      <w:proofErr w:type="spellEnd"/>
-      <w:r>
-        <w:t>, )</w:t>
-      </w:r>
-    </w:p>
-    <w:p>
-      <w:pPr>
-        <w:pStyle w:val="ListParagraph"/>
-        <w:ind w:left="1080"/>
-        <w:rPr>
-          <w:rFonts w:ascii="Times New Roman" w:hAnsi="Times New Roman" w:cs="Times New Roman"/>
-          <w:sz w:val="24"/>
-          <w:szCs w:val="24"/>
-        </w:rPr>
-      </w:pPr>
-      <w:r>
-        <w:br w:type="page"/>
-      </w:r>
-      <w:r>
-        <w:rPr>
-          <w:rFonts w:ascii="Times New Roman" w:hAnsi="Times New Roman" w:cs="Times New Roman"/>
-          <w:sz w:val="24"/>
-          <w:szCs w:val="24"/>
-        </w:rPr>
-        <w:lastRenderedPageBreak/>
-        <w:t>Type some text</w:t>
-      </w:r>
-    </w:p>
-    <w:p>
-      <w:pPr>
-        <w:pStyle w:val="Heading1"/>
-      </w:pPr>
-      <w:r>
-        <w:t>Scope</w:t>
-      </w:r>
-    </w:p>
-    <w:p>
-      <w:pPr>
-        <w:pStyle w:val="Heading2"/>
-      </w:pPr>
-      <w:r>
-        <w:t>In-scope</w:t>
-      </w:r>
-    </w:p>
-    <w:p>
-      <w:pPr>
-        <w:pStyle w:val="ListParagraph"/>
-        <w:ind w:left="1080"/>
-        <w:rPr>
-          <w:rFonts w:ascii="Times New Roman" w:hAnsi="Times New Roman" w:cs="Times New Roman"/>
-          <w:sz w:val="24"/>
-          <w:szCs w:val="24"/>
-        </w:rPr>
-      </w:pPr>
-      <w:r>
-        <w:rPr>
-          <w:rFonts w:ascii="Times New Roman" w:hAnsi="Times New Roman" w:cs="Times New Roman"/>
-          <w:sz w:val="24"/>
-          <w:szCs w:val="24"/>
-        </w:rPr>
-        <w:t>Type some text</w:t>
-      </w:r>
-    </w:p>
-    <w:p>
-      <w:pPr>
-        <w:pStyle w:val="Heading2"/>
-      </w:pPr>
-      <w:r>
-        <w:t>Out-of-scope</w:t>
-      </w:r>
-    </w:p>
-    <w:p>
-      <w:pPr>
-        <w:pStyle w:val="ListParagraph"/>
-        <w:ind w:left="1080"/>
-        <w:rPr>
-          <w:rFonts w:ascii="Times New Roman" w:hAnsi="Times New Roman" w:cs="Times New Roman"/>
-          <w:sz w:val="24"/>
-          <w:szCs w:val="24"/>
-        </w:rPr>
-      </w:pPr>
-      <w:r>
-        <w:rPr>
-          <w:rFonts w:ascii="Times New Roman" w:hAnsi="Times New Roman" w:cs="Times New Roman"/>
-          <w:sz w:val="24"/>
-          <w:szCs w:val="24"/>
-        </w:rPr>
-        <w:t>Type some text</w:t>
-      </w:r>
-    </w:p>
-    <w:p>
-      <w:pPr>
-        <w:pStyle w:val="Heading2"/>
-      </w:pPr>
-      <w:r>
-        <w:t>If We Had More Time We Would …</w:t>
-      </w:r>
-    </w:p>
-    <w:p>
-      <w:pPr>
-        <w:pStyle w:val="ListParagraph"/>
-        <w:ind w:left="1080"/>
-        <w:rPr>
-          <w:rFonts w:ascii="Times New Roman" w:hAnsi="Times New Roman" w:cs="Times New Roman"/>
-          <w:sz w:val="24"/>
-          <w:szCs w:val="24"/>
-        </w:rPr>
-      </w:pPr>
-      <w:r>
-        <w:rPr>
-          <w:rFonts w:ascii="Times New Roman" w:hAnsi="Times New Roman" w:cs="Times New Roman"/>
-          <w:sz w:val="24"/>
-          <w:szCs w:val="24"/>
-        </w:rPr>
-        <w:t>Type some text</w:t>
-      </w:r>
-    </w:p>
-    <w:p/>
-    <w:p>
-      <w:pPr>
-        <w:pStyle w:val="Heading1"/>
-      </w:pPr>
-      <w:r>
-        <w:t>Software Development Process</w:t>
-      </w:r>
-    </w:p>
-    <w:p>
-      <w:pPr>
-        <w:pStyle w:val="Heading2"/>
-      </w:pPr>
-      <w:r>
-        <w:t>Agile</w:t>
-      </w:r>
-    </w:p>
-    <w:p>
-      <w:pPr>
-        <w:pStyle w:val="ListParagraph"/>
-        <w:ind w:left="1080"/>
-        <w:rPr>
-          <w:rFonts w:ascii="Times New Roman" w:hAnsi="Times New Roman" w:cs="Times New Roman"/>
-          <w:sz w:val="24"/>
-          <w:szCs w:val="24"/>
-        </w:rPr>
-      </w:pPr>
-      <w:r>
-        <w:rPr>
-          <w:rFonts w:ascii="Times New Roman" w:hAnsi="Times New Roman" w:cs="Times New Roman"/>
-          <w:sz w:val="24"/>
-          <w:szCs w:val="24"/>
-        </w:rPr>
-        <w:t>Type some text</w:t>
-      </w:r>
-    </w:p>
-    <w:p/>
-    <w:p>
-      <w:pPr>
-        <w:pStyle w:val="Heading2"/>
-      </w:pPr>
-      <w:r>
-        <w:t>Start small, code a little- test a lot</w:t>
-      </w:r>
-    </w:p>
-    <w:p>
-      <w:pPr>
-        <w:pStyle w:val="ListParagraph"/>
-        <w:ind w:left="1080"/>
-        <w:rPr>
-          <w:rFonts w:ascii="Times New Roman" w:hAnsi="Times New Roman" w:cs="Times New Roman"/>
-          <w:sz w:val="24"/>
-          <w:szCs w:val="24"/>
-        </w:rPr>
-      </w:pPr>
-      <w:r>
-        <w:rPr>
-          <w:rFonts w:ascii="Times New Roman" w:hAnsi="Times New Roman" w:cs="Times New Roman"/>
-          <w:sz w:val="24"/>
-          <w:szCs w:val="24"/>
-        </w:rPr>
-        <w:t>Type some text</w:t>
-      </w:r>
-    </w:p>
-    <w:p/>
-    <w:p>
-      <w:pPr>
-        <w:pStyle w:val="Heading1"/>
-      </w:pPr>
-      <w:r>
-        <w:t>Technical challenges encountered</w:t>
-      </w:r>
-    </w:p>
-    <w:p>
-      <w:pPr>
-        <w:pStyle w:val="ListParagraph"/>
-        <w:ind w:left="1080"/>
-        <w:rPr>
-          <w:rFonts w:ascii="Times New Roman" w:hAnsi="Times New Roman" w:cs="Times New Roman"/>
-          <w:sz w:val="24"/>
-          <w:szCs w:val="24"/>
-        </w:rPr>
-      </w:pPr>
-      <w:r>
-        <w:rPr>
-          <w:rFonts w:ascii="Times New Roman" w:hAnsi="Times New Roman" w:cs="Times New Roman"/>
-          <w:sz w:val="24"/>
-          <w:szCs w:val="24"/>
-        </w:rPr>
-        <w:t>Type some text</w:t>
-      </w:r>
     </w:p>
     <w:p>
       <w:pPr>
@@ -1805,441 +2344,441 @@
           <w:sz w:val="24"/>
           <w:szCs w:val="24"/>
         </w:rPr>
+        <w:t xml:space="preserve">Key </w:t>
+      </w:r>
+      <w:r>
+        <w:rPr>
+          <w:rFonts w:ascii="Times New Roman" w:hAnsi="Times New Roman" w:cs="Times New Roman"/>
+          <w:b/>
+          <w:sz w:val="24"/>
+          <w:szCs w:val="24"/>
+        </w:rPr>
+        <w:t>Features:</w:t>
+      </w:r>
+    </w:p>
+    <w:p>
+      <w:pPr>
+        <w:rPr>
+          <w:rFonts w:ascii="Times New Roman" w:hAnsi="Times New Roman" w:cs="Times New Roman"/>
+          <w:sz w:val="24"/>
+          <w:szCs w:val="24"/>
+        </w:rPr>
+      </w:pPr>
+      <w:r>
+        <w:rPr>
+          <w:rFonts w:ascii="Times New Roman" w:hAnsi="Times New Roman" w:cs="Times New Roman"/>
+          <w:sz w:val="24"/>
+          <w:szCs w:val="24"/>
+        </w:rPr>
+        <w:t>Create User Account</w:t>
+      </w:r>
+    </w:p>
+    <w:p>
+      <w:pPr>
+        <w:rPr>
+          <w:rFonts w:ascii="Times New Roman" w:hAnsi="Times New Roman" w:cs="Times New Roman"/>
+          <w:sz w:val="24"/>
+          <w:szCs w:val="24"/>
+        </w:rPr>
+      </w:pPr>
+      <w:r>
+        <w:rPr>
+          <w:rFonts w:ascii="Times New Roman" w:hAnsi="Times New Roman" w:cs="Times New Roman"/>
+          <w:sz w:val="24"/>
+          <w:szCs w:val="24"/>
+        </w:rPr>
+        <w:t>User Login</w:t>
+      </w:r>
+    </w:p>
+    <w:p>
+      <w:pPr>
+        <w:rPr>
+          <w:rFonts w:ascii="Times New Roman" w:hAnsi="Times New Roman" w:cs="Times New Roman"/>
+          <w:sz w:val="24"/>
+          <w:szCs w:val="24"/>
+        </w:rPr>
+      </w:pPr>
+      <w:r>
+        <w:rPr>
+          <w:rFonts w:ascii="Times New Roman" w:hAnsi="Times New Roman" w:cs="Times New Roman"/>
+          <w:sz w:val="24"/>
+          <w:szCs w:val="24"/>
+        </w:rPr>
+        <w:t>Create New Vacation</w:t>
+      </w:r>
+    </w:p>
+    <w:p>
+      <w:pPr>
+        <w:rPr>
+          <w:rFonts w:ascii="Times New Roman" w:hAnsi="Times New Roman" w:cs="Times New Roman"/>
+          <w:sz w:val="24"/>
+          <w:szCs w:val="24"/>
+        </w:rPr>
+      </w:pPr>
+      <w:r>
+        <w:rPr>
+          <w:rFonts w:ascii="Times New Roman" w:hAnsi="Times New Roman" w:cs="Times New Roman"/>
+          <w:sz w:val="24"/>
+          <w:szCs w:val="24"/>
+        </w:rPr>
+        <w:t>Display Vacation</w:t>
+      </w:r>
+    </w:p>
+    <w:p>
+      <w:pPr>
+        <w:rPr>
+          <w:rFonts w:ascii="Times New Roman" w:hAnsi="Times New Roman" w:cs="Times New Roman"/>
+          <w:sz w:val="24"/>
+          <w:szCs w:val="24"/>
+        </w:rPr>
+      </w:pPr>
+      <w:r>
+        <w:rPr>
+          <w:rFonts w:ascii="Times New Roman" w:hAnsi="Times New Roman" w:cs="Times New Roman"/>
+          <w:sz w:val="24"/>
+          <w:szCs w:val="24"/>
+        </w:rPr>
+        <w:t>Update Existing Vacation</w:t>
+      </w:r>
+    </w:p>
+    <w:p>
+      <w:pPr>
+        <w:rPr>
+          <w:rFonts w:ascii="Times New Roman" w:hAnsi="Times New Roman" w:cs="Times New Roman"/>
+          <w:sz w:val="24"/>
+          <w:szCs w:val="24"/>
+        </w:rPr>
+      </w:pPr>
+      <w:r>
+        <w:rPr>
+          <w:rFonts w:ascii="Times New Roman" w:hAnsi="Times New Roman" w:cs="Times New Roman"/>
+          <w:sz w:val="24"/>
+          <w:szCs w:val="24"/>
+        </w:rPr>
+        <w:t>Delete Vacation</w:t>
+      </w:r>
+    </w:p>
+    <w:p>
+      <w:pPr>
+        <w:rPr>
+          <w:rFonts w:ascii="Times New Roman" w:hAnsi="Times New Roman" w:cs="Times New Roman"/>
+          <w:sz w:val="24"/>
+          <w:szCs w:val="24"/>
+        </w:rPr>
+      </w:pPr>
+      <w:r>
+        <w:rPr>
+          <w:rFonts w:ascii="Times New Roman" w:hAnsi="Times New Roman" w:cs="Times New Roman"/>
+          <w:sz w:val="24"/>
+          <w:szCs w:val="24"/>
+        </w:rPr>
+        <w:t>Store Core Information about Each Day</w:t>
+      </w:r>
+    </w:p>
+    <w:p>
+      <w:pPr>
+        <w:rPr>
+          <w:rFonts w:ascii="Times New Roman" w:hAnsi="Times New Roman" w:cs="Times New Roman"/>
+          <w:sz w:val="24"/>
+          <w:szCs w:val="24"/>
+        </w:rPr>
+      </w:pPr>
+    </w:p>
+    <w:p>
+      <w:pPr>
+        <w:rPr>
+          <w:rFonts w:ascii="Times New Roman" w:hAnsi="Times New Roman" w:cs="Times New Roman"/>
+          <w:b/>
+          <w:sz w:val="24"/>
+          <w:szCs w:val="24"/>
+        </w:rPr>
+      </w:pPr>
+      <w:r>
+        <w:rPr>
+          <w:rFonts w:ascii="Times New Roman" w:hAnsi="Times New Roman" w:cs="Times New Roman"/>
+          <w:b/>
+          <w:sz w:val="24"/>
+          <w:szCs w:val="24"/>
+        </w:rPr>
+        <w:t>Bonus Features:</w:t>
+      </w:r>
+    </w:p>
+    <w:p>
+      <w:pPr>
+        <w:rPr>
+          <w:rFonts w:ascii="Times New Roman" w:hAnsi="Times New Roman" w:cs="Times New Roman"/>
+          <w:sz w:val="24"/>
+          <w:szCs w:val="24"/>
+        </w:rPr>
+      </w:pPr>
+      <w:r>
+        <w:rPr>
+          <w:rFonts w:ascii="Times New Roman" w:hAnsi="Times New Roman" w:cs="Times New Roman"/>
+          <w:sz w:val="24"/>
+          <w:szCs w:val="24"/>
+        </w:rPr>
+        <w:t>Store Addition Advanced Information</w:t>
+      </w:r>
+    </w:p>
+    <w:p>
+      <w:pPr>
+        <w:rPr>
+          <w:rFonts w:ascii="Times New Roman" w:hAnsi="Times New Roman" w:cs="Times New Roman"/>
+          <w:sz w:val="24"/>
+          <w:szCs w:val="24"/>
+        </w:rPr>
+      </w:pPr>
+      <w:r>
+        <w:rPr>
+          <w:rFonts w:ascii="Times New Roman" w:hAnsi="Times New Roman" w:cs="Times New Roman"/>
+          <w:sz w:val="24"/>
+          <w:szCs w:val="24"/>
+        </w:rPr>
+        <w:t>Calculate Mileage Traveled Each Day</w:t>
+      </w:r>
+    </w:p>
+    <w:p>
+      <w:pPr>
+        <w:rPr>
+          <w:rFonts w:ascii="Times New Roman" w:hAnsi="Times New Roman" w:cs="Times New Roman"/>
+          <w:sz w:val="24"/>
+          <w:szCs w:val="24"/>
+        </w:rPr>
+      </w:pPr>
+      <w:r>
+        <w:rPr>
+          <w:rFonts w:ascii="Times New Roman" w:hAnsi="Times New Roman" w:cs="Times New Roman"/>
+          <w:sz w:val="24"/>
+          <w:szCs w:val="24"/>
+        </w:rPr>
+        <w:t>Provide a Map Showing Route</w:t>
+      </w:r>
+    </w:p>
+    <w:p>
+      <w:pPr>
+        <w:rPr>
+          <w:rFonts w:ascii="Times New Roman" w:hAnsi="Times New Roman" w:cs="Times New Roman"/>
+          <w:sz w:val="24"/>
+          <w:szCs w:val="24"/>
+        </w:rPr>
+      </w:pPr>
+      <w:r>
+        <w:rPr>
+          <w:rFonts w:ascii="Times New Roman" w:hAnsi="Times New Roman" w:cs="Times New Roman"/>
+          <w:sz w:val="24"/>
+          <w:szCs w:val="24"/>
+        </w:rPr>
+        <w:t>Provide Reports about Trips</w:t>
+      </w:r>
+    </w:p>
+    <w:p>
+      <w:pPr>
+        <w:rPr>
+          <w:rFonts w:ascii="Times New Roman" w:hAnsi="Times New Roman" w:cs="Times New Roman"/>
+          <w:sz w:val="24"/>
+          <w:szCs w:val="24"/>
+        </w:rPr>
+      </w:pPr>
+      <w:r>
+        <w:rPr>
+          <w:rFonts w:ascii="Times New Roman" w:hAnsi="Times New Roman" w:cs="Times New Roman"/>
+          <w:sz w:val="24"/>
+          <w:szCs w:val="24"/>
+        </w:rPr>
+        <w:t>Color Code Vacation to Alert to Areas of Concern</w:t>
+      </w:r>
+    </w:p>
+    <w:p>
+      <w:pPr>
+        <w:rPr>
+          <w:rFonts w:ascii="Times New Roman" w:hAnsi="Times New Roman" w:cs="Times New Roman"/>
+          <w:sz w:val="24"/>
+          <w:szCs w:val="24"/>
+        </w:rPr>
+      </w:pPr>
+      <w:r>
+        <w:rPr>
+          <w:rFonts w:ascii="Times New Roman" w:hAnsi="Times New Roman" w:cs="Times New Roman"/>
+          <w:sz w:val="24"/>
+          <w:szCs w:val="24"/>
+        </w:rPr>
+        <w:t xml:space="preserve">Security Measures </w:t>
+      </w:r>
+      <w:proofErr w:type="gramStart"/>
+      <w:r>
+        <w:rPr>
+          <w:rFonts w:ascii="Times New Roman" w:hAnsi="Times New Roman" w:cs="Times New Roman"/>
+          <w:sz w:val="24"/>
+          <w:szCs w:val="24"/>
+        </w:rPr>
+        <w:t>Beyond</w:t>
+      </w:r>
+      <w:proofErr w:type="gramEnd"/>
+      <w:r>
+        <w:rPr>
+          <w:rFonts w:ascii="Times New Roman" w:hAnsi="Times New Roman" w:cs="Times New Roman"/>
+          <w:sz w:val="24"/>
+          <w:szCs w:val="24"/>
+        </w:rPr>
+        <w:t xml:space="preserve"> Basic Login</w:t>
+      </w:r>
+    </w:p>
+    <w:p>
+      <w:pPr>
+        <w:rPr>
+          <w:rFonts w:ascii="Times New Roman" w:hAnsi="Times New Roman" w:cs="Times New Roman"/>
+          <w:sz w:val="24"/>
+          <w:szCs w:val="24"/>
+        </w:rPr>
+      </w:pPr>
+      <w:r>
+        <w:rPr>
+          <w:rFonts w:ascii="Times New Roman" w:hAnsi="Times New Roman" w:cs="Times New Roman"/>
+          <w:sz w:val="24"/>
+          <w:szCs w:val="24"/>
+        </w:rPr>
+        <w:t>Polished UI</w:t>
+      </w:r>
+    </w:p>
+    <w:p>
+      <w:pPr>
+        <w:rPr>
+          <w:rFonts w:ascii="Times New Roman" w:hAnsi="Times New Roman" w:cs="Times New Roman"/>
+          <w:sz w:val="24"/>
+          <w:szCs w:val="24"/>
+        </w:rPr>
+      </w:pPr>
+    </w:p>
+    <w:p>
+      <w:pPr>
+        <w:rPr>
+          <w:rFonts w:ascii="Times New Roman" w:hAnsi="Times New Roman" w:cs="Times New Roman"/>
+          <w:b/>
+          <w:sz w:val="24"/>
+          <w:szCs w:val="24"/>
+        </w:rPr>
+      </w:pPr>
+      <w:r>
+        <w:rPr>
+          <w:rFonts w:ascii="Times New Roman" w:hAnsi="Times New Roman" w:cs="Times New Roman"/>
+          <w:b/>
+          <w:sz w:val="24"/>
+          <w:szCs w:val="24"/>
+        </w:rPr>
+        <w:t>User Stories:</w:t>
+      </w:r>
+    </w:p>
+    <w:p>
+      <w:pPr>
+        <w:rPr>
+          <w:rFonts w:ascii="Times New Roman" w:hAnsi="Times New Roman" w:cs="Times New Roman"/>
+          <w:sz w:val="24"/>
+          <w:szCs w:val="24"/>
+        </w:rPr>
+      </w:pPr>
+      <w:r>
+        <w:rPr>
+          <w:rFonts w:ascii="Times New Roman" w:hAnsi="Times New Roman" w:cs="Times New Roman"/>
+          <w:sz w:val="24"/>
+          <w:szCs w:val="24"/>
+        </w:rPr>
+        <w:t>#1 - planning</w:t>
+      </w:r>
+    </w:p>
+    <w:p>
+      <w:pPr>
+        <w:rPr>
+          <w:rFonts w:ascii="Times New Roman" w:hAnsi="Times New Roman" w:cs="Times New Roman"/>
+          <w:sz w:val="24"/>
+          <w:szCs w:val="24"/>
+        </w:rPr>
+      </w:pPr>
+      <w:r>
+        <w:rPr>
+          <w:rFonts w:ascii="Times New Roman" w:hAnsi="Times New Roman" w:cs="Times New Roman"/>
+          <w:sz w:val="24"/>
+          <w:szCs w:val="24"/>
+        </w:rPr>
         <w:lastRenderedPageBreak/>
-        <w:t xml:space="preserve">Key </w:t>
-      </w:r>
-      <w:r>
+        <w:t>User wants to plan a vacation.  User enters each day into the system.</w:t>
+      </w:r>
+      <w:r>
+        <w:rPr>
+          <w:rFonts w:ascii="Times New Roman" w:hAnsi="Times New Roman" w:cs="Times New Roman"/>
+          <w:sz w:val="24"/>
+          <w:szCs w:val="24"/>
+        </w:rPr>
+        <w:t xml:space="preserve">  Fills in starting city, ending city, main activity for the day, and lodging info.</w:t>
+      </w:r>
+    </w:p>
+    <w:p>
+      <w:pPr>
+        <w:rPr>
+          <w:rFonts w:ascii="Times New Roman" w:hAnsi="Times New Roman" w:cs="Times New Roman"/>
+          <w:sz w:val="24"/>
+          <w:szCs w:val="24"/>
+        </w:rPr>
+      </w:pPr>
+    </w:p>
+    <w:p>
+      <w:pPr>
+        <w:rPr>
+          <w:rFonts w:ascii="Times New Roman" w:hAnsi="Times New Roman" w:cs="Times New Roman"/>
+          <w:sz w:val="24"/>
+          <w:szCs w:val="24"/>
+        </w:rPr>
+      </w:pPr>
+      <w:r>
+        <w:rPr>
+          <w:rFonts w:ascii="Times New Roman" w:hAnsi="Times New Roman" w:cs="Times New Roman"/>
+          <w:sz w:val="24"/>
+          <w:szCs w:val="24"/>
+        </w:rPr>
+        <w:t>#2 – vacationing</w:t>
+      </w:r>
+    </w:p>
+    <w:p>
+      <w:pPr>
+        <w:rPr>
+          <w:rFonts w:ascii="Times New Roman" w:hAnsi="Times New Roman" w:cs="Times New Roman"/>
+          <w:sz w:val="24"/>
+          <w:szCs w:val="24"/>
+        </w:rPr>
+      </w:pPr>
+      <w:r>
+        <w:rPr>
+          <w:rFonts w:ascii="Times New Roman" w:hAnsi="Times New Roman" w:cs="Times New Roman"/>
+          <w:sz w:val="24"/>
+          <w:szCs w:val="24"/>
+        </w:rPr>
+        <w:t>User references the app each day.  Retrieves their hotel reservation info.  Reviews the activities for the upcoming day.</w:t>
+      </w:r>
+    </w:p>
+    <w:p>
+      <w:pPr>
+        <w:rPr>
+          <w:rFonts w:ascii="Times New Roman" w:hAnsi="Times New Roman" w:cs="Times New Roman"/>
+          <w:sz w:val="24"/>
+          <w:szCs w:val="24"/>
+        </w:rPr>
+      </w:pPr>
+    </w:p>
+    <w:p>
+      <w:pPr>
         <w:rPr>
           <w:rFonts w:ascii="Times New Roman" w:hAnsi="Times New Roman" w:cs="Times New Roman"/>
           <w:b/>
           <w:sz w:val="24"/>
           <w:szCs w:val="24"/>
         </w:rPr>
-        <w:t>Features:</w:t>
-      </w:r>
-    </w:p>
-    <w:p>
-      <w:pPr>
-        <w:rPr>
-          <w:rFonts w:ascii="Times New Roman" w:hAnsi="Times New Roman" w:cs="Times New Roman"/>
-          <w:sz w:val="24"/>
-          <w:szCs w:val="24"/>
-        </w:rPr>
-      </w:pPr>
-      <w:r>
-        <w:rPr>
-          <w:rFonts w:ascii="Times New Roman" w:hAnsi="Times New Roman" w:cs="Times New Roman"/>
-          <w:sz w:val="24"/>
-          <w:szCs w:val="24"/>
-        </w:rPr>
-        <w:t>Create User Account</w:t>
-      </w:r>
-    </w:p>
-    <w:p>
-      <w:pPr>
-        <w:rPr>
-          <w:rFonts w:ascii="Times New Roman" w:hAnsi="Times New Roman" w:cs="Times New Roman"/>
-          <w:sz w:val="24"/>
-          <w:szCs w:val="24"/>
-        </w:rPr>
-      </w:pPr>
-      <w:r>
-        <w:rPr>
-          <w:rFonts w:ascii="Times New Roman" w:hAnsi="Times New Roman" w:cs="Times New Roman"/>
-          <w:sz w:val="24"/>
-          <w:szCs w:val="24"/>
-        </w:rPr>
-        <w:t>User Login</w:t>
-      </w:r>
-    </w:p>
-    <w:p>
-      <w:pPr>
-        <w:rPr>
-          <w:rFonts w:ascii="Times New Roman" w:hAnsi="Times New Roman" w:cs="Times New Roman"/>
-          <w:sz w:val="24"/>
-          <w:szCs w:val="24"/>
-        </w:rPr>
-      </w:pPr>
-      <w:r>
-        <w:rPr>
-          <w:rFonts w:ascii="Times New Roman" w:hAnsi="Times New Roman" w:cs="Times New Roman"/>
-          <w:sz w:val="24"/>
-          <w:szCs w:val="24"/>
-        </w:rPr>
-        <w:t>Create New Vacation</w:t>
-      </w:r>
-    </w:p>
-    <w:p>
-      <w:pPr>
-        <w:rPr>
-          <w:rFonts w:ascii="Times New Roman" w:hAnsi="Times New Roman" w:cs="Times New Roman"/>
-          <w:sz w:val="24"/>
-          <w:szCs w:val="24"/>
-        </w:rPr>
-      </w:pPr>
-      <w:r>
-        <w:rPr>
-          <w:rFonts w:ascii="Times New Roman" w:hAnsi="Times New Roman" w:cs="Times New Roman"/>
-          <w:sz w:val="24"/>
-          <w:szCs w:val="24"/>
-        </w:rPr>
-        <w:t>Display Vacation</w:t>
-      </w:r>
-    </w:p>
-    <w:p>
-      <w:pPr>
-        <w:rPr>
-          <w:rFonts w:ascii="Times New Roman" w:hAnsi="Times New Roman" w:cs="Times New Roman"/>
-          <w:sz w:val="24"/>
-          <w:szCs w:val="24"/>
-        </w:rPr>
-      </w:pPr>
-      <w:r>
-        <w:rPr>
-          <w:rFonts w:ascii="Times New Roman" w:hAnsi="Times New Roman" w:cs="Times New Roman"/>
-          <w:sz w:val="24"/>
-          <w:szCs w:val="24"/>
-        </w:rPr>
-        <w:t>Update Existing Vacation</w:t>
-      </w:r>
-    </w:p>
-    <w:p>
-      <w:pPr>
-        <w:rPr>
-          <w:rFonts w:ascii="Times New Roman" w:hAnsi="Times New Roman" w:cs="Times New Roman"/>
-          <w:sz w:val="24"/>
-          <w:szCs w:val="24"/>
-        </w:rPr>
-      </w:pPr>
-      <w:r>
-        <w:rPr>
-          <w:rFonts w:ascii="Times New Roman" w:hAnsi="Times New Roman" w:cs="Times New Roman"/>
-          <w:sz w:val="24"/>
-          <w:szCs w:val="24"/>
-        </w:rPr>
-        <w:t>Delete Vacation</w:t>
-      </w:r>
-    </w:p>
-    <w:p>
-      <w:pPr>
-        <w:rPr>
-          <w:rFonts w:ascii="Times New Roman" w:hAnsi="Times New Roman" w:cs="Times New Roman"/>
-          <w:sz w:val="24"/>
-          <w:szCs w:val="24"/>
-        </w:rPr>
-      </w:pPr>
-      <w:r>
-        <w:rPr>
-          <w:rFonts w:ascii="Times New Roman" w:hAnsi="Times New Roman" w:cs="Times New Roman"/>
-          <w:sz w:val="24"/>
-          <w:szCs w:val="24"/>
-        </w:rPr>
-        <w:t>Store Core Information about Each Day</w:t>
-      </w:r>
-    </w:p>
-    <w:p>
-      <w:pPr>
-        <w:rPr>
-          <w:rFonts w:ascii="Times New Roman" w:hAnsi="Times New Roman" w:cs="Times New Roman"/>
-          <w:sz w:val="24"/>
-          <w:szCs w:val="24"/>
-        </w:rPr>
-      </w:pPr>
-    </w:p>
-    <w:p>
-      <w:pPr>
+      </w:pPr>
+      <w:r>
         <w:rPr>
           <w:rFonts w:ascii="Times New Roman" w:hAnsi="Times New Roman" w:cs="Times New Roman"/>
           <w:b/>
           <w:sz w:val="24"/>
           <w:szCs w:val="24"/>
         </w:rPr>
-      </w:pPr>
-      <w:r>
-        <w:rPr>
-          <w:rFonts w:ascii="Times New Roman" w:hAnsi="Times New Roman" w:cs="Times New Roman"/>
-          <w:b/>
-          <w:sz w:val="24"/>
-          <w:szCs w:val="24"/>
-        </w:rPr>
-        <w:t>Bonus Features:</w:t>
-      </w:r>
-    </w:p>
-    <w:p>
-      <w:pPr>
-        <w:rPr>
-          <w:rFonts w:ascii="Times New Roman" w:hAnsi="Times New Roman" w:cs="Times New Roman"/>
-          <w:sz w:val="24"/>
-          <w:szCs w:val="24"/>
-        </w:rPr>
-      </w:pPr>
-      <w:r>
-        <w:rPr>
-          <w:rFonts w:ascii="Times New Roman" w:hAnsi="Times New Roman" w:cs="Times New Roman"/>
-          <w:sz w:val="24"/>
-          <w:szCs w:val="24"/>
-        </w:rPr>
-        <w:t>Store Addition Advanced Information</w:t>
-      </w:r>
-    </w:p>
-    <w:p>
-      <w:pPr>
-        <w:rPr>
-          <w:rFonts w:ascii="Times New Roman" w:hAnsi="Times New Roman" w:cs="Times New Roman"/>
-          <w:sz w:val="24"/>
-          <w:szCs w:val="24"/>
-        </w:rPr>
-      </w:pPr>
-      <w:r>
-        <w:rPr>
-          <w:rFonts w:ascii="Times New Roman" w:hAnsi="Times New Roman" w:cs="Times New Roman"/>
-          <w:sz w:val="24"/>
-          <w:szCs w:val="24"/>
-        </w:rPr>
-        <w:t>Calculate Mileage Traveled Each Day</w:t>
-      </w:r>
-    </w:p>
-    <w:p>
-      <w:pPr>
-        <w:rPr>
-          <w:rFonts w:ascii="Times New Roman" w:hAnsi="Times New Roman" w:cs="Times New Roman"/>
-          <w:sz w:val="24"/>
-          <w:szCs w:val="24"/>
-        </w:rPr>
-      </w:pPr>
-      <w:r>
-        <w:rPr>
-          <w:rFonts w:ascii="Times New Roman" w:hAnsi="Times New Roman" w:cs="Times New Roman"/>
-          <w:sz w:val="24"/>
-          <w:szCs w:val="24"/>
-        </w:rPr>
-        <w:t>Provide a Map Showing Route</w:t>
-      </w:r>
-    </w:p>
-    <w:p>
-      <w:pPr>
-        <w:rPr>
-          <w:rFonts w:ascii="Times New Roman" w:hAnsi="Times New Roman" w:cs="Times New Roman"/>
-          <w:sz w:val="24"/>
-          <w:szCs w:val="24"/>
-        </w:rPr>
-      </w:pPr>
-      <w:r>
-        <w:rPr>
-          <w:rFonts w:ascii="Times New Roman" w:hAnsi="Times New Roman" w:cs="Times New Roman"/>
-          <w:sz w:val="24"/>
-          <w:szCs w:val="24"/>
-        </w:rPr>
-        <w:t>Provide Reports about Trips</w:t>
-      </w:r>
-    </w:p>
-    <w:p>
-      <w:pPr>
-        <w:rPr>
-          <w:rFonts w:ascii="Times New Roman" w:hAnsi="Times New Roman" w:cs="Times New Roman"/>
-          <w:sz w:val="24"/>
-          <w:szCs w:val="24"/>
-        </w:rPr>
-      </w:pPr>
-      <w:r>
-        <w:rPr>
-          <w:rFonts w:ascii="Times New Roman" w:hAnsi="Times New Roman" w:cs="Times New Roman"/>
-          <w:sz w:val="24"/>
-          <w:szCs w:val="24"/>
-        </w:rPr>
-        <w:t>Color Code Vacation to Alert to Areas of Concern</w:t>
-      </w:r>
-    </w:p>
-    <w:p>
-      <w:pPr>
-        <w:rPr>
-          <w:rFonts w:ascii="Times New Roman" w:hAnsi="Times New Roman" w:cs="Times New Roman"/>
-          <w:sz w:val="24"/>
-          <w:szCs w:val="24"/>
-        </w:rPr>
-      </w:pPr>
-      <w:r>
-        <w:rPr>
-          <w:rFonts w:ascii="Times New Roman" w:hAnsi="Times New Roman" w:cs="Times New Roman"/>
-          <w:sz w:val="24"/>
-          <w:szCs w:val="24"/>
-        </w:rPr>
-        <w:t xml:space="preserve">Security Measures </w:t>
-      </w:r>
-      <w:proofErr w:type="gramStart"/>
-      <w:r>
-        <w:rPr>
-          <w:rFonts w:ascii="Times New Roman" w:hAnsi="Times New Roman" w:cs="Times New Roman"/>
-          <w:sz w:val="24"/>
-          <w:szCs w:val="24"/>
-        </w:rPr>
-        <w:t>Beyond</w:t>
-      </w:r>
-      <w:proofErr w:type="gramEnd"/>
-      <w:r>
-        <w:rPr>
-          <w:rFonts w:ascii="Times New Roman" w:hAnsi="Times New Roman" w:cs="Times New Roman"/>
-          <w:sz w:val="24"/>
-          <w:szCs w:val="24"/>
-        </w:rPr>
-        <w:t xml:space="preserve"> Basic Login</w:t>
-      </w:r>
-    </w:p>
-    <w:p>
-      <w:pPr>
-        <w:rPr>
-          <w:rFonts w:ascii="Times New Roman" w:hAnsi="Times New Roman" w:cs="Times New Roman"/>
-          <w:sz w:val="24"/>
-          <w:szCs w:val="24"/>
-        </w:rPr>
-      </w:pPr>
-      <w:r>
-        <w:rPr>
-          <w:rFonts w:ascii="Times New Roman" w:hAnsi="Times New Roman" w:cs="Times New Roman"/>
-          <w:sz w:val="24"/>
-          <w:szCs w:val="24"/>
-        </w:rPr>
-        <w:t>Polished UI</w:t>
-      </w:r>
-    </w:p>
-    <w:p>
-      <w:pPr>
-        <w:rPr>
-          <w:rFonts w:ascii="Times New Roman" w:hAnsi="Times New Roman" w:cs="Times New Roman"/>
-          <w:sz w:val="24"/>
-          <w:szCs w:val="24"/>
-        </w:rPr>
-      </w:pPr>
-    </w:p>
-    <w:p>
-      <w:pPr>
-        <w:rPr>
-          <w:rFonts w:ascii="Times New Roman" w:hAnsi="Times New Roman" w:cs="Times New Roman"/>
-          <w:b/>
-          <w:sz w:val="24"/>
-          <w:szCs w:val="24"/>
-        </w:rPr>
-      </w:pPr>
-      <w:r>
-        <w:rPr>
-          <w:rFonts w:ascii="Times New Roman" w:hAnsi="Times New Roman" w:cs="Times New Roman"/>
-          <w:b/>
-          <w:sz w:val="24"/>
-          <w:szCs w:val="24"/>
-        </w:rPr>
-        <w:t>User Stories:</w:t>
-      </w:r>
-    </w:p>
-    <w:p>
-      <w:pPr>
-        <w:rPr>
-          <w:rFonts w:ascii="Times New Roman" w:hAnsi="Times New Roman" w:cs="Times New Roman"/>
-          <w:sz w:val="24"/>
-          <w:szCs w:val="24"/>
-        </w:rPr>
-      </w:pPr>
-      <w:r>
-        <w:rPr>
-          <w:rFonts w:ascii="Times New Roman" w:hAnsi="Times New Roman" w:cs="Times New Roman"/>
-          <w:sz w:val="24"/>
-          <w:szCs w:val="24"/>
-        </w:rPr>
-        <w:t>#1 - planning</w:t>
-      </w:r>
-    </w:p>
-    <w:p>
-      <w:pPr>
-        <w:rPr>
-          <w:rFonts w:ascii="Times New Roman" w:hAnsi="Times New Roman" w:cs="Times New Roman"/>
-          <w:sz w:val="24"/>
-          <w:szCs w:val="24"/>
-        </w:rPr>
-      </w:pPr>
-      <w:r>
-        <w:rPr>
-          <w:rFonts w:ascii="Times New Roman" w:hAnsi="Times New Roman" w:cs="Times New Roman"/>
-          <w:sz w:val="24"/>
-          <w:szCs w:val="24"/>
-        </w:rPr>
-        <w:t>User wants to plan a vacation.  User enters each day into the system.</w:t>
-      </w:r>
-      <w:r>
-        <w:rPr>
-          <w:rFonts w:ascii="Times New Roman" w:hAnsi="Times New Roman" w:cs="Times New Roman"/>
-          <w:sz w:val="24"/>
-          <w:szCs w:val="24"/>
-        </w:rPr>
-        <w:t xml:space="preserve">  Fills in starting city, ending city, main activity for the day, and lodging info.</w:t>
-      </w:r>
-    </w:p>
-    <w:p>
-      <w:pPr>
-        <w:rPr>
-          <w:rFonts w:ascii="Times New Roman" w:hAnsi="Times New Roman" w:cs="Times New Roman"/>
-          <w:sz w:val="24"/>
-          <w:szCs w:val="24"/>
-        </w:rPr>
-      </w:pPr>
-    </w:p>
-    <w:p>
-      <w:pPr>
-        <w:rPr>
-          <w:rFonts w:ascii="Times New Roman" w:hAnsi="Times New Roman" w:cs="Times New Roman"/>
-          <w:sz w:val="24"/>
-          <w:szCs w:val="24"/>
-        </w:rPr>
-      </w:pPr>
-      <w:r>
-        <w:rPr>
-          <w:rFonts w:ascii="Times New Roman" w:hAnsi="Times New Roman" w:cs="Times New Roman"/>
-          <w:sz w:val="24"/>
-          <w:szCs w:val="24"/>
-        </w:rPr>
-        <w:t>#2 – vacationing</w:t>
-      </w:r>
-    </w:p>
-    <w:p>
-      <w:pPr>
-        <w:rPr>
-          <w:rFonts w:ascii="Times New Roman" w:hAnsi="Times New Roman" w:cs="Times New Roman"/>
-          <w:sz w:val="24"/>
-          <w:szCs w:val="24"/>
-        </w:rPr>
-      </w:pPr>
-      <w:r>
-        <w:rPr>
-          <w:rFonts w:ascii="Times New Roman" w:hAnsi="Times New Roman" w:cs="Times New Roman"/>
-          <w:sz w:val="24"/>
-          <w:szCs w:val="24"/>
-        </w:rPr>
-        <w:t>User references the app each day.  Retrieves their hotel reservation info.  Reviews the activities for the upcoming day.</w:t>
-      </w:r>
-    </w:p>
-    <w:p>
-      <w:pPr>
-        <w:rPr>
-          <w:rFonts w:ascii="Times New Roman" w:hAnsi="Times New Roman" w:cs="Times New Roman"/>
-          <w:sz w:val="24"/>
-          <w:szCs w:val="24"/>
-        </w:rPr>
-      </w:pPr>
-    </w:p>
-    <w:p>
-      <w:pPr>
-        <w:rPr>
-          <w:rFonts w:ascii="Times New Roman" w:hAnsi="Times New Roman" w:cs="Times New Roman"/>
-          <w:b/>
-          <w:sz w:val="24"/>
-          <w:szCs w:val="24"/>
-        </w:rPr>
-      </w:pPr>
-      <w:r>
-        <w:rPr>
-          <w:rFonts w:ascii="Times New Roman" w:hAnsi="Times New Roman" w:cs="Times New Roman"/>
-          <w:b/>
-          <w:sz w:val="24"/>
-          <w:szCs w:val="24"/>
-        </w:rPr>
         <w:t>Mock-up of Possible Screen</w:t>
       </w:r>
     </w:p>
@@ -2258,7 +2797,6 @@
           <w:sz w:val="24"/>
           <w:szCs w:val="24"/>
         </w:rPr>
-        <w:lastRenderedPageBreak/>
         <w:drawing>
           <wp:inline distT="0" distB="0" distL="0" distR="0" wp14:anchorId="37453543" wp14:editId="75191A63">
             <wp:extent cx="6848475" cy="4524375"/>
@@ -2460,6 +2998,7 @@
                 <w:sz w:val="24"/>
                 <w:szCs w:val="24"/>
               </w:rPr>
+              <w:lastRenderedPageBreak/>
               <w:t>Event</w:t>
             </w:r>
           </w:p>
@@ -3281,7 +3820,6 @@
                 <w:sz w:val="24"/>
                 <w:szCs w:val="24"/>
               </w:rPr>
-              <w:lastRenderedPageBreak/>
               <w:t>Testing &amp; Fixing</w:t>
             </w:r>
           </w:p>
@@ -4973,6 +5511,146 @@
     </w:lvl>
   </w:abstractNum>
   <w:abstractNum w:abstractNumId="1">
+    <w:nsid w:val="121E34B2"/>
+    <w:multiLevelType w:val="hybridMultilevel"/>
+    <w:tmpl w:val="99ACC3E4"/>
+    <w:lvl w:ilvl="0" w:tplc="72C210FC">
+      <w:start w:val="1"/>
+      <w:numFmt w:val="bullet"/>
+      <w:lvlText w:val="•"/>
+      <w:lvlJc w:val="left"/>
+      <w:pPr>
+        <w:tabs>
+          <w:tab w:val="num" w:pos="720"/>
+        </w:tabs>
+        <w:ind w:left="720" w:hanging="360"/>
+      </w:pPr>
+      <w:rPr>
+        <w:rFonts w:ascii="Arial" w:hAnsi="Arial" w:hint="default"/>
+      </w:rPr>
+    </w:lvl>
+    <w:lvl w:ilvl="1" w:tplc="EF9246C2">
+      <w:start w:val="265"/>
+      <w:numFmt w:val="bullet"/>
+      <w:lvlText w:val="–"/>
+      <w:lvlJc w:val="left"/>
+      <w:pPr>
+        <w:tabs>
+          <w:tab w:val="num" w:pos="1440"/>
+        </w:tabs>
+        <w:ind w:left="1440" w:hanging="360"/>
+      </w:pPr>
+      <w:rPr>
+        <w:rFonts w:ascii="Arial" w:hAnsi="Arial" w:hint="default"/>
+      </w:rPr>
+    </w:lvl>
+    <w:lvl w:ilvl="2" w:tplc="06FC3B38" w:tentative="1">
+      <w:start w:val="1"/>
+      <w:numFmt w:val="bullet"/>
+      <w:lvlText w:val="•"/>
+      <w:lvlJc w:val="left"/>
+      <w:pPr>
+        <w:tabs>
+          <w:tab w:val="num" w:pos="2160"/>
+        </w:tabs>
+        <w:ind w:left="2160" w:hanging="360"/>
+      </w:pPr>
+      <w:rPr>
+        <w:rFonts w:ascii="Arial" w:hAnsi="Arial" w:hint="default"/>
+      </w:rPr>
+    </w:lvl>
+    <w:lvl w:ilvl="3" w:tplc="67B60D80" w:tentative="1">
+      <w:start w:val="1"/>
+      <w:numFmt w:val="bullet"/>
+      <w:lvlText w:val="•"/>
+      <w:lvlJc w:val="left"/>
+      <w:pPr>
+        <w:tabs>
+          <w:tab w:val="num" w:pos="2880"/>
+        </w:tabs>
+        <w:ind w:left="2880" w:hanging="360"/>
+      </w:pPr>
+      <w:rPr>
+        <w:rFonts w:ascii="Arial" w:hAnsi="Arial" w:hint="default"/>
+      </w:rPr>
+    </w:lvl>
+    <w:lvl w:ilvl="4" w:tplc="4EDEF74C" w:tentative="1">
+      <w:start w:val="1"/>
+      <w:numFmt w:val="bullet"/>
+      <w:lvlText w:val="•"/>
+      <w:lvlJc w:val="left"/>
+      <w:pPr>
+        <w:tabs>
+          <w:tab w:val="num" w:pos="3600"/>
+        </w:tabs>
+        <w:ind w:left="3600" w:hanging="360"/>
+      </w:pPr>
+      <w:rPr>
+        <w:rFonts w:ascii="Arial" w:hAnsi="Arial" w:hint="default"/>
+      </w:rPr>
+    </w:lvl>
+    <w:lvl w:ilvl="5" w:tplc="AA921254" w:tentative="1">
+      <w:start w:val="1"/>
+      <w:numFmt w:val="bullet"/>
+      <w:lvlText w:val="•"/>
+      <w:lvlJc w:val="left"/>
+      <w:pPr>
+        <w:tabs>
+          <w:tab w:val="num" w:pos="4320"/>
+        </w:tabs>
+        <w:ind w:left="4320" w:hanging="360"/>
+      </w:pPr>
+      <w:rPr>
+        <w:rFonts w:ascii="Arial" w:hAnsi="Arial" w:hint="default"/>
+      </w:rPr>
+    </w:lvl>
+    <w:lvl w:ilvl="6" w:tplc="9ABE179E" w:tentative="1">
+      <w:start w:val="1"/>
+      <w:numFmt w:val="bullet"/>
+      <w:lvlText w:val="•"/>
+      <w:lvlJc w:val="left"/>
+      <w:pPr>
+        <w:tabs>
+          <w:tab w:val="num" w:pos="5040"/>
+        </w:tabs>
+        <w:ind w:left="5040" w:hanging="360"/>
+      </w:pPr>
+      <w:rPr>
+        <w:rFonts w:ascii="Arial" w:hAnsi="Arial" w:hint="default"/>
+      </w:rPr>
+    </w:lvl>
+    <w:lvl w:ilvl="7" w:tplc="6FD6DAAA" w:tentative="1">
+      <w:start w:val="1"/>
+      <w:numFmt w:val="bullet"/>
+      <w:lvlText w:val="•"/>
+      <w:lvlJc w:val="left"/>
+      <w:pPr>
+        <w:tabs>
+          <w:tab w:val="num" w:pos="5760"/>
+        </w:tabs>
+        <w:ind w:left="5760" w:hanging="360"/>
+      </w:pPr>
+      <w:rPr>
+        <w:rFonts w:ascii="Arial" w:hAnsi="Arial" w:hint="default"/>
+      </w:rPr>
+    </w:lvl>
+    <w:lvl w:ilvl="8" w:tplc="5FCCB49E" w:tentative="1">
+      <w:start w:val="1"/>
+      <w:numFmt w:val="bullet"/>
+      <w:lvlText w:val="•"/>
+      <w:lvlJc w:val="left"/>
+      <w:pPr>
+        <w:tabs>
+          <w:tab w:val="num" w:pos="6480"/>
+        </w:tabs>
+        <w:ind w:left="6480" w:hanging="360"/>
+      </w:pPr>
+      <w:rPr>
+        <w:rFonts w:ascii="Arial" w:hAnsi="Arial" w:hint="default"/>
+      </w:rPr>
+    </w:lvl>
+  </w:abstractNum>
+  <w:abstractNum w:abstractNumId="2">
     <w:nsid w:val="23831716"/>
     <w:multiLevelType w:val="multilevel"/>
     <w:tmpl w:val="D53C19AE"/>
@@ -5121,7 +5799,147 @@
       </w:rPr>
     </w:lvl>
   </w:abstractNum>
-  <w:abstractNum w:abstractNumId="2">
+  <w:abstractNum w:abstractNumId="3">
+    <w:nsid w:val="443D1264"/>
+    <w:multiLevelType w:val="hybridMultilevel"/>
+    <w:tmpl w:val="87A424BE"/>
+    <w:lvl w:ilvl="0" w:tplc="F9ACBF1E">
+      <w:start w:val="1"/>
+      <w:numFmt w:val="bullet"/>
+      <w:lvlText w:val="•"/>
+      <w:lvlJc w:val="left"/>
+      <w:pPr>
+        <w:tabs>
+          <w:tab w:val="num" w:pos="720"/>
+        </w:tabs>
+        <w:ind w:left="720" w:hanging="360"/>
+      </w:pPr>
+      <w:rPr>
+        <w:rFonts w:ascii="Arial" w:hAnsi="Arial" w:hint="default"/>
+      </w:rPr>
+    </w:lvl>
+    <w:lvl w:ilvl="1" w:tplc="9BE65C06">
+      <w:start w:val="265"/>
+      <w:numFmt w:val="bullet"/>
+      <w:lvlText w:val="–"/>
+      <w:lvlJc w:val="left"/>
+      <w:pPr>
+        <w:tabs>
+          <w:tab w:val="num" w:pos="1440"/>
+        </w:tabs>
+        <w:ind w:left="1440" w:hanging="360"/>
+      </w:pPr>
+      <w:rPr>
+        <w:rFonts w:ascii="Arial" w:hAnsi="Arial" w:hint="default"/>
+      </w:rPr>
+    </w:lvl>
+    <w:lvl w:ilvl="2" w:tplc="D41CF6E8" w:tentative="1">
+      <w:start w:val="1"/>
+      <w:numFmt w:val="bullet"/>
+      <w:lvlText w:val="•"/>
+      <w:lvlJc w:val="left"/>
+      <w:pPr>
+        <w:tabs>
+          <w:tab w:val="num" w:pos="2160"/>
+        </w:tabs>
+        <w:ind w:left="2160" w:hanging="360"/>
+      </w:pPr>
+      <w:rPr>
+        <w:rFonts w:ascii="Arial" w:hAnsi="Arial" w:hint="default"/>
+      </w:rPr>
+    </w:lvl>
+    <w:lvl w:ilvl="3" w:tplc="B704C328" w:tentative="1">
+      <w:start w:val="1"/>
+      <w:numFmt w:val="bullet"/>
+      <w:lvlText w:val="•"/>
+      <w:lvlJc w:val="left"/>
+      <w:pPr>
+        <w:tabs>
+          <w:tab w:val="num" w:pos="2880"/>
+        </w:tabs>
+        <w:ind w:left="2880" w:hanging="360"/>
+      </w:pPr>
+      <w:rPr>
+        <w:rFonts w:ascii="Arial" w:hAnsi="Arial" w:hint="default"/>
+      </w:rPr>
+    </w:lvl>
+    <w:lvl w:ilvl="4" w:tplc="5220E59A" w:tentative="1">
+      <w:start w:val="1"/>
+      <w:numFmt w:val="bullet"/>
+      <w:lvlText w:val="•"/>
+      <w:lvlJc w:val="left"/>
+      <w:pPr>
+        <w:tabs>
+          <w:tab w:val="num" w:pos="3600"/>
+        </w:tabs>
+        <w:ind w:left="3600" w:hanging="360"/>
+      </w:pPr>
+      <w:rPr>
+        <w:rFonts w:ascii="Arial" w:hAnsi="Arial" w:hint="default"/>
+      </w:rPr>
+    </w:lvl>
+    <w:lvl w:ilvl="5" w:tplc="EE1C66AA" w:tentative="1">
+      <w:start w:val="1"/>
+      <w:numFmt w:val="bullet"/>
+      <w:lvlText w:val="•"/>
+      <w:lvlJc w:val="left"/>
+      <w:pPr>
+        <w:tabs>
+          <w:tab w:val="num" w:pos="4320"/>
+        </w:tabs>
+        <w:ind w:left="4320" w:hanging="360"/>
+      </w:pPr>
+      <w:rPr>
+        <w:rFonts w:ascii="Arial" w:hAnsi="Arial" w:hint="default"/>
+      </w:rPr>
+    </w:lvl>
+    <w:lvl w:ilvl="6" w:tplc="078E3146" w:tentative="1">
+      <w:start w:val="1"/>
+      <w:numFmt w:val="bullet"/>
+      <w:lvlText w:val="•"/>
+      <w:lvlJc w:val="left"/>
+      <w:pPr>
+        <w:tabs>
+          <w:tab w:val="num" w:pos="5040"/>
+        </w:tabs>
+        <w:ind w:left="5040" w:hanging="360"/>
+      </w:pPr>
+      <w:rPr>
+        <w:rFonts w:ascii="Arial" w:hAnsi="Arial" w:hint="default"/>
+      </w:rPr>
+    </w:lvl>
+    <w:lvl w:ilvl="7" w:tplc="C47ECB78" w:tentative="1">
+      <w:start w:val="1"/>
+      <w:numFmt w:val="bullet"/>
+      <w:lvlText w:val="•"/>
+      <w:lvlJc w:val="left"/>
+      <w:pPr>
+        <w:tabs>
+          <w:tab w:val="num" w:pos="5760"/>
+        </w:tabs>
+        <w:ind w:left="5760" w:hanging="360"/>
+      </w:pPr>
+      <w:rPr>
+        <w:rFonts w:ascii="Arial" w:hAnsi="Arial" w:hint="default"/>
+      </w:rPr>
+    </w:lvl>
+    <w:lvl w:ilvl="8" w:tplc="68503BB8" w:tentative="1">
+      <w:start w:val="1"/>
+      <w:numFmt w:val="bullet"/>
+      <w:lvlText w:val="•"/>
+      <w:lvlJc w:val="left"/>
+      <w:pPr>
+        <w:tabs>
+          <w:tab w:val="num" w:pos="6480"/>
+        </w:tabs>
+        <w:ind w:left="6480" w:hanging="360"/>
+      </w:pPr>
+      <w:rPr>
+        <w:rFonts w:ascii="Arial" w:hAnsi="Arial" w:hint="default"/>
+      </w:rPr>
+    </w:lvl>
+  </w:abstractNum>
+  <w:abstractNum w:abstractNumId="4">
     <w:nsid w:val="47E300BF"/>
     <w:multiLevelType w:val="hybridMultilevel"/>
     <w:tmpl w:val="A8A8A92A"/>
@@ -5261,7 +6079,7 @@
       </w:rPr>
     </w:lvl>
   </w:abstractNum>
-  <w:abstractNum w:abstractNumId="3">
+  <w:abstractNum w:abstractNumId="5">
     <w:nsid w:val="58376E38"/>
     <w:multiLevelType w:val="multilevel"/>
     <w:tmpl w:val="04090027"/>
@@ -5356,7 +6174,7 @@
       </w:pPr>
     </w:lvl>
   </w:abstractNum>
-  <w:abstractNum w:abstractNumId="4">
+  <w:abstractNum w:abstractNumId="6">
     <w:nsid w:val="69355D00"/>
     <w:multiLevelType w:val="hybridMultilevel"/>
     <w:tmpl w:val="267609C6"/>
@@ -5469,7 +6287,7 @@
       </w:rPr>
     </w:lvl>
   </w:abstractNum>
-  <w:abstractNum w:abstractNumId="5">
+  <w:abstractNum w:abstractNumId="7">
     <w:nsid w:val="77820A67"/>
     <w:multiLevelType w:val="hybridMultilevel"/>
     <w:tmpl w:val="99003B9A"/>
@@ -5609,7 +6427,7 @@
       </w:rPr>
     </w:lvl>
   </w:abstractNum>
-  <w:abstractNum w:abstractNumId="6">
+  <w:abstractNum w:abstractNumId="8">
     <w:nsid w:val="77AA7DA9"/>
     <w:multiLevelType w:val="hybridMultilevel"/>
     <w:tmpl w:val="975892B8"/>
@@ -5699,25 +6517,31 @@
     </w:lvl>
   </w:abstractNum>
   <w:num w:numId="1">
-    <w:abstractNumId w:val="1"/>
+    <w:abstractNumId w:val="2"/>
   </w:num>
   <w:num w:numId="2">
-    <w:abstractNumId w:val="3"/>
+    <w:abstractNumId w:val="5"/>
   </w:num>
   <w:num w:numId="3">
-    <w:abstractNumId w:val="6"/>
+    <w:abstractNumId w:val="8"/>
   </w:num>
   <w:num w:numId="4">
     <w:abstractNumId w:val="0"/>
   </w:num>
   <w:num w:numId="5">
+    <w:abstractNumId w:val="6"/>
+  </w:num>
+  <w:num w:numId="6">
     <w:abstractNumId w:val="4"/>
   </w:num>
-  <w:num w:numId="6">
-    <w:abstractNumId w:val="2"/>
+  <w:num w:numId="7">
+    <w:abstractNumId w:val="7"/>
   </w:num>
-  <w:num w:numId="7">
-    <w:abstractNumId w:val="5"/>
+  <w:num w:numId="8">
+    <w:abstractNumId w:val="3"/>
+  </w:num>
+  <w:num w:numId="9">
+    <w:abstractNumId w:val="1"/>
   </w:num>
 </w:numbering>
 </file>
@@ -6968,7 +7792,7 @@
 </file>
 
 <file path=customXml/itemProps1.xml><?xml version="1.0" encoding="utf-8"?>
-<ds:datastoreItem xmlns:ds="http://schemas.openxmlformats.org/officeDocument/2006/customXml" ds:itemID="{ECC3A992-2FCE-4BDB-A0A4-3A4F5E5E6FC4}">
+<ds:datastoreItem xmlns:ds="http://schemas.openxmlformats.org/officeDocument/2006/customXml" ds:itemID="{0278784C-72E3-42BC-A5FD-ECFA45788219}">
   <ds:schemaRefs>
     <ds:schemaRef ds:uri="http://schemas.openxmlformats.org/officeDocument/2006/bibliography"/>
   </ds:schemaRefs>

</xml_diff>

<commit_message>
Report .doc  is starting to take shape
</commit_message>
<xml_diff>
--- a/docs/Project Report-Palmer-Stark.docx
+++ b/docs/Project Report-Palmer-Stark.docx
@@ -23,7 +23,6 @@
           <w:szCs w:val="44"/>
         </w:rPr>
       </w:pPr>
-      <w:proofErr w:type="gramStart"/>
       <w:r>
         <w:rPr>
           <w:rFonts w:ascii="Times New Roman" w:hAnsi="Times New Roman" w:cs="Times New Roman"/>
@@ -31,38 +30,39 @@
           <w:sz w:val="44"/>
           <w:szCs w:val="44"/>
         </w:rPr>
-        <w:t>SEIS752  Advanced</w:t>
-      </w:r>
-      <w:proofErr w:type="gramEnd"/>
-      <w:r>
+        <w:t>SEIS752  Advanced Web Design</w:t>
+      </w:r>
+    </w:p>
+    <w:p>
+      <w:pPr>
+        <w:jc w:val="center"/>
         <w:rPr>
           <w:rFonts w:ascii="Times New Roman" w:hAnsi="Times New Roman" w:cs="Times New Roman"/>
           <w:b/>
           <w:sz w:val="44"/>
           <w:szCs w:val="44"/>
         </w:rPr>
-        <w:t xml:space="preserve"> Web Design</w:t>
-      </w:r>
-    </w:p>
-    <w:p>
-      <w:pPr>
-        <w:jc w:val="center"/>
+      </w:pPr>
+      <w:r>
         <w:rPr>
           <w:rFonts w:ascii="Times New Roman" w:hAnsi="Times New Roman" w:cs="Times New Roman"/>
           <w:b/>
           <w:sz w:val="44"/>
           <w:szCs w:val="44"/>
         </w:rPr>
-      </w:pPr>
-      <w:r>
+        <w:t>Spring 2015</w:t>
+      </w:r>
+    </w:p>
+    <w:p>
+      <w:pPr>
+        <w:jc w:val="center"/>
         <w:rPr>
           <w:rFonts w:ascii="Times New Roman" w:hAnsi="Times New Roman" w:cs="Times New Roman"/>
           <w:b/>
           <w:sz w:val="44"/>
           <w:szCs w:val="44"/>
         </w:rPr>
-        <w:t>Spring 2015</w:t>
-      </w:r>
+      </w:pPr>
     </w:p>
     <w:p>
       <w:pPr>
@@ -96,46 +96,46 @@
           <w:szCs w:val="44"/>
         </w:rPr>
       </w:pPr>
-    </w:p>
-    <w:p>
-      <w:pPr>
-        <w:jc w:val="center"/>
+      <w:r>
         <w:rPr>
           <w:rFonts w:ascii="Times New Roman" w:hAnsi="Times New Roman" w:cs="Times New Roman"/>
           <w:b/>
           <w:sz w:val="44"/>
           <w:szCs w:val="44"/>
         </w:rPr>
-      </w:pPr>
-      <w:r>
+        <w:t>Project Report</w:t>
+      </w:r>
+    </w:p>
+    <w:p>
+      <w:pPr>
+        <w:jc w:val="center"/>
         <w:rPr>
           <w:rFonts w:ascii="Times New Roman" w:hAnsi="Times New Roman" w:cs="Times New Roman"/>
           <w:b/>
           <w:sz w:val="44"/>
           <w:szCs w:val="44"/>
         </w:rPr>
-        <w:t>Project Report</w:t>
-      </w:r>
-    </w:p>
-    <w:p>
-      <w:pPr>
-        <w:jc w:val="center"/>
+      </w:pPr>
+      <w:r>
         <w:rPr>
           <w:rFonts w:ascii="Times New Roman" w:hAnsi="Times New Roman" w:cs="Times New Roman"/>
           <w:b/>
           <w:sz w:val="44"/>
           <w:szCs w:val="44"/>
         </w:rPr>
-      </w:pPr>
-      <w:r>
+        <w:t>‘Vacation Planner’</w:t>
+      </w:r>
+    </w:p>
+    <w:p>
+      <w:pPr>
+        <w:jc w:val="center"/>
         <w:rPr>
           <w:rFonts w:ascii="Times New Roman" w:hAnsi="Times New Roman" w:cs="Times New Roman"/>
           <w:b/>
           <w:sz w:val="44"/>
           <w:szCs w:val="44"/>
         </w:rPr>
-        <w:t>‘Vacation Planner’</w:t>
-      </w:r>
+      </w:pPr>
     </w:p>
     <w:p>
       <w:pPr>
@@ -169,24 +169,13 @@
           <w:szCs w:val="44"/>
         </w:rPr>
       </w:pPr>
-    </w:p>
-    <w:p>
-      <w:pPr>
-        <w:jc w:val="center"/>
+      <w:r>
         <w:rPr>
           <w:rFonts w:ascii="Times New Roman" w:hAnsi="Times New Roman" w:cs="Times New Roman"/>
           <w:b/>
           <w:sz w:val="44"/>
           <w:szCs w:val="44"/>
         </w:rPr>
-      </w:pPr>
-      <w:r>
-        <w:rPr>
-          <w:rFonts w:ascii="Times New Roman" w:hAnsi="Times New Roman" w:cs="Times New Roman"/>
-          <w:b/>
-          <w:sz w:val="44"/>
-          <w:szCs w:val="44"/>
-        </w:rPr>
         <w:t>Mike Palmer &amp; John Stark</w:t>
       </w:r>
     </w:p>
@@ -276,7 +265,7 @@
         <w:pStyle w:val="Heading2"/>
       </w:pPr>
       <w:r>
-        <w:t>More stuff</w:t>
+        <w:t>Business Logic</w:t>
       </w:r>
     </w:p>
     <w:p>
@@ -298,23 +287,7 @@
         <w:t>Languages (</w:t>
       </w:r>
       <w:r>
-        <w:t xml:space="preserve">Html, </w:t>
-      </w:r>
-      <w:proofErr w:type="spellStart"/>
-      <w:r>
-        <w:t>javascript</w:t>
-      </w:r>
-      <w:proofErr w:type="spellEnd"/>
-      <w:r>
-        <w:t xml:space="preserve">, </w:t>
-      </w:r>
-      <w:proofErr w:type="spellStart"/>
-      <w:r>
-        <w:t>php</w:t>
-      </w:r>
-      <w:proofErr w:type="spellEnd"/>
-      <w:r>
-        <w:t xml:space="preserve">, </w:t>
+        <w:t xml:space="preserve">Html, javascript, php, </w:t>
       </w:r>
       <w:r>
         <w:t>JSON…).</w:t>
@@ -332,13 +305,8 @@
       <w:pPr>
         <w:pStyle w:val="Heading2"/>
       </w:pPr>
-      <w:proofErr w:type="gramStart"/>
-      <w:r>
-        <w:t>Database  (</w:t>
-      </w:r>
-      <w:proofErr w:type="gramEnd"/>
-      <w:r>
-        <w:t>MySQL,  tables created)</w:t>
+      <w:r>
+        <w:t>Database  (MySQL,  tables created)</w:t>
       </w:r>
     </w:p>
     <w:p>
@@ -354,23 +322,15 @@
         <w:pStyle w:val="Heading2"/>
       </w:pPr>
       <w:r>
-        <w:t xml:space="preserve">Site Host     (dreamer42 </w:t>
-      </w:r>
-      <w:proofErr w:type="gramStart"/>
-      <w:r>
-        <w:t>… ,</w:t>
-      </w:r>
-      <w:proofErr w:type="gramEnd"/>
-      <w:r>
-        <w:t xml:space="preserve"> XAMPP – </w:t>
-      </w:r>
-      <w:proofErr w:type="spellStart"/>
-      <w:r>
-        <w:t>LocalHost</w:t>
-      </w:r>
-      <w:proofErr w:type="spellEnd"/>
-      <w:r>
-        <w:t>, )</w:t>
+        <w:t>Site Host     (dreamer42 … , XAMPP – LocalHost, )</w:t>
+      </w:r>
+    </w:p>
+    <w:p>
+      <w:pPr>
+        <w:pStyle w:val="Heading2"/>
+      </w:pPr>
+      <w:r>
+        <w:t>Audio and Video</w:t>
       </w:r>
     </w:p>
     <w:p>
@@ -517,6 +477,103 @@
         </w:rPr>
         <w:t>This project provided an opportunity to apply the lessons learned during the course and to develop an application to a greater extent that was possible in the weekly homework assignments.</w:t>
       </w:r>
+      <w:r>
+        <w:rPr>
+          <w:rFonts w:ascii="Times New Roman" w:hAnsi="Times New Roman" w:cs="Times New Roman"/>
+          <w:sz w:val="24"/>
+          <w:szCs w:val="24"/>
+        </w:rPr>
+        <w:t xml:space="preserve"> The application addresses the need to store, organize and access important information related to a vacation. Saving reservations, confirmations, phone numbers, etc. in this secure website makes them accessible by several means. They cannot left behind, blow out the car window or be eaten by the dog as a paper list might. Items needing further attention can be highlighted to provide a visual reminder.</w:t>
+      </w:r>
+    </w:p>
+    <w:p>
+      <w:pPr>
+        <w:pStyle w:val="ListParagraph"/>
+        <w:ind w:left="1080"/>
+        <w:rPr>
+          <w:rFonts w:ascii="Times New Roman" w:hAnsi="Times New Roman" w:cs="Times New Roman"/>
+          <w:sz w:val="24"/>
+          <w:szCs w:val="24"/>
+        </w:rPr>
+      </w:pPr>
+    </w:p>
+    <w:p>
+      <w:pPr>
+        <w:pStyle w:val="ListParagraph"/>
+        <w:ind w:left="1080"/>
+        <w:rPr>
+          <w:rFonts w:ascii="Times New Roman" w:hAnsi="Times New Roman" w:cs="Times New Roman"/>
+          <w:sz w:val="24"/>
+          <w:szCs w:val="24"/>
+        </w:rPr>
+      </w:pPr>
+      <w:r>
+        <w:rPr>
+          <w:rFonts w:ascii="Times New Roman" w:hAnsi="Times New Roman" w:cs="Times New Roman"/>
+          <w:sz w:val="24"/>
+          <w:szCs w:val="24"/>
+        </w:rPr>
+        <w:t>Th</w:t>
+      </w:r>
+      <w:r>
+        <w:rPr>
+          <w:rFonts w:ascii="Times New Roman" w:hAnsi="Times New Roman" w:cs="Times New Roman"/>
+          <w:sz w:val="24"/>
+          <w:szCs w:val="24"/>
+        </w:rPr>
+        <w:t>is</w:t>
+      </w:r>
+      <w:r>
+        <w:rPr>
+          <w:rFonts w:ascii="Times New Roman" w:hAnsi="Times New Roman" w:cs="Times New Roman"/>
+          <w:sz w:val="24"/>
+          <w:szCs w:val="24"/>
+        </w:rPr>
+        <w:t xml:space="preserve"> report assumes the reader has visited the website </w:t>
+      </w:r>
+      <w:r>
+        <w:rPr>
+          <w:rFonts w:ascii="Times New Roman" w:hAnsi="Times New Roman" w:cs="Times New Roman"/>
+          <w:sz w:val="24"/>
+          <w:szCs w:val="24"/>
+        </w:rPr>
+        <w:t>to gain some familiarity</w:t>
+      </w:r>
+      <w:r>
+        <w:rPr>
+          <w:rFonts w:ascii="Times New Roman" w:hAnsi="Times New Roman" w:cs="Times New Roman"/>
+          <w:sz w:val="24"/>
+          <w:szCs w:val="24"/>
+        </w:rPr>
+        <w:t xml:space="preserve"> </w:t>
+      </w:r>
+      <w:r>
+        <w:rPr>
+          <w:rFonts w:ascii="Times New Roman" w:hAnsi="Times New Roman" w:cs="Times New Roman"/>
+          <w:sz w:val="24"/>
+          <w:szCs w:val="24"/>
+        </w:rPr>
+        <w:t xml:space="preserve">with it. </w:t>
+      </w:r>
+      <w:hyperlink r:id="rId6" w:history="1">
+        <w:r>
+          <w:rPr>
+            <w:rStyle w:val="Hyperlink"/>
+            <w:rFonts w:ascii="Times New Roman" w:hAnsi="Times New Roman" w:cs="Times New Roman"/>
+            <w:sz w:val="24"/>
+            <w:szCs w:val="24"/>
+          </w:rPr>
+          <w:t>http://www.dreamer42.com/vacation/index.php</w:t>
+        </w:r>
+      </w:hyperlink>
+      <w:r>
+        <w:rPr>
+          <w:rFonts w:ascii="Times New Roman" w:hAnsi="Times New Roman" w:cs="Times New Roman"/>
+          <w:sz w:val="24"/>
+          <w:szCs w:val="24"/>
+        </w:rPr>
+        <w:t xml:space="preserve"> </w:t>
+      </w:r>
     </w:p>
     <w:p>
       <w:pPr>
@@ -557,11 +614,9 @@
       <w:pPr>
         <w:pStyle w:val="Heading2"/>
       </w:pPr>
-      <w:proofErr w:type="gramStart"/>
       <w:r>
         <w:t>purpose</w:t>
       </w:r>
-      <w:proofErr w:type="gramEnd"/>
     </w:p>
     <w:p>
       <w:pPr>
@@ -587,7 +642,39 @@
           <w:sz w:val="24"/>
           <w:szCs w:val="24"/>
         </w:rPr>
-        <w:t xml:space="preserve">recording vacation plans. The user enters their daily </w:t>
+        <w:t>recording vacation plans. The user</w:t>
+      </w:r>
+      <w:r>
+        <w:rPr>
+          <w:rFonts w:ascii="Times New Roman" w:hAnsi="Times New Roman" w:cs="Times New Roman"/>
+          <w:sz w:val="24"/>
+          <w:szCs w:val="24"/>
+        </w:rPr>
+        <w:t xml:space="preserve"> begins by registering or logging in, creating a vacation (which establishes a unique ID for it in the database)</w:t>
+      </w:r>
+      <w:r>
+        <w:rPr>
+          <w:rFonts w:ascii="Times New Roman" w:hAnsi="Times New Roman" w:cs="Times New Roman"/>
+          <w:sz w:val="24"/>
+          <w:szCs w:val="24"/>
+        </w:rPr>
+        <w:t xml:space="preserve"> </w:t>
+      </w:r>
+      <w:r>
+        <w:rPr>
+          <w:rFonts w:ascii="Times New Roman" w:hAnsi="Times New Roman" w:cs="Times New Roman"/>
+          <w:sz w:val="24"/>
+          <w:szCs w:val="24"/>
+        </w:rPr>
+        <w:t>and then entering</w:t>
+      </w:r>
+      <w:r>
+        <w:rPr>
+          <w:rFonts w:ascii="Times New Roman" w:hAnsi="Times New Roman" w:cs="Times New Roman"/>
+          <w:sz w:val="24"/>
+          <w:szCs w:val="24"/>
+        </w:rPr>
+        <w:t xml:space="preserve"> their daily </w:t>
       </w:r>
       <w:commentRangeStart w:id="0"/>
       <w:r>
@@ -611,15 +698,23 @@
           <w:sz w:val="24"/>
           <w:szCs w:val="24"/>
         </w:rPr>
-        <w:t xml:space="preserve"> and then references it during their travels. It provides a convenient means to save important information such as reservations, confirmation numbers, phone numbers and email addresses for lodging, sites to visit, daily destinations, etc. </w:t>
-      </w:r>
-    </w:p>
-    <w:p>
-      <w:pPr>
-        <w:pStyle w:val="Heading2"/>
-      </w:pPr>
-      <w:r>
-        <w:t>List of webpages.</w:t>
+        <w:t xml:space="preserve">. While planning the vacation the user can enter, change or delete information such as </w:t>
+      </w:r>
+      <w:r>
+        <w:rPr>
+          <w:rFonts w:ascii="Times New Roman" w:hAnsi="Times New Roman" w:cs="Times New Roman"/>
+          <w:sz w:val="24"/>
+          <w:szCs w:val="24"/>
+        </w:rPr>
+        <w:t>reservations, confirmation numbers, phone numbers and email addresses for lodging, sites to visit, daily destinations, etc</w:t>
+      </w:r>
+      <w:r>
+        <w:rPr>
+          <w:rFonts w:ascii="Times New Roman" w:hAnsi="Times New Roman" w:cs="Times New Roman"/>
+          <w:sz w:val="24"/>
+          <w:szCs w:val="24"/>
+        </w:rPr>
+        <w:t>.</w:t>
       </w:r>
     </w:p>
     <w:p>
@@ -632,6 +727,100 @@
           <w:szCs w:val="24"/>
         </w:rPr>
       </w:pPr>
+    </w:p>
+    <w:p>
+      <w:pPr>
+        <w:pStyle w:val="ListParagraph"/>
+        <w:ind w:left="1080"/>
+        <w:rPr>
+          <w:rFonts w:ascii="Times New Roman" w:hAnsi="Times New Roman" w:cs="Times New Roman"/>
+          <w:sz w:val="24"/>
+          <w:szCs w:val="24"/>
+        </w:rPr>
+      </w:pPr>
+      <w:r>
+        <w:rPr>
+          <w:rFonts w:ascii="Times New Roman" w:hAnsi="Times New Roman" w:cs="Times New Roman"/>
+          <w:sz w:val="24"/>
+          <w:szCs w:val="24"/>
+        </w:rPr>
+        <w:t xml:space="preserve">The user can </w:t>
+      </w:r>
+      <w:r>
+        <w:rPr>
+          <w:rFonts w:ascii="Times New Roman" w:hAnsi="Times New Roman" w:cs="Times New Roman"/>
+          <w:sz w:val="24"/>
+          <w:szCs w:val="24"/>
+        </w:rPr>
+        <w:t>then reference</w:t>
+      </w:r>
+      <w:r>
+        <w:rPr>
+          <w:rFonts w:ascii="Times New Roman" w:hAnsi="Times New Roman" w:cs="Times New Roman"/>
+          <w:sz w:val="24"/>
+          <w:szCs w:val="24"/>
+        </w:rPr>
+        <w:t xml:space="preserve"> and update</w:t>
+      </w:r>
+      <w:r>
+        <w:rPr>
+          <w:rFonts w:ascii="Times New Roman" w:hAnsi="Times New Roman" w:cs="Times New Roman"/>
+          <w:sz w:val="24"/>
+          <w:szCs w:val="24"/>
+        </w:rPr>
+        <w:t xml:space="preserve"> </w:t>
+      </w:r>
+      <w:r>
+        <w:rPr>
+          <w:rFonts w:ascii="Times New Roman" w:hAnsi="Times New Roman" w:cs="Times New Roman"/>
+          <w:sz w:val="24"/>
+          <w:szCs w:val="24"/>
+        </w:rPr>
+        <w:t>their itinerary</w:t>
+      </w:r>
+      <w:r>
+        <w:rPr>
+          <w:rFonts w:ascii="Times New Roman" w:hAnsi="Times New Roman" w:cs="Times New Roman"/>
+          <w:sz w:val="24"/>
+          <w:szCs w:val="24"/>
+        </w:rPr>
+        <w:t xml:space="preserve"> during their travels. </w:t>
+      </w:r>
+      <w:r>
+        <w:rPr>
+          <w:rFonts w:ascii="Times New Roman" w:hAnsi="Times New Roman" w:cs="Times New Roman"/>
+          <w:sz w:val="24"/>
+          <w:szCs w:val="24"/>
+        </w:rPr>
+        <w:t xml:space="preserve">In addition, the website’s business logic can provide some analysis of the travel plans. </w:t>
+      </w:r>
+      <w:r>
+        <w:rPr>
+          <w:rFonts w:ascii="Times New Roman" w:hAnsi="Times New Roman" w:cs="Times New Roman"/>
+          <w:sz w:val="24"/>
+          <w:szCs w:val="24"/>
+        </w:rPr>
+        <w:t>A google map is conveniently accessed by the click of a button with no need to re-enter location information.</w:t>
+      </w:r>
+    </w:p>
+    <w:p>
+      <w:pPr>
+        <w:pStyle w:val="Heading2"/>
+      </w:pPr>
+      <w:r>
+        <w:t>List of webpages.</w:t>
+      </w:r>
+    </w:p>
+    <w:p>
+      <w:pPr>
+        <w:pStyle w:val="ListParagraph"/>
+        <w:ind w:left="1080"/>
+        <w:rPr>
+          <w:rFonts w:ascii="Times New Roman" w:hAnsi="Times New Roman" w:cs="Times New Roman"/>
+          <w:sz w:val="24"/>
+          <w:szCs w:val="24"/>
+        </w:rPr>
+      </w:pPr>
       <w:r>
         <w:rPr>
           <w:rFonts w:ascii="Times New Roman" w:hAnsi="Times New Roman" w:cs="Times New Roman"/>
@@ -670,7 +859,7 @@
           <w:sz w:val="24"/>
           <w:szCs w:val="24"/>
         </w:rPr>
-        <w:t>11</w:t>
+        <w:t>9</w:t>
       </w:r>
       <w:r>
         <w:rPr>
@@ -679,6 +868,14 @@
           <w:szCs w:val="24"/>
         </w:rPr>
         <w:t xml:space="preserve"> webpages</w:t>
+      </w:r>
+      <w:r>
+        <w:rPr>
+          <w:rFonts w:ascii="Times New Roman" w:hAnsi="Times New Roman" w:cs="Times New Roman"/>
+          <w:sz w:val="24"/>
+          <w:szCs w:val="24"/>
+        </w:rPr>
+        <w:t xml:space="preserve">. </w:t>
       </w:r>
     </w:p>
     <w:p>
@@ -694,14 +891,116 @@
           <w:szCs w:val="24"/>
         </w:rPr>
       </w:pPr>
-      <w:r>
-        <w:rPr>
-          <w:rFonts w:ascii="Times New Roman" w:hAnsi="Times New Roman" w:cs="Times New Roman"/>
-          <w:sz w:val="24"/>
-          <w:szCs w:val="24"/>
-        </w:rPr>
-        <w:t>Home page / index - register or log-in</w:t>
-      </w:r>
+      <w:hyperlink r:id="rId9" w:history="1">
+        <w:r>
+          <w:rPr>
+            <w:rStyle w:val="Hyperlink"/>
+            <w:rFonts w:ascii="Times New Roman" w:hAnsi="Times New Roman" w:cs="Times New Roman"/>
+            <w:sz w:val="24"/>
+            <w:szCs w:val="24"/>
+          </w:rPr>
+          <w:t>http://www.dreamer42.com/vacation/</w:t>
+        </w:r>
+        <w:r>
+          <w:rPr>
+            <w:rStyle w:val="Hyperlink"/>
+            <w:rFonts w:ascii="Times New Roman" w:hAnsi="Times New Roman" w:cs="Times New Roman"/>
+            <w:b/>
+            <w:sz w:val="24"/>
+            <w:szCs w:val="24"/>
+          </w:rPr>
+          <w:t>index.php</w:t>
+        </w:r>
+      </w:hyperlink>
+    </w:p>
+    <w:p>
+      <w:pPr>
+        <w:pStyle w:val="ListParagraph"/>
+        <w:numPr>
+          <w:ilvl w:val="1"/>
+          <w:numId w:val="4"/>
+        </w:numPr>
+        <w:rPr>
+          <w:rFonts w:ascii="Times New Roman" w:hAnsi="Times New Roman" w:cs="Times New Roman"/>
+          <w:sz w:val="24"/>
+          <w:szCs w:val="24"/>
+        </w:rPr>
+      </w:pPr>
+      <w:r>
+        <w:rPr>
+          <w:rFonts w:ascii="Times New Roman" w:hAnsi="Times New Roman" w:cs="Times New Roman"/>
+          <w:sz w:val="24"/>
+          <w:szCs w:val="24"/>
+        </w:rPr>
+        <w:t xml:space="preserve">Login  via a drop down box then </w:t>
+      </w:r>
+      <w:r>
+        <w:rPr>
+          <w:rFonts w:ascii="Times New Roman" w:hAnsi="Times New Roman" w:cs="Times New Roman"/>
+          <w:sz w:val="24"/>
+          <w:szCs w:val="24"/>
+        </w:rPr>
+        <w:sym w:font="Wingdings" w:char="F0E0"/>
+      </w:r>
+      <w:r>
+        <w:rPr>
+          <w:rFonts w:ascii="Times New Roman" w:hAnsi="Times New Roman" w:cs="Times New Roman"/>
+          <w:sz w:val="24"/>
+          <w:szCs w:val="24"/>
+        </w:rPr>
+        <w:t xml:space="preserve"> </w:t>
+      </w:r>
+    </w:p>
+    <w:p>
+      <w:pPr>
+        <w:pStyle w:val="ListParagraph"/>
+        <w:numPr>
+          <w:ilvl w:val="1"/>
+          <w:numId w:val="4"/>
+        </w:numPr>
+        <w:rPr>
+          <w:rFonts w:ascii="Times New Roman" w:hAnsi="Times New Roman" w:cs="Times New Roman"/>
+          <w:sz w:val="24"/>
+          <w:szCs w:val="24"/>
+        </w:rPr>
+      </w:pPr>
+      <w:r>
+        <w:rPr>
+          <w:rFonts w:ascii="Times New Roman" w:hAnsi="Times New Roman" w:cs="Times New Roman"/>
+          <w:sz w:val="24"/>
+          <w:szCs w:val="24"/>
+        </w:rPr>
+        <w:t xml:space="preserve">Register </w:t>
+      </w:r>
+      <w:r>
+        <w:rPr>
+          <w:rFonts w:ascii="Times New Roman" w:hAnsi="Times New Roman" w:cs="Times New Roman"/>
+          <w:sz w:val="24"/>
+          <w:szCs w:val="24"/>
+        </w:rPr>
+        <w:t xml:space="preserve">   </w:t>
+      </w:r>
+      <w:hyperlink r:id="rId10" w:history="1">
+        <w:r>
+          <w:rPr>
+            <w:rStyle w:val="Hyperlink"/>
+            <w:rFonts w:ascii="Times New Roman" w:hAnsi="Times New Roman" w:cs="Times New Roman"/>
+            <w:sz w:val="24"/>
+            <w:szCs w:val="24"/>
+          </w:rPr>
+          <w:t>http://www.dreamer42.com/vacation/</w:t>
+        </w:r>
+        <w:r>
+          <w:rPr>
+            <w:rStyle w:val="Hyperlink"/>
+            <w:rFonts w:ascii="Times New Roman" w:hAnsi="Times New Roman" w:cs="Times New Roman"/>
+            <w:b/>
+            <w:sz w:val="24"/>
+            <w:szCs w:val="24"/>
+          </w:rPr>
+          <w:t>register.php</w:t>
+        </w:r>
+      </w:hyperlink>
     </w:p>
     <w:p>
       <w:pPr>
@@ -716,30 +1015,86 @@
           <w:szCs w:val="24"/>
         </w:rPr>
       </w:pPr>
-      <w:r>
-        <w:rPr>
-          <w:rFonts w:ascii="Times New Roman" w:hAnsi="Times New Roman" w:cs="Times New Roman"/>
-          <w:sz w:val="24"/>
-          <w:szCs w:val="24"/>
-        </w:rPr>
-        <w:t>Welcome</w:t>
-      </w:r>
-      <w:r>
-        <w:rPr>
-          <w:rFonts w:ascii="Times New Roman" w:hAnsi="Times New Roman" w:cs="Times New Roman"/>
-          <w:sz w:val="24"/>
-          <w:szCs w:val="24"/>
-        </w:rPr>
-        <w:t xml:space="preserve"> page </w:t>
-      </w:r>
-      <w:r>
-        <w:rPr>
-          <w:rFonts w:ascii="Times New Roman" w:hAnsi="Times New Roman" w:cs="Times New Roman"/>
-          <w:sz w:val="24"/>
-          <w:szCs w:val="24"/>
-        </w:rPr>
-        <w:t xml:space="preserve">with options to: </w:t>
-      </w:r>
+      <w:hyperlink r:id="rId11" w:history="1">
+        <w:r>
+          <w:rPr>
+            <w:rStyle w:val="Hyperlink"/>
+            <w:rFonts w:ascii="Times New Roman" w:hAnsi="Times New Roman" w:cs="Times New Roman"/>
+            <w:sz w:val="24"/>
+            <w:szCs w:val="24"/>
+          </w:rPr>
+          <w:t>http://www.dreamer42.com/vacation/</w:t>
+        </w:r>
+        <w:r>
+          <w:rPr>
+            <w:rStyle w:val="Hyperlink"/>
+            <w:rFonts w:ascii="Times New Roman" w:hAnsi="Times New Roman" w:cs="Times New Roman"/>
+            <w:b/>
+            <w:sz w:val="24"/>
+            <w:szCs w:val="24"/>
+          </w:rPr>
+          <w:t>welcome.php</w:t>
+        </w:r>
+      </w:hyperlink>
+      <w:r>
+        <w:rPr>
+          <w:rFonts w:ascii="Times New Roman" w:hAnsi="Times New Roman" w:cs="Times New Roman"/>
+          <w:sz w:val="24"/>
+          <w:szCs w:val="24"/>
+        </w:rPr>
+        <w:t xml:space="preserve">  </w:t>
+      </w:r>
+      <w:r>
+        <w:rPr>
+          <w:rFonts w:ascii="Times New Roman" w:hAnsi="Times New Roman" w:cs="Times New Roman"/>
+          <w:sz w:val="24"/>
+          <w:szCs w:val="24"/>
+        </w:rPr>
+        <w:t xml:space="preserve">Chose to </w:t>
+      </w:r>
+      <w:r>
+        <w:rPr>
+          <w:rFonts w:ascii="Times New Roman" w:hAnsi="Times New Roman" w:cs="Times New Roman"/>
+          <w:sz w:val="24"/>
+          <w:szCs w:val="24"/>
+        </w:rPr>
+        <w:t>create a new vacation or work with an existing one</w:t>
+      </w:r>
+    </w:p>
+    <w:p>
+      <w:pPr>
+        <w:pStyle w:val="ListParagraph"/>
+        <w:numPr>
+          <w:ilvl w:val="0"/>
+          <w:numId w:val="4"/>
+        </w:numPr>
+        <w:rPr>
+          <w:rFonts w:ascii="Times New Roman" w:hAnsi="Times New Roman" w:cs="Times New Roman"/>
+          <w:sz w:val="24"/>
+          <w:szCs w:val="24"/>
+        </w:rPr>
+      </w:pPr>
+      <w:hyperlink r:id="rId12" w:history="1">
+        <w:r>
+          <w:rPr>
+            <w:rStyle w:val="Hyperlink"/>
+            <w:rFonts w:ascii="Times New Roman" w:hAnsi="Times New Roman" w:cs="Times New Roman"/>
+            <w:sz w:val="24"/>
+            <w:szCs w:val="24"/>
+          </w:rPr>
+          <w:t>http://www.dreamer42.com/vacation/</w:t>
+        </w:r>
+        <w:r>
+          <w:rPr>
+            <w:rStyle w:val="Hyperlink"/>
+            <w:rFonts w:ascii="Times New Roman" w:hAnsi="Times New Roman" w:cs="Times New Roman"/>
+            <w:b/>
+            <w:sz w:val="24"/>
+            <w:szCs w:val="24"/>
+          </w:rPr>
+          <w:t>createNewVacation.php</w:t>
+        </w:r>
+      </w:hyperlink>
     </w:p>
     <w:p>
       <w:pPr>
@@ -754,23 +1109,13 @@
           <w:szCs w:val="24"/>
         </w:rPr>
       </w:pPr>
-      <w:proofErr w:type="spellStart"/>
-      <w:r>
-        <w:rPr>
-          <w:rFonts w:ascii="Times New Roman" w:hAnsi="Times New Roman" w:cs="Times New Roman"/>
-          <w:sz w:val="24"/>
-          <w:szCs w:val="24"/>
-        </w:rPr>
-        <w:t>CreateNewVacation</w:t>
-      </w:r>
-      <w:proofErr w:type="spellEnd"/>
-      <w:r>
-        <w:rPr>
-          <w:rFonts w:ascii="Times New Roman" w:hAnsi="Times New Roman" w:cs="Times New Roman"/>
-          <w:sz w:val="24"/>
-          <w:szCs w:val="24"/>
-        </w:rPr>
-        <w:t xml:space="preserve">  </w:t>
+      <w:r>
+        <w:rPr>
+          <w:rFonts w:ascii="Times New Roman" w:hAnsi="Times New Roman" w:cs="Times New Roman"/>
+          <w:sz w:val="24"/>
+          <w:szCs w:val="24"/>
+        </w:rPr>
+        <w:t xml:space="preserve">Enter vacation name and start date  </w:t>
       </w:r>
       <w:r>
         <w:rPr>
@@ -788,32 +1133,22 @@
         </w:rPr>
         <w:t xml:space="preserve"> </w:t>
       </w:r>
-      <w:proofErr w:type="spellStart"/>
-      <w:r>
-        <w:rPr>
-          <w:rFonts w:ascii="Times New Roman" w:hAnsi="Times New Roman" w:cs="Times New Roman"/>
-          <w:sz w:val="24"/>
-          <w:szCs w:val="24"/>
-        </w:rPr>
-        <w:t>creat</w:t>
-      </w:r>
-      <w:r>
-        <w:rPr>
-          <w:rFonts w:ascii="Times New Roman" w:hAnsi="Times New Roman" w:cs="Times New Roman"/>
-          <w:sz w:val="24"/>
-          <w:szCs w:val="24"/>
-        </w:rPr>
-        <w:t>e</w:t>
-      </w:r>
-      <w:r>
-        <w:rPr>
-          <w:rFonts w:ascii="Times New Roman" w:hAnsi="Times New Roman" w:cs="Times New Roman"/>
-          <w:sz w:val="24"/>
-          <w:szCs w:val="24"/>
-        </w:rPr>
-        <w:t>NewVacationPlan</w:t>
-      </w:r>
-      <w:proofErr w:type="spellEnd"/>
+      <w:r>
+        <w:rPr>
+          <w:rFonts w:ascii="Times New Roman" w:hAnsi="Times New Roman" w:cs="Times New Roman"/>
+          <w:sz w:val="24"/>
+          <w:szCs w:val="24"/>
+        </w:rPr>
+        <w:t>enterDayDetail</w:t>
+      </w:r>
+      <w:r>
+        <w:rPr>
+          <w:rFonts w:ascii="Times New Roman" w:hAnsi="Times New Roman" w:cs="Times New Roman"/>
+          <w:sz w:val="24"/>
+          <w:szCs w:val="24"/>
+        </w:rPr>
+        <w:t>s</w:t>
+      </w:r>
     </w:p>
     <w:p>
       <w:pPr>
@@ -828,40 +1163,27 @@
           <w:szCs w:val="24"/>
         </w:rPr>
       </w:pPr>
-      <w:r>
-        <w:rPr>
-          <w:rFonts w:ascii="Times New Roman" w:hAnsi="Times New Roman" w:cs="Times New Roman"/>
-          <w:sz w:val="24"/>
-          <w:szCs w:val="24"/>
-        </w:rPr>
-        <w:t xml:space="preserve">Work with existing vacation plans </w:t>
-      </w:r>
-      <w:r>
-        <w:rPr>
-          <w:rFonts w:ascii="Times New Roman" w:hAnsi="Times New Roman" w:cs="Times New Roman"/>
-          <w:sz w:val="24"/>
-          <w:szCs w:val="24"/>
-        </w:rPr>
-        <w:sym w:font="Wingdings" w:char="F0E0"/>
-      </w:r>
-      <w:r>
-        <w:rPr>
-          <w:rFonts w:ascii="Times New Roman" w:hAnsi="Times New Roman" w:cs="Times New Roman"/>
-          <w:sz w:val="24"/>
-          <w:szCs w:val="24"/>
-        </w:rPr>
-        <w:t xml:space="preserve"> </w:t>
-      </w:r>
-      <w:proofErr w:type="spellStart"/>
-      <w:r>
-        <w:rPr>
-          <w:rFonts w:ascii="Times New Roman" w:hAnsi="Times New Roman" w:cs="Times New Roman"/>
-          <w:sz w:val="24"/>
-          <w:szCs w:val="24"/>
-        </w:rPr>
-        <w:t>listOfVacations</w:t>
-      </w:r>
-      <w:proofErr w:type="spellEnd"/>
+      <w:hyperlink r:id="rId13" w:history="1">
+        <w:r>
+          <w:rPr>
+            <w:rStyle w:val="Hyperlink"/>
+            <w:rFonts w:ascii="Times New Roman" w:hAnsi="Times New Roman" w:cs="Times New Roman"/>
+            <w:sz w:val="24"/>
+            <w:szCs w:val="24"/>
+          </w:rPr>
+          <w:t>http://www.dreamer42.com/vacation/</w:t>
+        </w:r>
+        <w:r>
+          <w:rPr>
+            <w:rStyle w:val="Hyperlink"/>
+            <w:rFonts w:ascii="Times New Roman" w:hAnsi="Times New Roman" w:cs="Times New Roman"/>
+            <w:b/>
+            <w:sz w:val="24"/>
+            <w:szCs w:val="24"/>
+          </w:rPr>
+          <w:t>enterDayDetails.php</w:t>
+        </w:r>
+      </w:hyperlink>
     </w:p>
     <w:p>
       <w:pPr>
@@ -876,39 +1198,344 @@
           <w:szCs w:val="24"/>
         </w:rPr>
       </w:pPr>
-      <w:proofErr w:type="spellStart"/>
-      <w:r>
-        <w:rPr>
-          <w:rFonts w:ascii="Times New Roman" w:hAnsi="Times New Roman" w:cs="Times New Roman"/>
-          <w:sz w:val="24"/>
-          <w:szCs w:val="24"/>
-        </w:rPr>
-        <w:t>VacationSummary</w:t>
-      </w:r>
-      <w:proofErr w:type="spellEnd"/>
+      <w:hyperlink r:id="rId14" w:history="1">
+        <w:r>
+          <w:rPr>
+            <w:rStyle w:val="Hyperlink"/>
+            <w:rFonts w:ascii="Times New Roman" w:hAnsi="Times New Roman" w:cs="Times New Roman"/>
+            <w:sz w:val="24"/>
+            <w:szCs w:val="24"/>
+          </w:rPr>
+          <w:t>http://www.dreamer42.com/vacation/</w:t>
+        </w:r>
+        <w:r>
+          <w:rPr>
+            <w:rStyle w:val="Hyperlink"/>
+            <w:rFonts w:ascii="Times New Roman" w:hAnsi="Times New Roman" w:cs="Times New Roman"/>
+            <w:b/>
+            <w:sz w:val="24"/>
+            <w:szCs w:val="24"/>
+          </w:rPr>
+          <w:t>listOfVacations.php</w:t>
+        </w:r>
+      </w:hyperlink>
+      <w:r>
+        <w:rPr>
+          <w:rFonts w:ascii="Times New Roman" w:hAnsi="Times New Roman" w:cs="Times New Roman"/>
+          <w:b/>
+          <w:sz w:val="24"/>
+          <w:szCs w:val="24"/>
+        </w:rPr>
+        <w:t xml:space="preserve"> </w:t>
+      </w:r>
+      <w:r>
+        <w:rPr>
+          <w:rFonts w:ascii="Times New Roman" w:hAnsi="Times New Roman" w:cs="Times New Roman"/>
+          <w:sz w:val="24"/>
+          <w:szCs w:val="24"/>
+        </w:rPr>
+        <w:t xml:space="preserve"> choose a vac</w:t>
+      </w:r>
+      <w:r>
+        <w:rPr>
+          <w:rFonts w:ascii="Times New Roman" w:hAnsi="Times New Roman" w:cs="Times New Roman"/>
+          <w:sz w:val="24"/>
+          <w:szCs w:val="24"/>
+        </w:rPr>
+        <w:t>a</w:t>
+      </w:r>
+      <w:r>
+        <w:rPr>
+          <w:rFonts w:ascii="Times New Roman" w:hAnsi="Times New Roman" w:cs="Times New Roman"/>
+          <w:sz w:val="24"/>
+          <w:szCs w:val="24"/>
+        </w:rPr>
+        <w:t xml:space="preserve">tion to work </w:t>
+      </w:r>
+      <w:r>
+        <w:rPr>
+          <w:rFonts w:ascii="Times New Roman" w:hAnsi="Times New Roman" w:cs="Times New Roman"/>
+          <w:sz w:val="24"/>
+          <w:szCs w:val="24"/>
+        </w:rPr>
+        <w:t>with</w:t>
+      </w:r>
+    </w:p>
+    <w:p>
+      <w:pPr>
+        <w:pStyle w:val="ListParagraph"/>
+        <w:numPr>
+          <w:ilvl w:val="0"/>
+          <w:numId w:val="4"/>
+        </w:numPr>
+        <w:rPr>
+          <w:rFonts w:ascii="Times New Roman" w:hAnsi="Times New Roman" w:cs="Times New Roman"/>
+          <w:sz w:val="24"/>
+          <w:szCs w:val="24"/>
+        </w:rPr>
+      </w:pPr>
+      <w:hyperlink r:id="rId15" w:history="1">
+        <w:r>
+          <w:rPr>
+            <w:rStyle w:val="Hyperlink"/>
+            <w:rFonts w:ascii="Times New Roman" w:hAnsi="Times New Roman" w:cs="Times New Roman"/>
+            <w:sz w:val="24"/>
+            <w:szCs w:val="24"/>
+          </w:rPr>
+          <w:t>http://www.dreamer42.com/vacation/</w:t>
+        </w:r>
+        <w:r>
+          <w:rPr>
+            <w:rStyle w:val="Hyperlink"/>
+            <w:rFonts w:ascii="Times New Roman" w:hAnsi="Times New Roman" w:cs="Times New Roman"/>
+            <w:b/>
+            <w:sz w:val="24"/>
+            <w:szCs w:val="24"/>
+          </w:rPr>
+          <w:t>vacationSummary.php</w:t>
+        </w:r>
+      </w:hyperlink>
+      <w:r>
+        <w:rPr>
+          <w:rFonts w:ascii="Times New Roman" w:hAnsi="Times New Roman" w:cs="Times New Roman"/>
+          <w:sz w:val="24"/>
+          <w:szCs w:val="24"/>
+        </w:rPr>
+        <w:t xml:space="preserve">  edit, delete or add a row</w:t>
+      </w:r>
+    </w:p>
+    <w:p>
+      <w:pPr>
+        <w:pStyle w:val="ListParagraph"/>
+        <w:numPr>
+          <w:ilvl w:val="1"/>
+          <w:numId w:val="4"/>
+        </w:numPr>
+        <w:rPr>
+          <w:rFonts w:ascii="Times New Roman" w:hAnsi="Times New Roman" w:cs="Times New Roman"/>
+          <w:sz w:val="24"/>
+          <w:szCs w:val="24"/>
+        </w:rPr>
+      </w:pPr>
+      <w:r>
+        <w:rPr>
+          <w:rFonts w:ascii="Times New Roman" w:hAnsi="Times New Roman" w:cs="Times New Roman"/>
+          <w:sz w:val="24"/>
+          <w:szCs w:val="24"/>
+        </w:rPr>
+        <w:t xml:space="preserve">Edit via   </w:t>
+      </w:r>
+      <w:hyperlink r:id="rId16" w:history="1">
+        <w:r>
+          <w:rPr>
+            <w:rStyle w:val="Hyperlink"/>
+            <w:rFonts w:ascii="Times New Roman" w:hAnsi="Times New Roman" w:cs="Times New Roman"/>
+            <w:sz w:val="24"/>
+            <w:szCs w:val="24"/>
+          </w:rPr>
+          <w:t>http://www.dreamer42.com/vacation/enterDayDetails.php</w:t>
+        </w:r>
+      </w:hyperlink>
+      <w:r>
+        <w:rPr>
+          <w:rFonts w:ascii="Times New Roman" w:hAnsi="Times New Roman" w:cs="Times New Roman"/>
+          <w:sz w:val="24"/>
+          <w:szCs w:val="24"/>
+        </w:rPr>
+        <w:t xml:space="preserve"> )</w:t>
+      </w:r>
+    </w:p>
+    <w:p>
+      <w:pPr>
+        <w:pStyle w:val="ListParagraph"/>
+        <w:numPr>
+          <w:ilvl w:val="1"/>
+          <w:numId w:val="4"/>
+        </w:numPr>
+        <w:rPr>
+          <w:rFonts w:ascii="Times New Roman" w:hAnsi="Times New Roman" w:cs="Times New Roman"/>
+          <w:sz w:val="24"/>
+          <w:szCs w:val="24"/>
+        </w:rPr>
+      </w:pPr>
+      <w:r>
+        <w:rPr>
+          <w:rFonts w:ascii="Times New Roman" w:hAnsi="Times New Roman" w:cs="Times New Roman"/>
+          <w:sz w:val="24"/>
+          <w:szCs w:val="24"/>
+        </w:rPr>
+        <w:t xml:space="preserve">View Map </w:t>
+      </w:r>
+      <w:hyperlink r:id="rId17" w:history="1">
+        <w:r>
+          <w:rPr>
+            <w:rStyle w:val="Hyperlink"/>
+            <w:rFonts w:ascii="Times New Roman" w:hAnsi="Times New Roman" w:cs="Times New Roman"/>
+            <w:sz w:val="24"/>
+            <w:szCs w:val="24"/>
+          </w:rPr>
+          <w:t>http://www.dreamer42.com/vacation/</w:t>
+        </w:r>
+        <w:r>
+          <w:rPr>
+            <w:rStyle w:val="Hyperlink"/>
+            <w:rFonts w:ascii="Times New Roman" w:hAnsi="Times New Roman" w:cs="Times New Roman"/>
+            <w:b/>
+            <w:sz w:val="24"/>
+            <w:szCs w:val="24"/>
+          </w:rPr>
+          <w:t>displayMap.php</w:t>
+        </w:r>
+      </w:hyperlink>
+    </w:p>
+    <w:p>
+      <w:pPr>
+        <w:pStyle w:val="ListParagraph"/>
+        <w:numPr>
+          <w:ilvl w:val="1"/>
+          <w:numId w:val="4"/>
+        </w:numPr>
+        <w:rPr>
+          <w:rFonts w:ascii="Times New Roman" w:hAnsi="Times New Roman" w:cs="Times New Roman"/>
+          <w:sz w:val="24"/>
+          <w:szCs w:val="24"/>
+        </w:rPr>
+      </w:pPr>
+      <w:r>
+        <w:rPr>
+          <w:rFonts w:ascii="Times New Roman" w:hAnsi="Times New Roman" w:cs="Times New Roman"/>
+          <w:sz w:val="24"/>
+          <w:szCs w:val="24"/>
+        </w:rPr>
+        <w:t xml:space="preserve">Analyze travel plans via </w:t>
+      </w:r>
+      <w:hyperlink r:id="rId18" w:history="1">
+        <w:r>
+          <w:rPr>
+            <w:rStyle w:val="Hyperlink"/>
+            <w:rFonts w:ascii="Times New Roman" w:hAnsi="Times New Roman" w:cs="Times New Roman"/>
+            <w:sz w:val="24"/>
+            <w:szCs w:val="24"/>
+          </w:rPr>
+          <w:t>http://www.dreamer42.com/vacation/</w:t>
+        </w:r>
+        <w:r>
+          <w:rPr>
+            <w:rStyle w:val="Hyperlink"/>
+            <w:rFonts w:ascii="Times New Roman" w:hAnsi="Times New Roman" w:cs="Times New Roman"/>
+            <w:b/>
+            <w:sz w:val="24"/>
+            <w:szCs w:val="24"/>
+          </w:rPr>
+          <w:t>displayAnalysis.php</w:t>
+        </w:r>
+      </w:hyperlink>
+      <w:r>
+        <w:rPr>
+          <w:rFonts w:ascii="Times New Roman" w:hAnsi="Times New Roman" w:cs="Times New Roman"/>
+          <w:sz w:val="24"/>
+          <w:szCs w:val="24"/>
+        </w:rPr>
+        <w:t xml:space="preserve"> </w:t>
+      </w:r>
     </w:p>
     <w:p>
       <w:pPr>
         <w:pStyle w:val="Heading2"/>
       </w:pPr>
       <w:r>
-        <w:t xml:space="preserve">More </w:t>
-      </w:r>
-      <w:proofErr w:type="gramStart"/>
-      <w:r>
-        <w:t>Stuff  maybe</w:t>
-      </w:r>
-      <w:proofErr w:type="gramEnd"/>
-      <w:r>
-        <w:t xml:space="preserve"> a </w:t>
-      </w:r>
-      <w:proofErr w:type="spellStart"/>
-      <w:r>
-        <w:t>viso</w:t>
-      </w:r>
-      <w:proofErr w:type="spellEnd"/>
-      <w:r>
-        <w:t xml:space="preserve"> type diagram</w:t>
+        <w:t>Business logic.</w:t>
+      </w:r>
+    </w:p>
+    <w:p>
+      <w:pPr>
+        <w:pStyle w:val="ListParagraph"/>
+        <w:ind w:left="1080"/>
+        <w:rPr>
+          <w:rFonts w:ascii="Times New Roman" w:hAnsi="Times New Roman" w:cs="Times New Roman"/>
+          <w:sz w:val="24"/>
+          <w:szCs w:val="24"/>
+        </w:rPr>
+      </w:pPr>
+      <w:r>
+        <w:rPr>
+          <w:rFonts w:ascii="Times New Roman" w:hAnsi="Times New Roman" w:cs="Times New Roman"/>
+          <w:sz w:val="24"/>
+          <w:szCs w:val="24"/>
+        </w:rPr>
+        <w:t>The SQL queries provide s</w:t>
+      </w:r>
+      <w:r>
+        <w:rPr>
+          <w:rFonts w:ascii="Times New Roman" w:hAnsi="Times New Roman" w:cs="Times New Roman"/>
+          <w:sz w:val="24"/>
+          <w:szCs w:val="24"/>
+        </w:rPr>
+        <w:t>ome business logic</w:t>
+      </w:r>
+      <w:r>
+        <w:rPr>
+          <w:rFonts w:ascii="Times New Roman" w:hAnsi="Times New Roman" w:cs="Times New Roman"/>
+          <w:sz w:val="24"/>
+          <w:szCs w:val="24"/>
+        </w:rPr>
+        <w:t xml:space="preserve"> by selecting only the appropriate information. The </w:t>
+      </w:r>
+      <w:r>
+        <w:rPr>
+          <w:rFonts w:ascii="Times New Roman" w:hAnsi="Times New Roman" w:cs="Times New Roman"/>
+          <w:sz w:val="24"/>
+          <w:szCs w:val="24"/>
+        </w:rPr>
+        <w:t xml:space="preserve">displayAnalysis.php  page is backed by logic </w:t>
+      </w:r>
+      <w:r>
+        <w:rPr>
+          <w:rFonts w:ascii="Times New Roman" w:hAnsi="Times New Roman" w:cs="Times New Roman"/>
+          <w:sz w:val="24"/>
+          <w:szCs w:val="24"/>
+          <w:highlight w:val="yellow"/>
+        </w:rPr>
+        <w:t>in ____________</w:t>
+      </w:r>
+      <w:r>
+        <w:rPr>
+          <w:rFonts w:ascii="Times New Roman" w:hAnsi="Times New Roman" w:cs="Times New Roman"/>
+          <w:sz w:val="24"/>
+          <w:szCs w:val="24"/>
+        </w:rPr>
+        <w:t xml:space="preserve"> pages that compute and analyze the daily travel distances based on the starting locations and destinations entered. The results of the analysis is provide to the user textually and visually. The distances traveled determines which .jpeg image is loaded (hammock on the beach, of packed car on the road).</w:t>
+      </w:r>
+    </w:p>
+    <w:p>
+      <w:pPr>
+        <w:pStyle w:val="ListParagraph"/>
+        <w:ind w:left="1080"/>
+        <w:rPr>
+          <w:rFonts w:ascii="Times New Roman" w:hAnsi="Times New Roman" w:cs="Times New Roman"/>
+          <w:sz w:val="24"/>
+          <w:szCs w:val="24"/>
+        </w:rPr>
+      </w:pPr>
+    </w:p>
+    <w:p>
+      <w:pPr>
+        <w:pStyle w:val="ListParagraph"/>
+        <w:ind w:left="1080"/>
+        <w:rPr>
+          <w:rFonts w:ascii="Times New Roman" w:hAnsi="Times New Roman" w:cs="Times New Roman"/>
+          <w:sz w:val="24"/>
+          <w:szCs w:val="24"/>
+        </w:rPr>
+      </w:pPr>
+      <w:r>
+        <w:rPr>
+          <w:rFonts w:ascii="Times New Roman" w:hAnsi="Times New Roman" w:cs="Times New Roman"/>
+          <w:sz w:val="24"/>
+          <w:szCs w:val="24"/>
+        </w:rPr>
+        <w:lastRenderedPageBreak/>
+        <w:t>Although it’s not business logic, a random number is generated when the user clicks on the car image on the Index.php page. That random number then indexes into an array of audio clips that play.</w:t>
       </w:r>
     </w:p>
     <w:p>
@@ -944,23 +1571,7 @@
         <w:pStyle w:val="Heading2"/>
       </w:pPr>
       <w:r>
-        <w:t xml:space="preserve">Languages (Html, </w:t>
-      </w:r>
-      <w:proofErr w:type="spellStart"/>
-      <w:r>
-        <w:t>javascript</w:t>
-      </w:r>
-      <w:proofErr w:type="spellEnd"/>
-      <w:r>
-        <w:t xml:space="preserve">, </w:t>
-      </w:r>
-      <w:proofErr w:type="spellStart"/>
-      <w:r>
-        <w:t>php</w:t>
-      </w:r>
-      <w:proofErr w:type="spellEnd"/>
-      <w:r>
-        <w:t>, JSON…).</w:t>
+        <w:t>Languages (Html, javascript, php, JSON…).</w:t>
       </w:r>
     </w:p>
     <w:p>
@@ -998,33 +1609,15 @@
           <w:sz w:val="24"/>
           <w:szCs w:val="24"/>
         </w:rPr>
-        <w:t xml:space="preserve">Google Map </w:t>
-      </w:r>
-      <w:proofErr w:type="gramStart"/>
-      <w:r>
-        <w:rPr>
-          <w:rFonts w:ascii="Times New Roman" w:hAnsi="Times New Roman" w:cs="Times New Roman"/>
-          <w:sz w:val="24"/>
-          <w:szCs w:val="24"/>
-        </w:rPr>
-        <w:t>API</w:t>
-      </w:r>
-      <w:r>
-        <w:rPr>
-          <w:rFonts w:ascii="Times New Roman" w:hAnsi="Times New Roman" w:cs="Times New Roman"/>
-          <w:sz w:val="24"/>
-          <w:szCs w:val="24"/>
-        </w:rPr>
-        <w:t xml:space="preserve">  (</w:t>
-      </w:r>
-      <w:proofErr w:type="gramEnd"/>
-      <w:r>
-        <w:rPr>
-          <w:rFonts w:ascii="Times New Roman" w:hAnsi="Times New Roman" w:cs="Times New Roman"/>
-          <w:sz w:val="24"/>
-          <w:szCs w:val="24"/>
-        </w:rPr>
-        <w:t>see below)</w:t>
+        <w:t>Google Map API</w:t>
+      </w:r>
+      <w:r>
+        <w:rPr>
+          <w:rFonts w:ascii="Times New Roman" w:hAnsi="Times New Roman" w:cs="Times New Roman"/>
+          <w:sz w:val="24"/>
+          <w:szCs w:val="24"/>
+        </w:rPr>
+        <w:t xml:space="preserve">  (see below)</w:t>
       </w:r>
     </w:p>
     <w:p>
@@ -1056,33 +1649,61 @@
           <w:szCs w:val="24"/>
         </w:rPr>
       </w:pPr>
-      <w:proofErr w:type="gramStart"/>
-      <w:r>
-        <w:rPr>
-          <w:rFonts w:ascii="Times New Roman" w:hAnsi="Times New Roman" w:cs="Times New Roman"/>
-          <w:sz w:val="24"/>
-          <w:szCs w:val="24"/>
-        </w:rPr>
-        <w:t xml:space="preserve">Had  </w:t>
-      </w:r>
-      <w:proofErr w:type="spellStart"/>
-      <w:r>
-        <w:rPr>
-          <w:rFonts w:ascii="Times New Roman" w:hAnsi="Times New Roman" w:cs="Times New Roman"/>
-          <w:sz w:val="24"/>
-          <w:szCs w:val="24"/>
-        </w:rPr>
-        <w:t>build</w:t>
-      </w:r>
-      <w:proofErr w:type="spellEnd"/>
-      <w:proofErr w:type="gramEnd"/>
-      <w:r>
-        <w:rPr>
-          <w:rFonts w:ascii="Times New Roman" w:hAnsi="Times New Roman" w:cs="Times New Roman"/>
-          <w:sz w:val="24"/>
-          <w:szCs w:val="24"/>
-        </w:rPr>
-        <w:t xml:space="preserve"> in resizing, formatting, colored buttons,…</w:t>
+      <w:r>
+        <w:rPr>
+          <w:rFonts w:ascii="Times New Roman" w:hAnsi="Times New Roman" w:cs="Times New Roman"/>
+          <w:sz w:val="24"/>
+          <w:szCs w:val="24"/>
+        </w:rPr>
+        <w:t>Ha</w:t>
+      </w:r>
+      <w:r>
+        <w:rPr>
+          <w:rFonts w:ascii="Times New Roman" w:hAnsi="Times New Roman" w:cs="Times New Roman"/>
+          <w:sz w:val="24"/>
+          <w:szCs w:val="24"/>
+        </w:rPr>
+        <w:t>s</w:t>
+      </w:r>
+      <w:r>
+        <w:rPr>
+          <w:rFonts w:ascii="Times New Roman" w:hAnsi="Times New Roman" w:cs="Times New Roman"/>
+          <w:sz w:val="24"/>
+          <w:szCs w:val="24"/>
+        </w:rPr>
+        <w:t xml:space="preserve"> buil</w:t>
+      </w:r>
+      <w:r>
+        <w:rPr>
+          <w:rFonts w:ascii="Times New Roman" w:hAnsi="Times New Roman" w:cs="Times New Roman"/>
+          <w:sz w:val="24"/>
+          <w:szCs w:val="24"/>
+        </w:rPr>
+        <w:t>t</w:t>
+      </w:r>
+      <w:r>
+        <w:rPr>
+          <w:rFonts w:ascii="Times New Roman" w:hAnsi="Times New Roman" w:cs="Times New Roman"/>
+          <w:sz w:val="24"/>
+          <w:szCs w:val="24"/>
+        </w:rPr>
+        <w:t xml:space="preserve"> in resizing, formatting, colored buttons,</w:t>
+      </w:r>
+      <w:r>
+        <w:rPr>
+          <w:rFonts w:ascii="Times New Roman" w:hAnsi="Times New Roman" w:cs="Times New Roman"/>
+          <w:sz w:val="24"/>
+          <w:szCs w:val="24"/>
+        </w:rPr>
+        <w:t xml:space="preserve"> </w:t>
+      </w:r>
+      <w:r>
+        <w:rPr>
+          <w:rFonts w:ascii="Times New Roman" w:hAnsi="Times New Roman" w:cs="Times New Roman"/>
+          <w:sz w:val="24"/>
+          <w:szCs w:val="24"/>
+        </w:rPr>
+        <w:t>…</w:t>
       </w:r>
     </w:p>
     <w:p>
@@ -1095,7 +1716,6 @@
           <w:szCs w:val="24"/>
         </w:rPr>
       </w:pPr>
-      <w:proofErr w:type="spellStart"/>
       <w:r>
         <w:rPr>
           <w:rFonts w:ascii="Times New Roman" w:hAnsi="Times New Roman" w:cs="Times New Roman"/>
@@ -1104,7 +1724,6 @@
         </w:rPr>
         <w:t>Bootbox</w:t>
       </w:r>
-      <w:proofErr w:type="spellEnd"/>
     </w:p>
     <w:p>
       <w:pPr>
@@ -1154,23 +1773,13 @@
           <w:szCs w:val="24"/>
         </w:rPr>
       </w:pPr>
-      <w:proofErr w:type="gramStart"/>
-      <w:r>
-        <w:rPr>
-          <w:rFonts w:ascii="Times New Roman" w:hAnsi="Times New Roman" w:cs="Times New Roman"/>
-          <w:sz w:val="24"/>
-          <w:szCs w:val="24"/>
-        </w:rPr>
-        <w:t>better</w:t>
-      </w:r>
-      <w:proofErr w:type="gramEnd"/>
-      <w:r>
-        <w:rPr>
-          <w:rFonts w:ascii="Times New Roman" w:hAnsi="Times New Roman" w:cs="Times New Roman"/>
-          <w:sz w:val="24"/>
-          <w:szCs w:val="24"/>
-        </w:rPr>
-        <w:t xml:space="preserve"> security and special characters</w:t>
+      <w:r>
+        <w:rPr>
+          <w:rFonts w:ascii="Times New Roman" w:hAnsi="Times New Roman" w:cs="Times New Roman"/>
+          <w:sz w:val="24"/>
+          <w:szCs w:val="24"/>
+        </w:rPr>
+        <w:t>better security and special characters</w:t>
       </w:r>
     </w:p>
     <w:p>
@@ -1253,18 +1862,21 @@
         </w:rPr>
         <w:t>in our website. Our integration provides the user with a map showing their travel route, and computes their travel distances.</w:t>
       </w:r>
+      <w:r>
+        <w:rPr>
+          <w:rFonts w:ascii="Times New Roman" w:hAnsi="Times New Roman" w:cs="Times New Roman"/>
+          <w:sz w:val="24"/>
+          <w:szCs w:val="24"/>
+        </w:rPr>
+        <w:t xml:space="preserve"> The map informs the user of their route and may highlight any gross errors in the entered starting points and destinations.</w:t>
+      </w:r>
     </w:p>
     <w:p>
       <w:pPr>
         <w:pStyle w:val="Heading2"/>
       </w:pPr>
-      <w:proofErr w:type="gramStart"/>
-      <w:r>
-        <w:t>Database  (</w:t>
-      </w:r>
-      <w:proofErr w:type="gramEnd"/>
-      <w:r>
-        <w:t>MySQL,  tables created)</w:t>
+      <w:r>
+        <w:t>Database  (MySQL,  tables created)</w:t>
       </w:r>
     </w:p>
     <w:p>
@@ -1285,24 +1897,14 @@
         </w:rPr>
         <w:t xml:space="preserve">We used MySQL </w:t>
       </w:r>
-      <w:proofErr w:type="spellStart"/>
-      <w:r>
-        <w:rPr>
-          <w:rFonts w:ascii="Times New Roman" w:hAnsi="Times New Roman" w:cs="Times New Roman"/>
-          <w:sz w:val="24"/>
-          <w:szCs w:val="24"/>
-        </w:rPr>
-        <w:t>wit</w:t>
-      </w:r>
-      <w:r>
-        <w:rPr>
-          <w:rFonts w:ascii="Times New Roman" w:hAnsi="Times New Roman" w:cs="Times New Roman"/>
-          <w:sz w:val="24"/>
-          <w:szCs w:val="24"/>
-        </w:rPr>
-        <w:t>ch</w:t>
-      </w:r>
-      <w:proofErr w:type="spellEnd"/>
+      <w:r>
+        <w:rPr>
+          <w:rFonts w:ascii="Times New Roman" w:hAnsi="Times New Roman" w:cs="Times New Roman"/>
+          <w:sz w:val="24"/>
+          <w:szCs w:val="24"/>
+        </w:rPr>
+        <w:t>which</w:t>
+      </w:r>
       <w:r>
         <w:rPr>
           <w:rFonts w:ascii="Times New Roman" w:hAnsi="Times New Roman" w:cs="Times New Roman"/>
@@ -1317,41 +1919,23 @@
           <w:sz w:val="24"/>
           <w:szCs w:val="24"/>
         </w:rPr>
-        <w:t xml:space="preserve"> </w:t>
-      </w:r>
-      <w:proofErr w:type="gramStart"/>
-      <w:r>
-        <w:rPr>
-          <w:rFonts w:ascii="Times New Roman" w:hAnsi="Times New Roman" w:cs="Times New Roman"/>
-          <w:sz w:val="24"/>
-          <w:szCs w:val="24"/>
-        </w:rPr>
-        <w:t xml:space="preserve">the </w:t>
-      </w:r>
-      <w:r>
-        <w:rPr>
-          <w:rFonts w:ascii="Times New Roman" w:hAnsi="Times New Roman" w:cs="Times New Roman"/>
-          <w:sz w:val="24"/>
-          <w:szCs w:val="24"/>
-        </w:rPr>
-        <w:t xml:space="preserve"> XAMPP</w:t>
-      </w:r>
-      <w:proofErr w:type="gramEnd"/>
-      <w:r>
-        <w:rPr>
-          <w:rFonts w:ascii="Times New Roman" w:hAnsi="Times New Roman" w:cs="Times New Roman"/>
-          <w:sz w:val="24"/>
-          <w:szCs w:val="24"/>
-        </w:rPr>
-        <w:t xml:space="preserve"> </w:t>
-      </w:r>
-      <w:r>
-        <w:rPr>
-          <w:rFonts w:ascii="Times New Roman" w:hAnsi="Times New Roman" w:cs="Times New Roman"/>
-          <w:sz w:val="24"/>
-          <w:szCs w:val="24"/>
-        </w:rPr>
-        <w:t>stack.</w:t>
+        <w:t xml:space="preserve"> the </w:t>
+      </w:r>
+      <w:r>
+        <w:rPr>
+          <w:rFonts w:ascii="Times New Roman" w:hAnsi="Times New Roman" w:cs="Times New Roman"/>
+          <w:sz w:val="24"/>
+          <w:szCs w:val="24"/>
+        </w:rPr>
+        <w:t xml:space="preserve">XAMPP </w:t>
+      </w:r>
+      <w:r>
+        <w:rPr>
+          <w:rFonts w:ascii="Times New Roman" w:hAnsi="Times New Roman" w:cs="Times New Roman"/>
+          <w:sz w:val="24"/>
+          <w:szCs w:val="24"/>
+        </w:rPr>
+        <w:t xml:space="preserve">stack, and is available on the remote host. The MySQL interface </w:t>
       </w:r>
     </w:p>
     <w:p>
@@ -1387,9 +1971,8 @@
           <w:szCs w:val="24"/>
           <w:highlight w:val="yellow"/>
         </w:rPr>
-        <w:t>___</w:t>
-      </w:r>
-      <w:proofErr w:type="gramStart"/>
+        <w:t>I</w:t>
+      </w:r>
       <w:r>
         <w:rPr>
           <w:rFonts w:ascii="Times New Roman" w:hAnsi="Times New Roman" w:cs="Times New Roman"/>
@@ -1397,35 +1980,24 @@
           <w:szCs w:val="24"/>
           <w:highlight w:val="yellow"/>
         </w:rPr>
-        <w:t>_</w:t>
-      </w:r>
-      <w:r>
-        <w:rPr>
-          <w:rFonts w:ascii="Times New Roman" w:hAnsi="Times New Roman" w:cs="Times New Roman"/>
-          <w:sz w:val="24"/>
-          <w:szCs w:val="24"/>
-        </w:rPr>
-        <w:t xml:space="preserve"> .</w:t>
-      </w:r>
-      <w:proofErr w:type="gramEnd"/>
-      <w:r>
-        <w:rPr>
-          <w:rFonts w:ascii="Times New Roman" w:hAnsi="Times New Roman" w:cs="Times New Roman"/>
-          <w:sz w:val="24"/>
-          <w:szCs w:val="24"/>
-        </w:rPr>
-        <w:t xml:space="preserve"> NetBeans did not </w:t>
-      </w:r>
-      <w:proofErr w:type="spellStart"/>
-      <w:r>
-        <w:rPr>
-          <w:rFonts w:ascii="Times New Roman" w:hAnsi="Times New Roman" w:cs="Times New Roman"/>
-          <w:sz w:val="24"/>
-          <w:szCs w:val="24"/>
-        </w:rPr>
-        <w:t>cartch</w:t>
-      </w:r>
-      <w:proofErr w:type="spellEnd"/>
+        <w:t>ntelliJ</w:t>
+      </w:r>
+      <w:r>
+        <w:rPr>
+          <w:rFonts w:ascii="Times New Roman" w:hAnsi="Times New Roman" w:cs="Times New Roman"/>
+          <w:sz w:val="24"/>
+          <w:szCs w:val="24"/>
+        </w:rPr>
+        <w:t xml:space="preserve">. NetBeans did not </w:t>
+      </w:r>
+      <w:r>
+        <w:rPr>
+          <w:rFonts w:ascii="Times New Roman" w:hAnsi="Times New Roman" w:cs="Times New Roman"/>
+          <w:sz w:val="24"/>
+          <w:szCs w:val="24"/>
+        </w:rPr>
+        <w:t>catch</w:t>
+      </w:r>
       <w:r>
         <w:rPr>
           <w:rFonts w:ascii="Times New Roman" w:hAnsi="Times New Roman" w:cs="Times New Roman"/>
@@ -1434,41 +2006,45 @@
         </w:rPr>
         <w:t xml:space="preserve"> as many </w:t>
       </w:r>
-      <w:proofErr w:type="spellStart"/>
-      <w:r>
-        <w:rPr>
-          <w:rFonts w:ascii="Times New Roman" w:hAnsi="Times New Roman" w:cs="Times New Roman"/>
-          <w:sz w:val="24"/>
-          <w:szCs w:val="24"/>
-        </w:rPr>
-        <w:t>javaScript</w:t>
-      </w:r>
-      <w:proofErr w:type="spellEnd"/>
-      <w:r>
-        <w:rPr>
-          <w:rFonts w:ascii="Times New Roman" w:hAnsi="Times New Roman" w:cs="Times New Roman"/>
-          <w:sz w:val="24"/>
-          <w:szCs w:val="24"/>
-        </w:rPr>
-        <w:t xml:space="preserve"> errors as </w:t>
-      </w:r>
-      <w:proofErr w:type="spellStart"/>
-      <w:r>
-        <w:rPr>
-          <w:rFonts w:ascii="Times New Roman" w:hAnsi="Times New Roman" w:cs="Times New Roman"/>
-          <w:sz w:val="24"/>
-          <w:szCs w:val="24"/>
-        </w:rPr>
-        <w:t>Chome’s</w:t>
-      </w:r>
-      <w:proofErr w:type="spellEnd"/>
-      <w:r>
-        <w:rPr>
-          <w:rFonts w:ascii="Times New Roman" w:hAnsi="Times New Roman" w:cs="Times New Roman"/>
-          <w:sz w:val="24"/>
-          <w:szCs w:val="24"/>
-        </w:rPr>
-        <w:t xml:space="preserve"> Inspector did.</w:t>
+      <w:r>
+        <w:rPr>
+          <w:rFonts w:ascii="Times New Roman" w:hAnsi="Times New Roman" w:cs="Times New Roman"/>
+          <w:sz w:val="24"/>
+          <w:szCs w:val="24"/>
+        </w:rPr>
+        <w:t>J</w:t>
+      </w:r>
+      <w:r>
+        <w:rPr>
+          <w:rFonts w:ascii="Times New Roman" w:hAnsi="Times New Roman" w:cs="Times New Roman"/>
+          <w:sz w:val="24"/>
+          <w:szCs w:val="24"/>
+        </w:rPr>
+        <w:t>avaScript errors as Ch</w:t>
+      </w:r>
+      <w:r>
+        <w:rPr>
+          <w:rFonts w:ascii="Times New Roman" w:hAnsi="Times New Roman" w:cs="Times New Roman"/>
+          <w:sz w:val="24"/>
+          <w:szCs w:val="24"/>
+        </w:rPr>
+        <w:t>r</w:t>
+      </w:r>
+      <w:r>
+        <w:rPr>
+          <w:rFonts w:ascii="Times New Roman" w:hAnsi="Times New Roman" w:cs="Times New Roman"/>
+          <w:sz w:val="24"/>
+          <w:szCs w:val="24"/>
+        </w:rPr>
+        <w:t>ome’s Inspector did.</w:t>
+      </w:r>
+      <w:r>
+        <w:rPr>
+          <w:rFonts w:ascii="Times New Roman" w:hAnsi="Times New Roman" w:cs="Times New Roman"/>
+          <w:sz w:val="24"/>
+          <w:szCs w:val="24"/>
+        </w:rPr>
+        <w:t xml:space="preserve"> For local website hosting we used XAMPP.</w:t>
       </w:r>
     </w:p>
     <w:p>
@@ -1476,23 +2052,7 @@
         <w:pStyle w:val="Heading2"/>
       </w:pPr>
       <w:r>
-        <w:t xml:space="preserve">Site Host     (dreamer42 </w:t>
-      </w:r>
-      <w:proofErr w:type="gramStart"/>
-      <w:r>
-        <w:t>… ,</w:t>
-      </w:r>
-      <w:proofErr w:type="gramEnd"/>
-      <w:r>
-        <w:t xml:space="preserve"> XAMPP – </w:t>
-      </w:r>
-      <w:proofErr w:type="spellStart"/>
-      <w:r>
-        <w:t>LocalHost</w:t>
-      </w:r>
-      <w:proofErr w:type="spellEnd"/>
-      <w:r>
-        <w:t>, )</w:t>
+        <w:t>Site Host     (dreamer42 … , XAMPP – LocalHost, )</w:t>
       </w:r>
     </w:p>
     <w:p>
@@ -1515,7 +2075,24 @@
           <w:szCs w:val="24"/>
         </w:rPr>
         <w:lastRenderedPageBreak/>
-        <w:t>We used XAMPP for local development and the remote host was Dreamer42/</w:t>
+        <w:t xml:space="preserve">We used </w:t>
+      </w:r>
+      <w:r>
+        <w:rPr>
+          <w:rFonts w:ascii="Times New Roman" w:hAnsi="Times New Roman" w:cs="Times New Roman"/>
+          <w:sz w:val="24"/>
+          <w:szCs w:val="24"/>
+          <w:highlight w:val="yellow"/>
+        </w:rPr>
+        <w:t>FileZilla</w:t>
+      </w:r>
+      <w:r>
+        <w:rPr>
+          <w:rFonts w:ascii="Times New Roman" w:hAnsi="Times New Roman" w:cs="Times New Roman"/>
+          <w:sz w:val="24"/>
+          <w:szCs w:val="24"/>
+        </w:rPr>
+        <w:t xml:space="preserve"> to upload our files to the remote host.</w:t>
       </w:r>
     </w:p>
     <w:p>
@@ -1760,25 +2337,7 @@
           <w:sz w:val="24"/>
           <w:szCs w:val="24"/>
         </w:rPr>
-        <w:t xml:space="preserve">Do more Security testing including use of an automated tool like </w:t>
-      </w:r>
-      <w:proofErr w:type="spellStart"/>
-      <w:r>
-        <w:rPr>
-          <w:rFonts w:ascii="Times New Roman" w:hAnsi="Times New Roman" w:cs="Times New Roman"/>
-          <w:sz w:val="24"/>
-          <w:szCs w:val="24"/>
-        </w:rPr>
-        <w:t>Vercaode</w:t>
-      </w:r>
-      <w:proofErr w:type="spellEnd"/>
-      <w:r>
-        <w:rPr>
-          <w:rFonts w:ascii="Times New Roman" w:hAnsi="Times New Roman" w:cs="Times New Roman"/>
-          <w:sz w:val="24"/>
-          <w:szCs w:val="24"/>
-        </w:rPr>
-        <w:t>. More load and scale testing. More CSS work to improve the appearance. More mobile friendly design and then some mobile testing and rating</w:t>
+        <w:t>Do more Security testing including use of an automated tool like Vercaode. More load and scale testing. More CSS work to improve the appearance. More mobile friendly design and then some mobile testing and rating</w:t>
       </w:r>
     </w:p>
     <w:p/>
@@ -1949,13 +2508,9 @@
       <w:pPr>
         <w:pStyle w:val="Heading2"/>
       </w:pPr>
-      <w:proofErr w:type="spellStart"/>
-      <w:proofErr w:type="gramStart"/>
       <w:r>
         <w:t>reposity</w:t>
       </w:r>
-      <w:proofErr w:type="spellEnd"/>
-      <w:proofErr w:type="gramEnd"/>
     </w:p>
     <w:p>
       <w:pPr>
@@ -2000,46 +2555,32 @@
           <w:sz w:val="24"/>
           <w:szCs w:val="24"/>
         </w:rPr>
-        <w:t xml:space="preserve">Neither of us had much experience developing websites, so finding the technologies and then learning how to use them was our ‘first’ technical challenge. We applied the PHP, </w:t>
-      </w:r>
-      <w:proofErr w:type="spellStart"/>
-      <w:r>
-        <w:rPr>
-          <w:rFonts w:ascii="Times New Roman" w:hAnsi="Times New Roman" w:cs="Times New Roman"/>
-          <w:sz w:val="24"/>
-          <w:szCs w:val="24"/>
-        </w:rPr>
-        <w:t>Javascript</w:t>
-      </w:r>
-      <w:proofErr w:type="spellEnd"/>
-      <w:proofErr w:type="gramStart"/>
-      <w:r>
-        <w:rPr>
-          <w:rFonts w:ascii="Times New Roman" w:hAnsi="Times New Roman" w:cs="Times New Roman"/>
-          <w:sz w:val="24"/>
-          <w:szCs w:val="24"/>
-        </w:rPr>
-        <w:t>,  etc</w:t>
-      </w:r>
-      <w:proofErr w:type="gramEnd"/>
-      <w:r>
-        <w:rPr>
-          <w:rFonts w:ascii="Times New Roman" w:hAnsi="Times New Roman" w:cs="Times New Roman"/>
-          <w:sz w:val="24"/>
-          <w:szCs w:val="24"/>
-        </w:rPr>
-        <w:t xml:space="preserve">. we learned in class. Bootstrap, </w:t>
-      </w:r>
-      <w:proofErr w:type="spellStart"/>
-      <w:r>
-        <w:rPr>
-          <w:rFonts w:ascii="Times New Roman" w:hAnsi="Times New Roman" w:cs="Times New Roman"/>
-          <w:sz w:val="24"/>
-          <w:szCs w:val="24"/>
-        </w:rPr>
-        <w:t>Bootbox</w:t>
-      </w:r>
-      <w:proofErr w:type="spellEnd"/>
+        <w:t xml:space="preserve">Neither of us had much experience developing websites, so finding the technologies and then learning how to use them was our first technical challenge. We applied the PHP, Javascript,  etc. we learned in class. </w:t>
+      </w:r>
+      <w:r>
+        <w:rPr>
+          <w:rFonts w:ascii="Times New Roman" w:hAnsi="Times New Roman" w:cs="Times New Roman"/>
+          <w:sz w:val="24"/>
+          <w:szCs w:val="24"/>
+        </w:rPr>
+        <w:t xml:space="preserve">Google searches for solutions led us to </w:t>
+      </w:r>
+      <w:r>
+        <w:rPr>
+          <w:rFonts w:ascii="Times New Roman" w:hAnsi="Times New Roman" w:cs="Times New Roman"/>
+          <w:sz w:val="24"/>
+          <w:szCs w:val="24"/>
+        </w:rPr>
+        <w:t>Bootstrap, Bootbox</w:t>
+      </w:r>
+      <w:r>
+        <w:rPr>
+          <w:rFonts w:ascii="Times New Roman" w:hAnsi="Times New Roman" w:cs="Times New Roman"/>
+          <w:sz w:val="24"/>
+          <w:szCs w:val="24"/>
+        </w:rPr>
+        <w:t xml:space="preserve">, </w:t>
+      </w:r>
       <w:r>
         <w:rPr>
           <w:rFonts w:ascii="Times New Roman" w:hAnsi="Times New Roman" w:cs="Times New Roman"/>
@@ -2048,23 +2589,37 @@
         </w:rPr>
         <w:t xml:space="preserve"> </w:t>
       </w:r>
-      <w:proofErr w:type="spellStart"/>
-      <w:r>
-        <w:rPr>
-          <w:rFonts w:ascii="Times New Roman" w:hAnsi="Times New Roman" w:cs="Times New Roman"/>
-          <w:sz w:val="24"/>
-          <w:szCs w:val="24"/>
-        </w:rPr>
-        <w:t>papmetereized</w:t>
-      </w:r>
-      <w:proofErr w:type="spellEnd"/>
-      <w:r>
-        <w:rPr>
-          <w:rFonts w:ascii="Times New Roman" w:hAnsi="Times New Roman" w:cs="Times New Roman"/>
-          <w:sz w:val="24"/>
-          <w:szCs w:val="24"/>
-        </w:rPr>
-        <w:t xml:space="preserve"> queries, etc. were new to use. A lot of things we discovered via google. </w:t>
+      <w:r>
+        <w:rPr>
+          <w:rFonts w:ascii="Times New Roman" w:hAnsi="Times New Roman" w:cs="Times New Roman"/>
+          <w:sz w:val="24"/>
+          <w:szCs w:val="24"/>
+        </w:rPr>
+        <w:t>parameterized</w:t>
+      </w:r>
+      <w:r>
+        <w:rPr>
+          <w:rFonts w:ascii="Times New Roman" w:hAnsi="Times New Roman" w:cs="Times New Roman"/>
+          <w:sz w:val="24"/>
+          <w:szCs w:val="24"/>
+        </w:rPr>
+        <w:t xml:space="preserve"> queries, etc. w</w:t>
+      </w:r>
+      <w:r>
+        <w:rPr>
+          <w:rFonts w:ascii="Times New Roman" w:hAnsi="Times New Roman" w:cs="Times New Roman"/>
+          <w:sz w:val="24"/>
+          <w:szCs w:val="24"/>
+        </w:rPr>
+        <w:t>hich were new to us and required some research to learn how to use them</w:t>
+      </w:r>
+      <w:r>
+        <w:rPr>
+          <w:rFonts w:ascii="Times New Roman" w:hAnsi="Times New Roman" w:cs="Times New Roman"/>
+          <w:sz w:val="24"/>
+          <w:szCs w:val="24"/>
+        </w:rPr>
+        <w:t xml:space="preserve">. </w:t>
       </w:r>
     </w:p>
     <w:p>
@@ -2077,8 +2632,6 @@
           <w:szCs w:val="24"/>
         </w:rPr>
       </w:pPr>
-      <w:bookmarkStart w:id="1" w:name="_GoBack"/>
-      <w:bookmarkEnd w:id="1"/>
     </w:p>
     <w:p>
       <w:pPr>
@@ -2099,6 +2652,44 @@
           <w:sz w:val="24"/>
           <w:szCs w:val="24"/>
         </w:rPr>
+        <w:t>Creating an MLink allowed us to point GitHub and our IDE to the same set of local files. It took a little research and a couple tries to get things set up properly.</w:t>
+      </w:r>
+      <w:bookmarkStart w:id="1" w:name="_GoBack"/>
+      <w:bookmarkEnd w:id="1"/>
+    </w:p>
+    <w:p>
+      <w:pPr>
+        <w:pStyle w:val="ListParagraph"/>
+        <w:tabs>
+          <w:tab w:val="num" w:pos="1800"/>
+        </w:tabs>
+        <w:ind w:left="1080"/>
+        <w:rPr>
+          <w:rFonts w:ascii="Times New Roman" w:hAnsi="Times New Roman" w:cs="Times New Roman"/>
+          <w:sz w:val="24"/>
+          <w:szCs w:val="24"/>
+        </w:rPr>
+      </w:pPr>
+    </w:p>
+    <w:p>
+      <w:pPr>
+        <w:pStyle w:val="ListParagraph"/>
+        <w:tabs>
+          <w:tab w:val="num" w:pos="1800"/>
+        </w:tabs>
+        <w:ind w:left="1080"/>
+        <w:rPr>
+          <w:rFonts w:ascii="Times New Roman" w:hAnsi="Times New Roman" w:cs="Times New Roman"/>
+          <w:sz w:val="24"/>
+          <w:szCs w:val="24"/>
+        </w:rPr>
+      </w:pPr>
+      <w:r>
+        <w:rPr>
+          <w:rFonts w:ascii="Times New Roman" w:hAnsi="Times New Roman" w:cs="Times New Roman"/>
+          <w:sz w:val="24"/>
+          <w:szCs w:val="24"/>
+        </w:rPr>
         <w:t>NetBeans IDE did not always show errors</w:t>
       </w:r>
       <w:r>
@@ -2134,6 +2725,7 @@
           <w:sz w:val="24"/>
           <w:szCs w:val="24"/>
         </w:rPr>
+        <w:lastRenderedPageBreak/>
         <w:t>Bootstrap versions were not forward/backward compatible.</w:t>
       </w:r>
     </w:p>
@@ -2147,23 +2739,13 @@
           <w:szCs w:val="24"/>
         </w:rPr>
       </w:pPr>
-      <w:proofErr w:type="spellStart"/>
-      <w:r>
-        <w:rPr>
-          <w:rFonts w:ascii="Times New Roman" w:hAnsi="Times New Roman" w:cs="Times New Roman"/>
-          <w:sz w:val="24"/>
-          <w:szCs w:val="24"/>
-        </w:rPr>
-        <w:t>Javascript</w:t>
-      </w:r>
-      <w:proofErr w:type="spellEnd"/>
-      <w:r>
-        <w:rPr>
-          <w:rFonts w:ascii="Times New Roman" w:hAnsi="Times New Roman" w:cs="Times New Roman"/>
-          <w:sz w:val="24"/>
-          <w:szCs w:val="24"/>
-        </w:rPr>
-        <w:t xml:space="preserve"> is very picky and not informative about errors</w:t>
+      <w:r>
+        <w:rPr>
+          <w:rFonts w:ascii="Times New Roman" w:hAnsi="Times New Roman" w:cs="Times New Roman"/>
+          <w:sz w:val="24"/>
+          <w:szCs w:val="24"/>
+        </w:rPr>
+        <w:t>Javascript is very picky and not informative about errors</w:t>
       </w:r>
     </w:p>
     <w:p>
@@ -2185,6 +2767,15 @@
           <w:szCs w:val="24"/>
         </w:rPr>
       </w:pPr>
+      <w:r>
+        <w:rPr>
+          <w:rFonts w:ascii="Times New Roman" w:hAnsi="Times New Roman" w:cs="Times New Roman"/>
+          <w:b/>
+          <w:sz w:val="24"/>
+          <w:szCs w:val="24"/>
+        </w:rPr>
+        <w:t>APPENDIX   A.</w:t>
+      </w:r>
     </w:p>
     <w:p>
       <w:pPr>
@@ -2602,25 +3193,7 @@
           <w:sz w:val="24"/>
           <w:szCs w:val="24"/>
         </w:rPr>
-        <w:t xml:space="preserve">Security Measures </w:t>
-      </w:r>
-      <w:proofErr w:type="gramStart"/>
-      <w:r>
-        <w:rPr>
-          <w:rFonts w:ascii="Times New Roman" w:hAnsi="Times New Roman" w:cs="Times New Roman"/>
-          <w:sz w:val="24"/>
-          <w:szCs w:val="24"/>
-        </w:rPr>
-        <w:t>Beyond</w:t>
-      </w:r>
-      <w:proofErr w:type="gramEnd"/>
-      <w:r>
-        <w:rPr>
-          <w:rFonts w:ascii="Times New Roman" w:hAnsi="Times New Roman" w:cs="Times New Roman"/>
-          <w:sz w:val="24"/>
-          <w:szCs w:val="24"/>
-        </w:rPr>
-        <w:t xml:space="preserve"> Basic Login</w:t>
+        <w:t>Security Measures Beyond Basic Login</w:t>
       </w:r>
     </w:p>
     <w:p>
@@ -2665,6 +3238,7 @@
           <w:sz w:val="24"/>
           <w:szCs w:val="24"/>
         </w:rPr>
+        <w:lastRenderedPageBreak/>
         <w:t>User Stories:</w:t>
       </w:r>
     </w:p>
@@ -2699,7 +3273,6 @@
           <w:sz w:val="24"/>
           <w:szCs w:val="24"/>
         </w:rPr>
-        <w:lastRenderedPageBreak/>
         <w:t>User wants to plan a vacation.  User enters each day into the system.</w:t>
       </w:r>
       <w:r>
@@ -2815,7 +3388,7 @@
                     </pic:cNvPicPr>
                   </pic:nvPicPr>
                   <pic:blipFill>
-                    <a:blip r:embed="rId8" cstate="print">
+                    <a:blip r:embed="rId19" cstate="print">
                       <a:extLst>
                         <a:ext uri="{28A0092B-C50C-407E-A947-70E740481C1C}">
                           <a14:useLocalDpi xmlns:a14="http://schemas.microsoft.com/office/drawing/2010/main" val="0"/>
@@ -2998,7 +3571,6 @@
                 <w:sz w:val="24"/>
                 <w:szCs w:val="24"/>
               </w:rPr>
-              <w:lastRenderedPageBreak/>
               <w:t>Event</w:t>
             </w:r>
           </w:p>
@@ -4058,7 +4630,6 @@
           <w:szCs w:val="24"/>
         </w:rPr>
       </w:pPr>
-      <w:proofErr w:type="spellStart"/>
       <w:r>
         <w:rPr>
           <w:rFonts w:ascii="Times New Roman" w:hAnsi="Times New Roman" w:cs="Times New Roman"/>
@@ -4067,19 +4638,20 @@
         </w:rPr>
         <w:t>Javascript</w:t>
       </w:r>
-      <w:proofErr w:type="spellEnd"/>
-    </w:p>
-    <w:p>
-      <w:pPr>
-        <w:rPr>
-          <w:rFonts w:ascii="Times New Roman" w:hAnsi="Times New Roman" w:cs="Times New Roman"/>
-          <w:sz w:val="24"/>
-          <w:szCs w:val="24"/>
-        </w:rPr>
-      </w:pPr>
-      <w:r>
-        <w:rPr>
-          <w:rFonts w:ascii="Times New Roman" w:hAnsi="Times New Roman" w:cs="Times New Roman"/>
+    </w:p>
+    <w:p>
+      <w:pPr>
+        <w:rPr>
+          <w:rFonts w:ascii="Times New Roman" w:hAnsi="Times New Roman" w:cs="Times New Roman"/>
+          <w:b/>
+          <w:sz w:val="24"/>
+          <w:szCs w:val="24"/>
+        </w:rPr>
+      </w:pPr>
+      <w:r>
+        <w:rPr>
+          <w:rFonts w:ascii="Times New Roman" w:hAnsi="Times New Roman" w:cs="Times New Roman"/>
+          <w:b/>
           <w:sz w:val="24"/>
           <w:szCs w:val="24"/>
         </w:rPr>
@@ -4097,344 +4669,47 @@
       <w:r>
         <w:rPr>
           <w:rFonts w:ascii="Times New Roman" w:hAnsi="Times New Roman" w:cs="Times New Roman"/>
-          <w:sz w:val="24"/>
-          <w:szCs w:val="24"/>
-          <w:highlight w:val="yellow"/>
+          <w:b/>
+          <w:sz w:val="24"/>
+          <w:szCs w:val="24"/>
         </w:rPr>
         <w:lastRenderedPageBreak/>
-        <w:t>NOTES      PASTE THINGS BELOW HERE THAT WE NEED TO INCLUDE IN THE REPORT</w:t>
-      </w:r>
-    </w:p>
-    <w:p>
-      <w:pPr>
-        <w:rPr>
-          <w:rFonts w:ascii="Times New Roman" w:hAnsi="Times New Roman" w:cs="Times New Roman"/>
-          <w:sz w:val="24"/>
-          <w:szCs w:val="24"/>
-        </w:rPr>
-      </w:pPr>
-      <w:r>
-        <w:rPr>
-          <w:rFonts w:ascii="Times New Roman" w:hAnsi="Times New Roman" w:cs="Times New Roman"/>
-          <w:sz w:val="24"/>
-          <w:szCs w:val="24"/>
-        </w:rPr>
-        <w:t>THIS IS JUST A SCRATCH PAD FOR OUR NOTES</w:t>
-      </w:r>
-    </w:p>
-    <w:p>
-      <w:pPr>
-        <w:rPr>
-          <w:rFonts w:ascii="Times New Roman" w:hAnsi="Times New Roman" w:cs="Times New Roman"/>
-          <w:sz w:val="24"/>
-          <w:szCs w:val="24"/>
-        </w:rPr>
-      </w:pPr>
-    </w:p>
-    <w:p>
-      <w:pPr>
-        <w:rPr>
-          <w:rFonts w:ascii="Times New Roman" w:hAnsi="Times New Roman" w:cs="Times New Roman"/>
-          <w:sz w:val="24"/>
-          <w:szCs w:val="24"/>
-        </w:rPr>
-      </w:pPr>
-      <w:r>
-        <w:rPr>
-          <w:rFonts w:ascii="Times New Roman" w:hAnsi="Times New Roman" w:cs="Times New Roman"/>
-          <w:sz w:val="24"/>
-          <w:szCs w:val="24"/>
-        </w:rPr>
-        <w:t xml:space="preserve">Should technologies employed look </w:t>
-      </w:r>
-      <w:proofErr w:type="gramStart"/>
-      <w:r>
-        <w:rPr>
-          <w:rFonts w:ascii="Times New Roman" w:hAnsi="Times New Roman" w:cs="Times New Roman"/>
-          <w:sz w:val="24"/>
-          <w:szCs w:val="24"/>
-        </w:rPr>
-        <w:t>like</w:t>
-      </w:r>
-      <w:proofErr w:type="gramEnd"/>
-    </w:p>
-    <w:p>
-      <w:pPr>
-        <w:rPr>
-          <w:rFonts w:ascii="Times New Roman" w:hAnsi="Times New Roman" w:cs="Times New Roman"/>
-          <w:sz w:val="24"/>
-          <w:szCs w:val="24"/>
-        </w:rPr>
-      </w:pPr>
-      <w:r>
-        <w:rPr>
-          <w:rFonts w:ascii="Times New Roman" w:hAnsi="Times New Roman" w:cs="Times New Roman"/>
-          <w:sz w:val="24"/>
-          <w:szCs w:val="24"/>
-        </w:rPr>
-        <w:t>This list shows up to 3 instances of where used</w:t>
-      </w:r>
-    </w:p>
-    <w:p>
-      <w:pPr>
-        <w:pStyle w:val="ListParagraph"/>
-        <w:numPr>
-          <w:ilvl w:val="0"/>
-          <w:numId w:val="5"/>
-        </w:numPr>
-        <w:rPr>
-          <w:rFonts w:ascii="Times New Roman" w:hAnsi="Times New Roman" w:cs="Times New Roman"/>
-          <w:sz w:val="24"/>
-          <w:szCs w:val="24"/>
-        </w:rPr>
-      </w:pPr>
-      <w:proofErr w:type="spellStart"/>
-      <w:r>
-        <w:rPr>
-          <w:rFonts w:ascii="Times New Roman" w:hAnsi="Times New Roman" w:cs="Times New Roman"/>
-          <w:sz w:val="24"/>
-          <w:szCs w:val="24"/>
-        </w:rPr>
-        <w:t>Php</w:t>
-      </w:r>
-      <w:proofErr w:type="spellEnd"/>
-    </w:p>
-    <w:p>
-      <w:pPr>
-        <w:pStyle w:val="ListParagraph"/>
-        <w:numPr>
-          <w:ilvl w:val="1"/>
-          <w:numId w:val="5"/>
-        </w:numPr>
-        <w:rPr>
-          <w:rFonts w:ascii="Times New Roman" w:hAnsi="Times New Roman" w:cs="Times New Roman"/>
-          <w:sz w:val="24"/>
-          <w:szCs w:val="24"/>
-        </w:rPr>
-      </w:pPr>
-      <w:proofErr w:type="spellStart"/>
-      <w:r>
-        <w:rPr>
-          <w:rFonts w:ascii="Times New Roman" w:hAnsi="Times New Roman" w:cs="Times New Roman"/>
-          <w:sz w:val="24"/>
-          <w:szCs w:val="24"/>
-        </w:rPr>
-        <w:t>fetchVacationRow.php</w:t>
-      </w:r>
-      <w:proofErr w:type="spellEnd"/>
-    </w:p>
-    <w:p>
-      <w:pPr>
-        <w:pStyle w:val="ListParagraph"/>
-        <w:numPr>
-          <w:ilvl w:val="1"/>
-          <w:numId w:val="5"/>
-        </w:numPr>
-        <w:rPr>
-          <w:rFonts w:ascii="Times New Roman" w:hAnsi="Times New Roman" w:cs="Times New Roman"/>
-          <w:sz w:val="24"/>
-          <w:szCs w:val="24"/>
-        </w:rPr>
-      </w:pPr>
-      <w:proofErr w:type="spellStart"/>
-      <w:r>
-        <w:rPr>
-          <w:rFonts w:ascii="Times New Roman" w:hAnsi="Times New Roman" w:cs="Times New Roman"/>
-          <w:sz w:val="24"/>
-          <w:szCs w:val="24"/>
-        </w:rPr>
-        <w:t>insertVacation.php</w:t>
-      </w:r>
-      <w:proofErr w:type="spellEnd"/>
-    </w:p>
-    <w:p>
-      <w:pPr>
-        <w:pStyle w:val="ListParagraph"/>
-        <w:numPr>
-          <w:ilvl w:val="1"/>
-          <w:numId w:val="5"/>
-        </w:numPr>
-        <w:rPr>
-          <w:rFonts w:ascii="Times New Roman" w:hAnsi="Times New Roman" w:cs="Times New Roman"/>
-          <w:sz w:val="24"/>
-          <w:szCs w:val="24"/>
-        </w:rPr>
-      </w:pPr>
-      <w:proofErr w:type="spellStart"/>
-      <w:r>
-        <w:rPr>
-          <w:rFonts w:ascii="Times New Roman" w:hAnsi="Times New Roman" w:cs="Times New Roman"/>
-          <w:sz w:val="24"/>
-          <w:szCs w:val="24"/>
-        </w:rPr>
-        <w:t>deleteVacationPlan.php</w:t>
-      </w:r>
-      <w:proofErr w:type="spellEnd"/>
-    </w:p>
-    <w:p>
-      <w:pPr>
-        <w:pStyle w:val="ListParagraph"/>
-        <w:numPr>
-          <w:ilvl w:val="0"/>
-          <w:numId w:val="5"/>
-        </w:numPr>
-        <w:rPr>
-          <w:rFonts w:ascii="Times New Roman" w:hAnsi="Times New Roman" w:cs="Times New Roman"/>
-          <w:sz w:val="24"/>
-          <w:szCs w:val="24"/>
-        </w:rPr>
-      </w:pPr>
-      <w:proofErr w:type="spellStart"/>
-      <w:r>
-        <w:rPr>
-          <w:rFonts w:ascii="Times New Roman" w:hAnsi="Times New Roman" w:cs="Times New Roman"/>
-          <w:sz w:val="24"/>
-          <w:szCs w:val="24"/>
-        </w:rPr>
-        <w:t>javascript</w:t>
-      </w:r>
-      <w:proofErr w:type="spellEnd"/>
-    </w:p>
-    <w:p>
-      <w:pPr>
-        <w:pStyle w:val="ListParagraph"/>
-        <w:numPr>
-          <w:ilvl w:val="1"/>
-          <w:numId w:val="5"/>
-        </w:numPr>
-        <w:rPr>
-          <w:rFonts w:ascii="Times New Roman" w:hAnsi="Times New Roman" w:cs="Times New Roman"/>
-          <w:sz w:val="24"/>
-          <w:szCs w:val="24"/>
-        </w:rPr>
-      </w:pPr>
-      <w:proofErr w:type="spellStart"/>
-      <w:r>
-        <w:rPr>
-          <w:rFonts w:ascii="Times New Roman" w:hAnsi="Times New Roman" w:cs="Times New Roman"/>
-          <w:sz w:val="24"/>
-          <w:szCs w:val="24"/>
-        </w:rPr>
-        <w:t>index.php</w:t>
-      </w:r>
-      <w:proofErr w:type="spellEnd"/>
-    </w:p>
-    <w:p>
-      <w:pPr>
-        <w:pStyle w:val="ListParagraph"/>
-        <w:numPr>
-          <w:ilvl w:val="1"/>
-          <w:numId w:val="5"/>
-        </w:numPr>
-        <w:rPr>
-          <w:rFonts w:ascii="Times New Roman" w:hAnsi="Times New Roman" w:cs="Times New Roman"/>
-          <w:sz w:val="24"/>
-          <w:szCs w:val="24"/>
-        </w:rPr>
-      </w:pPr>
-      <w:proofErr w:type="spellStart"/>
-      <w:r>
-        <w:rPr>
-          <w:rFonts w:ascii="Times New Roman" w:hAnsi="Times New Roman" w:cs="Times New Roman"/>
-          <w:sz w:val="24"/>
-          <w:szCs w:val="24"/>
-        </w:rPr>
-        <w:t>vacationSummary.php</w:t>
-      </w:r>
-      <w:proofErr w:type="spellEnd"/>
-    </w:p>
-    <w:p>
-      <w:pPr>
-        <w:pStyle w:val="ListParagraph"/>
-        <w:numPr>
-          <w:ilvl w:val="1"/>
-          <w:numId w:val="5"/>
-        </w:numPr>
-        <w:rPr>
-          <w:rFonts w:ascii="Times New Roman" w:hAnsi="Times New Roman" w:cs="Times New Roman"/>
-          <w:sz w:val="24"/>
-          <w:szCs w:val="24"/>
-        </w:rPr>
-      </w:pPr>
-      <w:proofErr w:type="spellStart"/>
-      <w:r>
-        <w:rPr>
-          <w:rFonts w:ascii="Times New Roman" w:hAnsi="Times New Roman" w:cs="Times New Roman"/>
-          <w:sz w:val="24"/>
-          <w:szCs w:val="24"/>
-        </w:rPr>
-        <w:t>setDayDetails.php</w:t>
-      </w:r>
-      <w:proofErr w:type="spellEnd"/>
-    </w:p>
-    <w:p>
-      <w:pPr>
-        <w:rPr>
-          <w:rFonts w:ascii="Times New Roman" w:hAnsi="Times New Roman" w:cs="Times New Roman"/>
-          <w:sz w:val="24"/>
-          <w:szCs w:val="24"/>
-        </w:rPr>
-      </w:pPr>
-    </w:p>
-    <w:p>
-      <w:pPr>
-        <w:rPr>
-          <w:rFonts w:ascii="Times New Roman" w:hAnsi="Times New Roman" w:cs="Times New Roman"/>
-          <w:sz w:val="24"/>
-          <w:szCs w:val="24"/>
-        </w:rPr>
-      </w:pPr>
-    </w:p>
-    <w:p>
-      <w:pPr>
-        <w:rPr>
-          <w:rFonts w:ascii="Times New Roman" w:hAnsi="Times New Roman" w:cs="Times New Roman"/>
-          <w:sz w:val="24"/>
-          <w:szCs w:val="24"/>
-        </w:rPr>
-      </w:pPr>
-    </w:p>
-    <w:p>
-      <w:pPr>
-        <w:rPr>
-          <w:rFonts w:ascii="Times New Roman" w:hAnsi="Times New Roman" w:cs="Times New Roman"/>
-          <w:sz w:val="24"/>
-          <w:szCs w:val="24"/>
-        </w:rPr>
-      </w:pPr>
-    </w:p>
-    <w:p>
-      <w:pPr>
-        <w:rPr>
-          <w:rFonts w:ascii="Times New Roman" w:hAnsi="Times New Roman" w:cs="Times New Roman"/>
-          <w:sz w:val="24"/>
-          <w:szCs w:val="24"/>
-        </w:rPr>
-      </w:pPr>
-      <w:r>
-        <w:rPr>
-          <w:rFonts w:ascii="Times New Roman" w:hAnsi="Times New Roman" w:cs="Times New Roman"/>
-          <w:sz w:val="24"/>
-          <w:szCs w:val="24"/>
-        </w:rPr>
-        <w:br w:type="page"/>
-      </w:r>
-    </w:p>
-    <w:p>
-      <w:pPr>
-        <w:rPr>
-          <w:rFonts w:ascii="Times New Roman" w:hAnsi="Times New Roman" w:cs="Times New Roman"/>
-          <w:sz w:val="24"/>
-          <w:szCs w:val="24"/>
-        </w:rPr>
-      </w:pPr>
-      <w:r>
-        <w:rPr>
-          <w:rFonts w:ascii="Times New Roman" w:hAnsi="Times New Roman" w:cs="Times New Roman"/>
-          <w:sz w:val="24"/>
-          <w:szCs w:val="24"/>
-        </w:rPr>
-        <w:lastRenderedPageBreak/>
+        <w:t xml:space="preserve">APPENDIX   </w:t>
+      </w:r>
+      <w:r>
+        <w:rPr>
+          <w:rFonts w:ascii="Times New Roman" w:hAnsi="Times New Roman" w:cs="Times New Roman"/>
+          <w:b/>
+          <w:sz w:val="24"/>
+          <w:szCs w:val="24"/>
+        </w:rPr>
+        <w:t>B</w:t>
+      </w:r>
+      <w:r>
+        <w:rPr>
+          <w:rFonts w:ascii="Times New Roman" w:hAnsi="Times New Roman" w:cs="Times New Roman"/>
+          <w:b/>
+          <w:sz w:val="24"/>
+          <w:szCs w:val="24"/>
+        </w:rPr>
+        <w:t>.</w:t>
+      </w:r>
+      <w:r>
+        <w:rPr>
+          <w:rFonts w:ascii="Times New Roman" w:hAnsi="Times New Roman" w:cs="Times New Roman"/>
+          <w:b/>
+          <w:sz w:val="24"/>
+          <w:szCs w:val="24"/>
+        </w:rPr>
+        <w:t xml:space="preserve">     </w:t>
+      </w:r>
+      <w:r>
+        <w:rPr>
+          <w:rFonts w:ascii="Times New Roman" w:hAnsi="Times New Roman" w:cs="Times New Roman"/>
+          <w:b/>
+          <w:sz w:val="24"/>
+          <w:szCs w:val="24"/>
+        </w:rPr>
         <w:t>Screen shots of pages</w:t>
       </w:r>
     </w:p>
@@ -4471,7 +4746,7 @@
                     </pic:cNvPicPr>
                   </pic:nvPicPr>
                   <pic:blipFill>
-                    <a:blip r:embed="rId9">
+                    <a:blip r:embed="rId20">
                       <a:extLst>
                         <a:ext uri="{28A0092B-C50C-407E-A947-70E740481C1C}">
                           <a14:useLocalDpi xmlns:a14="http://schemas.microsoft.com/office/drawing/2010/main" val="0"/>
@@ -4545,7 +4820,7 @@
                     </pic:cNvPicPr>
                   </pic:nvPicPr>
                   <pic:blipFill>
-                    <a:blip r:embed="rId10">
+                    <a:blip r:embed="rId21">
                       <a:extLst>
                         <a:ext uri="{28A0092B-C50C-407E-A947-70E740481C1C}">
                           <a14:useLocalDpi xmlns:a14="http://schemas.microsoft.com/office/drawing/2010/main" val="0"/>
@@ -4611,7 +4886,7 @@
                     </pic:cNvPicPr>
                   </pic:nvPicPr>
                   <pic:blipFill>
-                    <a:blip r:embed="rId11">
+                    <a:blip r:embed="rId22">
                       <a:extLst>
                         <a:ext uri="{28A0092B-C50C-407E-A947-70E740481C1C}">
                           <a14:useLocalDpi xmlns:a14="http://schemas.microsoft.com/office/drawing/2010/main" val="0"/>
@@ -4676,7 +4951,7 @@
                     </pic:cNvPicPr>
                   </pic:nvPicPr>
                   <pic:blipFill>
-                    <a:blip r:embed="rId12">
+                    <a:blip r:embed="rId23">
                       <a:extLst>
                         <a:ext uri="{28A0092B-C50C-407E-A947-70E740481C1C}">
                           <a14:useLocalDpi xmlns:a14="http://schemas.microsoft.com/office/drawing/2010/main" val="0"/>
@@ -4751,7 +5026,7 @@
                     </pic:cNvPicPr>
                   </pic:nvPicPr>
                   <pic:blipFill>
-                    <a:blip r:embed="rId13">
+                    <a:blip r:embed="rId24">
                       <a:extLst>
                         <a:ext uri="{28A0092B-C50C-407E-A947-70E740481C1C}">
                           <a14:useLocalDpi xmlns:a14="http://schemas.microsoft.com/office/drawing/2010/main" val="0"/>
@@ -4825,7 +5100,7 @@
                     </pic:cNvPicPr>
                   </pic:nvPicPr>
                   <pic:blipFill>
-                    <a:blip r:embed="rId14">
+                    <a:blip r:embed="rId25">
                       <a:extLst>
                         <a:ext uri="{28A0092B-C50C-407E-A947-70E740481C1C}">
                           <a14:useLocalDpi xmlns:a14="http://schemas.microsoft.com/office/drawing/2010/main" val="0"/>
@@ -4900,7 +5175,7 @@
                     </pic:cNvPicPr>
                   </pic:nvPicPr>
                   <pic:blipFill>
-                    <a:blip r:embed="rId15">
+                    <a:blip r:embed="rId26">
                       <a:extLst>
                         <a:ext uri="{28A0092B-C50C-407E-A947-70E740481C1C}">
                           <a14:useLocalDpi xmlns:a14="http://schemas.microsoft.com/office/drawing/2010/main" val="0"/>
@@ -4974,7 +5249,7 @@
                     </pic:cNvPicPr>
                   </pic:nvPicPr>
                   <pic:blipFill>
-                    <a:blip r:embed="rId16">
+                    <a:blip r:embed="rId27">
                       <a:extLst>
                         <a:ext uri="{28A0092B-C50C-407E-A947-70E740481C1C}">
                           <a14:useLocalDpi xmlns:a14="http://schemas.microsoft.com/office/drawing/2010/main" val="0"/>
@@ -5049,7 +5324,7 @@
                     </pic:cNvPicPr>
                   </pic:nvPicPr>
                   <pic:blipFill>
-                    <a:blip r:embed="rId17">
+                    <a:blip r:embed="rId28">
                       <a:extLst>
                         <a:ext uri="{28A0092B-C50C-407E-A947-70E740481C1C}">
                           <a14:useLocalDpi xmlns:a14="http://schemas.microsoft.com/office/drawing/2010/main" val="0"/>
@@ -5114,7 +5389,7 @@
                     </pic:cNvPicPr>
                   </pic:nvPicPr>
                   <pic:blipFill>
-                    <a:blip r:embed="rId18">
+                    <a:blip r:embed="rId29">
                       <a:extLst>
                         <a:ext uri="{28A0092B-C50C-407E-A947-70E740481C1C}">
                           <a14:useLocalDpi xmlns:a14="http://schemas.microsoft.com/office/drawing/2010/main" val="0"/>
@@ -5180,7 +5455,7 @@
                     </pic:cNvPicPr>
                   </pic:nvPicPr>
                   <pic:blipFill>
-                    <a:blip r:embed="rId19">
+                    <a:blip r:embed="rId30">
                       <a:extLst>
                         <a:ext uri="{28A0092B-C50C-407E-A947-70E740481C1C}">
                           <a14:useLocalDpi xmlns:a14="http://schemas.microsoft.com/office/drawing/2010/main" val="0"/>
@@ -5254,7 +5529,7 @@
                     </pic:cNvPicPr>
                   </pic:nvPicPr>
                   <pic:blipFill>
-                    <a:blip r:embed="rId20">
+                    <a:blip r:embed="rId31">
                       <a:extLst>
                         <a:ext uri="{28A0092B-C50C-407E-A947-70E740481C1C}">
                           <a14:useLocalDpi xmlns:a14="http://schemas.microsoft.com/office/drawing/2010/main" val="0"/>
@@ -5329,7 +5604,7 @@
                     </pic:cNvPicPr>
                   </pic:nvPicPr>
                   <pic:blipFill>
-                    <a:blip r:embed="rId21">
+                    <a:blip r:embed="rId32">
                       <a:extLst>
                         <a:ext uri="{28A0092B-C50C-407E-A947-70E740481C1C}">
                           <a14:useLocalDpi xmlns:a14="http://schemas.microsoft.com/office/drawing/2010/main" val="0"/>
@@ -5361,6 +5636,350 @@
         </w:drawing>
       </w:r>
     </w:p>
+    <w:p>
+      <w:pPr>
+        <w:rPr>
+          <w:rFonts w:ascii="Times New Roman" w:hAnsi="Times New Roman" w:cs="Times New Roman"/>
+          <w:sz w:val="24"/>
+          <w:szCs w:val="24"/>
+        </w:rPr>
+      </w:pPr>
+    </w:p>
+    <w:p>
+      <w:pPr>
+        <w:rPr>
+          <w:rFonts w:ascii="Times New Roman" w:hAnsi="Times New Roman" w:cs="Times New Roman"/>
+          <w:sz w:val="24"/>
+          <w:szCs w:val="24"/>
+        </w:rPr>
+      </w:pPr>
+    </w:p>
+    <w:p>
+      <w:pPr>
+        <w:rPr>
+          <w:rFonts w:ascii="Times New Roman" w:hAnsi="Times New Roman" w:cs="Times New Roman"/>
+          <w:sz w:val="24"/>
+          <w:szCs w:val="24"/>
+        </w:rPr>
+      </w:pPr>
+    </w:p>
+    <w:p>
+      <w:pPr>
+        <w:rPr>
+          <w:rFonts w:ascii="Times New Roman" w:hAnsi="Times New Roman" w:cs="Times New Roman"/>
+          <w:sz w:val="24"/>
+          <w:szCs w:val="24"/>
+        </w:rPr>
+      </w:pPr>
+      <w:r>
+        <w:rPr>
+          <w:rFonts w:ascii="Times New Roman" w:hAnsi="Times New Roman" w:cs="Times New Roman"/>
+          <w:sz w:val="24"/>
+          <w:szCs w:val="24"/>
+        </w:rPr>
+        <w:br w:type="page"/>
+      </w:r>
+    </w:p>
+    <w:p>
+      <w:pPr>
+        <w:rPr>
+          <w:rFonts w:ascii="Times New Roman" w:hAnsi="Times New Roman" w:cs="Times New Roman"/>
+          <w:sz w:val="24"/>
+          <w:szCs w:val="24"/>
+        </w:rPr>
+      </w:pPr>
+      <w:r>
+        <w:rPr>
+          <w:rFonts w:ascii="Times New Roman" w:hAnsi="Times New Roman" w:cs="Times New Roman"/>
+          <w:sz w:val="24"/>
+          <w:szCs w:val="24"/>
+          <w:highlight w:val="yellow"/>
+        </w:rPr>
+        <w:lastRenderedPageBreak/>
+        <w:t>NOTES      PASTE THINGS BELOW HERE THAT WE NEED TO INCLUDE IN THE REPORT</w:t>
+      </w:r>
+    </w:p>
+    <w:p>
+      <w:pPr>
+        <w:rPr>
+          <w:rFonts w:ascii="Times New Roman" w:hAnsi="Times New Roman" w:cs="Times New Roman"/>
+          <w:sz w:val="24"/>
+          <w:szCs w:val="24"/>
+        </w:rPr>
+      </w:pPr>
+      <w:r>
+        <w:rPr>
+          <w:rFonts w:ascii="Times New Roman" w:hAnsi="Times New Roman" w:cs="Times New Roman"/>
+          <w:sz w:val="24"/>
+          <w:szCs w:val="24"/>
+        </w:rPr>
+        <w:t>THIS IS JUST A SCRATCH PAD FOR OUR NOTES</w:t>
+      </w:r>
+    </w:p>
+    <w:p>
+      <w:pPr>
+        <w:rPr>
+          <w:rFonts w:ascii="Times New Roman" w:hAnsi="Times New Roman" w:cs="Times New Roman"/>
+          <w:sz w:val="24"/>
+          <w:szCs w:val="24"/>
+        </w:rPr>
+      </w:pPr>
+    </w:p>
+    <w:p>
+      <w:pPr>
+        <w:rPr>
+          <w:rFonts w:ascii="Times New Roman" w:hAnsi="Times New Roman" w:cs="Times New Roman"/>
+          <w:sz w:val="24"/>
+          <w:szCs w:val="24"/>
+        </w:rPr>
+      </w:pPr>
+      <w:r>
+        <w:rPr>
+          <w:rFonts w:ascii="Times New Roman" w:hAnsi="Times New Roman" w:cs="Times New Roman"/>
+          <w:sz w:val="24"/>
+          <w:szCs w:val="24"/>
+        </w:rPr>
+        <w:t>Should technologies employed look like</w:t>
+      </w:r>
+    </w:p>
+    <w:p>
+      <w:pPr>
+        <w:rPr>
+          <w:rFonts w:ascii="Times New Roman" w:hAnsi="Times New Roman" w:cs="Times New Roman"/>
+          <w:sz w:val="24"/>
+          <w:szCs w:val="24"/>
+        </w:rPr>
+      </w:pPr>
+      <w:r>
+        <w:rPr>
+          <w:rFonts w:ascii="Times New Roman" w:hAnsi="Times New Roman" w:cs="Times New Roman"/>
+          <w:sz w:val="24"/>
+          <w:szCs w:val="24"/>
+        </w:rPr>
+        <w:t>This list shows up to 3 instances of where used</w:t>
+      </w:r>
+    </w:p>
+    <w:p>
+      <w:pPr>
+        <w:pStyle w:val="ListParagraph"/>
+        <w:numPr>
+          <w:ilvl w:val="0"/>
+          <w:numId w:val="5"/>
+        </w:numPr>
+        <w:rPr>
+          <w:rFonts w:ascii="Times New Roman" w:hAnsi="Times New Roman" w:cs="Times New Roman"/>
+          <w:sz w:val="24"/>
+          <w:szCs w:val="24"/>
+        </w:rPr>
+      </w:pPr>
+      <w:r>
+        <w:rPr>
+          <w:rFonts w:ascii="Times New Roman" w:hAnsi="Times New Roman" w:cs="Times New Roman"/>
+          <w:sz w:val="24"/>
+          <w:szCs w:val="24"/>
+        </w:rPr>
+        <w:t>Php</w:t>
+      </w:r>
+    </w:p>
+    <w:p>
+      <w:pPr>
+        <w:pStyle w:val="ListParagraph"/>
+        <w:numPr>
+          <w:ilvl w:val="1"/>
+          <w:numId w:val="5"/>
+        </w:numPr>
+        <w:rPr>
+          <w:rFonts w:ascii="Times New Roman" w:hAnsi="Times New Roman" w:cs="Times New Roman"/>
+          <w:sz w:val="24"/>
+          <w:szCs w:val="24"/>
+        </w:rPr>
+      </w:pPr>
+      <w:r>
+        <w:rPr>
+          <w:rFonts w:ascii="Times New Roman" w:hAnsi="Times New Roman" w:cs="Times New Roman"/>
+          <w:sz w:val="24"/>
+          <w:szCs w:val="24"/>
+        </w:rPr>
+        <w:t>fetchVacationRow.php</w:t>
+      </w:r>
+    </w:p>
+    <w:p>
+      <w:pPr>
+        <w:pStyle w:val="ListParagraph"/>
+        <w:numPr>
+          <w:ilvl w:val="1"/>
+          <w:numId w:val="5"/>
+        </w:numPr>
+        <w:rPr>
+          <w:rFonts w:ascii="Times New Roman" w:hAnsi="Times New Roman" w:cs="Times New Roman"/>
+          <w:sz w:val="24"/>
+          <w:szCs w:val="24"/>
+        </w:rPr>
+      </w:pPr>
+      <w:r>
+        <w:rPr>
+          <w:rFonts w:ascii="Times New Roman" w:hAnsi="Times New Roman" w:cs="Times New Roman"/>
+          <w:sz w:val="24"/>
+          <w:szCs w:val="24"/>
+        </w:rPr>
+        <w:t>insertVacation.php</w:t>
+      </w:r>
+    </w:p>
+    <w:p>
+      <w:pPr>
+        <w:pStyle w:val="ListParagraph"/>
+        <w:numPr>
+          <w:ilvl w:val="1"/>
+          <w:numId w:val="5"/>
+        </w:numPr>
+        <w:rPr>
+          <w:rFonts w:ascii="Times New Roman" w:hAnsi="Times New Roman" w:cs="Times New Roman"/>
+          <w:sz w:val="24"/>
+          <w:szCs w:val="24"/>
+        </w:rPr>
+      </w:pPr>
+      <w:r>
+        <w:rPr>
+          <w:rFonts w:ascii="Times New Roman" w:hAnsi="Times New Roman" w:cs="Times New Roman"/>
+          <w:sz w:val="24"/>
+          <w:szCs w:val="24"/>
+        </w:rPr>
+        <w:t>deleteVacationPlan.php</w:t>
+      </w:r>
+    </w:p>
+    <w:p>
+      <w:pPr>
+        <w:pStyle w:val="ListParagraph"/>
+        <w:numPr>
+          <w:ilvl w:val="0"/>
+          <w:numId w:val="5"/>
+        </w:numPr>
+        <w:rPr>
+          <w:rFonts w:ascii="Times New Roman" w:hAnsi="Times New Roman" w:cs="Times New Roman"/>
+          <w:sz w:val="24"/>
+          <w:szCs w:val="24"/>
+        </w:rPr>
+      </w:pPr>
+      <w:r>
+        <w:rPr>
+          <w:rFonts w:ascii="Times New Roman" w:hAnsi="Times New Roman" w:cs="Times New Roman"/>
+          <w:sz w:val="24"/>
+          <w:szCs w:val="24"/>
+        </w:rPr>
+        <w:t>javascript</w:t>
+      </w:r>
+    </w:p>
+    <w:p>
+      <w:pPr>
+        <w:pStyle w:val="ListParagraph"/>
+        <w:numPr>
+          <w:ilvl w:val="1"/>
+          <w:numId w:val="5"/>
+        </w:numPr>
+        <w:rPr>
+          <w:rFonts w:ascii="Times New Roman" w:hAnsi="Times New Roman" w:cs="Times New Roman"/>
+          <w:sz w:val="24"/>
+          <w:szCs w:val="24"/>
+        </w:rPr>
+      </w:pPr>
+      <w:r>
+        <w:rPr>
+          <w:rFonts w:ascii="Times New Roman" w:hAnsi="Times New Roman" w:cs="Times New Roman"/>
+          <w:sz w:val="24"/>
+          <w:szCs w:val="24"/>
+        </w:rPr>
+        <w:t>index.php</w:t>
+      </w:r>
+    </w:p>
+    <w:p>
+      <w:pPr>
+        <w:pStyle w:val="ListParagraph"/>
+        <w:numPr>
+          <w:ilvl w:val="1"/>
+          <w:numId w:val="5"/>
+        </w:numPr>
+        <w:rPr>
+          <w:rFonts w:ascii="Times New Roman" w:hAnsi="Times New Roman" w:cs="Times New Roman"/>
+          <w:sz w:val="24"/>
+          <w:szCs w:val="24"/>
+        </w:rPr>
+      </w:pPr>
+      <w:r>
+        <w:rPr>
+          <w:rFonts w:ascii="Times New Roman" w:hAnsi="Times New Roman" w:cs="Times New Roman"/>
+          <w:sz w:val="24"/>
+          <w:szCs w:val="24"/>
+        </w:rPr>
+        <w:t>vacationSummary.php</w:t>
+      </w:r>
+    </w:p>
+    <w:p>
+      <w:pPr>
+        <w:pStyle w:val="ListParagraph"/>
+        <w:numPr>
+          <w:ilvl w:val="1"/>
+          <w:numId w:val="5"/>
+        </w:numPr>
+        <w:rPr>
+          <w:rFonts w:ascii="Times New Roman" w:hAnsi="Times New Roman" w:cs="Times New Roman"/>
+          <w:sz w:val="24"/>
+          <w:szCs w:val="24"/>
+        </w:rPr>
+      </w:pPr>
+      <w:r>
+        <w:rPr>
+          <w:rFonts w:ascii="Times New Roman" w:hAnsi="Times New Roman" w:cs="Times New Roman"/>
+          <w:sz w:val="24"/>
+          <w:szCs w:val="24"/>
+        </w:rPr>
+        <w:t>setDayDetails.php</w:t>
+      </w:r>
+    </w:p>
+    <w:p>
+      <w:pPr>
+        <w:rPr>
+          <w:rFonts w:ascii="Times New Roman" w:hAnsi="Times New Roman" w:cs="Times New Roman"/>
+          <w:sz w:val="24"/>
+          <w:szCs w:val="24"/>
+        </w:rPr>
+      </w:pPr>
+    </w:p>
+    <w:p>
+      <w:pPr>
+        <w:rPr>
+          <w:rFonts w:ascii="Times New Roman" w:hAnsi="Times New Roman" w:cs="Times New Roman"/>
+          <w:sz w:val="24"/>
+          <w:szCs w:val="24"/>
+        </w:rPr>
+      </w:pPr>
+    </w:p>
+    <w:p>
+      <w:pPr>
+        <w:rPr>
+          <w:rFonts w:ascii="Times New Roman" w:hAnsi="Times New Roman" w:cs="Times New Roman"/>
+          <w:sz w:val="24"/>
+          <w:szCs w:val="24"/>
+        </w:rPr>
+      </w:pPr>
+    </w:p>
+    <w:p>
+      <w:pPr>
+        <w:rPr>
+          <w:rFonts w:ascii="Times New Roman" w:hAnsi="Times New Roman" w:cs="Times New Roman"/>
+          <w:sz w:val="24"/>
+          <w:szCs w:val="24"/>
+        </w:rPr>
+      </w:pPr>
+    </w:p>
+    <w:p>
+      <w:pPr>
+        <w:rPr>
+          <w:rFonts w:ascii="Times New Roman" w:hAnsi="Times New Roman" w:cs="Times New Roman"/>
+          <w:sz w:val="24"/>
+          <w:szCs w:val="24"/>
+        </w:rPr>
+      </w:pPr>
+    </w:p>
     <w:sectPr>
       <w:pgSz w:w="12240" w:h="15840"/>
       <w:pgMar w:top="720" w:right="720" w:bottom="720" w:left="720" w:header="720" w:footer="720" w:gutter="0"/>
@@ -5400,7 +6019,7 @@
   <w:abstractNum w:abstractNumId="0">
     <w:nsid w:val="02F1128C"/>
     <w:multiLevelType w:val="hybridMultilevel"/>
-    <w:tmpl w:val="5F18AF60"/>
+    <w:tmpl w:val="61F8E796"/>
     <w:lvl w:ilvl="0" w:tplc="04090001">
       <w:start w:val="1"/>
       <w:numFmt w:val="bullet"/>
@@ -5425,7 +6044,7 @@
         <w:rFonts w:ascii="Courier New" w:hAnsi="Courier New" w:cs="Courier New" w:hint="default"/>
       </w:rPr>
     </w:lvl>
-    <w:lvl w:ilvl="2" w:tplc="04090005" w:tentative="1">
+    <w:lvl w:ilvl="2" w:tplc="04090005">
       <w:start w:val="1"/>
       <w:numFmt w:val="bullet"/>
       <w:lvlText w:val=""/>
@@ -7523,6 +8142,29 @@
       <w:szCs w:val="20"/>
     </w:rPr>
   </w:style>
+  <w:style w:type="character" w:styleId="Hyperlink">
+    <w:name w:val="Hyperlink"/>
+    <w:basedOn w:val="DefaultParagraphFont"/>
+    <w:uiPriority w:val="99"/>
+    <w:unhideWhenUsed/>
+    <w:rsid w:val="00E22E6B"/>
+    <w:rPr>
+      <w:color w:val="0563C1" w:themeColor="hyperlink"/>
+      <w:u w:val="single"/>
+    </w:rPr>
+  </w:style>
+  <w:style w:type="character" w:styleId="FollowedHyperlink">
+    <w:name w:val="FollowedHyperlink"/>
+    <w:basedOn w:val="DefaultParagraphFont"/>
+    <w:uiPriority w:val="99"/>
+    <w:semiHidden/>
+    <w:unhideWhenUsed/>
+    <w:rsid w:val="00E22E6B"/>
+    <w:rPr>
+      <w:color w:val="954F72" w:themeColor="followedHyperlink"/>
+      <w:u w:val="single"/>
+    </w:rPr>
+  </w:style>
 </w:styles>
 </file>
 
@@ -7792,7 +8434,7 @@
 </file>
 
 <file path=customXml/itemProps1.xml><?xml version="1.0" encoding="utf-8"?>
-<ds:datastoreItem xmlns:ds="http://schemas.openxmlformats.org/officeDocument/2006/customXml" ds:itemID="{0278784C-72E3-42BC-A5FD-ECFA45788219}">
+<ds:datastoreItem xmlns:ds="http://schemas.openxmlformats.org/officeDocument/2006/customXml" ds:itemID="{CF83261C-4101-4537-BFBC-F0F214FF81EB}">
   <ds:schemaRefs>
     <ds:schemaRef ds:uri="http://schemas.openxmlformats.org/officeDocument/2006/bibliography"/>
   </ds:schemaRefs>

</xml_diff>

<commit_message>
Revert "Sunday AM changes"
This reverts commit a23222073a3cdd4af6598193c64c5d60342039e6.
</commit_message>
<xml_diff>
--- a/docs/Project Report-Palmer-Stark.docx
+++ b/docs/Project Report-Palmer-Stark.docx
@@ -23,7 +23,6 @@
           <w:szCs w:val="44"/>
         </w:rPr>
       </w:pPr>
-      <w:proofErr w:type="gramStart"/>
       <w:r>
         <w:rPr>
           <w:rFonts w:ascii="Times New Roman" w:hAnsi="Times New Roman" w:cs="Times New Roman"/>
@@ -31,38 +30,39 @@
           <w:sz w:val="44"/>
           <w:szCs w:val="44"/>
         </w:rPr>
-        <w:t>SEIS752  Advanced</w:t>
-      </w:r>
-      <w:proofErr w:type="gramEnd"/>
-      <w:r>
+        <w:t>SEIS752  Advanced Web Design</w:t>
+      </w:r>
+    </w:p>
+    <w:p>
+      <w:pPr>
+        <w:jc w:val="center"/>
         <w:rPr>
           <w:rFonts w:ascii="Times New Roman" w:hAnsi="Times New Roman" w:cs="Times New Roman"/>
           <w:b/>
           <w:sz w:val="44"/>
           <w:szCs w:val="44"/>
         </w:rPr>
-        <w:t xml:space="preserve"> Web Design</w:t>
-      </w:r>
-    </w:p>
-    <w:p>
-      <w:pPr>
-        <w:jc w:val="center"/>
+      </w:pPr>
+      <w:r>
         <w:rPr>
           <w:rFonts w:ascii="Times New Roman" w:hAnsi="Times New Roman" w:cs="Times New Roman"/>
           <w:b/>
           <w:sz w:val="44"/>
           <w:szCs w:val="44"/>
         </w:rPr>
-      </w:pPr>
-      <w:r>
+        <w:t>Spring 2015</w:t>
+      </w:r>
+    </w:p>
+    <w:p>
+      <w:pPr>
+        <w:jc w:val="center"/>
         <w:rPr>
           <w:rFonts w:ascii="Times New Roman" w:hAnsi="Times New Roman" w:cs="Times New Roman"/>
           <w:b/>
           <w:sz w:val="44"/>
           <w:szCs w:val="44"/>
         </w:rPr>
-        <w:t>Spring 2015</w:t>
-      </w:r>
+      </w:pPr>
     </w:p>
     <w:p>
       <w:pPr>
@@ -96,46 +96,46 @@
           <w:szCs w:val="44"/>
         </w:rPr>
       </w:pPr>
-    </w:p>
-    <w:p>
-      <w:pPr>
-        <w:jc w:val="center"/>
+      <w:r>
         <w:rPr>
           <w:rFonts w:ascii="Times New Roman" w:hAnsi="Times New Roman" w:cs="Times New Roman"/>
           <w:b/>
           <w:sz w:val="44"/>
           <w:szCs w:val="44"/>
         </w:rPr>
-      </w:pPr>
-      <w:r>
+        <w:t>Project Report</w:t>
+      </w:r>
+    </w:p>
+    <w:p>
+      <w:pPr>
+        <w:jc w:val="center"/>
         <w:rPr>
           <w:rFonts w:ascii="Times New Roman" w:hAnsi="Times New Roman" w:cs="Times New Roman"/>
           <w:b/>
           <w:sz w:val="44"/>
           <w:szCs w:val="44"/>
         </w:rPr>
-        <w:t>Project Report</w:t>
-      </w:r>
-    </w:p>
-    <w:p>
-      <w:pPr>
-        <w:jc w:val="center"/>
+      </w:pPr>
+      <w:r>
         <w:rPr>
           <w:rFonts w:ascii="Times New Roman" w:hAnsi="Times New Roman" w:cs="Times New Roman"/>
           <w:b/>
           <w:sz w:val="44"/>
           <w:szCs w:val="44"/>
         </w:rPr>
-      </w:pPr>
-      <w:r>
+        <w:t>‘Vacation Planner’</w:t>
+      </w:r>
+    </w:p>
+    <w:p>
+      <w:pPr>
+        <w:jc w:val="center"/>
         <w:rPr>
           <w:rFonts w:ascii="Times New Roman" w:hAnsi="Times New Roman" w:cs="Times New Roman"/>
           <w:b/>
           <w:sz w:val="44"/>
           <w:szCs w:val="44"/>
         </w:rPr>
-        <w:t>‘Vacation Planner’</w:t>
-      </w:r>
+      </w:pPr>
     </w:p>
     <w:p>
       <w:pPr>
@@ -169,24 +169,13 @@
           <w:szCs w:val="44"/>
         </w:rPr>
       </w:pPr>
-    </w:p>
-    <w:p>
-      <w:pPr>
-        <w:jc w:val="center"/>
+      <w:r>
         <w:rPr>
           <w:rFonts w:ascii="Times New Roman" w:hAnsi="Times New Roman" w:cs="Times New Roman"/>
           <w:b/>
           <w:sz w:val="44"/>
           <w:szCs w:val="44"/>
         </w:rPr>
-      </w:pPr>
-      <w:r>
-        <w:rPr>
-          <w:rFonts w:ascii="Times New Roman" w:hAnsi="Times New Roman" w:cs="Times New Roman"/>
-          <w:b/>
-          <w:sz w:val="44"/>
-          <w:szCs w:val="44"/>
-        </w:rPr>
         <w:t>Mike Palmer &amp; John Stark</w:t>
       </w:r>
     </w:p>
@@ -298,23 +287,7 @@
         <w:t>Languages (</w:t>
       </w:r>
       <w:r>
-        <w:t xml:space="preserve">Html, </w:t>
-      </w:r>
-      <w:proofErr w:type="spellStart"/>
-      <w:r>
-        <w:t>javascript</w:t>
-      </w:r>
-      <w:proofErr w:type="spellEnd"/>
-      <w:r>
-        <w:t xml:space="preserve">, </w:t>
-      </w:r>
-      <w:proofErr w:type="spellStart"/>
-      <w:r>
-        <w:t>php</w:t>
-      </w:r>
-      <w:proofErr w:type="spellEnd"/>
-      <w:r>
-        <w:t xml:space="preserve">, </w:t>
+        <w:t xml:space="preserve">Html, javascript, php, </w:t>
       </w:r>
       <w:r>
         <w:t>JSON…).</w:t>
@@ -332,13 +305,8 @@
       <w:pPr>
         <w:pStyle w:val="Heading2"/>
       </w:pPr>
-      <w:proofErr w:type="gramStart"/>
-      <w:r>
-        <w:t>Database  (</w:t>
-      </w:r>
-      <w:proofErr w:type="gramEnd"/>
-      <w:r>
-        <w:t>MySQL,  tables created)</w:t>
+      <w:r>
+        <w:t>Database  (MySQL,  tables created)</w:t>
       </w:r>
     </w:p>
     <w:p>
@@ -354,23 +322,7 @@
         <w:pStyle w:val="Heading2"/>
       </w:pPr>
       <w:r>
-        <w:t xml:space="preserve">Site Host     (dreamer42 </w:t>
-      </w:r>
-      <w:proofErr w:type="gramStart"/>
-      <w:r>
-        <w:t>… ,</w:t>
-      </w:r>
-      <w:proofErr w:type="gramEnd"/>
-      <w:r>
-        <w:t xml:space="preserve"> XAMPP – </w:t>
-      </w:r>
-      <w:proofErr w:type="spellStart"/>
-      <w:r>
-        <w:t>LocalHost</w:t>
-      </w:r>
-      <w:proofErr w:type="spellEnd"/>
-      <w:r>
-        <w:t>, )</w:t>
+        <w:t>Site Host     (dreamer42 … , XAMPP – LocalHost, )</w:t>
       </w:r>
     </w:p>
     <w:p>
@@ -671,11 +623,9 @@
       <w:pPr>
         <w:pStyle w:val="Heading2"/>
       </w:pPr>
-      <w:proofErr w:type="gramStart"/>
       <w:r>
         <w:t>purpose</w:t>
       </w:r>
-      <w:proofErr w:type="gramEnd"/>
     </w:p>
     <w:p>
       <w:pPr>
@@ -1160,7 +1110,6 @@
         </w:rPr>
         <w:t xml:space="preserve"> </w:t>
       </w:r>
-      <w:proofErr w:type="spellStart"/>
       <w:r>
         <w:rPr>
           <w:rFonts w:ascii="Times New Roman" w:hAnsi="Times New Roman" w:cs="Times New Roman"/>
@@ -1177,7 +1126,6 @@
         </w:rPr>
         <w:t>s</w:t>
       </w:r>
-      <w:proofErr w:type="spellEnd"/>
     </w:p>
     <w:p>
       <w:pPr>
@@ -1510,23 +1458,13 @@
         </w:rPr>
         <w:t xml:space="preserve"> by selecting only the appropriate information. The </w:t>
       </w:r>
-      <w:proofErr w:type="gramStart"/>
-      <w:r>
-        <w:rPr>
-          <w:rFonts w:ascii="Times New Roman" w:hAnsi="Times New Roman" w:cs="Times New Roman"/>
-          <w:sz w:val="24"/>
-          <w:szCs w:val="24"/>
-        </w:rPr>
-        <w:t>displayAnalysis.php  page</w:t>
-      </w:r>
-      <w:proofErr w:type="gramEnd"/>
-      <w:r>
-        <w:rPr>
-          <w:rFonts w:ascii="Times New Roman" w:hAnsi="Times New Roman" w:cs="Times New Roman"/>
-          <w:sz w:val="24"/>
-          <w:szCs w:val="24"/>
-        </w:rPr>
-        <w:t xml:space="preserve"> is backed by logic </w:t>
+      <w:r>
+        <w:rPr>
+          <w:rFonts w:ascii="Times New Roman" w:hAnsi="Times New Roman" w:cs="Times New Roman"/>
+          <w:sz w:val="24"/>
+          <w:szCs w:val="24"/>
+        </w:rPr>
+        <w:t xml:space="preserve">displayAnalysis.php  page is backed by logic </w:t>
       </w:r>
       <w:r>
         <w:rPr>
@@ -1574,25 +1512,7 @@
           <w:szCs w:val="24"/>
         </w:rPr>
         <w:lastRenderedPageBreak/>
-        <w:t xml:space="preserve">Although it’s not business logic, a random number is generated when the user clicks on the car image on the </w:t>
-      </w:r>
-      <w:proofErr w:type="spellStart"/>
-      <w:r>
-        <w:rPr>
-          <w:rFonts w:ascii="Times New Roman" w:hAnsi="Times New Roman" w:cs="Times New Roman"/>
-          <w:sz w:val="24"/>
-          <w:szCs w:val="24"/>
-        </w:rPr>
-        <w:t>Index.php</w:t>
-      </w:r>
-      <w:proofErr w:type="spellEnd"/>
-      <w:r>
-        <w:rPr>
-          <w:rFonts w:ascii="Times New Roman" w:hAnsi="Times New Roman" w:cs="Times New Roman"/>
-          <w:sz w:val="24"/>
-          <w:szCs w:val="24"/>
-        </w:rPr>
-        <w:t xml:space="preserve"> page. That random number then indexes into an array of audio clips that play.</w:t>
+        <w:t>Although it’s not business logic, a random number is generated when the user clicks on the car image on the Index.php page. That random number then indexes into an array of audio clips that play.</w:t>
       </w:r>
     </w:p>
     <w:p>
@@ -1628,23 +1548,7 @@
         <w:pStyle w:val="Heading2"/>
       </w:pPr>
       <w:r>
-        <w:t xml:space="preserve">Languages (Html, </w:t>
-      </w:r>
-      <w:proofErr w:type="spellStart"/>
-      <w:r>
-        <w:t>javascript</w:t>
-      </w:r>
-      <w:proofErr w:type="spellEnd"/>
-      <w:r>
-        <w:t xml:space="preserve">, </w:t>
-      </w:r>
-      <w:proofErr w:type="spellStart"/>
-      <w:r>
-        <w:t>php</w:t>
-      </w:r>
-      <w:proofErr w:type="spellEnd"/>
-      <w:r>
-        <w:t>, JSON…).</w:t>
+        <w:t>Languages (Html, javascript, php, JSON…).</w:t>
       </w:r>
     </w:p>
     <w:p>
@@ -1682,33 +1586,15 @@
           <w:sz w:val="24"/>
           <w:szCs w:val="24"/>
         </w:rPr>
-        <w:t xml:space="preserve">Google Map </w:t>
-      </w:r>
-      <w:proofErr w:type="gramStart"/>
-      <w:r>
-        <w:rPr>
-          <w:rFonts w:ascii="Times New Roman" w:hAnsi="Times New Roman" w:cs="Times New Roman"/>
-          <w:sz w:val="24"/>
-          <w:szCs w:val="24"/>
-        </w:rPr>
-        <w:t>API</w:t>
-      </w:r>
-      <w:r>
-        <w:rPr>
-          <w:rFonts w:ascii="Times New Roman" w:hAnsi="Times New Roman" w:cs="Times New Roman"/>
-          <w:sz w:val="24"/>
-          <w:szCs w:val="24"/>
-        </w:rPr>
-        <w:t xml:space="preserve">  (</w:t>
-      </w:r>
-      <w:proofErr w:type="gramEnd"/>
-      <w:r>
-        <w:rPr>
-          <w:rFonts w:ascii="Times New Roman" w:hAnsi="Times New Roman" w:cs="Times New Roman"/>
-          <w:sz w:val="24"/>
-          <w:szCs w:val="24"/>
-        </w:rPr>
-        <w:t>see below)</w:t>
+        <w:t>Google Map API</w:t>
+      </w:r>
+      <w:r>
+        <w:rPr>
+          <w:rFonts w:ascii="Times New Roman" w:hAnsi="Times New Roman" w:cs="Times New Roman"/>
+          <w:sz w:val="24"/>
+          <w:szCs w:val="24"/>
+        </w:rPr>
+        <w:t xml:space="preserve">  (see below)</w:t>
       </w:r>
     </w:p>
     <w:p>
@@ -1778,16 +1664,7 @@
           <w:sz w:val="24"/>
           <w:szCs w:val="24"/>
         </w:rPr>
-        <w:t xml:space="preserve"> in resizing, formatting, colored </w:t>
-      </w:r>
-      <w:proofErr w:type="gramStart"/>
-      <w:r>
-        <w:rPr>
-          <w:rFonts w:ascii="Times New Roman" w:hAnsi="Times New Roman" w:cs="Times New Roman"/>
-          <w:sz w:val="24"/>
-          <w:szCs w:val="24"/>
-        </w:rPr>
-        <w:t>buttons,</w:t>
+        <w:t xml:space="preserve"> in resizing, formatting, colored buttons,</w:t>
       </w:r>
       <w:r>
         <w:rPr>
@@ -1805,7 +1682,6 @@
         </w:rPr>
         <w:t>…</w:t>
       </w:r>
-      <w:proofErr w:type="gramEnd"/>
     </w:p>
     <w:p>
       <w:pPr>
@@ -1817,7 +1693,6 @@
           <w:szCs w:val="24"/>
         </w:rPr>
       </w:pPr>
-      <w:proofErr w:type="spellStart"/>
       <w:r>
         <w:rPr>
           <w:rFonts w:ascii="Times New Roman" w:hAnsi="Times New Roman" w:cs="Times New Roman"/>
@@ -1826,7 +1701,6 @@
         </w:rPr>
         <w:t>Bootbox</w:t>
       </w:r>
-      <w:proofErr w:type="spellEnd"/>
     </w:p>
     <w:p>
       <w:pPr>
@@ -1876,23 +1750,13 @@
           <w:szCs w:val="24"/>
         </w:rPr>
       </w:pPr>
-      <w:proofErr w:type="gramStart"/>
-      <w:r>
-        <w:rPr>
-          <w:rFonts w:ascii="Times New Roman" w:hAnsi="Times New Roman" w:cs="Times New Roman"/>
-          <w:sz w:val="24"/>
-          <w:szCs w:val="24"/>
-        </w:rPr>
-        <w:t>better</w:t>
-      </w:r>
-      <w:proofErr w:type="gramEnd"/>
-      <w:r>
-        <w:rPr>
-          <w:rFonts w:ascii="Times New Roman" w:hAnsi="Times New Roman" w:cs="Times New Roman"/>
-          <w:sz w:val="24"/>
-          <w:szCs w:val="24"/>
-        </w:rPr>
-        <w:t xml:space="preserve"> security and special characters</w:t>
+      <w:r>
+        <w:rPr>
+          <w:rFonts w:ascii="Times New Roman" w:hAnsi="Times New Roman" w:cs="Times New Roman"/>
+          <w:sz w:val="24"/>
+          <w:szCs w:val="24"/>
+        </w:rPr>
+        <w:t>better security and special characters</w:t>
       </w:r>
     </w:p>
     <w:p>
@@ -1980,13 +1844,8 @@
       <w:pPr>
         <w:pStyle w:val="Heading2"/>
       </w:pPr>
-      <w:proofErr w:type="gramStart"/>
-      <w:r>
-        <w:t>Database  (</w:t>
-      </w:r>
-      <w:proofErr w:type="gramEnd"/>
-      <w:r>
-        <w:t>MySQL,  tables created)</w:t>
+      <w:r>
+        <w:t>Database  (MySQL,  tables created)</w:t>
       </w:r>
     </w:p>
     <w:p>
@@ -2047,13 +1906,13 @@
         </w:rPr>
         <w:t xml:space="preserve">stack, and is available on the remote host. The MySQL interface </w:t>
       </w:r>
-      <w:r>
-        <w:rPr>
-          <w:rFonts w:ascii="Times New Roman" w:hAnsi="Times New Roman" w:cs="Times New Roman"/>
-          <w:sz w:val="24"/>
-          <w:szCs w:val="24"/>
-        </w:rPr>
-        <w:t>very user friendly with an intuitive GUI.</w:t>
+    </w:p>
+    <w:p>
+      <w:pPr>
+        <w:pStyle w:val="Heading2"/>
+      </w:pPr>
+      <w:r>
+        <w:t>IDE</w:t>
       </w:r>
     </w:p>
     <w:p>
@@ -2066,6 +1925,104 @@
           <w:szCs w:val="24"/>
         </w:rPr>
       </w:pPr>
+      <w:r>
+        <w:rPr>
+          <w:rFonts w:ascii="Times New Roman" w:hAnsi="Times New Roman" w:cs="Times New Roman"/>
+          <w:sz w:val="24"/>
+          <w:szCs w:val="24"/>
+        </w:rPr>
+        <w:t xml:space="preserve">We used NetBeans and </w:t>
+      </w:r>
+      <w:r>
+        <w:rPr>
+          <w:rFonts w:ascii="Times New Roman" w:hAnsi="Times New Roman" w:cs="Times New Roman"/>
+          <w:sz w:val="24"/>
+          <w:szCs w:val="24"/>
+          <w:highlight w:val="yellow"/>
+        </w:rPr>
+        <w:t>I</w:t>
+      </w:r>
+      <w:r>
+        <w:rPr>
+          <w:rFonts w:ascii="Times New Roman" w:hAnsi="Times New Roman" w:cs="Times New Roman"/>
+          <w:sz w:val="24"/>
+          <w:szCs w:val="24"/>
+          <w:highlight w:val="yellow"/>
+        </w:rPr>
+        <w:t>ntelliJ</w:t>
+      </w:r>
+      <w:r>
+        <w:rPr>
+          <w:rFonts w:ascii="Times New Roman" w:hAnsi="Times New Roman" w:cs="Times New Roman"/>
+          <w:sz w:val="24"/>
+          <w:szCs w:val="24"/>
+        </w:rPr>
+        <w:t xml:space="preserve">. NetBeans did not </w:t>
+      </w:r>
+      <w:r>
+        <w:rPr>
+          <w:rFonts w:ascii="Times New Roman" w:hAnsi="Times New Roman" w:cs="Times New Roman"/>
+          <w:sz w:val="24"/>
+          <w:szCs w:val="24"/>
+        </w:rPr>
+        <w:t>catch</w:t>
+      </w:r>
+      <w:r>
+        <w:rPr>
+          <w:rFonts w:ascii="Times New Roman" w:hAnsi="Times New Roman" w:cs="Times New Roman"/>
+          <w:sz w:val="24"/>
+          <w:szCs w:val="24"/>
+        </w:rPr>
+        <w:t xml:space="preserve"> as many </w:t>
+      </w:r>
+      <w:r>
+        <w:rPr>
+          <w:rFonts w:ascii="Times New Roman" w:hAnsi="Times New Roman" w:cs="Times New Roman"/>
+          <w:sz w:val="24"/>
+          <w:szCs w:val="24"/>
+        </w:rPr>
+        <w:t>J</w:t>
+      </w:r>
+      <w:r>
+        <w:rPr>
+          <w:rFonts w:ascii="Times New Roman" w:hAnsi="Times New Roman" w:cs="Times New Roman"/>
+          <w:sz w:val="24"/>
+          <w:szCs w:val="24"/>
+        </w:rPr>
+        <w:t>avaScript errors as Ch</w:t>
+      </w:r>
+      <w:r>
+        <w:rPr>
+          <w:rFonts w:ascii="Times New Roman" w:hAnsi="Times New Roman" w:cs="Times New Roman"/>
+          <w:sz w:val="24"/>
+          <w:szCs w:val="24"/>
+        </w:rPr>
+        <w:t>r</w:t>
+      </w:r>
+      <w:r>
+        <w:rPr>
+          <w:rFonts w:ascii="Times New Roman" w:hAnsi="Times New Roman" w:cs="Times New Roman"/>
+          <w:sz w:val="24"/>
+          <w:szCs w:val="24"/>
+        </w:rPr>
+        <w:t>ome’s Inspector did.</w:t>
+      </w:r>
+      <w:r>
+        <w:rPr>
+          <w:rFonts w:ascii="Times New Roman" w:hAnsi="Times New Roman" w:cs="Times New Roman"/>
+          <w:sz w:val="24"/>
+          <w:szCs w:val="24"/>
+        </w:rPr>
+        <w:t xml:space="preserve"> For local website hosting we used XAMPP.</w:t>
+      </w:r>
+    </w:p>
+    <w:p>
+      <w:pPr>
+        <w:pStyle w:val="Heading2"/>
+      </w:pPr>
+      <w:r>
+        <w:t>Site Host     (dreamer42 … , XAMPP – LocalHost, )</w:t>
+      </w:r>
     </w:p>
     <w:p>
       <w:pPr>
@@ -2078,30 +2035,41 @@
         </w:rPr>
       </w:pPr>
       <w:r>
-        <w:rPr>
-          <w:rFonts w:ascii="Times New Roman" w:hAnsi="Times New Roman" w:cs="Times New Roman"/>
-          <w:sz w:val="24"/>
-          <w:szCs w:val="24"/>
-        </w:rPr>
-        <w:t>We maintained a set of .</w:t>
-      </w:r>
-      <w:proofErr w:type="spellStart"/>
-      <w:r>
-        <w:rPr>
-          <w:rFonts w:ascii="Times New Roman" w:hAnsi="Times New Roman" w:cs="Times New Roman"/>
-          <w:sz w:val="24"/>
-          <w:szCs w:val="24"/>
-        </w:rPr>
-        <w:t>sql</w:t>
-      </w:r>
-      <w:proofErr w:type="spellEnd"/>
-      <w:r>
-        <w:rPr>
-          <w:rFonts w:ascii="Times New Roman" w:hAnsi="Times New Roman" w:cs="Times New Roman"/>
-          <w:sz w:val="24"/>
-          <w:szCs w:val="24"/>
-        </w:rPr>
-        <w:t xml:space="preserve"> files that could drop the data tables and recreate them. This facilitated a reset to the database after a messing coding/debugging session, and by resetting, we could keep our local database copies in sync. It also provided some disaster recovery.</w:t>
+        <w:br w:type="page"/>
+      </w:r>
+      <w:r>
+        <w:rPr>
+          <w:rFonts w:ascii="Times New Roman" w:hAnsi="Times New Roman" w:cs="Times New Roman"/>
+          <w:sz w:val="24"/>
+          <w:szCs w:val="24"/>
+        </w:rPr>
+        <w:lastRenderedPageBreak/>
+        <w:t xml:space="preserve">We used </w:t>
+      </w:r>
+      <w:r>
+        <w:rPr>
+          <w:rFonts w:ascii="Times New Roman" w:hAnsi="Times New Roman" w:cs="Times New Roman"/>
+          <w:sz w:val="24"/>
+          <w:szCs w:val="24"/>
+          <w:highlight w:val="yellow"/>
+        </w:rPr>
+        <w:t>FileZilla</w:t>
+      </w:r>
+      <w:r>
+        <w:rPr>
+          <w:rFonts w:ascii="Times New Roman" w:hAnsi="Times New Roman" w:cs="Times New Roman"/>
+          <w:sz w:val="24"/>
+          <w:szCs w:val="24"/>
+        </w:rPr>
+        <w:t xml:space="preserve"> to upload our files to the remote host.</w:t>
+      </w:r>
+    </w:p>
+    <w:p>
+      <w:pPr>
+        <w:pStyle w:val="Heading1"/>
+      </w:pPr>
+      <w:r>
+        <w:t>Scope</w:t>
       </w:r>
     </w:p>
     <w:p>
@@ -2109,7 +2077,7 @@
         <w:pStyle w:val="Heading2"/>
       </w:pPr>
       <w:r>
-        <w:t>IDE</w:t>
+        <w:t>In-scope</w:t>
       </w:r>
     </w:p>
     <w:p>
@@ -2128,734 +2096,8 @@
           <w:sz w:val="24"/>
           <w:szCs w:val="24"/>
         </w:rPr>
-        <w:t>For local website hosting we used XAMPP.</w:t>
-      </w:r>
-    </w:p>
-    <w:p>
-      <w:pPr>
-        <w:pStyle w:val="ListParagraph"/>
-        <w:ind w:left="1080"/>
-        <w:rPr>
-          <w:rFonts w:ascii="Times New Roman" w:hAnsi="Times New Roman" w:cs="Times New Roman"/>
-          <w:sz w:val="24"/>
-          <w:szCs w:val="24"/>
-        </w:rPr>
-      </w:pPr>
-    </w:p>
-    <w:p>
-      <w:pPr>
-        <w:pStyle w:val="ListParagraph"/>
-        <w:ind w:left="1080"/>
-        <w:rPr>
-          <w:rFonts w:ascii="Times New Roman" w:hAnsi="Times New Roman" w:cs="Times New Roman"/>
-          <w:sz w:val="24"/>
-          <w:szCs w:val="24"/>
-        </w:rPr>
-      </w:pPr>
-      <w:r>
-        <w:rPr>
-          <w:rFonts w:ascii="Times New Roman" w:hAnsi="Times New Roman" w:cs="Times New Roman"/>
-          <w:sz w:val="24"/>
-          <w:szCs w:val="24"/>
-        </w:rPr>
-        <w:t>John had a fair amount of experience with Eclipse</w:t>
-      </w:r>
-      <w:r>
-        <w:rPr>
-          <w:rFonts w:ascii="Times New Roman" w:hAnsi="Times New Roman" w:cs="Times New Roman"/>
-          <w:sz w:val="24"/>
-          <w:szCs w:val="24"/>
-        </w:rPr>
-        <w:t xml:space="preserve"> </w:t>
-      </w:r>
-      <w:r>
-        <w:rPr>
-          <w:rFonts w:ascii="Times New Roman" w:hAnsi="Times New Roman" w:cs="Times New Roman"/>
-          <w:sz w:val="24"/>
-          <w:szCs w:val="24"/>
-        </w:rPr>
-        <w:t>and chose</w:t>
-      </w:r>
-      <w:r>
-        <w:rPr>
-          <w:rFonts w:ascii="Times New Roman" w:hAnsi="Times New Roman" w:cs="Times New Roman"/>
-          <w:sz w:val="24"/>
-          <w:szCs w:val="24"/>
-        </w:rPr>
-        <w:t xml:space="preserve"> NetBeans </w:t>
-      </w:r>
-      <w:r>
-        <w:rPr>
-          <w:rFonts w:ascii="Times New Roman" w:hAnsi="Times New Roman" w:cs="Times New Roman"/>
-          <w:sz w:val="24"/>
-          <w:szCs w:val="24"/>
-        </w:rPr>
-        <w:t xml:space="preserve">to gain some experience with another IDE. </w:t>
-      </w:r>
-      <w:r>
-        <w:rPr>
-          <w:rFonts w:ascii="Times New Roman" w:hAnsi="Times New Roman" w:cs="Times New Roman"/>
-          <w:sz w:val="24"/>
-          <w:szCs w:val="24"/>
-        </w:rPr>
-        <w:t xml:space="preserve">The only problem he experienced was </w:t>
-      </w:r>
-      <w:proofErr w:type="gramStart"/>
-      <w:r>
-        <w:rPr>
-          <w:rFonts w:ascii="Times New Roman" w:hAnsi="Times New Roman" w:cs="Times New Roman"/>
-          <w:sz w:val="24"/>
-          <w:szCs w:val="24"/>
-        </w:rPr>
-        <w:t xml:space="preserve">that </w:t>
-      </w:r>
-      <w:r>
-        <w:rPr>
-          <w:rFonts w:ascii="Times New Roman" w:hAnsi="Times New Roman" w:cs="Times New Roman"/>
-          <w:sz w:val="24"/>
-          <w:szCs w:val="24"/>
-        </w:rPr>
-        <w:t xml:space="preserve"> NetBeans</w:t>
-      </w:r>
-      <w:proofErr w:type="gramEnd"/>
-      <w:r>
-        <w:rPr>
-          <w:rFonts w:ascii="Times New Roman" w:hAnsi="Times New Roman" w:cs="Times New Roman"/>
-          <w:sz w:val="24"/>
-          <w:szCs w:val="24"/>
-        </w:rPr>
-        <w:t xml:space="preserve"> did not </w:t>
-      </w:r>
-      <w:r>
-        <w:rPr>
-          <w:rFonts w:ascii="Times New Roman" w:hAnsi="Times New Roman" w:cs="Times New Roman"/>
-          <w:sz w:val="24"/>
-          <w:szCs w:val="24"/>
-        </w:rPr>
-        <w:t>catch</w:t>
-      </w:r>
-      <w:r>
-        <w:rPr>
-          <w:rFonts w:ascii="Times New Roman" w:hAnsi="Times New Roman" w:cs="Times New Roman"/>
-          <w:sz w:val="24"/>
-          <w:szCs w:val="24"/>
-        </w:rPr>
-        <w:t xml:space="preserve"> as many </w:t>
-      </w:r>
-      <w:r>
-        <w:rPr>
-          <w:rFonts w:ascii="Times New Roman" w:hAnsi="Times New Roman" w:cs="Times New Roman"/>
-          <w:sz w:val="24"/>
-          <w:szCs w:val="24"/>
-        </w:rPr>
-        <w:t>J</w:t>
-      </w:r>
-      <w:r>
-        <w:rPr>
-          <w:rFonts w:ascii="Times New Roman" w:hAnsi="Times New Roman" w:cs="Times New Roman"/>
-          <w:sz w:val="24"/>
-          <w:szCs w:val="24"/>
-        </w:rPr>
-        <w:t>avaScript errors as Ch</w:t>
-      </w:r>
-      <w:r>
-        <w:rPr>
-          <w:rFonts w:ascii="Times New Roman" w:hAnsi="Times New Roman" w:cs="Times New Roman"/>
-          <w:sz w:val="24"/>
-          <w:szCs w:val="24"/>
-        </w:rPr>
-        <w:t>r</w:t>
-      </w:r>
-      <w:r>
-        <w:rPr>
-          <w:rFonts w:ascii="Times New Roman" w:hAnsi="Times New Roman" w:cs="Times New Roman"/>
-          <w:sz w:val="24"/>
-          <w:szCs w:val="24"/>
-        </w:rPr>
-        <w:t>ome’s Inspector did.</w:t>
-      </w:r>
-    </w:p>
-    <w:p>
-      <w:pPr>
-        <w:pStyle w:val="ListParagraph"/>
-        <w:ind w:left="1080"/>
-        <w:rPr>
-          <w:rFonts w:ascii="Times New Roman" w:hAnsi="Times New Roman" w:cs="Times New Roman"/>
-          <w:sz w:val="24"/>
-          <w:szCs w:val="24"/>
-        </w:rPr>
-      </w:pPr>
-    </w:p>
-    <w:p>
-      <w:pPr>
-        <w:pStyle w:val="ListParagraph"/>
-        <w:ind w:left="1080"/>
-        <w:rPr>
-          <w:rFonts w:ascii="Times New Roman" w:hAnsi="Times New Roman" w:cs="Times New Roman"/>
-          <w:sz w:val="24"/>
-          <w:szCs w:val="24"/>
-        </w:rPr>
-      </w:pPr>
-      <w:r>
-        <w:rPr>
-          <w:rFonts w:ascii="Times New Roman" w:hAnsi="Times New Roman" w:cs="Times New Roman"/>
-          <w:sz w:val="24"/>
-          <w:szCs w:val="24"/>
-        </w:rPr>
-        <w:t xml:space="preserve">Mike used </w:t>
-      </w:r>
-      <w:r>
-        <w:rPr>
-          <w:rFonts w:ascii="Times New Roman" w:hAnsi="Times New Roman" w:cs="Times New Roman"/>
-          <w:sz w:val="24"/>
-          <w:szCs w:val="24"/>
-          <w:highlight w:val="yellow"/>
-        </w:rPr>
-        <w:t>I</w:t>
-      </w:r>
-      <w:r>
-        <w:rPr>
-          <w:rFonts w:ascii="Times New Roman" w:hAnsi="Times New Roman" w:cs="Times New Roman"/>
-          <w:sz w:val="24"/>
-          <w:szCs w:val="24"/>
-          <w:highlight w:val="yellow"/>
-        </w:rPr>
-        <w:t>ntelliJ</w:t>
-      </w:r>
-      <w:r>
-        <w:rPr>
-          <w:rFonts w:ascii="Times New Roman" w:hAnsi="Times New Roman" w:cs="Times New Roman"/>
-          <w:sz w:val="24"/>
-          <w:szCs w:val="24"/>
-        </w:rPr>
-        <w:t>.</w:t>
-      </w:r>
-    </w:p>
-    <w:p>
-      <w:pPr>
-        <w:pStyle w:val="Heading2"/>
-      </w:pPr>
-      <w:r>
-        <w:t xml:space="preserve">Site Host     (dreamer42 </w:t>
-      </w:r>
-      <w:proofErr w:type="gramStart"/>
-      <w:r>
-        <w:t>… ,</w:t>
-      </w:r>
-      <w:proofErr w:type="gramEnd"/>
-      <w:r>
-        <w:t xml:space="preserve"> XAMPP – </w:t>
-      </w:r>
-      <w:proofErr w:type="spellStart"/>
-      <w:r>
-        <w:t>LocalHost</w:t>
-      </w:r>
-      <w:proofErr w:type="spellEnd"/>
-      <w:r>
-        <w:t>, )</w:t>
-      </w:r>
-    </w:p>
-    <w:p>
-      <w:pPr>
-        <w:pStyle w:val="ListParagraph"/>
-        <w:ind w:left="1080"/>
-        <w:rPr>
-          <w:rFonts w:ascii="Times New Roman" w:hAnsi="Times New Roman" w:cs="Times New Roman"/>
-          <w:sz w:val="24"/>
-          <w:szCs w:val="24"/>
-        </w:rPr>
-      </w:pPr>
-      <w:r>
-        <w:br w:type="page"/>
-      </w:r>
-      <w:r>
-        <w:rPr>
-          <w:rFonts w:ascii="Times New Roman" w:hAnsi="Times New Roman" w:cs="Times New Roman"/>
-          <w:sz w:val="24"/>
-          <w:szCs w:val="24"/>
-        </w:rPr>
-        <w:lastRenderedPageBreak/>
-        <w:t xml:space="preserve">We used </w:t>
-      </w:r>
-      <w:r>
-        <w:rPr>
-          <w:rFonts w:ascii="Times New Roman" w:hAnsi="Times New Roman" w:cs="Times New Roman"/>
-          <w:sz w:val="24"/>
-          <w:szCs w:val="24"/>
-          <w:highlight w:val="yellow"/>
-        </w:rPr>
-        <w:t>FileZilla</w:t>
-      </w:r>
-      <w:r>
-        <w:rPr>
-          <w:rFonts w:ascii="Times New Roman" w:hAnsi="Times New Roman" w:cs="Times New Roman"/>
-          <w:sz w:val="24"/>
-          <w:szCs w:val="24"/>
-        </w:rPr>
-        <w:t xml:space="preserve"> to upload our files to the remote host.</w:t>
-      </w:r>
-    </w:p>
-    <w:p>
-      <w:pPr>
-        <w:pStyle w:val="Heading1"/>
-      </w:pPr>
-      <w:r>
-        <w:t>Scope</w:t>
-      </w:r>
-    </w:p>
-    <w:p>
-      <w:pPr>
-        <w:pStyle w:val="Heading2"/>
-      </w:pPr>
-      <w:r>
-        <w:t>In-scope</w:t>
-      </w:r>
-    </w:p>
-    <w:p>
-      <w:pPr>
-        <w:pStyle w:val="ListParagraph"/>
-        <w:ind w:left="1080"/>
-        <w:rPr>
-          <w:rFonts w:ascii="Times New Roman" w:hAnsi="Times New Roman" w:cs="Times New Roman"/>
-          <w:sz w:val="24"/>
-          <w:szCs w:val="24"/>
-        </w:rPr>
-      </w:pPr>
-      <w:r>
-        <w:rPr>
-          <w:rFonts w:ascii="Times New Roman" w:hAnsi="Times New Roman" w:cs="Times New Roman"/>
-          <w:sz w:val="24"/>
-          <w:szCs w:val="24"/>
-        </w:rPr>
-        <w:t>We implemented all of the key features in our proposal.</w:t>
-      </w:r>
-    </w:p>
-    <w:p>
-      <w:pPr>
-        <w:pStyle w:val="ListParagraph"/>
-        <w:numPr>
-          <w:ilvl w:val="0"/>
-          <w:numId w:val="10"/>
-        </w:numPr>
-        <w:rPr>
-          <w:rFonts w:ascii="Times New Roman" w:hAnsi="Times New Roman" w:cs="Times New Roman"/>
-          <w:sz w:val="24"/>
-          <w:szCs w:val="24"/>
-        </w:rPr>
-      </w:pPr>
-      <w:r>
-        <w:rPr>
-          <w:rFonts w:ascii="Times New Roman" w:hAnsi="Times New Roman" w:cs="Times New Roman"/>
-          <w:sz w:val="24"/>
-          <w:szCs w:val="24"/>
-        </w:rPr>
-        <w:t>Create User Account</w:t>
-      </w:r>
-    </w:p>
-    <w:p>
-      <w:pPr>
-        <w:pStyle w:val="ListParagraph"/>
-        <w:numPr>
-          <w:ilvl w:val="0"/>
-          <w:numId w:val="10"/>
-        </w:numPr>
-        <w:rPr>
-          <w:rFonts w:ascii="Times New Roman" w:hAnsi="Times New Roman" w:cs="Times New Roman"/>
-          <w:sz w:val="24"/>
-          <w:szCs w:val="24"/>
-        </w:rPr>
-      </w:pPr>
-      <w:r>
-        <w:rPr>
-          <w:rFonts w:ascii="Times New Roman" w:hAnsi="Times New Roman" w:cs="Times New Roman"/>
-          <w:sz w:val="24"/>
-          <w:szCs w:val="24"/>
-        </w:rPr>
-        <w:t>User Login</w:t>
-      </w:r>
-    </w:p>
-    <w:p>
-      <w:pPr>
-        <w:pStyle w:val="ListParagraph"/>
-        <w:numPr>
-          <w:ilvl w:val="0"/>
-          <w:numId w:val="10"/>
-        </w:numPr>
-        <w:rPr>
-          <w:rFonts w:ascii="Times New Roman" w:hAnsi="Times New Roman" w:cs="Times New Roman"/>
-          <w:sz w:val="24"/>
-          <w:szCs w:val="24"/>
-        </w:rPr>
-      </w:pPr>
-      <w:r>
-        <w:rPr>
-          <w:rFonts w:ascii="Times New Roman" w:hAnsi="Times New Roman" w:cs="Times New Roman"/>
-          <w:sz w:val="24"/>
-          <w:szCs w:val="24"/>
-        </w:rPr>
-        <w:t>Create New Vacation</w:t>
-      </w:r>
-    </w:p>
-    <w:p>
-      <w:pPr>
-        <w:pStyle w:val="ListParagraph"/>
-        <w:numPr>
-          <w:ilvl w:val="0"/>
-          <w:numId w:val="10"/>
-        </w:numPr>
-        <w:rPr>
-          <w:rFonts w:ascii="Times New Roman" w:hAnsi="Times New Roman" w:cs="Times New Roman"/>
-          <w:sz w:val="24"/>
-          <w:szCs w:val="24"/>
-        </w:rPr>
-      </w:pPr>
-      <w:r>
-        <w:rPr>
-          <w:rFonts w:ascii="Times New Roman" w:hAnsi="Times New Roman" w:cs="Times New Roman"/>
-          <w:sz w:val="24"/>
-          <w:szCs w:val="24"/>
-        </w:rPr>
-        <w:t>Display Vacation</w:t>
-      </w:r>
-    </w:p>
-    <w:p>
-      <w:pPr>
-        <w:pStyle w:val="ListParagraph"/>
-        <w:numPr>
-          <w:ilvl w:val="0"/>
-          <w:numId w:val="10"/>
-        </w:numPr>
-        <w:rPr>
-          <w:rFonts w:ascii="Times New Roman" w:hAnsi="Times New Roman" w:cs="Times New Roman"/>
-          <w:sz w:val="24"/>
-          <w:szCs w:val="24"/>
-        </w:rPr>
-      </w:pPr>
-      <w:r>
-        <w:rPr>
-          <w:rFonts w:ascii="Times New Roman" w:hAnsi="Times New Roman" w:cs="Times New Roman"/>
-          <w:sz w:val="24"/>
-          <w:szCs w:val="24"/>
-        </w:rPr>
-        <w:t>Update Existing Vacation</w:t>
-      </w:r>
-    </w:p>
-    <w:p>
-      <w:pPr>
-        <w:pStyle w:val="ListParagraph"/>
-        <w:numPr>
-          <w:ilvl w:val="0"/>
-          <w:numId w:val="10"/>
-        </w:numPr>
-        <w:rPr>
-          <w:rFonts w:ascii="Times New Roman" w:hAnsi="Times New Roman" w:cs="Times New Roman"/>
-          <w:sz w:val="24"/>
-          <w:szCs w:val="24"/>
-        </w:rPr>
-      </w:pPr>
-      <w:r>
-        <w:rPr>
-          <w:rFonts w:ascii="Times New Roman" w:hAnsi="Times New Roman" w:cs="Times New Roman"/>
-          <w:sz w:val="24"/>
-          <w:szCs w:val="24"/>
-        </w:rPr>
-        <w:t>Delete Vacation</w:t>
-      </w:r>
-    </w:p>
-    <w:p>
-      <w:pPr>
-        <w:pStyle w:val="ListParagraph"/>
-        <w:numPr>
-          <w:ilvl w:val="0"/>
-          <w:numId w:val="10"/>
-        </w:numPr>
-        <w:rPr>
-          <w:rFonts w:ascii="Times New Roman" w:hAnsi="Times New Roman" w:cs="Times New Roman"/>
-          <w:sz w:val="24"/>
-          <w:szCs w:val="24"/>
-        </w:rPr>
-      </w:pPr>
-      <w:r>
-        <w:rPr>
-          <w:rFonts w:ascii="Times New Roman" w:hAnsi="Times New Roman" w:cs="Times New Roman"/>
-          <w:sz w:val="24"/>
-          <w:szCs w:val="24"/>
-        </w:rPr>
-        <w:t>Store Core Information about Each Day</w:t>
-      </w:r>
-    </w:p>
-    <w:p>
-      <w:pPr>
-        <w:pStyle w:val="ListParagraph"/>
-        <w:ind w:left="1800"/>
-        <w:rPr>
-          <w:rFonts w:ascii="Times New Roman" w:hAnsi="Times New Roman" w:cs="Times New Roman"/>
-          <w:sz w:val="24"/>
-          <w:szCs w:val="24"/>
-        </w:rPr>
-      </w:pPr>
-    </w:p>
-    <w:p>
-      <w:pPr>
-        <w:pStyle w:val="ListParagraph"/>
-        <w:ind w:left="1080"/>
-        <w:rPr>
-          <w:rFonts w:ascii="Times New Roman" w:hAnsi="Times New Roman" w:cs="Times New Roman"/>
-          <w:sz w:val="24"/>
-          <w:szCs w:val="24"/>
-        </w:rPr>
-      </w:pPr>
-      <w:r>
-        <w:rPr>
-          <w:rFonts w:ascii="Times New Roman" w:hAnsi="Times New Roman" w:cs="Times New Roman"/>
-          <w:sz w:val="24"/>
-          <w:szCs w:val="24"/>
-        </w:rPr>
-        <w:t>And we implemented several or the bonus features in our proposal.</w:t>
-      </w:r>
-    </w:p>
-    <w:p>
-      <w:pPr>
-        <w:pStyle w:val="ListParagraph"/>
-        <w:numPr>
-          <w:ilvl w:val="0"/>
-          <w:numId w:val="10"/>
-        </w:numPr>
-        <w:rPr>
-          <w:rFonts w:ascii="Times New Roman" w:hAnsi="Times New Roman" w:cs="Times New Roman"/>
-          <w:sz w:val="24"/>
-          <w:szCs w:val="24"/>
-        </w:rPr>
-      </w:pPr>
-      <w:r>
-        <w:rPr>
-          <w:rFonts w:ascii="Times New Roman" w:hAnsi="Times New Roman" w:cs="Times New Roman"/>
-          <w:sz w:val="24"/>
-          <w:szCs w:val="24"/>
-        </w:rPr>
-        <w:t>Calc</w:t>
-      </w:r>
-      <w:r>
-        <w:rPr>
-          <w:rFonts w:ascii="Times New Roman" w:hAnsi="Times New Roman" w:cs="Times New Roman"/>
-          <w:sz w:val="24"/>
-          <w:szCs w:val="24"/>
-        </w:rPr>
-        <w:t>ulate Mileage Traveled Each Day</w:t>
-      </w:r>
-    </w:p>
-    <w:p>
-      <w:pPr>
-        <w:pStyle w:val="ListParagraph"/>
-        <w:numPr>
-          <w:ilvl w:val="0"/>
-          <w:numId w:val="10"/>
-        </w:numPr>
-        <w:rPr>
-          <w:rFonts w:ascii="Times New Roman" w:hAnsi="Times New Roman" w:cs="Times New Roman"/>
-          <w:sz w:val="24"/>
-          <w:szCs w:val="24"/>
-        </w:rPr>
-      </w:pPr>
-      <w:r>
-        <w:rPr>
-          <w:rFonts w:ascii="Times New Roman" w:hAnsi="Times New Roman" w:cs="Times New Roman"/>
-          <w:sz w:val="24"/>
-          <w:szCs w:val="24"/>
-        </w:rPr>
-        <w:t>Provide a Map Showing Route</w:t>
-      </w:r>
-    </w:p>
-    <w:p>
-      <w:pPr>
-        <w:pStyle w:val="ListParagraph"/>
-        <w:numPr>
-          <w:ilvl w:val="0"/>
-          <w:numId w:val="10"/>
-        </w:numPr>
-        <w:rPr>
-          <w:rFonts w:ascii="Times New Roman" w:hAnsi="Times New Roman" w:cs="Times New Roman"/>
-          <w:sz w:val="24"/>
-          <w:szCs w:val="24"/>
-        </w:rPr>
-      </w:pPr>
-      <w:r>
-        <w:rPr>
-          <w:rFonts w:ascii="Times New Roman" w:hAnsi="Times New Roman" w:cs="Times New Roman"/>
-          <w:sz w:val="24"/>
-          <w:szCs w:val="24"/>
-        </w:rPr>
-        <w:t>Provide Reports about Trips</w:t>
-      </w:r>
-    </w:p>
-    <w:p>
-      <w:pPr>
-        <w:pStyle w:val="ListParagraph"/>
-        <w:numPr>
-          <w:ilvl w:val="0"/>
-          <w:numId w:val="10"/>
-        </w:numPr>
-        <w:rPr>
-          <w:rFonts w:ascii="Times New Roman" w:hAnsi="Times New Roman" w:cs="Times New Roman"/>
-          <w:sz w:val="24"/>
-          <w:szCs w:val="24"/>
-        </w:rPr>
-      </w:pPr>
-      <w:r>
-        <w:rPr>
-          <w:rFonts w:ascii="Times New Roman" w:hAnsi="Times New Roman" w:cs="Times New Roman"/>
-          <w:sz w:val="24"/>
-          <w:szCs w:val="24"/>
-        </w:rPr>
-        <w:t>Color Code Vacati</w:t>
-      </w:r>
-      <w:r>
-        <w:rPr>
-          <w:rFonts w:ascii="Times New Roman" w:hAnsi="Times New Roman" w:cs="Times New Roman"/>
-          <w:sz w:val="24"/>
-          <w:szCs w:val="24"/>
-        </w:rPr>
-        <w:t>on to Alert to Areas of Concern</w:t>
-      </w:r>
-    </w:p>
-    <w:p>
-      <w:pPr>
-        <w:pStyle w:val="ListParagraph"/>
-        <w:ind w:left="1080"/>
-        <w:rPr>
-          <w:rFonts w:ascii="Times New Roman" w:hAnsi="Times New Roman" w:cs="Times New Roman"/>
-          <w:sz w:val="24"/>
-          <w:szCs w:val="24"/>
-        </w:rPr>
-      </w:pPr>
-    </w:p>
-    <w:p>
-      <w:pPr>
-        <w:pStyle w:val="ListParagraph"/>
-        <w:ind w:left="1080"/>
-        <w:rPr>
-          <w:rFonts w:ascii="Times New Roman" w:hAnsi="Times New Roman" w:cs="Times New Roman"/>
-          <w:sz w:val="24"/>
-          <w:szCs w:val="24"/>
-        </w:rPr>
-      </w:pPr>
-      <w:r>
-        <w:rPr>
-          <w:rFonts w:ascii="Times New Roman" w:hAnsi="Times New Roman" w:cs="Times New Roman"/>
-          <w:sz w:val="24"/>
-          <w:szCs w:val="24"/>
-        </w:rPr>
-        <w:t xml:space="preserve">In addition we partially implemented the remaining three bonus feature </w:t>
-      </w:r>
-      <w:r>
-        <w:rPr>
-          <w:rFonts w:ascii="Times New Roman" w:hAnsi="Times New Roman" w:cs="Times New Roman"/>
-          <w:sz w:val="24"/>
-          <w:szCs w:val="24"/>
-        </w:rPr>
-        <w:t>in our proposal</w:t>
-      </w:r>
-      <w:r>
-        <w:rPr>
-          <w:rFonts w:ascii="Times New Roman" w:hAnsi="Times New Roman" w:cs="Times New Roman"/>
-          <w:sz w:val="24"/>
-          <w:szCs w:val="24"/>
-        </w:rPr>
-        <w:t>.</w:t>
-      </w:r>
-    </w:p>
-    <w:p>
-      <w:pPr>
-        <w:pStyle w:val="ListParagraph"/>
-        <w:numPr>
-          <w:ilvl w:val="0"/>
-          <w:numId w:val="10"/>
-        </w:numPr>
-        <w:rPr>
-          <w:rFonts w:ascii="Times New Roman" w:hAnsi="Times New Roman" w:cs="Times New Roman"/>
-          <w:sz w:val="24"/>
-          <w:szCs w:val="24"/>
-        </w:rPr>
-      </w:pPr>
-      <w:r>
-        <w:rPr>
-          <w:rFonts w:ascii="Times New Roman" w:hAnsi="Times New Roman" w:cs="Times New Roman"/>
-          <w:sz w:val="24"/>
-          <w:szCs w:val="24"/>
-        </w:rPr>
-        <w:t>Stor</w:t>
-      </w:r>
-      <w:r>
-        <w:rPr>
-          <w:rFonts w:ascii="Times New Roman" w:hAnsi="Times New Roman" w:cs="Times New Roman"/>
-          <w:sz w:val="24"/>
-          <w:szCs w:val="24"/>
-        </w:rPr>
-        <w:t>e Addition Advanced Information</w:t>
-      </w:r>
-    </w:p>
-    <w:p>
-      <w:pPr>
-        <w:pStyle w:val="ListParagraph"/>
-        <w:numPr>
-          <w:ilvl w:val="0"/>
-          <w:numId w:val="10"/>
-        </w:numPr>
-        <w:rPr>
-          <w:rFonts w:ascii="Times New Roman" w:hAnsi="Times New Roman" w:cs="Times New Roman"/>
-          <w:sz w:val="24"/>
-          <w:szCs w:val="24"/>
-        </w:rPr>
-      </w:pPr>
-      <w:r>
-        <w:rPr>
-          <w:rFonts w:ascii="Times New Roman" w:hAnsi="Times New Roman" w:cs="Times New Roman"/>
-          <w:sz w:val="24"/>
-          <w:szCs w:val="24"/>
-        </w:rPr>
-        <w:t>Secur</w:t>
-      </w:r>
-      <w:r>
-        <w:rPr>
-          <w:rFonts w:ascii="Times New Roman" w:hAnsi="Times New Roman" w:cs="Times New Roman"/>
-          <w:sz w:val="24"/>
-          <w:szCs w:val="24"/>
-        </w:rPr>
-        <w:t>ity Measures Beyond Basic Login</w:t>
-      </w:r>
-    </w:p>
-    <w:p>
-      <w:pPr>
-        <w:pStyle w:val="ListParagraph"/>
-        <w:numPr>
-          <w:ilvl w:val="0"/>
-          <w:numId w:val="10"/>
-        </w:numPr>
-        <w:rPr>
-          <w:rFonts w:ascii="Times New Roman" w:hAnsi="Times New Roman" w:cs="Times New Roman"/>
-          <w:sz w:val="24"/>
-          <w:szCs w:val="24"/>
-        </w:rPr>
-      </w:pPr>
-      <w:r>
-        <w:rPr>
-          <w:rFonts w:ascii="Times New Roman" w:hAnsi="Times New Roman" w:cs="Times New Roman"/>
-          <w:sz w:val="24"/>
-          <w:szCs w:val="24"/>
-        </w:rPr>
-        <w:t>Polished UI</w:t>
-      </w:r>
-    </w:p>
-    <w:p>
-      <w:pPr>
-        <w:pStyle w:val="ListParagraph"/>
-        <w:ind w:left="1080"/>
-        <w:rPr>
-          <w:rFonts w:ascii="Times New Roman" w:hAnsi="Times New Roman" w:cs="Times New Roman"/>
-          <w:sz w:val="24"/>
-          <w:szCs w:val="24"/>
-        </w:rPr>
-      </w:pPr>
+        <w:t>Type some text</w:t>
+      </w:r>
     </w:p>
     <w:p>
       <w:pPr>
@@ -3064,25 +2306,7 @@
           <w:sz w:val="24"/>
           <w:szCs w:val="24"/>
         </w:rPr>
-        <w:t xml:space="preserve">Do more Security testing including use of an automated tool like </w:t>
-      </w:r>
-      <w:proofErr w:type="spellStart"/>
-      <w:r>
-        <w:rPr>
-          <w:rFonts w:ascii="Times New Roman" w:hAnsi="Times New Roman" w:cs="Times New Roman"/>
-          <w:sz w:val="24"/>
-          <w:szCs w:val="24"/>
-        </w:rPr>
-        <w:t>Vercaode</w:t>
-      </w:r>
-      <w:proofErr w:type="spellEnd"/>
-      <w:r>
-        <w:rPr>
-          <w:rFonts w:ascii="Times New Roman" w:hAnsi="Times New Roman" w:cs="Times New Roman"/>
-          <w:sz w:val="24"/>
-          <w:szCs w:val="24"/>
-        </w:rPr>
-        <w:t>. More load and scale testing. More CSS work to improve the appearance. More mobile friendly design and then some mobile testing and rating</w:t>
+        <w:t>Do more Security testing including use of an automated tool like Vercaode. More load and scale testing. More CSS work to improve the appearance. More mobile friendly design and then some mobile testing and rating</w:t>
       </w:r>
     </w:p>
     <w:p/>
@@ -3105,22 +2329,12 @@
     <w:p>
       <w:pPr>
         <w:pStyle w:val="ListParagraph"/>
-        <w:ind w:left="1080"/>
-        <w:rPr>
-          <w:rFonts w:ascii="Times New Roman" w:hAnsi="Times New Roman" w:cs="Times New Roman"/>
-          <w:sz w:val="24"/>
-          <w:szCs w:val="24"/>
-        </w:rPr>
-      </w:pPr>
-      <w:r>
-        <w:rPr>
-          <w:rFonts w:ascii="Times New Roman" w:hAnsi="Times New Roman" w:cs="Times New Roman"/>
-          <w:sz w:val="24"/>
-          <w:szCs w:val="24"/>
-        </w:rPr>
-        <w:t xml:space="preserve">We used the </w:t>
-      </w:r>
-      <w:proofErr w:type="gramStart"/>
+        <w:rPr>
+          <w:rFonts w:ascii="Times New Roman" w:hAnsi="Times New Roman" w:cs="Times New Roman"/>
+          <w:sz w:val="24"/>
+          <w:szCs w:val="24"/>
+        </w:rPr>
+      </w:pPr>
       <w:r>
         <w:rPr>
           <w:rFonts w:ascii="Times New Roman" w:hAnsi="Times New Roman" w:cs="Times New Roman"/>
@@ -3129,107 +2343,50 @@
         </w:rPr>
         <w:t>Agile</w:t>
       </w:r>
-      <w:proofErr w:type="gramEnd"/>
-      <w:r>
-        <w:rPr>
-          <w:rFonts w:ascii="Times New Roman" w:hAnsi="Times New Roman" w:cs="Times New Roman"/>
-          <w:sz w:val="24"/>
-          <w:szCs w:val="24"/>
-        </w:rPr>
-        <w:t xml:space="preserve"> programming methodology. We had weekly iterations with a brief planning meeting after class on Wednesday</w:t>
-      </w:r>
-      <w:r>
-        <w:rPr>
-          <w:rFonts w:ascii="Times New Roman" w:hAnsi="Times New Roman" w:cs="Times New Roman"/>
-          <w:sz w:val="24"/>
-          <w:szCs w:val="24"/>
-        </w:rPr>
-        <w:t>.</w:t>
-      </w:r>
-      <w:r>
-        <w:rPr>
-          <w:rFonts w:ascii="Times New Roman" w:hAnsi="Times New Roman" w:cs="Times New Roman"/>
-          <w:sz w:val="24"/>
-          <w:szCs w:val="24"/>
-        </w:rPr>
-        <w:t xml:space="preserve"> </w:t>
-      </w:r>
-      <w:r>
-        <w:rPr>
-          <w:rFonts w:ascii="Times New Roman" w:hAnsi="Times New Roman" w:cs="Times New Roman"/>
-          <w:sz w:val="24"/>
-          <w:szCs w:val="24"/>
-        </w:rPr>
-        <w:t>D</w:t>
-      </w:r>
-      <w:r>
-        <w:rPr>
-          <w:rFonts w:ascii="Times New Roman" w:hAnsi="Times New Roman" w:cs="Times New Roman"/>
-          <w:sz w:val="24"/>
-          <w:szCs w:val="24"/>
-        </w:rPr>
-        <w:t xml:space="preserve">aily scrums </w:t>
-      </w:r>
-      <w:proofErr w:type="gramStart"/>
-      <w:r>
-        <w:rPr>
-          <w:rFonts w:ascii="Times New Roman" w:hAnsi="Times New Roman" w:cs="Times New Roman"/>
-          <w:sz w:val="24"/>
-          <w:szCs w:val="24"/>
-        </w:rPr>
-        <w:t>( in</w:t>
-      </w:r>
-      <w:proofErr w:type="gramEnd"/>
-      <w:r>
-        <w:rPr>
-          <w:rFonts w:ascii="Times New Roman" w:hAnsi="Times New Roman" w:cs="Times New Roman"/>
-          <w:sz w:val="24"/>
-          <w:szCs w:val="24"/>
-        </w:rPr>
-        <w:t xml:space="preserve"> person, or via email) provided </w:t>
-      </w:r>
-      <w:r>
-        <w:rPr>
-          <w:rFonts w:ascii="Times New Roman" w:hAnsi="Times New Roman" w:cs="Times New Roman"/>
-          <w:sz w:val="24"/>
-          <w:szCs w:val="24"/>
-        </w:rPr>
-        <w:t xml:space="preserve"> coordinat</w:t>
-      </w:r>
-      <w:r>
-        <w:rPr>
-          <w:rFonts w:ascii="Times New Roman" w:hAnsi="Times New Roman" w:cs="Times New Roman"/>
-          <w:sz w:val="24"/>
-          <w:szCs w:val="24"/>
-        </w:rPr>
-        <w:t>ion</w:t>
-      </w:r>
-      <w:r>
-        <w:rPr>
-          <w:rFonts w:ascii="Times New Roman" w:hAnsi="Times New Roman" w:cs="Times New Roman"/>
-          <w:sz w:val="24"/>
-          <w:szCs w:val="24"/>
-        </w:rPr>
-        <w:t xml:space="preserve"> on task </w:t>
-      </w:r>
-      <w:r>
-        <w:rPr>
-          <w:rFonts w:ascii="Times New Roman" w:hAnsi="Times New Roman" w:cs="Times New Roman"/>
-          <w:sz w:val="24"/>
-          <w:szCs w:val="24"/>
-        </w:rPr>
-        <w:t>assignments and a chance to collaborate on solving problems. This worked well with our philosophy of advancing by small incremental changes.</w:t>
-      </w:r>
     </w:p>
     <w:p>
       <w:pPr>
         <w:pStyle w:val="ListParagraph"/>
-        <w:rPr>
-          <w:rFonts w:ascii="Times New Roman" w:hAnsi="Times New Roman" w:cs="Times New Roman"/>
-          <w:sz w:val="24"/>
-          <w:szCs w:val="24"/>
-        </w:rPr>
-      </w:pPr>
+        <w:numPr>
+          <w:ilvl w:val="1"/>
+          <w:numId w:val="9"/>
+        </w:numPr>
+        <w:rPr>
+          <w:rFonts w:ascii="Times New Roman" w:hAnsi="Times New Roman" w:cs="Times New Roman"/>
+          <w:sz w:val="24"/>
+          <w:szCs w:val="24"/>
+        </w:rPr>
+      </w:pPr>
+      <w:r>
+        <w:rPr>
+          <w:rFonts w:ascii="Times New Roman" w:hAnsi="Times New Roman" w:cs="Times New Roman"/>
+          <w:sz w:val="24"/>
+          <w:szCs w:val="24"/>
+        </w:rPr>
+        <w:t>Weekly iterations</w:t>
+      </w:r>
+    </w:p>
+    <w:p>
+      <w:pPr>
+        <w:pStyle w:val="ListParagraph"/>
+        <w:numPr>
+          <w:ilvl w:val="1"/>
+          <w:numId w:val="9"/>
+        </w:numPr>
+        <w:rPr>
+          <w:rFonts w:ascii="Times New Roman" w:hAnsi="Times New Roman" w:cs="Times New Roman"/>
+          <w:sz w:val="24"/>
+          <w:szCs w:val="24"/>
+        </w:rPr>
+      </w:pPr>
+      <w:r>
+        <w:rPr>
+          <w:rFonts w:ascii="Times New Roman" w:hAnsi="Times New Roman" w:cs="Times New Roman"/>
+          <w:sz w:val="24"/>
+          <w:szCs w:val="24"/>
+        </w:rPr>
+        <w:t>Daily story / task assignments</w:t>
+      </w:r>
     </w:p>
     <w:p>
       <w:pPr>
@@ -3250,7 +2407,7 @@
           <w:sz w:val="24"/>
           <w:szCs w:val="24"/>
         </w:rPr>
-        <w:t xml:space="preserve">realistic </w:t>
+        <w:t xml:space="preserve"> realistic </w:t>
       </w:r>
       <w:r>
         <w:rPr>
@@ -3259,12 +2416,126 @@
           <w:szCs w:val="24"/>
         </w:rPr>
         <w:t>scope</w:t>
+      </w:r>
+    </w:p>
+    <w:p>
+      <w:pPr>
+        <w:pStyle w:val="ListParagraph"/>
+        <w:ind w:left="1080"/>
+        <w:rPr>
+          <w:rFonts w:ascii="Times New Roman" w:hAnsi="Times New Roman" w:cs="Times New Roman"/>
+          <w:sz w:val="24"/>
+          <w:szCs w:val="24"/>
+        </w:rPr>
+      </w:pPr>
+    </w:p>
+    <w:p/>
+    <w:p>
+      <w:pPr>
+        <w:pStyle w:val="Heading2"/>
+      </w:pPr>
+      <w:r>
+        <w:t>Start small, code a little- test a lot</w:t>
+      </w:r>
+    </w:p>
+    <w:p>
+      <w:pPr>
+        <w:pStyle w:val="ListParagraph"/>
+        <w:ind w:left="1080"/>
+        <w:rPr>
+          <w:rFonts w:ascii="Times New Roman" w:hAnsi="Times New Roman" w:cs="Times New Roman"/>
+          <w:sz w:val="24"/>
+          <w:szCs w:val="24"/>
+        </w:rPr>
+      </w:pPr>
+      <w:r>
+        <w:rPr>
+          <w:rFonts w:ascii="Times New Roman" w:hAnsi="Times New Roman" w:cs="Times New Roman"/>
+          <w:sz w:val="24"/>
+          <w:szCs w:val="24"/>
+        </w:rPr>
+        <w:t>Type some text</w:t>
+      </w:r>
+      <w:r>
+        <w:rPr>
+          <w:rFonts w:ascii="Times New Roman" w:hAnsi="Times New Roman" w:cs="Times New Roman"/>
+          <w:sz w:val="24"/>
+          <w:szCs w:val="24"/>
+        </w:rPr>
+        <w:t xml:space="preserve"> Start small, make it work, expand on it</w:t>
+      </w:r>
+    </w:p>
+    <w:p>
+      <w:pPr>
+        <w:pStyle w:val="Heading2"/>
+      </w:pPr>
+      <w:r>
+        <w:t>Repository</w:t>
+      </w:r>
+    </w:p>
+    <w:p>
+      <w:pPr>
+        <w:pStyle w:val="ListParagraph"/>
+        <w:jc w:val="both"/>
+        <w:rPr>
+          <w:rFonts w:ascii="Times New Roman" w:hAnsi="Times New Roman" w:cs="Times New Roman"/>
+          <w:sz w:val="24"/>
+          <w:szCs w:val="24"/>
+        </w:rPr>
+      </w:pPr>
+      <w:r>
+        <w:rPr>
+          <w:rFonts w:ascii="Times New Roman" w:hAnsi="Times New Roman" w:cs="Times New Roman"/>
+          <w:sz w:val="24"/>
+          <w:szCs w:val="24"/>
+        </w:rPr>
+        <w:t>GIT worked great</w:t>
+      </w:r>
+      <w:r>
+        <w:rPr>
+          <w:rFonts w:ascii="Times New Roman" w:hAnsi="Times New Roman" w:cs="Times New Roman"/>
+          <w:sz w:val="24"/>
+          <w:szCs w:val="24"/>
+        </w:rPr>
+        <w:t xml:space="preserve">! We created separate sub directories for image (.jpg), audio (.mp3), document (.docx &amp; .pptx), </w:t>
+      </w:r>
+      <w:r>
+        <w:rPr>
+          <w:rFonts w:ascii="Times New Roman" w:hAnsi="Times New Roman" w:cs="Times New Roman"/>
+          <w:sz w:val="24"/>
+          <w:szCs w:val="24"/>
+        </w:rPr>
+        <w:t xml:space="preserve">SQL, and library (.ccs &amp; .js) </w:t>
+      </w:r>
+      <w:r>
+        <w:rPr>
+          <w:rFonts w:ascii="Times New Roman" w:hAnsi="Times New Roman" w:cs="Times New Roman"/>
+          <w:sz w:val="24"/>
+          <w:szCs w:val="24"/>
+        </w:rPr>
+        <w:t>files</w:t>
+      </w:r>
+      <w:r>
+        <w:rPr>
+          <w:rFonts w:ascii="Times New Roman" w:hAnsi="Times New Roman" w:cs="Times New Roman"/>
+          <w:sz w:val="24"/>
+          <w:szCs w:val="24"/>
+        </w:rPr>
+        <w:t>. We made a practice of frequently syncing with the remote repository to keep our local working copies up-to-date.</w:t>
       </w:r>
       <w:bookmarkStart w:id="1" w:name="_GoBack"/>
       <w:bookmarkEnd w:id="1"/>
     </w:p>
     <w:p>
       <w:pPr>
+        <w:pStyle w:val="Heading1"/>
+      </w:pPr>
+      <w:r>
+        <w:t>Technical challenges encountered</w:t>
+      </w:r>
+    </w:p>
+    <w:p>
+      <w:pPr>
         <w:pStyle w:val="ListParagraph"/>
         <w:ind w:left="1080"/>
         <w:rPr>
@@ -3273,20 +2544,77 @@
           <w:szCs w:val="24"/>
         </w:rPr>
       </w:pPr>
-    </w:p>
-    <w:p/>
-    <w:p>
-      <w:pPr>
-        <w:pStyle w:val="Heading2"/>
-      </w:pPr>
-      <w:r>
-        <w:t>Start small, code a little</w:t>
-      </w:r>
-      <w:r>
+      <w:r>
+        <w:rPr>
+          <w:rFonts w:ascii="Times New Roman" w:hAnsi="Times New Roman" w:cs="Times New Roman"/>
+          <w:sz w:val="24"/>
+          <w:szCs w:val="24"/>
+        </w:rPr>
+        <w:t xml:space="preserve">Neither of us had much experience developing websites, so finding the technologies and then learning how to use them was our first technical challenge. We applied the PHP, Javascript,  etc. we learned in class. </w:t>
+      </w:r>
+      <w:r>
+        <w:rPr>
+          <w:rFonts w:ascii="Times New Roman" w:hAnsi="Times New Roman" w:cs="Times New Roman"/>
+          <w:sz w:val="24"/>
+          <w:szCs w:val="24"/>
+        </w:rPr>
+        <w:t xml:space="preserve">Google searches for solutions led us to </w:t>
+      </w:r>
+      <w:r>
+        <w:rPr>
+          <w:rFonts w:ascii="Times New Roman" w:hAnsi="Times New Roman" w:cs="Times New Roman"/>
+          <w:sz w:val="24"/>
+          <w:szCs w:val="24"/>
+        </w:rPr>
+        <w:t>Bootstrap, Bootbox</w:t>
+      </w:r>
+      <w:r>
+        <w:rPr>
+          <w:rFonts w:ascii="Times New Roman" w:hAnsi="Times New Roman" w:cs="Times New Roman"/>
+          <w:sz w:val="24"/>
+          <w:szCs w:val="24"/>
+        </w:rPr>
         <w:t xml:space="preserve">, </w:t>
       </w:r>
       <w:r>
-        <w:t>test a lot</w:t>
+        <w:rPr>
+          <w:rFonts w:ascii="Times New Roman" w:hAnsi="Times New Roman" w:cs="Times New Roman"/>
+          <w:sz w:val="24"/>
+          <w:szCs w:val="24"/>
+        </w:rPr>
+        <w:t xml:space="preserve"> </w:t>
+      </w:r>
+      <w:r>
+        <w:rPr>
+          <w:rFonts w:ascii="Times New Roman" w:hAnsi="Times New Roman" w:cs="Times New Roman"/>
+          <w:sz w:val="24"/>
+          <w:szCs w:val="24"/>
+        </w:rPr>
+        <w:t>parameterized</w:t>
+      </w:r>
+      <w:r>
+        <w:rPr>
+          <w:rFonts w:ascii="Times New Roman" w:hAnsi="Times New Roman" w:cs="Times New Roman"/>
+          <w:sz w:val="24"/>
+          <w:szCs w:val="24"/>
+        </w:rPr>
+        <w:t xml:space="preserve"> queries, etc. w</w:t>
+      </w:r>
+      <w:r>
+        <w:rPr>
+          <w:rFonts w:ascii="Times New Roman" w:hAnsi="Times New Roman" w:cs="Times New Roman"/>
+          <w:sz w:val="24"/>
+          <w:szCs w:val="24"/>
+        </w:rPr>
+        <w:t>hich were new to us and required some research to learn how to use them</w:t>
+      </w:r>
+      <w:r>
+        <w:rPr>
+          <w:rFonts w:ascii="Times New Roman" w:hAnsi="Times New Roman" w:cs="Times New Roman"/>
+          <w:sz w:val="24"/>
+          <w:szCs w:val="24"/>
+        </w:rPr>
+        <w:t xml:space="preserve">. </w:t>
       </w:r>
     </w:p>
     <w:p>
@@ -3299,531 +2627,6 @@
           <w:szCs w:val="24"/>
         </w:rPr>
       </w:pPr>
-      <w:r>
-        <w:rPr>
-          <w:rFonts w:ascii="Times New Roman" w:hAnsi="Times New Roman" w:cs="Times New Roman"/>
-          <w:sz w:val="24"/>
-          <w:szCs w:val="24"/>
-        </w:rPr>
-        <w:t>Our coding practice was to s</w:t>
-      </w:r>
-      <w:r>
-        <w:rPr>
-          <w:rFonts w:ascii="Times New Roman" w:hAnsi="Times New Roman" w:cs="Times New Roman"/>
-          <w:sz w:val="24"/>
-          <w:szCs w:val="24"/>
-        </w:rPr>
-        <w:t xml:space="preserve">tart small, make it work, </w:t>
-      </w:r>
-      <w:r>
-        <w:rPr>
-          <w:rFonts w:ascii="Times New Roman" w:hAnsi="Times New Roman" w:cs="Times New Roman"/>
-          <w:sz w:val="24"/>
-          <w:szCs w:val="24"/>
-        </w:rPr>
-        <w:t xml:space="preserve">and then </w:t>
-      </w:r>
-      <w:r>
-        <w:rPr>
-          <w:rFonts w:ascii="Times New Roman" w:hAnsi="Times New Roman" w:cs="Times New Roman"/>
-          <w:sz w:val="24"/>
-          <w:szCs w:val="24"/>
-        </w:rPr>
-        <w:t>expand on it</w:t>
-      </w:r>
-      <w:r>
-        <w:rPr>
-          <w:rFonts w:ascii="Times New Roman" w:hAnsi="Times New Roman" w:cs="Times New Roman"/>
-          <w:sz w:val="24"/>
-          <w:szCs w:val="24"/>
-        </w:rPr>
-        <w:t>. In the long run, it was faster and easier to make small changes, test them, and check them in. Any introduced bugs were restricted to a small section of code, which greatly simplified debugging. And each refactor focused on solving one problem</w:t>
-      </w:r>
-      <w:r>
-        <w:rPr>
-          <w:rFonts w:ascii="Times New Roman" w:hAnsi="Times New Roman" w:cs="Times New Roman"/>
-          <w:sz w:val="24"/>
-          <w:szCs w:val="24"/>
-        </w:rPr>
-        <w:t>; that</w:t>
-      </w:r>
-      <w:r>
-        <w:rPr>
-          <w:rFonts w:ascii="Times New Roman" w:hAnsi="Times New Roman" w:cs="Times New Roman"/>
-          <w:sz w:val="24"/>
-          <w:szCs w:val="24"/>
-        </w:rPr>
-        <w:t xml:space="preserve"> </w:t>
-      </w:r>
-      <w:r>
-        <w:rPr>
-          <w:rFonts w:ascii="Times New Roman" w:hAnsi="Times New Roman" w:cs="Times New Roman"/>
-          <w:sz w:val="24"/>
-          <w:szCs w:val="24"/>
-        </w:rPr>
-        <w:t>of enhancing working code with one new feature.</w:t>
-      </w:r>
-    </w:p>
-    <w:p>
-      <w:pPr>
-        <w:pStyle w:val="ListParagraph"/>
-        <w:ind w:left="1080"/>
-        <w:rPr>
-          <w:rFonts w:ascii="Times New Roman" w:hAnsi="Times New Roman" w:cs="Times New Roman"/>
-          <w:sz w:val="24"/>
-          <w:szCs w:val="24"/>
-        </w:rPr>
-      </w:pPr>
-    </w:p>
-    <w:p>
-      <w:pPr>
-        <w:pStyle w:val="ListParagraph"/>
-        <w:ind w:left="1080"/>
-        <w:rPr>
-          <w:rFonts w:ascii="Times New Roman" w:hAnsi="Times New Roman" w:cs="Times New Roman"/>
-          <w:sz w:val="24"/>
-          <w:szCs w:val="24"/>
-        </w:rPr>
-      </w:pPr>
-      <w:r>
-        <w:rPr>
-          <w:rFonts w:ascii="Times New Roman" w:hAnsi="Times New Roman" w:cs="Times New Roman"/>
-          <w:sz w:val="24"/>
-          <w:szCs w:val="24"/>
-        </w:rPr>
-        <w:t xml:space="preserve">For example, we needed to save </w:t>
-      </w:r>
-      <w:r>
-        <w:rPr>
-          <w:rFonts w:ascii="Times New Roman" w:hAnsi="Times New Roman" w:cs="Times New Roman"/>
-          <w:i/>
-          <w:sz w:val="24"/>
-          <w:szCs w:val="24"/>
-        </w:rPr>
-        <w:t>status</w:t>
-      </w:r>
-      <w:r>
-        <w:rPr>
-          <w:rFonts w:ascii="Times New Roman" w:hAnsi="Times New Roman" w:cs="Times New Roman"/>
-          <w:sz w:val="24"/>
-          <w:szCs w:val="24"/>
-        </w:rPr>
-        <w:t xml:space="preserve"> values somewhere on the </w:t>
-      </w:r>
-      <w:proofErr w:type="spellStart"/>
-      <w:r>
-        <w:rPr>
-          <w:rFonts w:ascii="Times New Roman" w:hAnsi="Times New Roman" w:cs="Times New Roman"/>
-          <w:sz w:val="24"/>
-          <w:szCs w:val="24"/>
-        </w:rPr>
-        <w:t>enterDayDetails</w:t>
-      </w:r>
-      <w:proofErr w:type="spellEnd"/>
-      <w:r>
-        <w:rPr>
-          <w:rFonts w:ascii="Times New Roman" w:hAnsi="Times New Roman" w:cs="Times New Roman"/>
-          <w:sz w:val="24"/>
-          <w:szCs w:val="24"/>
-        </w:rPr>
-        <w:t xml:space="preserve"> page, so that a </w:t>
-      </w:r>
-      <w:proofErr w:type="spellStart"/>
-      <w:r>
-        <w:rPr>
-          <w:rFonts w:ascii="Times New Roman" w:hAnsi="Times New Roman" w:cs="Times New Roman"/>
-          <w:sz w:val="24"/>
-          <w:szCs w:val="24"/>
-        </w:rPr>
-        <w:t>javaScript</w:t>
-      </w:r>
-      <w:proofErr w:type="spellEnd"/>
-      <w:r>
-        <w:rPr>
-          <w:rFonts w:ascii="Times New Roman" w:hAnsi="Times New Roman" w:cs="Times New Roman"/>
-          <w:sz w:val="24"/>
-          <w:szCs w:val="24"/>
-        </w:rPr>
-        <w:t xml:space="preserve"> function could pass them to another PHP page for use with queries. </w:t>
-      </w:r>
-      <w:r>
-        <w:rPr>
-          <w:rFonts w:ascii="Times New Roman" w:hAnsi="Times New Roman" w:cs="Times New Roman"/>
-          <w:sz w:val="24"/>
-          <w:szCs w:val="24"/>
-        </w:rPr>
-        <w:t>But displaying these</w:t>
-      </w:r>
-      <w:r>
-        <w:rPr>
-          <w:rFonts w:ascii="Times New Roman" w:hAnsi="Times New Roman" w:cs="Times New Roman"/>
-          <w:sz w:val="24"/>
-          <w:szCs w:val="24"/>
-        </w:rPr>
-        <w:t xml:space="preserve"> numeric values </w:t>
-      </w:r>
-      <w:r>
-        <w:rPr>
-          <w:rFonts w:ascii="Times New Roman" w:hAnsi="Times New Roman" w:cs="Times New Roman"/>
-          <w:sz w:val="24"/>
-          <w:szCs w:val="24"/>
-        </w:rPr>
-        <w:t xml:space="preserve">to the user </w:t>
-      </w:r>
-      <w:r>
-        <w:rPr>
-          <w:rFonts w:ascii="Times New Roman" w:hAnsi="Times New Roman" w:cs="Times New Roman"/>
-          <w:sz w:val="24"/>
-          <w:szCs w:val="24"/>
-        </w:rPr>
-        <w:t>would be c</w:t>
-      </w:r>
-      <w:r>
-        <w:rPr>
-          <w:rFonts w:ascii="Times New Roman" w:hAnsi="Times New Roman" w:cs="Times New Roman"/>
-          <w:sz w:val="24"/>
-          <w:szCs w:val="24"/>
-        </w:rPr>
-        <w:t>onfusing. We solved the first problem by adding input fields to the html form.</w:t>
-      </w:r>
-    </w:p>
-    <w:p>
-      <w:pPr>
-        <w:pStyle w:val="ListParagraph"/>
-        <w:ind w:left="1080"/>
-        <w:rPr>
-          <w:rFonts w:ascii="Times New Roman" w:hAnsi="Times New Roman" w:cs="Times New Roman"/>
-          <w:sz w:val="24"/>
-          <w:szCs w:val="24"/>
-        </w:rPr>
-      </w:pPr>
-    </w:p>
-    <w:p>
-      <w:pPr>
-        <w:pStyle w:val="ListParagraph"/>
-        <w:ind w:left="1080"/>
-        <w:rPr>
-          <w:rFonts w:ascii="Times New Roman" w:hAnsi="Times New Roman" w:cs="Times New Roman"/>
-          <w:sz w:val="24"/>
-          <w:szCs w:val="24"/>
-        </w:rPr>
-      </w:pPr>
-      <w:r>
-        <w:rPr>
-          <w:rFonts w:ascii="Times New Roman" w:hAnsi="Times New Roman" w:cs="Times New Roman"/>
-          <w:sz w:val="24"/>
-          <w:szCs w:val="24"/>
-        </w:rPr>
-        <w:t xml:space="preserve">  </w:t>
-      </w:r>
-      <w:r>
-        <w:rPr>
-          <w:rFonts w:ascii="Times New Roman" w:hAnsi="Times New Roman" w:cs="Times New Roman"/>
-          <w:sz w:val="24"/>
-          <w:szCs w:val="24"/>
-        </w:rPr>
-        <w:t xml:space="preserve">    </w:t>
-      </w:r>
-      <w:r>
-        <w:rPr>
-          <w:rFonts w:ascii="Times New Roman" w:hAnsi="Times New Roman" w:cs="Times New Roman"/>
-          <w:sz w:val="24"/>
-          <w:szCs w:val="24"/>
-        </w:rPr>
-        <w:t>&lt;input id="</w:t>
-      </w:r>
-      <w:proofErr w:type="spellStart"/>
-      <w:r>
-        <w:rPr>
-          <w:rFonts w:ascii="Times New Roman" w:hAnsi="Times New Roman" w:cs="Times New Roman"/>
-          <w:sz w:val="24"/>
-          <w:szCs w:val="24"/>
-        </w:rPr>
-        <w:t>morning_status</w:t>
-      </w:r>
-      <w:proofErr w:type="spellEnd"/>
-      <w:r>
-        <w:rPr>
-          <w:rFonts w:ascii="Times New Roman" w:hAnsi="Times New Roman" w:cs="Times New Roman"/>
-          <w:sz w:val="24"/>
-          <w:szCs w:val="24"/>
-        </w:rPr>
-        <w:t>" name="</w:t>
-      </w:r>
-      <w:proofErr w:type="spellStart"/>
-      <w:r>
-        <w:rPr>
-          <w:rFonts w:ascii="Times New Roman" w:hAnsi="Times New Roman" w:cs="Times New Roman"/>
-          <w:sz w:val="24"/>
-          <w:szCs w:val="24"/>
-        </w:rPr>
-        <w:t>morning_status</w:t>
-      </w:r>
-      <w:proofErr w:type="spellEnd"/>
-      <w:r>
-        <w:rPr>
-          <w:rFonts w:ascii="Times New Roman" w:hAnsi="Times New Roman" w:cs="Times New Roman"/>
-          <w:sz w:val="24"/>
-          <w:szCs w:val="24"/>
-        </w:rPr>
-        <w:t>" value="</w:t>
-      </w:r>
-      <w:proofErr w:type="spellStart"/>
-      <w:r>
-        <w:rPr>
-          <w:rFonts w:ascii="Times New Roman" w:hAnsi="Times New Roman" w:cs="Times New Roman"/>
-          <w:sz w:val="24"/>
-          <w:szCs w:val="24"/>
-        </w:rPr>
-        <w:t>testValue</w:t>
-      </w:r>
-      <w:proofErr w:type="spellEnd"/>
-      <w:r>
-        <w:rPr>
-          <w:rFonts w:ascii="Times New Roman" w:hAnsi="Times New Roman" w:cs="Times New Roman"/>
-          <w:sz w:val="24"/>
-          <w:szCs w:val="24"/>
-        </w:rPr>
-        <w:t>" style="</w:t>
-      </w:r>
-      <w:proofErr w:type="spellStart"/>
-      <w:r>
-        <w:rPr>
-          <w:rFonts w:ascii="Times New Roman" w:hAnsi="Times New Roman" w:cs="Times New Roman"/>
-          <w:sz w:val="24"/>
-          <w:szCs w:val="24"/>
-        </w:rPr>
-        <w:t>color</w:t>
-      </w:r>
-      <w:proofErr w:type="gramStart"/>
-      <w:r>
-        <w:rPr>
-          <w:rFonts w:ascii="Times New Roman" w:hAnsi="Times New Roman" w:cs="Times New Roman"/>
-          <w:sz w:val="24"/>
-          <w:szCs w:val="24"/>
-        </w:rPr>
-        <w:t>:blue</w:t>
-      </w:r>
-      <w:proofErr w:type="spellEnd"/>
-      <w:proofErr w:type="gramEnd"/>
-      <w:r>
-        <w:rPr>
-          <w:rFonts w:ascii="Times New Roman" w:hAnsi="Times New Roman" w:cs="Times New Roman"/>
-          <w:sz w:val="24"/>
-          <w:szCs w:val="24"/>
-        </w:rPr>
-        <w:t>"&gt;</w:t>
-      </w:r>
-    </w:p>
-    <w:p>
-      <w:pPr>
-        <w:pStyle w:val="ListParagraph"/>
-        <w:ind w:left="1080"/>
-        <w:rPr>
-          <w:rFonts w:ascii="Times New Roman" w:hAnsi="Times New Roman" w:cs="Times New Roman"/>
-          <w:sz w:val="24"/>
-          <w:szCs w:val="24"/>
-        </w:rPr>
-      </w:pPr>
-    </w:p>
-    <w:p>
-      <w:pPr>
-        <w:pStyle w:val="ListParagraph"/>
-        <w:ind w:left="1080"/>
-        <w:rPr>
-          <w:rFonts w:ascii="Times New Roman" w:hAnsi="Times New Roman" w:cs="Times New Roman"/>
-          <w:sz w:val="24"/>
-          <w:szCs w:val="24"/>
-        </w:rPr>
-      </w:pPr>
-      <w:r>
-        <w:rPr>
-          <w:rFonts w:ascii="Times New Roman" w:hAnsi="Times New Roman" w:cs="Times New Roman"/>
-          <w:sz w:val="24"/>
-          <w:szCs w:val="24"/>
-        </w:rPr>
-        <w:t>And then after we had the queries working. We refactored and added a hidden attribute</w:t>
-      </w:r>
-    </w:p>
-    <w:p>
-      <w:pPr>
-        <w:pStyle w:val="ListParagraph"/>
-        <w:ind w:left="1080"/>
-        <w:rPr>
-          <w:rFonts w:ascii="Times New Roman" w:hAnsi="Times New Roman" w:cs="Times New Roman"/>
-          <w:sz w:val="24"/>
-          <w:szCs w:val="24"/>
-        </w:rPr>
-      </w:pPr>
-    </w:p>
-    <w:p>
-      <w:pPr>
-        <w:pStyle w:val="ListParagraph"/>
-        <w:ind w:left="1080"/>
-        <w:rPr>
-          <w:rFonts w:ascii="Times New Roman" w:hAnsi="Times New Roman" w:cs="Times New Roman"/>
-          <w:sz w:val="24"/>
-          <w:szCs w:val="24"/>
-        </w:rPr>
-      </w:pPr>
-      <w:r>
-        <w:rPr>
-          <w:rFonts w:ascii="Times New Roman" w:hAnsi="Times New Roman" w:cs="Times New Roman"/>
-          <w:sz w:val="24"/>
-          <w:szCs w:val="24"/>
-        </w:rPr>
-        <w:t xml:space="preserve">      </w:t>
-      </w:r>
-      <w:r>
-        <w:rPr>
-          <w:rFonts w:ascii="Times New Roman" w:hAnsi="Times New Roman" w:cs="Times New Roman"/>
-          <w:sz w:val="24"/>
-          <w:szCs w:val="24"/>
-        </w:rPr>
-        <w:t>&lt;</w:t>
-      </w:r>
-      <w:proofErr w:type="gramStart"/>
-      <w:r>
-        <w:rPr>
-          <w:rFonts w:ascii="Times New Roman" w:hAnsi="Times New Roman" w:cs="Times New Roman"/>
-          <w:sz w:val="24"/>
-          <w:szCs w:val="24"/>
-        </w:rPr>
-        <w:t xml:space="preserve">input </w:t>
-      </w:r>
-      <w:r>
-        <w:rPr>
-          <w:rFonts w:ascii="Times New Roman" w:hAnsi="Times New Roman" w:cs="Times New Roman"/>
-          <w:sz w:val="24"/>
-          <w:szCs w:val="24"/>
-        </w:rPr>
-        <w:t xml:space="preserve"> </w:t>
-      </w:r>
-      <w:r>
-        <w:rPr>
-          <w:rFonts w:ascii="Times New Roman" w:hAnsi="Times New Roman" w:cs="Times New Roman"/>
-          <w:sz w:val="24"/>
-          <w:szCs w:val="24"/>
-        </w:rPr>
-        <w:t>type</w:t>
-      </w:r>
-      <w:proofErr w:type="gramEnd"/>
-      <w:r>
-        <w:rPr>
-          <w:rFonts w:ascii="Times New Roman" w:hAnsi="Times New Roman" w:cs="Times New Roman"/>
-          <w:sz w:val="24"/>
-          <w:szCs w:val="24"/>
-        </w:rPr>
-        <w:t>="hidden"</w:t>
-      </w:r>
-      <w:r>
-        <w:rPr>
-          <w:rFonts w:ascii="Times New Roman" w:hAnsi="Times New Roman" w:cs="Times New Roman"/>
-          <w:sz w:val="24"/>
-          <w:szCs w:val="24"/>
-        </w:rPr>
-        <w:t xml:space="preserve"> </w:t>
-      </w:r>
-      <w:r>
-        <w:rPr>
-          <w:rFonts w:ascii="Times New Roman" w:hAnsi="Times New Roman" w:cs="Times New Roman"/>
-          <w:sz w:val="24"/>
-          <w:szCs w:val="24"/>
-        </w:rPr>
-        <w:t>id="</w:t>
-      </w:r>
-      <w:proofErr w:type="spellStart"/>
-      <w:r>
-        <w:rPr>
-          <w:rFonts w:ascii="Times New Roman" w:hAnsi="Times New Roman" w:cs="Times New Roman"/>
-          <w:sz w:val="24"/>
-          <w:szCs w:val="24"/>
-        </w:rPr>
-        <w:t>morning_status</w:t>
-      </w:r>
-      <w:proofErr w:type="spellEnd"/>
-      <w:r>
-        <w:rPr>
-          <w:rFonts w:ascii="Times New Roman" w:hAnsi="Times New Roman" w:cs="Times New Roman"/>
-          <w:sz w:val="24"/>
-          <w:szCs w:val="24"/>
-        </w:rPr>
-        <w:t>"</w:t>
-      </w:r>
-      <w:r>
-        <w:rPr>
-          <w:rFonts w:ascii="Times New Roman" w:hAnsi="Times New Roman" w:cs="Times New Roman"/>
-          <w:sz w:val="24"/>
-          <w:szCs w:val="24"/>
-        </w:rPr>
-        <w:t xml:space="preserve">  …. </w:t>
-      </w:r>
-      <w:proofErr w:type="gramStart"/>
-      <w:r>
-        <w:rPr>
-          <w:rFonts w:ascii="Times New Roman" w:hAnsi="Times New Roman" w:cs="Times New Roman"/>
-          <w:sz w:val="24"/>
-          <w:szCs w:val="24"/>
-        </w:rPr>
-        <w:t>style</w:t>
-      </w:r>
-      <w:proofErr w:type="gramEnd"/>
-      <w:r>
-        <w:rPr>
-          <w:rFonts w:ascii="Times New Roman" w:hAnsi="Times New Roman" w:cs="Times New Roman"/>
-          <w:sz w:val="24"/>
-          <w:szCs w:val="24"/>
-        </w:rPr>
-        <w:t>="</w:t>
-      </w:r>
-      <w:proofErr w:type="spellStart"/>
-      <w:r>
-        <w:rPr>
-          <w:rFonts w:ascii="Times New Roman" w:hAnsi="Times New Roman" w:cs="Times New Roman"/>
-          <w:sz w:val="24"/>
-          <w:szCs w:val="24"/>
-        </w:rPr>
-        <w:t>color:blue</w:t>
-      </w:r>
-      <w:proofErr w:type="spellEnd"/>
-      <w:r>
-        <w:rPr>
-          <w:rFonts w:ascii="Times New Roman" w:hAnsi="Times New Roman" w:cs="Times New Roman"/>
-          <w:sz w:val="24"/>
-          <w:szCs w:val="24"/>
-        </w:rPr>
-        <w:t>"&gt;</w:t>
-      </w:r>
-    </w:p>
-    <w:p>
-      <w:pPr>
-        <w:pStyle w:val="ListParagraph"/>
-        <w:ind w:left="1080"/>
-        <w:rPr>
-          <w:rFonts w:ascii="Times New Roman" w:hAnsi="Times New Roman" w:cs="Times New Roman"/>
-          <w:sz w:val="24"/>
-          <w:szCs w:val="24"/>
-        </w:rPr>
-      </w:pPr>
-    </w:p>
-    <w:p>
-      <w:pPr>
-        <w:pStyle w:val="ListParagraph"/>
-        <w:ind w:left="1080"/>
-        <w:rPr>
-          <w:rFonts w:ascii="Times New Roman" w:hAnsi="Times New Roman" w:cs="Times New Roman"/>
-          <w:sz w:val="24"/>
-          <w:szCs w:val="24"/>
-        </w:rPr>
-      </w:pPr>
-    </w:p>
-    <w:p>
-      <w:pPr>
-        <w:pStyle w:val="Heading2"/>
-      </w:pPr>
-      <w:r>
-        <w:t>Repository</w:t>
-      </w:r>
     </w:p>
     <w:p>
       <w:pPr>
@@ -3844,93 +2647,7 @@
           <w:sz w:val="24"/>
           <w:szCs w:val="24"/>
         </w:rPr>
-        <w:t>GIT worked great</w:t>
-      </w:r>
-      <w:r>
-        <w:rPr>
-          <w:rFonts w:ascii="Times New Roman" w:hAnsi="Times New Roman" w:cs="Times New Roman"/>
-          <w:sz w:val="24"/>
-          <w:szCs w:val="24"/>
-        </w:rPr>
-        <w:t>! We created separate sub directories for image (.jpg), audio (.mp3), document (.</w:t>
-      </w:r>
-      <w:proofErr w:type="spellStart"/>
-      <w:r>
-        <w:rPr>
-          <w:rFonts w:ascii="Times New Roman" w:hAnsi="Times New Roman" w:cs="Times New Roman"/>
-          <w:sz w:val="24"/>
-          <w:szCs w:val="24"/>
-        </w:rPr>
-        <w:t>docx</w:t>
-      </w:r>
-      <w:proofErr w:type="spellEnd"/>
-      <w:r>
-        <w:rPr>
-          <w:rFonts w:ascii="Times New Roman" w:hAnsi="Times New Roman" w:cs="Times New Roman"/>
-          <w:sz w:val="24"/>
-          <w:szCs w:val="24"/>
-        </w:rPr>
-        <w:t xml:space="preserve"> &amp; .</w:t>
-      </w:r>
-      <w:proofErr w:type="spellStart"/>
-      <w:r>
-        <w:rPr>
-          <w:rFonts w:ascii="Times New Roman" w:hAnsi="Times New Roman" w:cs="Times New Roman"/>
-          <w:sz w:val="24"/>
-          <w:szCs w:val="24"/>
-        </w:rPr>
-        <w:t>pptx</w:t>
-      </w:r>
-      <w:proofErr w:type="spellEnd"/>
-      <w:r>
-        <w:rPr>
-          <w:rFonts w:ascii="Times New Roman" w:hAnsi="Times New Roman" w:cs="Times New Roman"/>
-          <w:sz w:val="24"/>
-          <w:szCs w:val="24"/>
-        </w:rPr>
-        <w:t xml:space="preserve">), </w:t>
-      </w:r>
-      <w:r>
-        <w:rPr>
-          <w:rFonts w:ascii="Times New Roman" w:hAnsi="Times New Roman" w:cs="Times New Roman"/>
-          <w:sz w:val="24"/>
-          <w:szCs w:val="24"/>
-        </w:rPr>
-        <w:t>SQL, and library (.ccs &amp; .</w:t>
-      </w:r>
-      <w:proofErr w:type="spellStart"/>
-      <w:r>
-        <w:rPr>
-          <w:rFonts w:ascii="Times New Roman" w:hAnsi="Times New Roman" w:cs="Times New Roman"/>
-          <w:sz w:val="24"/>
-          <w:szCs w:val="24"/>
-        </w:rPr>
-        <w:t>js</w:t>
-      </w:r>
-      <w:proofErr w:type="spellEnd"/>
-      <w:r>
-        <w:rPr>
-          <w:rFonts w:ascii="Times New Roman" w:hAnsi="Times New Roman" w:cs="Times New Roman"/>
-          <w:sz w:val="24"/>
-          <w:szCs w:val="24"/>
-        </w:rPr>
-        <w:t xml:space="preserve">) </w:t>
-      </w:r>
-      <w:r>
-        <w:rPr>
-          <w:rFonts w:ascii="Times New Roman" w:hAnsi="Times New Roman" w:cs="Times New Roman"/>
-          <w:sz w:val="24"/>
-          <w:szCs w:val="24"/>
-        </w:rPr>
-        <w:t>files</w:t>
-      </w:r>
-      <w:r>
-        <w:rPr>
-          <w:rFonts w:ascii="Times New Roman" w:hAnsi="Times New Roman" w:cs="Times New Roman"/>
-          <w:sz w:val="24"/>
-          <w:szCs w:val="24"/>
-        </w:rPr>
-        <w:t>. We made a practice of frequently syncing with the remote repository to keep our local working copies up-to-date.</w:t>
+        <w:t>Creating an MLink allowed us to point GitHub and our IDE to the same set of local files. It took a little research and a couple tries to get things set up properly.</w:t>
       </w:r>
     </w:p>
     <w:p>
@@ -3966,70 +2683,23 @@
           <w:sz w:val="24"/>
           <w:szCs w:val="24"/>
         </w:rPr>
-        <w:t xml:space="preserve">Creating </w:t>
-      </w:r>
-      <w:proofErr w:type="gramStart"/>
-      <w:r>
-        <w:rPr>
-          <w:rFonts w:ascii="Times New Roman" w:hAnsi="Times New Roman" w:cs="Times New Roman"/>
-          <w:sz w:val="24"/>
-          <w:szCs w:val="24"/>
-        </w:rPr>
-        <w:t>an</w:t>
-      </w:r>
-      <w:proofErr w:type="gramEnd"/>
-      <w:r>
-        <w:rPr>
-          <w:rFonts w:ascii="Times New Roman" w:hAnsi="Times New Roman" w:cs="Times New Roman"/>
-          <w:sz w:val="24"/>
-          <w:szCs w:val="24"/>
-        </w:rPr>
-        <w:t xml:space="preserve"> </w:t>
-      </w:r>
-      <w:proofErr w:type="spellStart"/>
-      <w:r>
-        <w:rPr>
-          <w:rFonts w:ascii="Times New Roman" w:hAnsi="Times New Roman" w:cs="Times New Roman"/>
-          <w:sz w:val="24"/>
-          <w:szCs w:val="24"/>
-        </w:rPr>
-        <w:t>MLink</w:t>
-      </w:r>
-      <w:proofErr w:type="spellEnd"/>
-      <w:r>
-        <w:rPr>
-          <w:rFonts w:ascii="Times New Roman" w:hAnsi="Times New Roman" w:cs="Times New Roman"/>
-          <w:sz w:val="24"/>
-          <w:szCs w:val="24"/>
-        </w:rPr>
-        <w:t xml:space="preserve"> allowed us to point GitHub and our IDE to the same set of local files. It took a little research and a couple trie</w:t>
-      </w:r>
-      <w:r>
-        <w:rPr>
-          <w:rFonts w:ascii="Times New Roman" w:hAnsi="Times New Roman" w:cs="Times New Roman"/>
-          <w:sz w:val="24"/>
-          <w:szCs w:val="24"/>
-        </w:rPr>
-        <w:t>s to get things set up properly, but it eliminated the need to manage and manually synchronize two sets of files.</w:t>
-      </w:r>
-    </w:p>
-    <w:p>
-      <w:pPr>
-        <w:pStyle w:val="ListParagraph"/>
-        <w:jc w:val="both"/>
-        <w:rPr>
-          <w:rFonts w:ascii="Times New Roman" w:hAnsi="Times New Roman" w:cs="Times New Roman"/>
-          <w:sz w:val="24"/>
-          <w:szCs w:val="24"/>
-        </w:rPr>
-      </w:pPr>
-    </w:p>
-    <w:p>
-      <w:pPr>
-        <w:pStyle w:val="Heading1"/>
-      </w:pPr>
-      <w:r>
-        <w:t>Technical challenges encountered</w:t>
+        <w:t>NetBeans IDE did not always show errors</w:t>
+      </w:r>
+      <w:r>
+        <w:rPr>
+          <w:rFonts w:ascii="Times New Roman" w:hAnsi="Times New Roman" w:cs="Times New Roman"/>
+          <w:sz w:val="24"/>
+          <w:szCs w:val="24"/>
+        </w:rPr>
+        <w:t xml:space="preserve">, </w:t>
+      </w:r>
+      <w:r>
+        <w:rPr>
+          <w:rFonts w:ascii="Times New Roman" w:hAnsi="Times New Roman" w:cs="Times New Roman"/>
+          <w:sz w:val="24"/>
+          <w:szCs w:val="24"/>
+        </w:rPr>
+        <w:t>Chrome Inspector was better at this</w:t>
       </w:r>
     </w:p>
     <w:p>
@@ -4048,111 +2718,7 @@
           <w:sz w:val="24"/>
           <w:szCs w:val="24"/>
         </w:rPr>
-        <w:t xml:space="preserve">Neither of us had much experience developing websites, so finding the technologies and then learning how to use them was our first technical challenge. We applied the PHP, </w:t>
-      </w:r>
-      <w:proofErr w:type="spellStart"/>
-      <w:r>
-        <w:rPr>
-          <w:rFonts w:ascii="Times New Roman" w:hAnsi="Times New Roman" w:cs="Times New Roman"/>
-          <w:sz w:val="24"/>
-          <w:szCs w:val="24"/>
-        </w:rPr>
-        <w:t>Javascript</w:t>
-      </w:r>
-      <w:proofErr w:type="spellEnd"/>
-      <w:proofErr w:type="gramStart"/>
-      <w:r>
-        <w:rPr>
-          <w:rFonts w:ascii="Times New Roman" w:hAnsi="Times New Roman" w:cs="Times New Roman"/>
-          <w:sz w:val="24"/>
-          <w:szCs w:val="24"/>
-        </w:rPr>
-        <w:t>,  etc</w:t>
-      </w:r>
-      <w:proofErr w:type="gramEnd"/>
-      <w:r>
-        <w:rPr>
-          <w:rFonts w:ascii="Times New Roman" w:hAnsi="Times New Roman" w:cs="Times New Roman"/>
-          <w:sz w:val="24"/>
-          <w:szCs w:val="24"/>
-        </w:rPr>
-        <w:t xml:space="preserve">. we learned in class. </w:t>
-      </w:r>
-      <w:r>
-        <w:rPr>
-          <w:rFonts w:ascii="Times New Roman" w:hAnsi="Times New Roman" w:cs="Times New Roman"/>
-          <w:sz w:val="24"/>
-          <w:szCs w:val="24"/>
-        </w:rPr>
-        <w:t xml:space="preserve">Google searches for solutions led us to </w:t>
-      </w:r>
-      <w:r>
-        <w:rPr>
-          <w:rFonts w:ascii="Times New Roman" w:hAnsi="Times New Roman" w:cs="Times New Roman"/>
-          <w:sz w:val="24"/>
-          <w:szCs w:val="24"/>
-        </w:rPr>
-        <w:t xml:space="preserve">Bootstrap, </w:t>
-      </w:r>
-      <w:proofErr w:type="spellStart"/>
-      <w:r>
-        <w:rPr>
-          <w:rFonts w:ascii="Times New Roman" w:hAnsi="Times New Roman" w:cs="Times New Roman"/>
-          <w:sz w:val="24"/>
-          <w:szCs w:val="24"/>
-        </w:rPr>
-        <w:t>Bootbox</w:t>
-      </w:r>
-      <w:proofErr w:type="spellEnd"/>
-      <w:proofErr w:type="gramStart"/>
-      <w:r>
-        <w:rPr>
-          <w:rFonts w:ascii="Times New Roman" w:hAnsi="Times New Roman" w:cs="Times New Roman"/>
-          <w:sz w:val="24"/>
-          <w:szCs w:val="24"/>
-        </w:rPr>
-        <w:t xml:space="preserve">, </w:t>
-      </w:r>
-      <w:r>
-        <w:rPr>
-          <w:rFonts w:ascii="Times New Roman" w:hAnsi="Times New Roman" w:cs="Times New Roman"/>
-          <w:sz w:val="24"/>
-          <w:szCs w:val="24"/>
-        </w:rPr>
-        <w:t xml:space="preserve"> </w:t>
-      </w:r>
-      <w:r>
-        <w:rPr>
-          <w:rFonts w:ascii="Times New Roman" w:hAnsi="Times New Roman" w:cs="Times New Roman"/>
-          <w:sz w:val="24"/>
-          <w:szCs w:val="24"/>
-        </w:rPr>
-        <w:t>parameterized</w:t>
-      </w:r>
-      <w:proofErr w:type="gramEnd"/>
-      <w:r>
-        <w:rPr>
-          <w:rFonts w:ascii="Times New Roman" w:hAnsi="Times New Roman" w:cs="Times New Roman"/>
-          <w:sz w:val="24"/>
-          <w:szCs w:val="24"/>
-        </w:rPr>
-        <w:t xml:space="preserve"> queries, etc. w</w:t>
-      </w:r>
-      <w:r>
-        <w:rPr>
-          <w:rFonts w:ascii="Times New Roman" w:hAnsi="Times New Roman" w:cs="Times New Roman"/>
-          <w:sz w:val="24"/>
-          <w:szCs w:val="24"/>
-        </w:rPr>
-        <w:t>hich were new to us and required some research to learn how to use them</w:t>
-      </w:r>
-      <w:r>
-        <w:rPr>
-          <w:rFonts w:ascii="Times New Roman" w:hAnsi="Times New Roman" w:cs="Times New Roman"/>
-          <w:sz w:val="24"/>
-          <w:szCs w:val="24"/>
-        </w:rPr>
-        <w:t xml:space="preserve">. </w:t>
+        <w:t>Bootstrap versions were not forward/backward compatible.</w:t>
       </w:r>
     </w:p>
     <w:p>
@@ -4165,116 +2731,13 @@
           <w:szCs w:val="24"/>
         </w:rPr>
       </w:pPr>
-    </w:p>
-    <w:p>
-      <w:pPr>
-        <w:pStyle w:val="ListParagraph"/>
-        <w:tabs>
-          <w:tab w:val="num" w:pos="1800"/>
-        </w:tabs>
-        <w:ind w:left="1080"/>
-        <w:rPr>
-          <w:rFonts w:ascii="Times New Roman" w:hAnsi="Times New Roman" w:cs="Times New Roman"/>
-          <w:sz w:val="24"/>
-          <w:szCs w:val="24"/>
-        </w:rPr>
-      </w:pPr>
-      <w:r>
-        <w:rPr>
-          <w:rFonts w:ascii="Times New Roman" w:hAnsi="Times New Roman" w:cs="Times New Roman"/>
-          <w:sz w:val="24"/>
-          <w:szCs w:val="24"/>
-        </w:rPr>
-        <w:t>NetBeans IDE did not always show errors</w:t>
-      </w:r>
-      <w:r>
-        <w:rPr>
-          <w:rFonts w:ascii="Times New Roman" w:hAnsi="Times New Roman" w:cs="Times New Roman"/>
-          <w:sz w:val="24"/>
-          <w:szCs w:val="24"/>
-        </w:rPr>
-        <w:t xml:space="preserve">, </w:t>
-      </w:r>
-      <w:r>
-        <w:rPr>
-          <w:rFonts w:ascii="Times New Roman" w:hAnsi="Times New Roman" w:cs="Times New Roman"/>
-          <w:sz w:val="24"/>
-          <w:szCs w:val="24"/>
-        </w:rPr>
-        <w:t>Chrome Inspector was better at this</w:t>
-      </w:r>
-    </w:p>
-    <w:p>
-      <w:pPr>
-        <w:pStyle w:val="ListParagraph"/>
-        <w:tabs>
-          <w:tab w:val="num" w:pos="1800"/>
-        </w:tabs>
-        <w:ind w:left="1080"/>
-        <w:rPr>
-          <w:rFonts w:ascii="Times New Roman" w:hAnsi="Times New Roman" w:cs="Times New Roman"/>
-          <w:sz w:val="24"/>
-          <w:szCs w:val="24"/>
-        </w:rPr>
-      </w:pPr>
-    </w:p>
-    <w:p>
-      <w:pPr>
-        <w:pStyle w:val="ListParagraph"/>
-        <w:ind w:left="1080"/>
-        <w:rPr>
-          <w:rFonts w:ascii="Times New Roman" w:hAnsi="Times New Roman" w:cs="Times New Roman"/>
-          <w:sz w:val="24"/>
-          <w:szCs w:val="24"/>
-        </w:rPr>
-      </w:pPr>
-      <w:r>
-        <w:rPr>
-          <w:rFonts w:ascii="Times New Roman" w:hAnsi="Times New Roman" w:cs="Times New Roman"/>
-          <w:sz w:val="24"/>
-          <w:szCs w:val="24"/>
-        </w:rPr>
-        <w:t>Bootstrap versions were not forward/backward compatible.</w:t>
-      </w:r>
-    </w:p>
-    <w:p>
-      <w:pPr>
-        <w:pStyle w:val="ListParagraph"/>
-        <w:ind w:left="1080"/>
-        <w:rPr>
-          <w:rFonts w:ascii="Times New Roman" w:hAnsi="Times New Roman" w:cs="Times New Roman"/>
-          <w:sz w:val="24"/>
-          <w:szCs w:val="24"/>
-        </w:rPr>
-      </w:pPr>
-    </w:p>
-    <w:p>
-      <w:pPr>
-        <w:pStyle w:val="ListParagraph"/>
-        <w:ind w:left="1080"/>
-        <w:rPr>
-          <w:rFonts w:ascii="Times New Roman" w:hAnsi="Times New Roman" w:cs="Times New Roman"/>
-          <w:sz w:val="24"/>
-          <w:szCs w:val="24"/>
-        </w:rPr>
-      </w:pPr>
-      <w:proofErr w:type="spellStart"/>
-      <w:r>
-        <w:rPr>
-          <w:rFonts w:ascii="Times New Roman" w:hAnsi="Times New Roman" w:cs="Times New Roman"/>
-          <w:sz w:val="24"/>
-          <w:szCs w:val="24"/>
-        </w:rPr>
-        <w:t>Javascript</w:t>
-      </w:r>
-      <w:proofErr w:type="spellEnd"/>
-      <w:r>
-        <w:rPr>
-          <w:rFonts w:ascii="Times New Roman" w:hAnsi="Times New Roman" w:cs="Times New Roman"/>
-          <w:sz w:val="24"/>
-          <w:szCs w:val="24"/>
-        </w:rPr>
-        <w:t xml:space="preserve"> is very picky and not informative about errors</w:t>
+      <w:r>
+        <w:rPr>
+          <w:rFonts w:ascii="Times New Roman" w:hAnsi="Times New Roman" w:cs="Times New Roman"/>
+          <w:sz w:val="24"/>
+          <w:szCs w:val="24"/>
+        </w:rPr>
+        <w:t>Javascript is very picky and not informative about errors</w:t>
       </w:r>
     </w:p>
     <w:p>
@@ -4303,26 +2766,6 @@
           <w:sz w:val="24"/>
           <w:szCs w:val="24"/>
         </w:rPr>
-        <w:br w:type="page"/>
-      </w:r>
-    </w:p>
-    <w:p>
-      <w:pPr>
-        <w:rPr>
-          <w:rFonts w:ascii="Times New Roman" w:hAnsi="Times New Roman" w:cs="Times New Roman"/>
-          <w:b/>
-          <w:sz w:val="24"/>
-          <w:szCs w:val="24"/>
-        </w:rPr>
-      </w:pPr>
-      <w:r>
-        <w:rPr>
-          <w:rFonts w:ascii="Times New Roman" w:hAnsi="Times New Roman" w:cs="Times New Roman"/>
-          <w:b/>
-          <w:sz w:val="24"/>
-          <w:szCs w:val="24"/>
-        </w:rPr>
-        <w:lastRenderedPageBreak/>
         <w:t>APPENDIX   A.</w:t>
       </w:r>
     </w:p>
@@ -4742,25 +3185,7 @@
           <w:sz w:val="24"/>
           <w:szCs w:val="24"/>
         </w:rPr>
-        <w:t xml:space="preserve">Security Measures </w:t>
-      </w:r>
-      <w:proofErr w:type="gramStart"/>
-      <w:r>
-        <w:rPr>
-          <w:rFonts w:ascii="Times New Roman" w:hAnsi="Times New Roman" w:cs="Times New Roman"/>
-          <w:sz w:val="24"/>
-          <w:szCs w:val="24"/>
-        </w:rPr>
-        <w:t>Beyond</w:t>
-      </w:r>
-      <w:proofErr w:type="gramEnd"/>
-      <w:r>
-        <w:rPr>
-          <w:rFonts w:ascii="Times New Roman" w:hAnsi="Times New Roman" w:cs="Times New Roman"/>
-          <w:sz w:val="24"/>
-          <w:szCs w:val="24"/>
-        </w:rPr>
-        <w:t xml:space="preserve"> Basic Login</w:t>
+        <w:t>Security Measures Beyond Basic Login</w:t>
       </w:r>
     </w:p>
     <w:p>
@@ -4839,7 +3264,6 @@
           <w:sz w:val="24"/>
           <w:szCs w:val="24"/>
         </w:rPr>
-        <w:lastRenderedPageBreak/>
         <w:t>User wants to plan a vacation.  User enters each day into the system.</w:t>
       </w:r>
       <w:r>
@@ -5073,6 +3497,7 @@
           <w:sz w:val="24"/>
           <w:szCs w:val="24"/>
         </w:rPr>
+        <w:lastRenderedPageBreak/>
         <w:t>Preventing security breaches.</w:t>
       </w:r>
     </w:p>
@@ -5138,7 +3563,6 @@
                 <w:sz w:val="24"/>
                 <w:szCs w:val="24"/>
               </w:rPr>
-              <w:lastRenderedPageBreak/>
               <w:t>Event</w:t>
             </w:r>
           </w:p>
@@ -6198,7 +4622,6 @@
           <w:szCs w:val="24"/>
         </w:rPr>
       </w:pPr>
-      <w:proofErr w:type="spellStart"/>
       <w:r>
         <w:rPr>
           <w:rFonts w:ascii="Times New Roman" w:hAnsi="Times New Roman" w:cs="Times New Roman"/>
@@ -6207,7 +4630,6 @@
         </w:rPr>
         <w:t>Javascript</w:t>
       </w:r>
-      <w:proofErr w:type="spellEnd"/>
     </w:p>
     <w:p>
       <w:pPr>
@@ -7282,18 +5704,8 @@
           <w:sz w:val="24"/>
           <w:szCs w:val="24"/>
         </w:rPr>
-        <w:t xml:space="preserve">Should technologies employed look </w:t>
-      </w:r>
-      <w:proofErr w:type="gramStart"/>
-      <w:r>
-        <w:rPr>
-          <w:rFonts w:ascii="Times New Roman" w:hAnsi="Times New Roman" w:cs="Times New Roman"/>
-          <w:sz w:val="24"/>
-          <w:szCs w:val="24"/>
-        </w:rPr>
-        <w:t>like</w:t>
-      </w:r>
-      <w:proofErr w:type="gramEnd"/>
+        <w:t>Should technologies employed look like</w:t>
+      </w:r>
     </w:p>
     <w:p>
       <w:pPr>
@@ -7325,7 +5737,6 @@
           <w:szCs w:val="24"/>
         </w:rPr>
       </w:pPr>
-      <w:proofErr w:type="spellStart"/>
       <w:r>
         <w:rPr>
           <w:rFonts w:ascii="Times New Roman" w:hAnsi="Times New Roman" w:cs="Times New Roman"/>
@@ -7334,7 +5745,6 @@
         </w:rPr>
         <w:t>Php</w:t>
       </w:r>
-      <w:proofErr w:type="spellEnd"/>
     </w:p>
     <w:p>
       <w:pPr>
@@ -7349,7 +5759,6 @@
           <w:szCs w:val="24"/>
         </w:rPr>
       </w:pPr>
-      <w:proofErr w:type="spellStart"/>
       <w:r>
         <w:rPr>
           <w:rFonts w:ascii="Times New Roman" w:hAnsi="Times New Roman" w:cs="Times New Roman"/>
@@ -7358,7 +5767,6 @@
         </w:rPr>
         <w:t>fetchVacationRow.php</w:t>
       </w:r>
-      <w:proofErr w:type="spellEnd"/>
     </w:p>
     <w:p>
       <w:pPr>
@@ -7373,7 +5781,6 @@
           <w:szCs w:val="24"/>
         </w:rPr>
       </w:pPr>
-      <w:proofErr w:type="spellStart"/>
       <w:r>
         <w:rPr>
           <w:rFonts w:ascii="Times New Roman" w:hAnsi="Times New Roman" w:cs="Times New Roman"/>
@@ -7382,7 +5789,6 @@
         </w:rPr>
         <w:t>insertVacation.php</w:t>
       </w:r>
-      <w:proofErr w:type="spellEnd"/>
     </w:p>
     <w:p>
       <w:pPr>
@@ -7397,7 +5803,6 @@
           <w:szCs w:val="24"/>
         </w:rPr>
       </w:pPr>
-      <w:proofErr w:type="spellStart"/>
       <w:r>
         <w:rPr>
           <w:rFonts w:ascii="Times New Roman" w:hAnsi="Times New Roman" w:cs="Times New Roman"/>
@@ -7406,7 +5811,6 @@
         </w:rPr>
         <w:t>deleteVacationPlan.php</w:t>
       </w:r>
-      <w:proofErr w:type="spellEnd"/>
     </w:p>
     <w:p>
       <w:pPr>
@@ -7421,7 +5825,6 @@
           <w:szCs w:val="24"/>
         </w:rPr>
       </w:pPr>
-      <w:proofErr w:type="spellStart"/>
       <w:r>
         <w:rPr>
           <w:rFonts w:ascii="Times New Roman" w:hAnsi="Times New Roman" w:cs="Times New Roman"/>
@@ -7430,7 +5833,6 @@
         </w:rPr>
         <w:t>javascript</w:t>
       </w:r>
-      <w:proofErr w:type="spellEnd"/>
     </w:p>
     <w:p>
       <w:pPr>
@@ -7445,7 +5847,6 @@
           <w:szCs w:val="24"/>
         </w:rPr>
       </w:pPr>
-      <w:proofErr w:type="spellStart"/>
       <w:r>
         <w:rPr>
           <w:rFonts w:ascii="Times New Roman" w:hAnsi="Times New Roman" w:cs="Times New Roman"/>
@@ -7454,7 +5855,6 @@
         </w:rPr>
         <w:t>index.php</w:t>
       </w:r>
-      <w:proofErr w:type="spellEnd"/>
     </w:p>
     <w:p>
       <w:pPr>
@@ -7469,7 +5869,6 @@
           <w:szCs w:val="24"/>
         </w:rPr>
       </w:pPr>
-      <w:proofErr w:type="spellStart"/>
       <w:r>
         <w:rPr>
           <w:rFonts w:ascii="Times New Roman" w:hAnsi="Times New Roman" w:cs="Times New Roman"/>
@@ -7478,7 +5877,6 @@
         </w:rPr>
         <w:t>vacationSummary.php</w:t>
       </w:r>
-      <w:proofErr w:type="spellEnd"/>
     </w:p>
     <w:p>
       <w:pPr>
@@ -7493,7 +5891,6 @@
           <w:szCs w:val="24"/>
         </w:rPr>
       </w:pPr>
-      <w:proofErr w:type="spellStart"/>
       <w:r>
         <w:rPr>
           <w:rFonts w:ascii="Times New Roman" w:hAnsi="Times New Roman" w:cs="Times New Roman"/>
@@ -7502,7 +5899,6 @@
         </w:rPr>
         <w:t>setDayDetails.php</w:t>
       </w:r>
-      <w:proofErr w:type="spellEnd"/>
     </w:p>
     <w:p>
       <w:pPr>
@@ -8363,146 +6759,6 @@
     </w:lvl>
   </w:abstractNum>
   <w:abstractNum w:abstractNumId="6">
-    <w:nsid w:val="5D4F6783"/>
-    <w:multiLevelType w:val="hybridMultilevel"/>
-    <w:tmpl w:val="D0D03638"/>
-    <w:lvl w:ilvl="0" w:tplc="640A61D2">
-      <w:start w:val="1"/>
-      <w:numFmt w:val="bullet"/>
-      <w:lvlText w:val="•"/>
-      <w:lvlJc w:val="left"/>
-      <w:pPr>
-        <w:tabs>
-          <w:tab w:val="num" w:pos="1800"/>
-        </w:tabs>
-        <w:ind w:left="1800" w:hanging="360"/>
-      </w:pPr>
-      <w:rPr>
-        <w:rFonts w:ascii="Arial" w:hAnsi="Arial" w:hint="default"/>
-      </w:rPr>
-    </w:lvl>
-    <w:lvl w:ilvl="1" w:tplc="2ADEE03E" w:tentative="1">
-      <w:start w:val="1"/>
-      <w:numFmt w:val="bullet"/>
-      <w:lvlText w:val="•"/>
-      <w:lvlJc w:val="left"/>
-      <w:pPr>
-        <w:tabs>
-          <w:tab w:val="num" w:pos="2520"/>
-        </w:tabs>
-        <w:ind w:left="2520" w:hanging="360"/>
-      </w:pPr>
-      <w:rPr>
-        <w:rFonts w:ascii="Arial" w:hAnsi="Arial" w:hint="default"/>
-      </w:rPr>
-    </w:lvl>
-    <w:lvl w:ilvl="2" w:tplc="35324C9E" w:tentative="1">
-      <w:start w:val="1"/>
-      <w:numFmt w:val="bullet"/>
-      <w:lvlText w:val="•"/>
-      <w:lvlJc w:val="left"/>
-      <w:pPr>
-        <w:tabs>
-          <w:tab w:val="num" w:pos="3240"/>
-        </w:tabs>
-        <w:ind w:left="3240" w:hanging="360"/>
-      </w:pPr>
-      <w:rPr>
-        <w:rFonts w:ascii="Arial" w:hAnsi="Arial" w:hint="default"/>
-      </w:rPr>
-    </w:lvl>
-    <w:lvl w:ilvl="3" w:tplc="A5C4B80A" w:tentative="1">
-      <w:start w:val="1"/>
-      <w:numFmt w:val="bullet"/>
-      <w:lvlText w:val="•"/>
-      <w:lvlJc w:val="left"/>
-      <w:pPr>
-        <w:tabs>
-          <w:tab w:val="num" w:pos="3960"/>
-        </w:tabs>
-        <w:ind w:left="3960" w:hanging="360"/>
-      </w:pPr>
-      <w:rPr>
-        <w:rFonts w:ascii="Arial" w:hAnsi="Arial" w:hint="default"/>
-      </w:rPr>
-    </w:lvl>
-    <w:lvl w:ilvl="4" w:tplc="FC805EAE" w:tentative="1">
-      <w:start w:val="1"/>
-      <w:numFmt w:val="bullet"/>
-      <w:lvlText w:val="•"/>
-      <w:lvlJc w:val="left"/>
-      <w:pPr>
-        <w:tabs>
-          <w:tab w:val="num" w:pos="4680"/>
-        </w:tabs>
-        <w:ind w:left="4680" w:hanging="360"/>
-      </w:pPr>
-      <w:rPr>
-        <w:rFonts w:ascii="Arial" w:hAnsi="Arial" w:hint="default"/>
-      </w:rPr>
-    </w:lvl>
-    <w:lvl w:ilvl="5" w:tplc="9D56732E" w:tentative="1">
-      <w:start w:val="1"/>
-      <w:numFmt w:val="bullet"/>
-      <w:lvlText w:val="•"/>
-      <w:lvlJc w:val="left"/>
-      <w:pPr>
-        <w:tabs>
-          <w:tab w:val="num" w:pos="5400"/>
-        </w:tabs>
-        <w:ind w:left="5400" w:hanging="360"/>
-      </w:pPr>
-      <w:rPr>
-        <w:rFonts w:ascii="Arial" w:hAnsi="Arial" w:hint="default"/>
-      </w:rPr>
-    </w:lvl>
-    <w:lvl w:ilvl="6" w:tplc="3E547B82" w:tentative="1">
-      <w:start w:val="1"/>
-      <w:numFmt w:val="bullet"/>
-      <w:lvlText w:val="•"/>
-      <w:lvlJc w:val="left"/>
-      <w:pPr>
-        <w:tabs>
-          <w:tab w:val="num" w:pos="6120"/>
-        </w:tabs>
-        <w:ind w:left="6120" w:hanging="360"/>
-      </w:pPr>
-      <w:rPr>
-        <w:rFonts w:ascii="Arial" w:hAnsi="Arial" w:hint="default"/>
-      </w:rPr>
-    </w:lvl>
-    <w:lvl w:ilvl="7" w:tplc="D00E218C" w:tentative="1">
-      <w:start w:val="1"/>
-      <w:numFmt w:val="bullet"/>
-      <w:lvlText w:val="•"/>
-      <w:lvlJc w:val="left"/>
-      <w:pPr>
-        <w:tabs>
-          <w:tab w:val="num" w:pos="6840"/>
-        </w:tabs>
-        <w:ind w:left="6840" w:hanging="360"/>
-      </w:pPr>
-      <w:rPr>
-        <w:rFonts w:ascii="Arial" w:hAnsi="Arial" w:hint="default"/>
-      </w:rPr>
-    </w:lvl>
-    <w:lvl w:ilvl="8" w:tplc="4D7E449A" w:tentative="1">
-      <w:start w:val="1"/>
-      <w:numFmt w:val="bullet"/>
-      <w:lvlText w:val="•"/>
-      <w:lvlJc w:val="left"/>
-      <w:pPr>
-        <w:tabs>
-          <w:tab w:val="num" w:pos="7560"/>
-        </w:tabs>
-        <w:ind w:left="7560" w:hanging="360"/>
-      </w:pPr>
-      <w:rPr>
-        <w:rFonts w:ascii="Arial" w:hAnsi="Arial" w:hint="default"/>
-      </w:rPr>
-    </w:lvl>
-  </w:abstractNum>
-  <w:abstractNum w:abstractNumId="7">
     <w:nsid w:val="69355D00"/>
     <w:multiLevelType w:val="hybridMultilevel"/>
     <w:tmpl w:val="267609C6"/>
@@ -8615,7 +6871,7 @@
       </w:rPr>
     </w:lvl>
   </w:abstractNum>
-  <w:abstractNum w:abstractNumId="8">
+  <w:abstractNum w:abstractNumId="7">
     <w:nsid w:val="77820A67"/>
     <w:multiLevelType w:val="hybridMultilevel"/>
     <w:tmpl w:val="99003B9A"/>
@@ -8755,7 +7011,7 @@
       </w:rPr>
     </w:lvl>
   </w:abstractNum>
-  <w:abstractNum w:abstractNumId="9">
+  <w:abstractNum w:abstractNumId="8">
     <w:nsid w:val="77AA7DA9"/>
     <w:multiLevelType w:val="hybridMultilevel"/>
     <w:tmpl w:val="975892B8"/>
@@ -8844,146 +7100,6 @@
       </w:pPr>
     </w:lvl>
   </w:abstractNum>
-  <w:abstractNum w:abstractNumId="10">
-    <w:nsid w:val="790B5A72"/>
-    <w:multiLevelType w:val="hybridMultilevel"/>
-    <w:tmpl w:val="37F6576E"/>
-    <w:lvl w:ilvl="0" w:tplc="803048C6">
-      <w:start w:val="1"/>
-      <w:numFmt w:val="bullet"/>
-      <w:lvlText w:val="•"/>
-      <w:lvlJc w:val="left"/>
-      <w:pPr>
-        <w:tabs>
-          <w:tab w:val="num" w:pos="720"/>
-        </w:tabs>
-        <w:ind w:left="720" w:hanging="360"/>
-      </w:pPr>
-      <w:rPr>
-        <w:rFonts w:ascii="Arial" w:hAnsi="Arial" w:hint="default"/>
-      </w:rPr>
-    </w:lvl>
-    <w:lvl w:ilvl="1" w:tplc="31527C2A" w:tentative="1">
-      <w:start w:val="1"/>
-      <w:numFmt w:val="bullet"/>
-      <w:lvlText w:val="•"/>
-      <w:lvlJc w:val="left"/>
-      <w:pPr>
-        <w:tabs>
-          <w:tab w:val="num" w:pos="1440"/>
-        </w:tabs>
-        <w:ind w:left="1440" w:hanging="360"/>
-      </w:pPr>
-      <w:rPr>
-        <w:rFonts w:ascii="Arial" w:hAnsi="Arial" w:hint="default"/>
-      </w:rPr>
-    </w:lvl>
-    <w:lvl w:ilvl="2" w:tplc="EEB2E2E2" w:tentative="1">
-      <w:start w:val="1"/>
-      <w:numFmt w:val="bullet"/>
-      <w:lvlText w:val="•"/>
-      <w:lvlJc w:val="left"/>
-      <w:pPr>
-        <w:tabs>
-          <w:tab w:val="num" w:pos="2160"/>
-        </w:tabs>
-        <w:ind w:left="2160" w:hanging="360"/>
-      </w:pPr>
-      <w:rPr>
-        <w:rFonts w:ascii="Arial" w:hAnsi="Arial" w:hint="default"/>
-      </w:rPr>
-    </w:lvl>
-    <w:lvl w:ilvl="3" w:tplc="BA98126E" w:tentative="1">
-      <w:start w:val="1"/>
-      <w:numFmt w:val="bullet"/>
-      <w:lvlText w:val="•"/>
-      <w:lvlJc w:val="left"/>
-      <w:pPr>
-        <w:tabs>
-          <w:tab w:val="num" w:pos="2880"/>
-        </w:tabs>
-        <w:ind w:left="2880" w:hanging="360"/>
-      </w:pPr>
-      <w:rPr>
-        <w:rFonts w:ascii="Arial" w:hAnsi="Arial" w:hint="default"/>
-      </w:rPr>
-    </w:lvl>
-    <w:lvl w:ilvl="4" w:tplc="6490487A" w:tentative="1">
-      <w:start w:val="1"/>
-      <w:numFmt w:val="bullet"/>
-      <w:lvlText w:val="•"/>
-      <w:lvlJc w:val="left"/>
-      <w:pPr>
-        <w:tabs>
-          <w:tab w:val="num" w:pos="3600"/>
-        </w:tabs>
-        <w:ind w:left="3600" w:hanging="360"/>
-      </w:pPr>
-      <w:rPr>
-        <w:rFonts w:ascii="Arial" w:hAnsi="Arial" w:hint="default"/>
-      </w:rPr>
-    </w:lvl>
-    <w:lvl w:ilvl="5" w:tplc="04EC52E0" w:tentative="1">
-      <w:start w:val="1"/>
-      <w:numFmt w:val="bullet"/>
-      <w:lvlText w:val="•"/>
-      <w:lvlJc w:val="left"/>
-      <w:pPr>
-        <w:tabs>
-          <w:tab w:val="num" w:pos="4320"/>
-        </w:tabs>
-        <w:ind w:left="4320" w:hanging="360"/>
-      </w:pPr>
-      <w:rPr>
-        <w:rFonts w:ascii="Arial" w:hAnsi="Arial" w:hint="default"/>
-      </w:rPr>
-    </w:lvl>
-    <w:lvl w:ilvl="6" w:tplc="EA7E8738" w:tentative="1">
-      <w:start w:val="1"/>
-      <w:numFmt w:val="bullet"/>
-      <w:lvlText w:val="•"/>
-      <w:lvlJc w:val="left"/>
-      <w:pPr>
-        <w:tabs>
-          <w:tab w:val="num" w:pos="5040"/>
-        </w:tabs>
-        <w:ind w:left="5040" w:hanging="360"/>
-      </w:pPr>
-      <w:rPr>
-        <w:rFonts w:ascii="Arial" w:hAnsi="Arial" w:hint="default"/>
-      </w:rPr>
-    </w:lvl>
-    <w:lvl w:ilvl="7" w:tplc="E8BE65DC" w:tentative="1">
-      <w:start w:val="1"/>
-      <w:numFmt w:val="bullet"/>
-      <w:lvlText w:val="•"/>
-      <w:lvlJc w:val="left"/>
-      <w:pPr>
-        <w:tabs>
-          <w:tab w:val="num" w:pos="5760"/>
-        </w:tabs>
-        <w:ind w:left="5760" w:hanging="360"/>
-      </w:pPr>
-      <w:rPr>
-        <w:rFonts w:ascii="Arial" w:hAnsi="Arial" w:hint="default"/>
-      </w:rPr>
-    </w:lvl>
-    <w:lvl w:ilvl="8" w:tplc="23EC923E" w:tentative="1">
-      <w:start w:val="1"/>
-      <w:numFmt w:val="bullet"/>
-      <w:lvlText w:val="•"/>
-      <w:lvlJc w:val="left"/>
-      <w:pPr>
-        <w:tabs>
-          <w:tab w:val="num" w:pos="6480"/>
-        </w:tabs>
-        <w:ind w:left="6480" w:hanging="360"/>
-      </w:pPr>
-      <w:rPr>
-        <w:rFonts w:ascii="Arial" w:hAnsi="Arial" w:hint="default"/>
-      </w:rPr>
-    </w:lvl>
-  </w:abstractNum>
   <w:num w:numId="1">
     <w:abstractNumId w:val="2"/>
   </w:num>
@@ -8991,31 +7107,25 @@
     <w:abstractNumId w:val="5"/>
   </w:num>
   <w:num w:numId="3">
-    <w:abstractNumId w:val="9"/>
+    <w:abstractNumId w:val="8"/>
   </w:num>
   <w:num w:numId="4">
     <w:abstractNumId w:val="0"/>
   </w:num>
   <w:num w:numId="5">
-    <w:abstractNumId w:val="7"/>
+    <w:abstractNumId w:val="6"/>
   </w:num>
   <w:num w:numId="6">
     <w:abstractNumId w:val="4"/>
   </w:num>
   <w:num w:numId="7">
-    <w:abstractNumId w:val="8"/>
+    <w:abstractNumId w:val="7"/>
   </w:num>
   <w:num w:numId="8">
     <w:abstractNumId w:val="3"/>
   </w:num>
   <w:num w:numId="9">
     <w:abstractNumId w:val="1"/>
-  </w:num>
-  <w:num w:numId="10">
-    <w:abstractNumId w:val="6"/>
-  </w:num>
-  <w:num w:numId="11">
-    <w:abstractNumId w:val="10"/>
   </w:num>
 </w:numbering>
 </file>
@@ -9662,6 +7772,7 @@
   <w:style w:type="character" w:default="1" w:styleId="DefaultParagraphFont">
     <w:name w:val="Default Paragraph Font"/>
     <w:uiPriority w:val="1"/>
+    <w:semiHidden/>
     <w:unhideWhenUsed/>
   </w:style>
   <w:style w:type="table" w:default="1" w:styleId="TableNormal">
@@ -10289,7 +8400,7 @@
 </file>
 
 <file path=customXml/itemProps1.xml><?xml version="1.0" encoding="utf-8"?>
-<ds:datastoreItem xmlns:ds="http://schemas.openxmlformats.org/officeDocument/2006/customXml" ds:itemID="{6DC0EA81-7F4E-4621-A9ED-7096AC23F9E4}">
+<ds:datastoreItem xmlns:ds="http://schemas.openxmlformats.org/officeDocument/2006/customXml" ds:itemID="{12D06E05-0511-46C4-80B5-A1E6000FF589}">
   <ds:schemaRefs>
     <ds:schemaRef ds:uri="http://schemas.openxmlformats.org/officeDocument/2006/bibliography"/>
   </ds:schemaRefs>

</xml_diff>

<commit_message>
Revert "commit and sync"
This reverts commit 2253df82355168284b5c61c1a764c02f1ba16029.
</commit_message>
<xml_diff>
--- a/docs/Project Report-Palmer-Stark.docx
+++ b/docs/Project Report-Palmer-Stark.docx
@@ -389,15 +389,6 @@
         <w:t>Start small, code a little- test a lot</w:t>
       </w:r>
     </w:p>
-    <w:p>
-      <w:pPr>
-        <w:pStyle w:val="Heading2"/>
-      </w:pPr>
-      <w:r>
-        <w:t>Repository</w:t>
-      </w:r>
-    </w:p>
-    <w:p/>
     <w:p>
       <w:pPr>
         <w:pStyle w:val="Heading1"/>
@@ -707,7 +698,23 @@
           <w:sz w:val="24"/>
           <w:szCs w:val="24"/>
         </w:rPr>
-        <w:t>. While planning the vacation the user can enter, change or delete information such as reservations, confirmation numbers, phone numbers and email addresses for lodging, sites to visit, daily destinations, etc.</w:t>
+        <w:t xml:space="preserve">. While planning the vacation the user can enter, change or delete information such as </w:t>
+      </w:r>
+      <w:r>
+        <w:rPr>
+          <w:rFonts w:ascii="Times New Roman" w:hAnsi="Times New Roman" w:cs="Times New Roman"/>
+          <w:sz w:val="24"/>
+          <w:szCs w:val="24"/>
+        </w:rPr>
+        <w:t>reservations, confirmation numbers, phone numbers and email addresses for lodging, sites to visit, daily destinations, etc</w:t>
+      </w:r>
+      <w:r>
+        <w:rPr>
+          <w:rFonts w:ascii="Times New Roman" w:hAnsi="Times New Roman" w:cs="Times New Roman"/>
+          <w:sz w:val="24"/>
+          <w:szCs w:val="24"/>
+        </w:rPr>
+        <w:t>.</w:t>
       </w:r>
     </w:p>
     <w:p>
@@ -1035,7 +1042,23 @@
           <w:sz w:val="24"/>
           <w:szCs w:val="24"/>
         </w:rPr>
-        <w:t xml:space="preserve">  Chose to create a new vacation or work with an existing one</w:t>
+        <w:t xml:space="preserve">  </w:t>
+      </w:r>
+      <w:r>
+        <w:rPr>
+          <w:rFonts w:ascii="Times New Roman" w:hAnsi="Times New Roman" w:cs="Times New Roman"/>
+          <w:sz w:val="24"/>
+          <w:szCs w:val="24"/>
+        </w:rPr>
+        <w:t xml:space="preserve">Chose to </w:t>
+      </w:r>
+      <w:r>
+        <w:rPr>
+          <w:rFonts w:ascii="Times New Roman" w:hAnsi="Times New Roman" w:cs="Times New Roman"/>
+          <w:sz w:val="24"/>
+          <w:szCs w:val="24"/>
+        </w:rPr>
+        <w:t>create a new vacation or work with an existing one</w:t>
       </w:r>
     </w:p>
     <w:p>
@@ -1829,7 +1852,15 @@
           <w:sz w:val="24"/>
           <w:szCs w:val="24"/>
         </w:rPr>
-        <w:t xml:space="preserve"> in our website. Our integration provides the user with a map showing their travel route, and computes their travel distances.</w:t>
+        <w:t xml:space="preserve"> </w:t>
+      </w:r>
+      <w:r>
+        <w:rPr>
+          <w:rFonts w:ascii="Times New Roman" w:hAnsi="Times New Roman" w:cs="Times New Roman"/>
+          <w:sz w:val="24"/>
+          <w:szCs w:val="24"/>
+        </w:rPr>
+        <w:t>in our website. Our integration provides the user with a map showing their travel route, and computes their travel distances.</w:t>
       </w:r>
       <w:r>
         <w:rPr>
@@ -2462,7 +2493,15 @@
           <w:sz w:val="24"/>
           <w:szCs w:val="24"/>
         </w:rPr>
-        <w:t xml:space="preserve"> Start small, make it work, expand on it</w:t>
+        <w:t xml:space="preserve"> </w:t>
+      </w:r>
+      <w:r>
+        <w:rPr>
+          <w:rFonts w:ascii="Times New Roman" w:hAnsi="Times New Roman" w:cs="Times New Roman"/>
+          <w:sz w:val="24"/>
+          <w:szCs w:val="24"/>
+        </w:rPr>
+        <w:t>Start small, make it work, expand on it</w:t>
       </w:r>
     </w:p>
     <w:p>
@@ -2470,13 +2509,13 @@
         <w:pStyle w:val="Heading2"/>
       </w:pPr>
       <w:r>
-        <w:t>Repository</w:t>
+        <w:t>reposity</w:t>
       </w:r>
     </w:p>
     <w:p>
       <w:pPr>
         <w:pStyle w:val="ListParagraph"/>
-        <w:jc w:val="both"/>
+        <w:ind w:left="1080"/>
         <w:rPr>
           <w:rFonts w:ascii="Times New Roman" w:hAnsi="Times New Roman" w:cs="Times New Roman"/>
           <w:sz w:val="24"/>
@@ -2491,40 +2530,6 @@
         </w:rPr>
         <w:t>GIT worked great</w:t>
       </w:r>
-      <w:r>
-        <w:rPr>
-          <w:rFonts w:ascii="Times New Roman" w:hAnsi="Times New Roman" w:cs="Times New Roman"/>
-          <w:sz w:val="24"/>
-          <w:szCs w:val="24"/>
-        </w:rPr>
-        <w:t xml:space="preserve">! We created separate sub directories for image (.jpg), audio (.mp3), document (.docx &amp; .pptx), </w:t>
-      </w:r>
-      <w:r>
-        <w:rPr>
-          <w:rFonts w:ascii="Times New Roman" w:hAnsi="Times New Roman" w:cs="Times New Roman"/>
-          <w:sz w:val="24"/>
-          <w:szCs w:val="24"/>
-        </w:rPr>
-        <w:t xml:space="preserve">SQL, and library (.ccs &amp; .js) </w:t>
-      </w:r>
-      <w:r>
-        <w:rPr>
-          <w:rFonts w:ascii="Times New Roman" w:hAnsi="Times New Roman" w:cs="Times New Roman"/>
-          <w:sz w:val="24"/>
-          <w:szCs w:val="24"/>
-        </w:rPr>
-        <w:t>files</w:t>
-      </w:r>
-      <w:r>
-        <w:rPr>
-          <w:rFonts w:ascii="Times New Roman" w:hAnsi="Times New Roman" w:cs="Times New Roman"/>
-          <w:sz w:val="24"/>
-          <w:szCs w:val="24"/>
-        </w:rPr>
-        <w:t>. We made a practice of frequently syncing with the remote repository to keep our local working copies up-to-date.</w:t>
-      </w:r>
-      <w:bookmarkStart w:id="1" w:name="_GoBack"/>
-      <w:bookmarkEnd w:id="1"/>
     </w:p>
     <w:p>
       <w:pPr>
@@ -2649,6 +2654,8 @@
         </w:rPr>
         <w:t>Creating an MLink allowed us to point GitHub and our IDE to the same set of local files. It took a little research and a couple tries to get things set up properly.</w:t>
       </w:r>
+      <w:bookmarkStart w:id="1" w:name="_GoBack"/>
+      <w:bookmarkEnd w:id="1"/>
     </w:p>
     <w:p>
       <w:pPr>
@@ -2718,6 +2725,7 @@
           <w:sz w:val="24"/>
           <w:szCs w:val="24"/>
         </w:rPr>
+        <w:lastRenderedPageBreak/>
         <w:t>Bootstrap versions were not forward/backward compatible.</w:t>
       </w:r>
     </w:p>
@@ -3230,6 +3238,7 @@
           <w:sz w:val="24"/>
           <w:szCs w:val="24"/>
         </w:rPr>
+        <w:lastRenderedPageBreak/>
         <w:t>User Stories:</w:t>
       </w:r>
     </w:p>
@@ -3497,7 +3506,6 @@
           <w:sz w:val="24"/>
           <w:szCs w:val="24"/>
         </w:rPr>
-        <w:lastRenderedPageBreak/>
         <w:t>Preventing security breaches.</w:t>
       </w:r>
     </w:p>
@@ -4666,7 +4674,34 @@
           <w:szCs w:val="24"/>
         </w:rPr>
         <w:lastRenderedPageBreak/>
-        <w:t xml:space="preserve">APPENDIX   B.     </w:t>
+        <w:t xml:space="preserve">APPENDIX   </w:t>
+      </w:r>
+      <w:r>
+        <w:rPr>
+          <w:rFonts w:ascii="Times New Roman" w:hAnsi="Times New Roman" w:cs="Times New Roman"/>
+          <w:b/>
+          <w:sz w:val="24"/>
+          <w:szCs w:val="24"/>
+        </w:rPr>
+        <w:t>B</w:t>
+      </w:r>
+      <w:r>
+        <w:rPr>
+          <w:rFonts w:ascii="Times New Roman" w:hAnsi="Times New Roman" w:cs="Times New Roman"/>
+          <w:b/>
+          <w:sz w:val="24"/>
+          <w:szCs w:val="24"/>
+        </w:rPr>
+        <w:t>.</w:t>
+      </w:r>
+      <w:r>
+        <w:rPr>
+          <w:rFonts w:ascii="Times New Roman" w:hAnsi="Times New Roman" w:cs="Times New Roman"/>
+          <w:b/>
+          <w:sz w:val="24"/>
+          <w:szCs w:val="24"/>
+        </w:rPr>
+        <w:t xml:space="preserve">     </w:t>
       </w:r>
       <w:r>
         <w:rPr>
@@ -7772,7 +7807,6 @@
   <w:style w:type="character" w:default="1" w:styleId="DefaultParagraphFont">
     <w:name w:val="Default Paragraph Font"/>
     <w:uiPriority w:val="1"/>
-    <w:semiHidden/>
     <w:unhideWhenUsed/>
   </w:style>
   <w:style w:type="table" w:default="1" w:styleId="TableNormal">
@@ -8400,7 +8434,7 @@
 </file>
 
 <file path=customXml/itemProps1.xml><?xml version="1.0" encoding="utf-8"?>
-<ds:datastoreItem xmlns:ds="http://schemas.openxmlformats.org/officeDocument/2006/customXml" ds:itemID="{12D06E05-0511-46C4-80B5-A1E6000FF589}">
+<ds:datastoreItem xmlns:ds="http://schemas.openxmlformats.org/officeDocument/2006/customXml" ds:itemID="{CF83261C-4101-4537-BFBC-F0F214FF81EB}">
   <ds:schemaRefs>
     <ds:schemaRef ds:uri="http://schemas.openxmlformats.org/officeDocument/2006/bibliography"/>
   </ds:schemaRefs>

</xml_diff>

<commit_message>
tweaked a couple page breaks
</commit_message>
<xml_diff>
--- a/docs/Project Report-Palmer-Stark.docx
+++ b/docs/Project Report-Palmer-Stark.docx
@@ -1674,7 +1674,6 @@
         </w:rPr>
         <w:t xml:space="preserve"> by selecting only the appropriate information. The </w:t>
       </w:r>
-      <w:proofErr w:type="spellStart"/>
       <w:proofErr w:type="gramStart"/>
       <w:r>
         <w:rPr>
@@ -1682,16 +1681,7 @@
           <w:sz w:val="24"/>
           <w:szCs w:val="24"/>
         </w:rPr>
-        <w:t>displayAnalysis.php</w:t>
-      </w:r>
-      <w:proofErr w:type="spellEnd"/>
-      <w:r>
-        <w:rPr>
-          <w:rFonts w:ascii="Times New Roman" w:hAnsi="Times New Roman" w:cs="Times New Roman"/>
-          <w:sz w:val="24"/>
-          <w:szCs w:val="24"/>
-        </w:rPr>
-        <w:t xml:space="preserve">  page</w:t>
+        <w:t>displayAnalysis.php  page</w:t>
       </w:r>
       <w:proofErr w:type="gramEnd"/>
       <w:r>
@@ -2402,9 +2392,21 @@
     </w:p>
     <w:p>
       <w:pPr>
+        <w:pStyle w:val="ListParagraph"/>
+        <w:ind w:left="1080"/>
+        <w:rPr>
+          <w:rFonts w:ascii="Times New Roman" w:hAnsi="Times New Roman" w:cs="Times New Roman"/>
+          <w:sz w:val="24"/>
+          <w:szCs w:val="24"/>
+        </w:rPr>
+      </w:pPr>
+    </w:p>
+    <w:p>
+      <w:pPr>
         <w:pStyle w:val="Heading2"/>
       </w:pPr>
       <w:r>
+        <w:lastRenderedPageBreak/>
         <w:t>IDE</w:t>
       </w:r>
     </w:p>
@@ -2424,15 +2426,103 @@
           <w:sz w:val="24"/>
           <w:szCs w:val="24"/>
         </w:rPr>
-        <w:t>For local website hosting we used XAMPP.</w:t>
-      </w:r>
-      <w:r>
-        <w:rPr>
-          <w:rFonts w:ascii="Times New Roman" w:hAnsi="Times New Roman" w:cs="Times New Roman"/>
-          <w:sz w:val="24"/>
-          <w:szCs w:val="24"/>
-        </w:rPr>
-        <w:t xml:space="preserve"> We had no problems with XAMPP.</w:t>
+        <w:t>John had a fair amount of experience with Eclipse</w:t>
+      </w:r>
+      <w:r>
+        <w:rPr>
+          <w:rFonts w:ascii="Times New Roman" w:hAnsi="Times New Roman" w:cs="Times New Roman"/>
+          <w:sz w:val="24"/>
+          <w:szCs w:val="24"/>
+        </w:rPr>
+        <w:t xml:space="preserve"> </w:t>
+      </w:r>
+      <w:r>
+        <w:rPr>
+          <w:rFonts w:ascii="Times New Roman" w:hAnsi="Times New Roman" w:cs="Times New Roman"/>
+          <w:sz w:val="24"/>
+          <w:szCs w:val="24"/>
+        </w:rPr>
+        <w:t>and chose</w:t>
+      </w:r>
+      <w:r>
+        <w:rPr>
+          <w:rFonts w:ascii="Times New Roman" w:hAnsi="Times New Roman" w:cs="Times New Roman"/>
+          <w:sz w:val="24"/>
+          <w:szCs w:val="24"/>
+        </w:rPr>
+        <w:t xml:space="preserve"> NetBeans </w:t>
+      </w:r>
+      <w:r>
+        <w:rPr>
+          <w:rFonts w:ascii="Times New Roman" w:hAnsi="Times New Roman" w:cs="Times New Roman"/>
+          <w:sz w:val="24"/>
+          <w:szCs w:val="24"/>
+        </w:rPr>
+        <w:t xml:space="preserve">to gain some experience with another IDE. </w:t>
+      </w:r>
+      <w:r>
+        <w:rPr>
+          <w:rFonts w:ascii="Times New Roman" w:hAnsi="Times New Roman" w:cs="Times New Roman"/>
+          <w:sz w:val="24"/>
+          <w:szCs w:val="24"/>
+        </w:rPr>
+        <w:t xml:space="preserve">The only problem he experienced was that </w:t>
+      </w:r>
+      <w:r>
+        <w:rPr>
+          <w:rFonts w:ascii="Times New Roman" w:hAnsi="Times New Roman" w:cs="Times New Roman"/>
+          <w:sz w:val="24"/>
+          <w:szCs w:val="24"/>
+        </w:rPr>
+        <w:t xml:space="preserve">NetBeans did not </w:t>
+      </w:r>
+      <w:r>
+        <w:rPr>
+          <w:rFonts w:ascii="Times New Roman" w:hAnsi="Times New Roman" w:cs="Times New Roman"/>
+          <w:sz w:val="24"/>
+          <w:szCs w:val="24"/>
+        </w:rPr>
+        <w:t>catch</w:t>
+      </w:r>
+      <w:r>
+        <w:rPr>
+          <w:rFonts w:ascii="Times New Roman" w:hAnsi="Times New Roman" w:cs="Times New Roman"/>
+          <w:sz w:val="24"/>
+          <w:szCs w:val="24"/>
+        </w:rPr>
+        <w:t xml:space="preserve"> as many </w:t>
+      </w:r>
+      <w:r>
+        <w:rPr>
+          <w:rFonts w:ascii="Times New Roman" w:hAnsi="Times New Roman" w:cs="Times New Roman"/>
+          <w:sz w:val="24"/>
+          <w:szCs w:val="24"/>
+        </w:rPr>
+        <w:t>J</w:t>
+      </w:r>
+      <w:r>
+        <w:rPr>
+          <w:rFonts w:ascii="Times New Roman" w:hAnsi="Times New Roman" w:cs="Times New Roman"/>
+          <w:sz w:val="24"/>
+          <w:szCs w:val="24"/>
+        </w:rPr>
+        <w:t>avaScript errors as Ch</w:t>
+      </w:r>
+      <w:r>
+        <w:rPr>
+          <w:rFonts w:ascii="Times New Roman" w:hAnsi="Times New Roman" w:cs="Times New Roman"/>
+          <w:sz w:val="24"/>
+          <w:szCs w:val="24"/>
+        </w:rPr>
+        <w:t>r</w:t>
+      </w:r>
+      <w:r>
+        <w:rPr>
+          <w:rFonts w:ascii="Times New Roman" w:hAnsi="Times New Roman" w:cs="Times New Roman"/>
+          <w:sz w:val="24"/>
+          <w:szCs w:val="24"/>
+        </w:rPr>
+        <w:t>ome’s Inspector did.</w:t>
       </w:r>
     </w:p>
     <w:p>
@@ -2462,103 +2552,47 @@
           <w:sz w:val="24"/>
           <w:szCs w:val="24"/>
         </w:rPr>
-        <w:t>John had a fair amount of experience with Eclipse</w:t>
-      </w:r>
-      <w:r>
-        <w:rPr>
-          <w:rFonts w:ascii="Times New Roman" w:hAnsi="Times New Roman" w:cs="Times New Roman"/>
-          <w:sz w:val="24"/>
-          <w:szCs w:val="24"/>
-        </w:rPr>
-        <w:t xml:space="preserve"> </w:t>
-      </w:r>
-      <w:r>
-        <w:rPr>
-          <w:rFonts w:ascii="Times New Roman" w:hAnsi="Times New Roman" w:cs="Times New Roman"/>
-          <w:sz w:val="24"/>
-          <w:szCs w:val="24"/>
-        </w:rPr>
-        <w:t>and chose</w:t>
-      </w:r>
-      <w:r>
-        <w:rPr>
-          <w:rFonts w:ascii="Times New Roman" w:hAnsi="Times New Roman" w:cs="Times New Roman"/>
-          <w:sz w:val="24"/>
-          <w:szCs w:val="24"/>
-        </w:rPr>
-        <w:t xml:space="preserve"> NetBeans </w:t>
-      </w:r>
-      <w:r>
-        <w:rPr>
-          <w:rFonts w:ascii="Times New Roman" w:hAnsi="Times New Roman" w:cs="Times New Roman"/>
-          <w:sz w:val="24"/>
-          <w:szCs w:val="24"/>
-        </w:rPr>
-        <w:t xml:space="preserve">to gain some experience with another IDE. </w:t>
-      </w:r>
-      <w:r>
-        <w:rPr>
-          <w:rFonts w:ascii="Times New Roman" w:hAnsi="Times New Roman" w:cs="Times New Roman"/>
-          <w:sz w:val="24"/>
-          <w:szCs w:val="24"/>
-        </w:rPr>
-        <w:t xml:space="preserve">The only problem he experienced was that </w:t>
-      </w:r>
-      <w:r>
-        <w:rPr>
-          <w:rFonts w:ascii="Times New Roman" w:hAnsi="Times New Roman" w:cs="Times New Roman"/>
-          <w:sz w:val="24"/>
-          <w:szCs w:val="24"/>
-        </w:rPr>
-        <w:t xml:space="preserve">NetBeans did not </w:t>
-      </w:r>
-      <w:r>
-        <w:rPr>
-          <w:rFonts w:ascii="Times New Roman" w:hAnsi="Times New Roman" w:cs="Times New Roman"/>
-          <w:sz w:val="24"/>
-          <w:szCs w:val="24"/>
-        </w:rPr>
-        <w:t>catch</w:t>
-      </w:r>
-      <w:r>
-        <w:rPr>
-          <w:rFonts w:ascii="Times New Roman" w:hAnsi="Times New Roman" w:cs="Times New Roman"/>
-          <w:sz w:val="24"/>
-          <w:szCs w:val="24"/>
-        </w:rPr>
-        <w:t xml:space="preserve"> as many </w:t>
-      </w:r>
-      <w:r>
-        <w:rPr>
-          <w:rFonts w:ascii="Times New Roman" w:hAnsi="Times New Roman" w:cs="Times New Roman"/>
-          <w:sz w:val="24"/>
-          <w:szCs w:val="24"/>
-        </w:rPr>
-        <w:t>J</w:t>
-      </w:r>
-      <w:r>
-        <w:rPr>
-          <w:rFonts w:ascii="Times New Roman" w:hAnsi="Times New Roman" w:cs="Times New Roman"/>
-          <w:sz w:val="24"/>
-          <w:szCs w:val="24"/>
-        </w:rPr>
-        <w:t>avaScript errors as Ch</w:t>
-      </w:r>
-      <w:r>
-        <w:rPr>
-          <w:rFonts w:ascii="Times New Roman" w:hAnsi="Times New Roman" w:cs="Times New Roman"/>
-          <w:sz w:val="24"/>
-          <w:szCs w:val="24"/>
-        </w:rPr>
-        <w:t>r</w:t>
-      </w:r>
-      <w:r>
-        <w:rPr>
-          <w:rFonts w:ascii="Times New Roman" w:hAnsi="Times New Roman" w:cs="Times New Roman"/>
-          <w:sz w:val="24"/>
-          <w:szCs w:val="24"/>
-        </w:rPr>
-        <w:t>ome’s Inspector did.</w:t>
+        <w:t xml:space="preserve">Mike used </w:t>
+      </w:r>
+      <w:r>
+        <w:rPr>
+          <w:rFonts w:ascii="Times New Roman" w:hAnsi="Times New Roman" w:cs="Times New Roman"/>
+          <w:sz w:val="24"/>
+          <w:szCs w:val="24"/>
+        </w:rPr>
+        <w:t>IntelliJ</w:t>
+      </w:r>
+      <w:r>
+        <w:rPr>
+          <w:rFonts w:ascii="Times New Roman" w:hAnsi="Times New Roman" w:cs="Times New Roman"/>
+          <w:sz w:val="24"/>
+          <w:szCs w:val="24"/>
+        </w:rPr>
+        <w:t>.</w:t>
+      </w:r>
+    </w:p>
+    <w:p>
+      <w:pPr>
+        <w:pStyle w:val="Heading2"/>
+      </w:pPr>
+      <w:r>
+        <w:t xml:space="preserve">Site Host     (dreamer42 </w:t>
+      </w:r>
+      <w:proofErr w:type="gramStart"/>
+      <w:r>
+        <w:t>… ,</w:t>
+      </w:r>
+      <w:proofErr w:type="gramEnd"/>
+      <w:r>
+        <w:t xml:space="preserve"> XAMPP – </w:t>
+      </w:r>
+      <w:proofErr w:type="spellStart"/>
+      <w:r>
+        <w:t>LocalHost</w:t>
+      </w:r>
+      <w:proofErr w:type="spellEnd"/>
+      <w:r>
+        <w:t>, )</w:t>
       </w:r>
     </w:p>
     <w:p>
@@ -2571,6 +2605,30 @@
           <w:szCs w:val="24"/>
         </w:rPr>
       </w:pPr>
+      <w:r>
+        <w:rPr>
+          <w:rFonts w:ascii="Times New Roman" w:hAnsi="Times New Roman" w:cs="Times New Roman"/>
+          <w:sz w:val="24"/>
+          <w:szCs w:val="24"/>
+        </w:rPr>
+        <w:t xml:space="preserve">For local website hosting we used XAMPP. We </w:t>
+      </w:r>
+      <w:r>
+        <w:rPr>
+          <w:rFonts w:ascii="Times New Roman" w:hAnsi="Times New Roman" w:cs="Times New Roman"/>
+          <w:sz w:val="24"/>
+          <w:szCs w:val="24"/>
+        </w:rPr>
+        <w:t xml:space="preserve">did our development locally and </w:t>
+      </w:r>
+      <w:r>
+        <w:rPr>
+          <w:rFonts w:ascii="Times New Roman" w:hAnsi="Times New Roman" w:cs="Times New Roman"/>
+          <w:sz w:val="24"/>
+          <w:szCs w:val="24"/>
+        </w:rPr>
+        <w:t>had no problems with XAMPP.</w:t>
+      </w:r>
     </w:p>
     <w:p>
       <w:pPr>
@@ -2582,21 +2640,70 @@
           <w:szCs w:val="24"/>
         </w:rPr>
       </w:pPr>
-      <w:r>
-        <w:rPr>
-          <w:rFonts w:ascii="Times New Roman" w:hAnsi="Times New Roman" w:cs="Times New Roman"/>
-          <w:sz w:val="24"/>
-          <w:szCs w:val="24"/>
-        </w:rPr>
-        <w:t xml:space="preserve">Mike used </w:t>
-      </w:r>
-      <w:r>
-        <w:rPr>
-          <w:rFonts w:ascii="Times New Roman" w:hAnsi="Times New Roman" w:cs="Times New Roman"/>
-          <w:sz w:val="24"/>
-          <w:szCs w:val="24"/>
-        </w:rPr>
-        <w:t>IntelliJ</w:t>
+    </w:p>
+    <w:p>
+      <w:pPr>
+        <w:pStyle w:val="ListParagraph"/>
+        <w:ind w:left="1080"/>
+        <w:rPr>
+          <w:rFonts w:ascii="Times New Roman" w:hAnsi="Times New Roman" w:cs="Times New Roman"/>
+          <w:sz w:val="24"/>
+          <w:szCs w:val="24"/>
+        </w:rPr>
+      </w:pPr>
+      <w:r>
+        <w:rPr>
+          <w:rFonts w:ascii="Times New Roman" w:hAnsi="Times New Roman" w:cs="Times New Roman"/>
+          <w:sz w:val="24"/>
+          <w:szCs w:val="24"/>
+        </w:rPr>
+        <w:t xml:space="preserve">Our remote host was at </w:t>
+      </w:r>
+      <w:hyperlink r:id="rId24" w:history="1">
+        <w:r>
+          <w:rPr>
+            <w:rStyle w:val="Hyperlink"/>
+            <w:rFonts w:ascii="Times New Roman" w:hAnsi="Times New Roman" w:cs="Times New Roman"/>
+            <w:sz w:val="24"/>
+            <w:szCs w:val="24"/>
+            <w:u w:val="none"/>
+          </w:rPr>
+          <w:t>http://www.dreamer42.com/vacation/index.php</w:t>
+        </w:r>
+      </w:hyperlink>
+      <w:r>
+        <w:rPr>
+          <w:rStyle w:val="Hyperlink"/>
+          <w:rFonts w:ascii="Times New Roman" w:hAnsi="Times New Roman" w:cs="Times New Roman"/>
+          <w:sz w:val="24"/>
+          <w:szCs w:val="24"/>
+          <w:u w:val="none"/>
+        </w:rPr>
+        <w:t xml:space="preserve">.  </w:t>
+      </w:r>
+      <w:r>
+        <w:rPr>
+          <w:rFonts w:ascii="Times New Roman" w:hAnsi="Times New Roman" w:cs="Times New Roman"/>
+          <w:sz w:val="24"/>
+          <w:szCs w:val="24"/>
+        </w:rPr>
+        <w:t xml:space="preserve">We used </w:t>
+      </w:r>
+      <w:r>
+        <w:rPr>
+          <w:rFonts w:ascii="Times New Roman" w:hAnsi="Times New Roman" w:cs="Times New Roman"/>
+          <w:sz w:val="24"/>
+          <w:szCs w:val="24"/>
+        </w:rPr>
+        <w:t>FileZilla</w:t>
+      </w:r>
+      <w:r>
+        <w:rPr>
+          <w:rFonts w:ascii="Times New Roman" w:hAnsi="Times New Roman" w:cs="Times New Roman"/>
+          <w:sz w:val="24"/>
+          <w:szCs w:val="24"/>
+        </w:rPr>
+        <w:t xml:space="preserve"> to upload our files to the remote host</w:t>
       </w:r>
       <w:r>
         <w:rPr>
@@ -2605,66 +2712,6 @@
           <w:szCs w:val="24"/>
         </w:rPr>
         <w:t>.</w:t>
-      </w:r>
-    </w:p>
-    <w:p>
-      <w:pPr>
-        <w:pStyle w:val="Heading2"/>
-      </w:pPr>
-      <w:r>
-        <w:t xml:space="preserve">Site Host     (dreamer42 </w:t>
-      </w:r>
-      <w:proofErr w:type="gramStart"/>
-      <w:r>
-        <w:t>… ,</w:t>
-      </w:r>
-      <w:proofErr w:type="gramEnd"/>
-      <w:r>
-        <w:t xml:space="preserve"> XAMPP – </w:t>
-      </w:r>
-      <w:proofErr w:type="spellStart"/>
-      <w:r>
-        <w:t>LocalHost</w:t>
-      </w:r>
-      <w:proofErr w:type="spellEnd"/>
-      <w:r>
-        <w:t>, )</w:t>
-      </w:r>
-    </w:p>
-    <w:p/>
-    <w:p>
-      <w:pPr>
-        <w:pStyle w:val="ListParagraph"/>
-        <w:ind w:left="1080"/>
-        <w:rPr>
-          <w:rFonts w:ascii="Times New Roman" w:hAnsi="Times New Roman" w:cs="Times New Roman"/>
-          <w:sz w:val="24"/>
-          <w:szCs w:val="24"/>
-        </w:rPr>
-      </w:pPr>
-      <w:r>
-        <w:rPr>
-          <w:rFonts w:ascii="Times New Roman" w:hAnsi="Times New Roman" w:cs="Times New Roman"/>
-          <w:sz w:val="24"/>
-          <w:szCs w:val="24"/>
-        </w:rPr>
-        <w:t xml:space="preserve">We used </w:t>
-      </w:r>
-      <w:r>
-        <w:rPr>
-          <w:rFonts w:ascii="Times New Roman" w:hAnsi="Times New Roman" w:cs="Times New Roman"/>
-          <w:sz w:val="24"/>
-          <w:szCs w:val="24"/>
-        </w:rPr>
-        <w:t>FileZilla</w:t>
-      </w:r>
-      <w:r>
-        <w:rPr>
-          <w:rFonts w:ascii="Times New Roman" w:hAnsi="Times New Roman" w:cs="Times New Roman"/>
-          <w:sz w:val="24"/>
-          <w:szCs w:val="24"/>
-        </w:rPr>
-        <w:t xml:space="preserve"> to upload our files to the remote host.</w:t>
       </w:r>
     </w:p>
     <w:p>
@@ -3314,6 +3361,7 @@
         <w:pStyle w:val="Heading2"/>
       </w:pPr>
       <w:r>
+        <w:lastRenderedPageBreak/>
         <w:t>If We Had More Time We Would …</w:t>
       </w:r>
     </w:p>
@@ -3355,7 +3403,6 @@
           <w:sz w:val="24"/>
           <w:szCs w:val="24"/>
         </w:rPr>
-        <w:lastRenderedPageBreak/>
         <w:t xml:space="preserve">Security testing including use of an automated tool like </w:t>
       </w:r>
       <w:proofErr w:type="spellStart"/>
@@ -4615,8 +4662,6 @@
           <w:szCs w:val="24"/>
         </w:rPr>
       </w:pPr>
-      <w:bookmarkStart w:id="6" w:name="_GoBack"/>
-      <w:bookmarkEnd w:id="6"/>
     </w:p>
     <w:p>
       <w:pPr>
@@ -4694,7 +4739,23 @@
           <w:sz w:val="24"/>
           <w:szCs w:val="24"/>
         </w:rPr>
-        <w:t xml:space="preserve"> There were no surprises in the feedback; we were working on adjusting the red shading to make it lighter but not pink. The suggestion to add collapsible areas for phone numbers, links, etc. was something we considered when scoping the project- we decided to start with simple text areas. Overall, the fact that everyone could use the site unassisted speaks for itself, and the comments seemed appropriate for a term project</w:t>
+        <w:t xml:space="preserve"> There were no surprises in the feedback; we were working on adjusting the red shading to make it lighter but not pink. The suggestion to add collapsible areas for phone numbers, links, etc. was something we considered when scoping the project</w:t>
+      </w:r>
+      <w:r>
+        <w:rPr>
+          <w:rFonts w:ascii="Times New Roman" w:hAnsi="Times New Roman" w:cs="Times New Roman"/>
+          <w:sz w:val="24"/>
+          <w:szCs w:val="24"/>
+        </w:rPr>
+        <w:t xml:space="preserve"> </w:t>
+      </w:r>
+      <w:r>
+        <w:rPr>
+          <w:rFonts w:ascii="Times New Roman" w:hAnsi="Times New Roman" w:cs="Times New Roman"/>
+          <w:sz w:val="24"/>
+          <w:szCs w:val="24"/>
+        </w:rPr>
+        <w:t>- we decided to start with simple text areas. Overall, the fact that everyone could use the site unassisted speaks for itself, and the comments seemed appropriate for a term project</w:t>
       </w:r>
       <w:r>
         <w:rPr>
@@ -4970,13 +5031,40 @@
           <w:szCs w:val="19"/>
         </w:rPr>
       </w:pPr>
-      <w:r>
+    </w:p>
+    <w:p>
+      <w:pPr>
+        <w:shd w:val="clear" w:color="auto" w:fill="FFFFFF"/>
+        <w:spacing w:after="0" w:line="240" w:lineRule="auto"/>
+        <w:ind w:left="1800"/>
         <w:rPr>
           <w:rFonts w:ascii="Arial" w:eastAsia="Times New Roman" w:hAnsi="Arial" w:cs="Arial"/>
           <w:color w:val="222222"/>
           <w:sz w:val="20"/>
           <w:szCs w:val="19"/>
         </w:rPr>
+      </w:pPr>
+    </w:p>
+    <w:p>
+      <w:pPr>
+        <w:shd w:val="clear" w:color="auto" w:fill="FFFFFF"/>
+        <w:spacing w:after="0" w:line="240" w:lineRule="auto"/>
+        <w:ind w:left="1800"/>
+        <w:rPr>
+          <w:rFonts w:ascii="Arial" w:eastAsia="Times New Roman" w:hAnsi="Arial" w:cs="Arial"/>
+          <w:color w:val="222222"/>
+          <w:sz w:val="20"/>
+          <w:szCs w:val="19"/>
+        </w:rPr>
+      </w:pPr>
+      <w:r>
+        <w:rPr>
+          <w:rFonts w:ascii="Arial" w:eastAsia="Times New Roman" w:hAnsi="Arial" w:cs="Arial"/>
+          <w:color w:val="222222"/>
+          <w:sz w:val="20"/>
+          <w:szCs w:val="19"/>
+        </w:rPr>
+        <w:lastRenderedPageBreak/>
         <w:t>Room for Improvement:</w:t>
       </w:r>
     </w:p>
@@ -5067,7 +5155,6 @@
           <w:sz w:val="20"/>
           <w:szCs w:val="19"/>
         </w:rPr>
-        <w:lastRenderedPageBreak/>
         <w:t xml:space="preserve">I am very picky about presentation and </w:t>
       </w:r>
       <w:r>
@@ -5244,12 +5331,12 @@
       <w:pPr>
         <w:pStyle w:val="Heading1"/>
       </w:pPr>
-      <w:bookmarkStart w:id="7" w:name="techChallenges"/>
+      <w:bookmarkStart w:id="6" w:name="techChallenges"/>
       <w:r>
         <w:t>Technical challenges encountered</w:t>
       </w:r>
     </w:p>
-    <w:bookmarkEnd w:id="7"/>
+    <w:bookmarkEnd w:id="6"/>
     <w:p>
       <w:pPr>
         <w:pStyle w:val="ListParagraph"/>
@@ -5463,6 +5550,16 @@
         </w:rPr>
         <w:t>Chrome Inspector was better at this</w:t>
       </w:r>
+      <w:r>
+        <w:rPr>
+          <w:rFonts w:ascii="Times New Roman" w:hAnsi="Times New Roman" w:cs="Times New Roman"/>
+          <w:sz w:val="24"/>
+          <w:szCs w:val="24"/>
+        </w:rPr>
+        <w:t>.</w:t>
+      </w:r>
+      <w:bookmarkStart w:id="7" w:name="_GoBack"/>
+      <w:bookmarkEnd w:id="7"/>
     </w:p>
     <w:p>
       <w:pPr>
@@ -6060,13 +6157,34 @@
           <w:szCs w:val="24"/>
         </w:rPr>
       </w:pPr>
-      <w:r>
+    </w:p>
+    <w:p>
+      <w:pPr>
         <w:rPr>
           <w:rFonts w:ascii="Times New Roman" w:hAnsi="Times New Roman" w:cs="Times New Roman"/>
           <w:b/>
           <w:sz w:val="24"/>
           <w:szCs w:val="24"/>
         </w:rPr>
+      </w:pPr>
+    </w:p>
+    <w:p>
+      <w:pPr>
+        <w:rPr>
+          <w:rFonts w:ascii="Times New Roman" w:hAnsi="Times New Roman" w:cs="Times New Roman"/>
+          <w:b/>
+          <w:sz w:val="24"/>
+          <w:szCs w:val="24"/>
+        </w:rPr>
+      </w:pPr>
+      <w:r>
+        <w:rPr>
+          <w:rFonts w:ascii="Times New Roman" w:hAnsi="Times New Roman" w:cs="Times New Roman"/>
+          <w:b/>
+          <w:sz w:val="24"/>
+          <w:szCs w:val="24"/>
+        </w:rPr>
+        <w:lastRenderedPageBreak/>
         <w:t>User Stories:</w:t>
       </w:r>
     </w:p>
@@ -6101,7 +6219,6 @@
           <w:sz w:val="24"/>
           <w:szCs w:val="24"/>
         </w:rPr>
-        <w:lastRenderedPageBreak/>
         <w:t>User wants to plan a vacation.  User enters each day into the system.</w:t>
       </w:r>
       <w:r>
@@ -6217,7 +6334,7 @@
                     </pic:cNvPicPr>
                   </pic:nvPicPr>
                   <pic:blipFill>
-                    <a:blip r:embed="rId24" cstate="print">
+                    <a:blip r:embed="rId25" cstate="print">
                       <a:extLst>
                         <a:ext uri="{28A0092B-C50C-407E-A947-70E740481C1C}">
                           <a14:useLocalDpi xmlns:a14="http://schemas.microsoft.com/office/drawing/2010/main" val="0"/>
@@ -6267,103 +6384,92 @@
           <w:szCs w:val="24"/>
         </w:rPr>
       </w:pPr>
-    </w:p>
-    <w:p>
-      <w:pPr>
+      <w:r>
         <w:rPr>
           <w:rFonts w:ascii="Times New Roman" w:hAnsi="Times New Roman" w:cs="Times New Roman"/>
           <w:b/>
           <w:sz w:val="24"/>
           <w:szCs w:val="24"/>
         </w:rPr>
-      </w:pPr>
-      <w:r>
+        <w:t>Challenges</w:t>
+      </w:r>
+    </w:p>
+    <w:p>
+      <w:pPr>
+        <w:rPr>
+          <w:rFonts w:ascii="Times New Roman" w:hAnsi="Times New Roman" w:cs="Times New Roman"/>
+          <w:sz w:val="24"/>
+          <w:szCs w:val="24"/>
+        </w:rPr>
+      </w:pPr>
+      <w:r>
+        <w:rPr>
+          <w:rFonts w:ascii="Times New Roman" w:hAnsi="Times New Roman" w:cs="Times New Roman"/>
+          <w:sz w:val="24"/>
+          <w:szCs w:val="24"/>
+        </w:rPr>
+        <w:t>Using an external API to calculate travel time between two cites by driving.</w:t>
+      </w:r>
+    </w:p>
+    <w:p>
+      <w:pPr>
+        <w:rPr>
+          <w:rFonts w:ascii="Times New Roman" w:hAnsi="Times New Roman" w:cs="Times New Roman"/>
+          <w:sz w:val="24"/>
+          <w:szCs w:val="24"/>
+        </w:rPr>
+      </w:pPr>
+      <w:r>
+        <w:rPr>
+          <w:rFonts w:ascii="Times New Roman" w:hAnsi="Times New Roman" w:cs="Times New Roman"/>
+          <w:sz w:val="24"/>
+          <w:szCs w:val="24"/>
+        </w:rPr>
+        <w:t>Ensuring data is validated.</w:t>
+      </w:r>
+    </w:p>
+    <w:p>
+      <w:pPr>
+        <w:rPr>
+          <w:rFonts w:ascii="Times New Roman" w:hAnsi="Times New Roman" w:cs="Times New Roman"/>
+          <w:sz w:val="24"/>
+          <w:szCs w:val="24"/>
+        </w:rPr>
+      </w:pPr>
+      <w:r>
+        <w:rPr>
+          <w:rFonts w:ascii="Times New Roman" w:hAnsi="Times New Roman" w:cs="Times New Roman"/>
+          <w:sz w:val="24"/>
+          <w:szCs w:val="24"/>
+        </w:rPr>
+        <w:t>Preventing security breaches.</w:t>
+      </w:r>
+    </w:p>
+    <w:p>
+      <w:pPr>
+        <w:rPr>
+          <w:rFonts w:ascii="Times New Roman" w:hAnsi="Times New Roman" w:cs="Times New Roman"/>
+          <w:sz w:val="24"/>
+          <w:szCs w:val="24"/>
+        </w:rPr>
+      </w:pPr>
+    </w:p>
+    <w:p>
+      <w:pPr>
         <w:rPr>
           <w:rFonts w:ascii="Times New Roman" w:hAnsi="Times New Roman" w:cs="Times New Roman"/>
           <w:b/>
           <w:sz w:val="24"/>
           <w:szCs w:val="24"/>
         </w:rPr>
-        <w:t>Challenges</w:t>
-      </w:r>
-    </w:p>
-    <w:p>
-      <w:pPr>
-        <w:rPr>
-          <w:rFonts w:ascii="Times New Roman" w:hAnsi="Times New Roman" w:cs="Times New Roman"/>
-          <w:sz w:val="24"/>
-          <w:szCs w:val="24"/>
-        </w:rPr>
-      </w:pPr>
-      <w:r>
-        <w:rPr>
-          <w:rFonts w:ascii="Times New Roman" w:hAnsi="Times New Roman" w:cs="Times New Roman"/>
-          <w:sz w:val="24"/>
-          <w:szCs w:val="24"/>
-        </w:rPr>
-        <w:t>Using an external API to calculate travel time between two cites by driving.</w:t>
-      </w:r>
-    </w:p>
-    <w:p>
-      <w:pPr>
-        <w:rPr>
-          <w:rFonts w:ascii="Times New Roman" w:hAnsi="Times New Roman" w:cs="Times New Roman"/>
-          <w:sz w:val="24"/>
-          <w:szCs w:val="24"/>
-        </w:rPr>
-      </w:pPr>
-      <w:r>
-        <w:rPr>
-          <w:rFonts w:ascii="Times New Roman" w:hAnsi="Times New Roman" w:cs="Times New Roman"/>
-          <w:sz w:val="24"/>
-          <w:szCs w:val="24"/>
-        </w:rPr>
-        <w:t>Ensuring data is validated.</w:t>
-      </w:r>
-    </w:p>
-    <w:p>
-      <w:pPr>
-        <w:rPr>
-          <w:rFonts w:ascii="Times New Roman" w:hAnsi="Times New Roman" w:cs="Times New Roman"/>
-          <w:sz w:val="24"/>
-          <w:szCs w:val="24"/>
-        </w:rPr>
-      </w:pPr>
-      <w:r>
-        <w:rPr>
-          <w:rFonts w:ascii="Times New Roman" w:hAnsi="Times New Roman" w:cs="Times New Roman"/>
-          <w:sz w:val="24"/>
-          <w:szCs w:val="24"/>
-        </w:rPr>
-        <w:t>Preventing security breaches.</w:t>
-      </w:r>
-    </w:p>
-    <w:p>
-      <w:pPr>
-        <w:rPr>
-          <w:rFonts w:ascii="Times New Roman" w:hAnsi="Times New Roman" w:cs="Times New Roman"/>
-          <w:sz w:val="24"/>
-          <w:szCs w:val="24"/>
-        </w:rPr>
-      </w:pPr>
-    </w:p>
-    <w:p>
-      <w:pPr>
+      </w:pPr>
+      <w:r>
         <w:rPr>
           <w:rFonts w:ascii="Times New Roman" w:hAnsi="Times New Roman" w:cs="Times New Roman"/>
           <w:b/>
           <w:sz w:val="24"/>
           <w:szCs w:val="24"/>
         </w:rPr>
-      </w:pPr>
-      <w:r>
-        <w:rPr>
-          <w:rFonts w:ascii="Times New Roman" w:hAnsi="Times New Roman" w:cs="Times New Roman"/>
-          <w:b/>
-          <w:sz w:val="24"/>
-          <w:szCs w:val="24"/>
-        </w:rPr>
-        <w:lastRenderedPageBreak/>
         <w:t>Project Timeline</w:t>
       </w:r>
     </w:p>
@@ -7562,7 +7668,7 @@
                     </pic:cNvPicPr>
                   </pic:nvPicPr>
                   <pic:blipFill>
-                    <a:blip r:embed="rId25">
+                    <a:blip r:embed="rId26">
                       <a:extLst>
                         <a:ext uri="{28A0092B-C50C-407E-A947-70E740481C1C}">
                           <a14:useLocalDpi xmlns:a14="http://schemas.microsoft.com/office/drawing/2010/main" val="0"/>
@@ -7637,7 +7743,7 @@
                     </pic:cNvPicPr>
                   </pic:nvPicPr>
                   <pic:blipFill>
-                    <a:blip r:embed="rId26">
+                    <a:blip r:embed="rId27">
                       <a:extLst>
                         <a:ext uri="{28A0092B-C50C-407E-A947-70E740481C1C}">
                           <a14:useLocalDpi xmlns:a14="http://schemas.microsoft.com/office/drawing/2010/main" val="0"/>
@@ -7702,7 +7808,7 @@
                     </pic:cNvPicPr>
                   </pic:nvPicPr>
                   <pic:blipFill>
-                    <a:blip r:embed="rId27">
+                    <a:blip r:embed="rId28">
                       <a:extLst>
                         <a:ext uri="{28A0092B-C50C-407E-A947-70E740481C1C}">
                           <a14:useLocalDpi xmlns:a14="http://schemas.microsoft.com/office/drawing/2010/main" val="0"/>
@@ -7768,7 +7874,7 @@
                     </pic:cNvPicPr>
                   </pic:nvPicPr>
                   <pic:blipFill>
-                    <a:blip r:embed="rId28">
+                    <a:blip r:embed="rId29">
                       <a:extLst>
                         <a:ext uri="{28A0092B-C50C-407E-A947-70E740481C1C}">
                           <a14:useLocalDpi xmlns:a14="http://schemas.microsoft.com/office/drawing/2010/main" val="0"/>
@@ -7842,7 +7948,7 @@
                     </pic:cNvPicPr>
                   </pic:nvPicPr>
                   <pic:blipFill>
-                    <a:blip r:embed="rId29">
+                    <a:blip r:embed="rId30">
                       <a:extLst>
                         <a:ext uri="{28A0092B-C50C-407E-A947-70E740481C1C}">
                           <a14:useLocalDpi xmlns:a14="http://schemas.microsoft.com/office/drawing/2010/main" val="0"/>
@@ -7917,7 +8023,7 @@
                     </pic:cNvPicPr>
                   </pic:nvPicPr>
                   <pic:blipFill>
-                    <a:blip r:embed="rId30">
+                    <a:blip r:embed="rId31">
                       <a:extLst>
                         <a:ext uri="{28A0092B-C50C-407E-A947-70E740481C1C}">
                           <a14:useLocalDpi xmlns:a14="http://schemas.microsoft.com/office/drawing/2010/main" val="0"/>
@@ -7991,7 +8097,7 @@
                     </pic:cNvPicPr>
                   </pic:nvPicPr>
                   <pic:blipFill>
-                    <a:blip r:embed="rId31">
+                    <a:blip r:embed="rId32">
                       <a:extLst>
                         <a:ext uri="{28A0092B-C50C-407E-A947-70E740481C1C}">
                           <a14:useLocalDpi xmlns:a14="http://schemas.microsoft.com/office/drawing/2010/main" val="0"/>
@@ -8066,7 +8172,7 @@
                     </pic:cNvPicPr>
                   </pic:nvPicPr>
                   <pic:blipFill>
-                    <a:blip r:embed="rId32">
+                    <a:blip r:embed="rId33">
                       <a:extLst>
                         <a:ext uri="{28A0092B-C50C-407E-A947-70E740481C1C}">
                           <a14:useLocalDpi xmlns:a14="http://schemas.microsoft.com/office/drawing/2010/main" val="0"/>
@@ -8140,7 +8246,7 @@
                     </pic:cNvPicPr>
                   </pic:nvPicPr>
                   <pic:blipFill>
-                    <a:blip r:embed="rId33">
+                    <a:blip r:embed="rId34">
                       <a:extLst>
                         <a:ext uri="{28A0092B-C50C-407E-A947-70E740481C1C}">
                           <a14:useLocalDpi xmlns:a14="http://schemas.microsoft.com/office/drawing/2010/main" val="0"/>
@@ -8206,7 +8312,7 @@
                     </pic:cNvPicPr>
                   </pic:nvPicPr>
                   <pic:blipFill>
-                    <a:blip r:embed="rId34">
+                    <a:blip r:embed="rId35">
                       <a:extLst>
                         <a:ext uri="{28A0092B-C50C-407E-A947-70E740481C1C}">
                           <a14:useLocalDpi xmlns:a14="http://schemas.microsoft.com/office/drawing/2010/main" val="0"/>
@@ -8271,7 +8377,7 @@
                     </pic:cNvPicPr>
                   </pic:nvPicPr>
                   <pic:blipFill>
-                    <a:blip r:embed="rId35">
+                    <a:blip r:embed="rId36">
                       <a:extLst>
                         <a:ext uri="{28A0092B-C50C-407E-A947-70E740481C1C}">
                           <a14:useLocalDpi xmlns:a14="http://schemas.microsoft.com/office/drawing/2010/main" val="0"/>
@@ -8346,7 +8452,7 @@
                     </pic:cNvPicPr>
                   </pic:nvPicPr>
                   <pic:blipFill>
-                    <a:blip r:embed="rId36">
+                    <a:blip r:embed="rId37">
                       <a:extLst>
                         <a:ext uri="{28A0092B-C50C-407E-A947-70E740481C1C}">
                           <a14:useLocalDpi xmlns:a14="http://schemas.microsoft.com/office/drawing/2010/main" val="0"/>
@@ -8420,7 +8526,7 @@
                     </pic:cNvPicPr>
                   </pic:nvPicPr>
                   <pic:blipFill>
-                    <a:blip r:embed="rId37">
+                    <a:blip r:embed="rId38">
                       <a:extLst>
                         <a:ext uri="{28A0092B-C50C-407E-A947-70E740481C1C}">
                           <a14:useLocalDpi xmlns:a14="http://schemas.microsoft.com/office/drawing/2010/main" val="0"/>
@@ -8471,7 +8577,7 @@
       </w:pPr>
     </w:p>
     <w:sectPr>
-      <w:footerReference w:type="default" r:id="rId38"/>
+      <w:footerReference w:type="default" r:id="rId39"/>
       <w:pgSz w:w="12240" w:h="15840"/>
       <w:pgMar w:top="720" w:right="720" w:bottom="720" w:left="720" w:header="720" w:footer="720" w:gutter="0"/>
       <w:cols w:space="720"/>
@@ -8671,7 +8777,7 @@
         <w:sz w:val="20"/>
         <w:szCs w:val="20"/>
       </w:rPr>
-      <w:t>8</w:t>
+      <w:t>18</w:t>
     </w:r>
     <w:r>
       <w:rPr>
@@ -12165,7 +12271,7 @@
 </file>
 
 <file path=customXml/itemProps1.xml><?xml version="1.0" encoding="utf-8"?>
-<ds:datastoreItem xmlns:ds="http://schemas.openxmlformats.org/officeDocument/2006/customXml" ds:itemID="{31E0ED46-FC23-4DD7-B39A-897E9A23F967}">
+<ds:datastoreItem xmlns:ds="http://schemas.openxmlformats.org/officeDocument/2006/customXml" ds:itemID="{D4A0296B-A053-431D-90CD-1B668F8C55A1}">
   <ds:schemaRefs>
     <ds:schemaRef ds:uri="http://schemas.openxmlformats.org/officeDocument/2006/bibliography"/>
   </ds:schemaRefs>

</xml_diff>